<commit_message>
Reorganization of notes and folders
</commit_message>
<xml_diff>
--- a/Notes/Mobile Programming and Multimedia Simple (for real).docx
+++ b/Notes/Mobile Programming and Multimedia Simple (for real).docx
@@ -39,7 +39,7 @@
               <w:color w:val="156082" w:themeColor="accent1"/>
             </w:rPr>
             <w:drawing>
-              <wp:anchor distT="0" distB="0" distL="114300" distR="114300" simplePos="0" relativeHeight="251665408" behindDoc="1" locked="0" layoutInCell="1" allowOverlap="1" wp14:anchorId="789A0581" wp14:editId="0F9A165E">
+              <wp:anchor distT="0" distB="0" distL="114300" distR="114300" simplePos="0" relativeHeight="251665408" behindDoc="1" locked="0" layoutInCell="1" allowOverlap="1" wp14:anchorId="789A0581" wp14:editId="4AF0607F">
                 <wp:simplePos x="0" y="0"/>
                 <wp:positionH relativeFrom="column">
                   <wp:posOffset>2805545</wp:posOffset>
@@ -246,6 +246,7 @@
             <w:spacing w:before="480" w:line="276" w:lineRule="auto"/>
             <w:rPr>
               <w:color w:val="156082" w:themeColor="accent1"/>
+              <w:lang w:val="en-US"/>
             </w:rPr>
           </w:pPr>
           <w:r>
@@ -530,7 +531,7 @@
           <w:r>
             <w:fldChar w:fldCharType="separate"/>
           </w:r>
-          <w:hyperlink w:anchor="_Toc159941658" w:history="1">
+          <w:hyperlink w:anchor="_Toc159958751" w:history="1">
             <w:r>
               <w:rPr>
                 <w:rStyle w:val="Collegamentoipertestuale"/>
@@ -575,7 +576,7 @@
                 <w:noProof/>
                 <w:webHidden/>
               </w:rPr>
-              <w:instrText xml:space="preserve"> PAGEREF _Toc159941658 \h </w:instrText>
+              <w:instrText xml:space="preserve"> PAGEREF _Toc159958751 \h </w:instrText>
             </w:r>
             <w:r>
               <w:rPr>
@@ -622,7 +623,7 @@
               <w14:ligatures w14:val="standardContextual"/>
             </w:rPr>
           </w:pPr>
-          <w:hyperlink w:anchor="_Toc159941659" w:history="1">
+          <w:hyperlink w:anchor="_Toc159958752" w:history="1">
             <w:r>
               <w:rPr>
                 <w:rStyle w:val="Collegamentoipertestuale"/>
@@ -669,7 +670,7 @@
                 <w:noProof/>
                 <w:webHidden/>
               </w:rPr>
-              <w:instrText xml:space="preserve"> PAGEREF _Toc159941659 \h </w:instrText>
+              <w:instrText xml:space="preserve"> PAGEREF _Toc159958752 \h </w:instrText>
             </w:r>
             <w:r>
               <w:rPr>
@@ -690,6 +691,1416 @@
                 <w:webHidden/>
               </w:rPr>
               <w:t>6</w:t>
+            </w:r>
+            <w:r>
+              <w:rPr>
+                <w:noProof/>
+                <w:webHidden/>
+              </w:rPr>
+              <w:fldChar w:fldCharType="end"/>
+            </w:r>
+          </w:hyperlink>
+        </w:p>
+        <w:p>
+          <w:pPr>
+            <w:pStyle w:val="Sommario1"/>
+            <w:tabs>
+              <w:tab w:val="left" w:pos="480"/>
+              <w:tab w:val="right" w:leader="dot" w:pos="9628"/>
+            </w:tabs>
+            <w:rPr>
+              <w:noProof/>
+              <w:kern w:val="2"/>
+              <w:sz w:val="24"/>
+              <w:szCs w:val="24"/>
+              <w:lang w:eastAsia="it-IT"/>
+              <w14:ligatures w14:val="standardContextual"/>
+            </w:rPr>
+          </w:pPr>
+          <w:hyperlink w:anchor="_Toc159958753" w:history="1">
+            <w:r>
+              <w:rPr>
+                <w:rStyle w:val="Collegamentoipertestuale"/>
+                <w:noProof/>
+                <w:lang w:val="en-US"/>
+              </w:rPr>
+              <w:t>4</w:t>
+            </w:r>
+            <w:r>
+              <w:rPr>
+                <w:noProof/>
+                <w:kern w:val="2"/>
+                <w:sz w:val="24"/>
+                <w:szCs w:val="24"/>
+                <w:lang w:eastAsia="it-IT"/>
+                <w14:ligatures w14:val="standardContextual"/>
+              </w:rPr>
+              <w:tab/>
+            </w:r>
+            <w:r>
+              <w:rPr>
+                <w:rStyle w:val="Collegamentoipertestuale"/>
+                <w:noProof/>
+                <w:lang w:val="en-US"/>
+              </w:rPr>
+              <w:t>Frameworks for Cross-platform Development</w:t>
+            </w:r>
+            <w:r>
+              <w:rPr>
+                <w:noProof/>
+                <w:webHidden/>
+              </w:rPr>
+              <w:tab/>
+            </w:r>
+            <w:r>
+              <w:rPr>
+                <w:noProof/>
+                <w:webHidden/>
+              </w:rPr>
+              <w:fldChar w:fldCharType="begin"/>
+            </w:r>
+            <w:r>
+              <w:rPr>
+                <w:noProof/>
+                <w:webHidden/>
+              </w:rPr>
+              <w:instrText xml:space="preserve"> PAGEREF _Toc159958753 \h </w:instrText>
+            </w:r>
+            <w:r>
+              <w:rPr>
+                <w:noProof/>
+                <w:webHidden/>
+              </w:rPr>
+            </w:r>
+            <w:r>
+              <w:rPr>
+                <w:noProof/>
+                <w:webHidden/>
+              </w:rPr>
+              <w:fldChar w:fldCharType="separate"/>
+            </w:r>
+            <w:r>
+              <w:rPr>
+                <w:noProof/>
+                <w:webHidden/>
+              </w:rPr>
+              <w:t>7</w:t>
+            </w:r>
+            <w:r>
+              <w:rPr>
+                <w:noProof/>
+                <w:webHidden/>
+              </w:rPr>
+              <w:fldChar w:fldCharType="end"/>
+            </w:r>
+          </w:hyperlink>
+        </w:p>
+        <w:p>
+          <w:pPr>
+            <w:pStyle w:val="Sommario1"/>
+            <w:tabs>
+              <w:tab w:val="left" w:pos="480"/>
+              <w:tab w:val="right" w:leader="dot" w:pos="9628"/>
+            </w:tabs>
+            <w:rPr>
+              <w:noProof/>
+              <w:kern w:val="2"/>
+              <w:sz w:val="24"/>
+              <w:szCs w:val="24"/>
+              <w:lang w:eastAsia="it-IT"/>
+              <w14:ligatures w14:val="standardContextual"/>
+            </w:rPr>
+          </w:pPr>
+          <w:hyperlink w:anchor="_Toc159958754" w:history="1">
+            <w:r>
+              <w:rPr>
+                <w:rStyle w:val="Collegamentoipertestuale"/>
+                <w:noProof/>
+                <w:lang w:val="en-US"/>
+              </w:rPr>
+              <w:t>5</w:t>
+            </w:r>
+            <w:r>
+              <w:rPr>
+                <w:noProof/>
+                <w:kern w:val="2"/>
+                <w:sz w:val="24"/>
+                <w:szCs w:val="24"/>
+                <w:lang w:eastAsia="it-IT"/>
+                <w14:ligatures w14:val="standardContextual"/>
+              </w:rPr>
+              <w:tab/>
+            </w:r>
+            <w:r>
+              <w:rPr>
+                <w:rStyle w:val="Collegamentoipertestuale"/>
+                <w:noProof/>
+                <w:lang w:val="en-US"/>
+              </w:rPr>
+              <w:t>PhoneGap/Cordova Framework</w:t>
+            </w:r>
+            <w:r>
+              <w:rPr>
+                <w:noProof/>
+                <w:webHidden/>
+              </w:rPr>
+              <w:tab/>
+            </w:r>
+            <w:r>
+              <w:rPr>
+                <w:noProof/>
+                <w:webHidden/>
+              </w:rPr>
+              <w:fldChar w:fldCharType="begin"/>
+            </w:r>
+            <w:r>
+              <w:rPr>
+                <w:noProof/>
+                <w:webHidden/>
+              </w:rPr>
+              <w:instrText xml:space="preserve"> PAGEREF _Toc159958754 \h </w:instrText>
+            </w:r>
+            <w:r>
+              <w:rPr>
+                <w:noProof/>
+                <w:webHidden/>
+              </w:rPr>
+            </w:r>
+            <w:r>
+              <w:rPr>
+                <w:noProof/>
+                <w:webHidden/>
+              </w:rPr>
+              <w:fldChar w:fldCharType="separate"/>
+            </w:r>
+            <w:r>
+              <w:rPr>
+                <w:noProof/>
+                <w:webHidden/>
+              </w:rPr>
+              <w:t>8</w:t>
+            </w:r>
+            <w:r>
+              <w:rPr>
+                <w:noProof/>
+                <w:webHidden/>
+              </w:rPr>
+              <w:fldChar w:fldCharType="end"/>
+            </w:r>
+          </w:hyperlink>
+        </w:p>
+        <w:p>
+          <w:pPr>
+            <w:pStyle w:val="Sommario1"/>
+            <w:tabs>
+              <w:tab w:val="left" w:pos="480"/>
+              <w:tab w:val="right" w:leader="dot" w:pos="9628"/>
+            </w:tabs>
+            <w:rPr>
+              <w:noProof/>
+              <w:kern w:val="2"/>
+              <w:sz w:val="24"/>
+              <w:szCs w:val="24"/>
+              <w:lang w:eastAsia="it-IT"/>
+              <w14:ligatures w14:val="standardContextual"/>
+            </w:rPr>
+          </w:pPr>
+          <w:hyperlink w:anchor="_Toc159958755" w:history="1">
+            <w:r>
+              <w:rPr>
+                <w:rStyle w:val="Collegamentoipertestuale"/>
+                <w:noProof/>
+                <w:lang w:val="en-US"/>
+              </w:rPr>
+              <w:t>6</w:t>
+            </w:r>
+            <w:r>
+              <w:rPr>
+                <w:noProof/>
+                <w:kern w:val="2"/>
+                <w:sz w:val="24"/>
+                <w:szCs w:val="24"/>
+                <w:lang w:eastAsia="it-IT"/>
+                <w14:ligatures w14:val="standardContextual"/>
+              </w:rPr>
+              <w:tab/>
+            </w:r>
+            <w:r>
+              <w:rPr>
+                <w:rStyle w:val="Collegamentoipertestuale"/>
+                <w:noProof/>
+                <w:lang w:val="en-US"/>
+              </w:rPr>
+              <w:t>Corona/Solar 2D Framework</w:t>
+            </w:r>
+            <w:r>
+              <w:rPr>
+                <w:noProof/>
+                <w:webHidden/>
+              </w:rPr>
+              <w:tab/>
+            </w:r>
+            <w:r>
+              <w:rPr>
+                <w:noProof/>
+                <w:webHidden/>
+              </w:rPr>
+              <w:fldChar w:fldCharType="begin"/>
+            </w:r>
+            <w:r>
+              <w:rPr>
+                <w:noProof/>
+                <w:webHidden/>
+              </w:rPr>
+              <w:instrText xml:space="preserve"> PAGEREF _Toc159958755 \h </w:instrText>
+            </w:r>
+            <w:r>
+              <w:rPr>
+                <w:noProof/>
+                <w:webHidden/>
+              </w:rPr>
+            </w:r>
+            <w:r>
+              <w:rPr>
+                <w:noProof/>
+                <w:webHidden/>
+              </w:rPr>
+              <w:fldChar w:fldCharType="separate"/>
+            </w:r>
+            <w:r>
+              <w:rPr>
+                <w:noProof/>
+                <w:webHidden/>
+              </w:rPr>
+              <w:t>9</w:t>
+            </w:r>
+            <w:r>
+              <w:rPr>
+                <w:noProof/>
+                <w:webHidden/>
+              </w:rPr>
+              <w:fldChar w:fldCharType="end"/>
+            </w:r>
+          </w:hyperlink>
+        </w:p>
+        <w:p>
+          <w:pPr>
+            <w:pStyle w:val="Sommario1"/>
+            <w:tabs>
+              <w:tab w:val="left" w:pos="480"/>
+              <w:tab w:val="right" w:leader="dot" w:pos="9628"/>
+            </w:tabs>
+            <w:rPr>
+              <w:noProof/>
+              <w:kern w:val="2"/>
+              <w:sz w:val="24"/>
+              <w:szCs w:val="24"/>
+              <w:lang w:eastAsia="it-IT"/>
+              <w14:ligatures w14:val="standardContextual"/>
+            </w:rPr>
+          </w:pPr>
+          <w:hyperlink w:anchor="_Toc159958756" w:history="1">
+            <w:r>
+              <w:rPr>
+                <w:rStyle w:val="Collegamentoipertestuale"/>
+                <w:noProof/>
+                <w:lang w:val="en-US"/>
+              </w:rPr>
+              <w:t>7</w:t>
+            </w:r>
+            <w:r>
+              <w:rPr>
+                <w:noProof/>
+                <w:kern w:val="2"/>
+                <w:sz w:val="24"/>
+                <w:szCs w:val="24"/>
+                <w:lang w:eastAsia="it-IT"/>
+                <w14:ligatures w14:val="standardContextual"/>
+              </w:rPr>
+              <w:tab/>
+            </w:r>
+            <w:r>
+              <w:rPr>
+                <w:rStyle w:val="Collegamentoipertestuale"/>
+                <w:noProof/>
+                <w:lang w:val="en-US"/>
+              </w:rPr>
+              <w:t>Xamarin Framework</w:t>
+            </w:r>
+            <w:r>
+              <w:rPr>
+                <w:noProof/>
+                <w:webHidden/>
+              </w:rPr>
+              <w:tab/>
+            </w:r>
+            <w:r>
+              <w:rPr>
+                <w:noProof/>
+                <w:webHidden/>
+              </w:rPr>
+              <w:fldChar w:fldCharType="begin"/>
+            </w:r>
+            <w:r>
+              <w:rPr>
+                <w:noProof/>
+                <w:webHidden/>
+              </w:rPr>
+              <w:instrText xml:space="preserve"> PAGEREF _Toc159958756 \h </w:instrText>
+            </w:r>
+            <w:r>
+              <w:rPr>
+                <w:noProof/>
+                <w:webHidden/>
+              </w:rPr>
+            </w:r>
+            <w:r>
+              <w:rPr>
+                <w:noProof/>
+                <w:webHidden/>
+              </w:rPr>
+              <w:fldChar w:fldCharType="separate"/>
+            </w:r>
+            <w:r>
+              <w:rPr>
+                <w:noProof/>
+                <w:webHidden/>
+              </w:rPr>
+              <w:t>10</w:t>
+            </w:r>
+            <w:r>
+              <w:rPr>
+                <w:noProof/>
+                <w:webHidden/>
+              </w:rPr>
+              <w:fldChar w:fldCharType="end"/>
+            </w:r>
+          </w:hyperlink>
+        </w:p>
+        <w:p>
+          <w:pPr>
+            <w:pStyle w:val="Sommario1"/>
+            <w:tabs>
+              <w:tab w:val="left" w:pos="480"/>
+              <w:tab w:val="right" w:leader="dot" w:pos="9628"/>
+            </w:tabs>
+            <w:rPr>
+              <w:noProof/>
+              <w:kern w:val="2"/>
+              <w:sz w:val="24"/>
+              <w:szCs w:val="24"/>
+              <w:lang w:eastAsia="it-IT"/>
+              <w14:ligatures w14:val="standardContextual"/>
+            </w:rPr>
+          </w:pPr>
+          <w:hyperlink w:anchor="_Toc159958757" w:history="1">
+            <w:r>
+              <w:rPr>
+                <w:rStyle w:val="Collegamentoipertestuale"/>
+                <w:noProof/>
+                <w:lang w:val="en-US"/>
+              </w:rPr>
+              <w:t>8</w:t>
+            </w:r>
+            <w:r>
+              <w:rPr>
+                <w:noProof/>
+                <w:kern w:val="2"/>
+                <w:sz w:val="24"/>
+                <w:szCs w:val="24"/>
+                <w:lang w:eastAsia="it-IT"/>
+                <w14:ligatures w14:val="standardContextual"/>
+              </w:rPr>
+              <w:tab/>
+            </w:r>
+            <w:r>
+              <w:rPr>
+                <w:rStyle w:val="Collegamentoipertestuale"/>
+                <w:noProof/>
+                <w:lang w:val="en-US"/>
+              </w:rPr>
+              <w:t>Flutter Framework</w:t>
+            </w:r>
+            <w:r>
+              <w:rPr>
+                <w:noProof/>
+                <w:webHidden/>
+              </w:rPr>
+              <w:tab/>
+            </w:r>
+            <w:r>
+              <w:rPr>
+                <w:noProof/>
+                <w:webHidden/>
+              </w:rPr>
+              <w:fldChar w:fldCharType="begin"/>
+            </w:r>
+            <w:r>
+              <w:rPr>
+                <w:noProof/>
+                <w:webHidden/>
+              </w:rPr>
+              <w:instrText xml:space="preserve"> PAGEREF _Toc159958757 \h </w:instrText>
+            </w:r>
+            <w:r>
+              <w:rPr>
+                <w:noProof/>
+                <w:webHidden/>
+              </w:rPr>
+            </w:r>
+            <w:r>
+              <w:rPr>
+                <w:noProof/>
+                <w:webHidden/>
+              </w:rPr>
+              <w:fldChar w:fldCharType="separate"/>
+            </w:r>
+            <w:r>
+              <w:rPr>
+                <w:noProof/>
+                <w:webHidden/>
+              </w:rPr>
+              <w:t>11</w:t>
+            </w:r>
+            <w:r>
+              <w:rPr>
+                <w:noProof/>
+                <w:webHidden/>
+              </w:rPr>
+              <w:fldChar w:fldCharType="end"/>
+            </w:r>
+          </w:hyperlink>
+        </w:p>
+        <w:p>
+          <w:pPr>
+            <w:pStyle w:val="Sommario1"/>
+            <w:tabs>
+              <w:tab w:val="left" w:pos="480"/>
+              <w:tab w:val="right" w:leader="dot" w:pos="9628"/>
+            </w:tabs>
+            <w:rPr>
+              <w:noProof/>
+              <w:kern w:val="2"/>
+              <w:sz w:val="24"/>
+              <w:szCs w:val="24"/>
+              <w:lang w:eastAsia="it-IT"/>
+              <w14:ligatures w14:val="standardContextual"/>
+            </w:rPr>
+          </w:pPr>
+          <w:hyperlink w:anchor="_Toc159958758" w:history="1">
+            <w:r>
+              <w:rPr>
+                <w:rStyle w:val="Collegamentoipertestuale"/>
+                <w:noProof/>
+                <w:lang w:val="en-US"/>
+              </w:rPr>
+              <w:t>9</w:t>
+            </w:r>
+            <w:r>
+              <w:rPr>
+                <w:noProof/>
+                <w:kern w:val="2"/>
+                <w:sz w:val="24"/>
+                <w:szCs w:val="24"/>
+                <w:lang w:eastAsia="it-IT"/>
+                <w14:ligatures w14:val="standardContextual"/>
+              </w:rPr>
+              <w:tab/>
+            </w:r>
+            <w:r>
+              <w:rPr>
+                <w:rStyle w:val="Collegamentoipertestuale"/>
+                <w:noProof/>
+                <w:lang w:val="en-US"/>
+              </w:rPr>
+              <w:t>React Native Framework</w:t>
+            </w:r>
+            <w:r>
+              <w:rPr>
+                <w:noProof/>
+                <w:webHidden/>
+              </w:rPr>
+              <w:tab/>
+            </w:r>
+            <w:r>
+              <w:rPr>
+                <w:noProof/>
+                <w:webHidden/>
+              </w:rPr>
+              <w:fldChar w:fldCharType="begin"/>
+            </w:r>
+            <w:r>
+              <w:rPr>
+                <w:noProof/>
+                <w:webHidden/>
+              </w:rPr>
+              <w:instrText xml:space="preserve"> PAGEREF _Toc159958758 \h </w:instrText>
+            </w:r>
+            <w:r>
+              <w:rPr>
+                <w:noProof/>
+                <w:webHidden/>
+              </w:rPr>
+            </w:r>
+            <w:r>
+              <w:rPr>
+                <w:noProof/>
+                <w:webHidden/>
+              </w:rPr>
+              <w:fldChar w:fldCharType="separate"/>
+            </w:r>
+            <w:r>
+              <w:rPr>
+                <w:noProof/>
+                <w:webHidden/>
+              </w:rPr>
+              <w:t>12</w:t>
+            </w:r>
+            <w:r>
+              <w:rPr>
+                <w:noProof/>
+                <w:webHidden/>
+              </w:rPr>
+              <w:fldChar w:fldCharType="end"/>
+            </w:r>
+          </w:hyperlink>
+        </w:p>
+        <w:p>
+          <w:pPr>
+            <w:pStyle w:val="Sommario1"/>
+            <w:tabs>
+              <w:tab w:val="left" w:pos="480"/>
+              <w:tab w:val="right" w:leader="dot" w:pos="9628"/>
+            </w:tabs>
+            <w:rPr>
+              <w:noProof/>
+              <w:kern w:val="2"/>
+              <w:sz w:val="24"/>
+              <w:szCs w:val="24"/>
+              <w:lang w:eastAsia="it-IT"/>
+              <w14:ligatures w14:val="standardContextual"/>
+            </w:rPr>
+          </w:pPr>
+          <w:hyperlink w:anchor="_Toc159958759" w:history="1">
+            <w:r>
+              <w:rPr>
+                <w:rStyle w:val="Collegamentoipertestuale"/>
+                <w:noProof/>
+                <w:lang w:val="en-US"/>
+              </w:rPr>
+              <w:t>10</w:t>
+            </w:r>
+            <w:r>
+              <w:rPr>
+                <w:noProof/>
+                <w:kern w:val="2"/>
+                <w:sz w:val="24"/>
+                <w:szCs w:val="24"/>
+                <w:lang w:eastAsia="it-IT"/>
+                <w14:ligatures w14:val="standardContextual"/>
+              </w:rPr>
+              <w:tab/>
+            </w:r>
+            <w:r>
+              <w:rPr>
+                <w:rStyle w:val="Collegamentoipertestuale"/>
+                <w:noProof/>
+                <w:lang w:val="en-US"/>
+              </w:rPr>
+              <w:t>Store Deployment</w:t>
+            </w:r>
+            <w:r>
+              <w:rPr>
+                <w:noProof/>
+                <w:webHidden/>
+              </w:rPr>
+              <w:tab/>
+            </w:r>
+            <w:r>
+              <w:rPr>
+                <w:noProof/>
+                <w:webHidden/>
+              </w:rPr>
+              <w:fldChar w:fldCharType="begin"/>
+            </w:r>
+            <w:r>
+              <w:rPr>
+                <w:noProof/>
+                <w:webHidden/>
+              </w:rPr>
+              <w:instrText xml:space="preserve"> PAGEREF _Toc159958759 \h </w:instrText>
+            </w:r>
+            <w:r>
+              <w:rPr>
+                <w:noProof/>
+                <w:webHidden/>
+              </w:rPr>
+            </w:r>
+            <w:r>
+              <w:rPr>
+                <w:noProof/>
+                <w:webHidden/>
+              </w:rPr>
+              <w:fldChar w:fldCharType="separate"/>
+            </w:r>
+            <w:r>
+              <w:rPr>
+                <w:noProof/>
+                <w:webHidden/>
+              </w:rPr>
+              <w:t>13</w:t>
+            </w:r>
+            <w:r>
+              <w:rPr>
+                <w:noProof/>
+                <w:webHidden/>
+              </w:rPr>
+              <w:fldChar w:fldCharType="end"/>
+            </w:r>
+          </w:hyperlink>
+        </w:p>
+        <w:p>
+          <w:pPr>
+            <w:pStyle w:val="Sommario1"/>
+            <w:tabs>
+              <w:tab w:val="left" w:pos="480"/>
+              <w:tab w:val="right" w:leader="dot" w:pos="9628"/>
+            </w:tabs>
+            <w:rPr>
+              <w:noProof/>
+              <w:kern w:val="2"/>
+              <w:sz w:val="24"/>
+              <w:szCs w:val="24"/>
+              <w:lang w:eastAsia="it-IT"/>
+              <w14:ligatures w14:val="standardContextual"/>
+            </w:rPr>
+          </w:pPr>
+          <w:hyperlink w:anchor="_Toc159958760" w:history="1">
+            <w:r>
+              <w:rPr>
+                <w:rStyle w:val="Collegamentoipertestuale"/>
+                <w:noProof/>
+                <w:lang w:val="en-US"/>
+              </w:rPr>
+              <w:t>11</w:t>
+            </w:r>
+            <w:r>
+              <w:rPr>
+                <w:noProof/>
+                <w:kern w:val="2"/>
+                <w:sz w:val="24"/>
+                <w:szCs w:val="24"/>
+                <w:lang w:eastAsia="it-IT"/>
+                <w14:ligatures w14:val="standardContextual"/>
+              </w:rPr>
+              <w:tab/>
+            </w:r>
+            <w:r>
+              <w:rPr>
+                <w:rStyle w:val="Collegamentoipertestuale"/>
+                <w:noProof/>
+                <w:lang w:val="en-US"/>
+              </w:rPr>
+              <w:t>iOS Platform</w:t>
+            </w:r>
+            <w:r>
+              <w:rPr>
+                <w:noProof/>
+                <w:webHidden/>
+              </w:rPr>
+              <w:tab/>
+            </w:r>
+            <w:r>
+              <w:rPr>
+                <w:noProof/>
+                <w:webHidden/>
+              </w:rPr>
+              <w:fldChar w:fldCharType="begin"/>
+            </w:r>
+            <w:r>
+              <w:rPr>
+                <w:noProof/>
+                <w:webHidden/>
+              </w:rPr>
+              <w:instrText xml:space="preserve"> PAGEREF _Toc159958760 \h </w:instrText>
+            </w:r>
+            <w:r>
+              <w:rPr>
+                <w:noProof/>
+                <w:webHidden/>
+              </w:rPr>
+            </w:r>
+            <w:r>
+              <w:rPr>
+                <w:noProof/>
+                <w:webHidden/>
+              </w:rPr>
+              <w:fldChar w:fldCharType="separate"/>
+            </w:r>
+            <w:r>
+              <w:rPr>
+                <w:noProof/>
+                <w:webHidden/>
+              </w:rPr>
+              <w:t>14</w:t>
+            </w:r>
+            <w:r>
+              <w:rPr>
+                <w:noProof/>
+                <w:webHidden/>
+              </w:rPr>
+              <w:fldChar w:fldCharType="end"/>
+            </w:r>
+          </w:hyperlink>
+        </w:p>
+        <w:p>
+          <w:pPr>
+            <w:pStyle w:val="Sommario1"/>
+            <w:tabs>
+              <w:tab w:val="left" w:pos="480"/>
+              <w:tab w:val="right" w:leader="dot" w:pos="9628"/>
+            </w:tabs>
+            <w:rPr>
+              <w:noProof/>
+              <w:kern w:val="2"/>
+              <w:sz w:val="24"/>
+              <w:szCs w:val="24"/>
+              <w:lang w:eastAsia="it-IT"/>
+              <w14:ligatures w14:val="standardContextual"/>
+            </w:rPr>
+          </w:pPr>
+          <w:hyperlink w:anchor="_Toc159958761" w:history="1">
+            <w:r>
+              <w:rPr>
+                <w:rStyle w:val="Collegamentoipertestuale"/>
+                <w:noProof/>
+                <w:lang w:val="en-US"/>
+              </w:rPr>
+              <w:t>12</w:t>
+            </w:r>
+            <w:r>
+              <w:rPr>
+                <w:noProof/>
+                <w:kern w:val="2"/>
+                <w:sz w:val="24"/>
+                <w:szCs w:val="24"/>
+                <w:lang w:eastAsia="it-IT"/>
+                <w14:ligatures w14:val="standardContextual"/>
+              </w:rPr>
+              <w:tab/>
+            </w:r>
+            <w:r>
+              <w:rPr>
+                <w:rStyle w:val="Collegamentoipertestuale"/>
+                <w:noProof/>
+                <w:lang w:val="en-US"/>
+              </w:rPr>
+              <w:t>Android Platform</w:t>
+            </w:r>
+            <w:r>
+              <w:rPr>
+                <w:noProof/>
+                <w:webHidden/>
+              </w:rPr>
+              <w:tab/>
+            </w:r>
+            <w:r>
+              <w:rPr>
+                <w:noProof/>
+                <w:webHidden/>
+              </w:rPr>
+              <w:fldChar w:fldCharType="begin"/>
+            </w:r>
+            <w:r>
+              <w:rPr>
+                <w:noProof/>
+                <w:webHidden/>
+              </w:rPr>
+              <w:instrText xml:space="preserve"> PAGEREF _Toc159958761 \h </w:instrText>
+            </w:r>
+            <w:r>
+              <w:rPr>
+                <w:noProof/>
+                <w:webHidden/>
+              </w:rPr>
+            </w:r>
+            <w:r>
+              <w:rPr>
+                <w:noProof/>
+                <w:webHidden/>
+              </w:rPr>
+              <w:fldChar w:fldCharType="separate"/>
+            </w:r>
+            <w:r>
+              <w:rPr>
+                <w:noProof/>
+                <w:webHidden/>
+              </w:rPr>
+              <w:t>15</w:t>
+            </w:r>
+            <w:r>
+              <w:rPr>
+                <w:noProof/>
+                <w:webHidden/>
+              </w:rPr>
+              <w:fldChar w:fldCharType="end"/>
+            </w:r>
+          </w:hyperlink>
+        </w:p>
+        <w:p>
+          <w:pPr>
+            <w:pStyle w:val="Sommario1"/>
+            <w:tabs>
+              <w:tab w:val="left" w:pos="480"/>
+              <w:tab w:val="right" w:leader="dot" w:pos="9628"/>
+            </w:tabs>
+            <w:rPr>
+              <w:noProof/>
+              <w:kern w:val="2"/>
+              <w:sz w:val="24"/>
+              <w:szCs w:val="24"/>
+              <w:lang w:eastAsia="it-IT"/>
+              <w14:ligatures w14:val="standardContextual"/>
+            </w:rPr>
+          </w:pPr>
+          <w:hyperlink w:anchor="_Toc159958762" w:history="1">
+            <w:r>
+              <w:rPr>
+                <w:rStyle w:val="Collegamentoipertestuale"/>
+                <w:noProof/>
+                <w:lang w:val="en-US"/>
+              </w:rPr>
+              <w:t>13</w:t>
+            </w:r>
+            <w:r>
+              <w:rPr>
+                <w:noProof/>
+                <w:kern w:val="2"/>
+                <w:sz w:val="24"/>
+                <w:szCs w:val="24"/>
+                <w:lang w:eastAsia="it-IT"/>
+                <w14:ligatures w14:val="standardContextual"/>
+              </w:rPr>
+              <w:tab/>
+            </w:r>
+            <w:r>
+              <w:rPr>
+                <w:rStyle w:val="Collegamentoipertestuale"/>
+                <w:noProof/>
+                <w:lang w:val="en-US"/>
+              </w:rPr>
+              <w:t>Mobile Design</w:t>
+            </w:r>
+            <w:r>
+              <w:rPr>
+                <w:noProof/>
+                <w:webHidden/>
+              </w:rPr>
+              <w:tab/>
+            </w:r>
+            <w:r>
+              <w:rPr>
+                <w:noProof/>
+                <w:webHidden/>
+              </w:rPr>
+              <w:fldChar w:fldCharType="begin"/>
+            </w:r>
+            <w:r>
+              <w:rPr>
+                <w:noProof/>
+                <w:webHidden/>
+              </w:rPr>
+              <w:instrText xml:space="preserve"> PAGEREF _Toc159958762 \h </w:instrText>
+            </w:r>
+            <w:r>
+              <w:rPr>
+                <w:noProof/>
+                <w:webHidden/>
+              </w:rPr>
+            </w:r>
+            <w:r>
+              <w:rPr>
+                <w:noProof/>
+                <w:webHidden/>
+              </w:rPr>
+              <w:fldChar w:fldCharType="separate"/>
+            </w:r>
+            <w:r>
+              <w:rPr>
+                <w:noProof/>
+                <w:webHidden/>
+              </w:rPr>
+              <w:t>16</w:t>
+            </w:r>
+            <w:r>
+              <w:rPr>
+                <w:noProof/>
+                <w:webHidden/>
+              </w:rPr>
+              <w:fldChar w:fldCharType="end"/>
+            </w:r>
+          </w:hyperlink>
+        </w:p>
+        <w:p>
+          <w:pPr>
+            <w:pStyle w:val="Sommario1"/>
+            <w:tabs>
+              <w:tab w:val="left" w:pos="480"/>
+              <w:tab w:val="right" w:leader="dot" w:pos="9628"/>
+            </w:tabs>
+            <w:rPr>
+              <w:noProof/>
+              <w:kern w:val="2"/>
+              <w:sz w:val="24"/>
+              <w:szCs w:val="24"/>
+              <w:lang w:eastAsia="it-IT"/>
+              <w14:ligatures w14:val="standardContextual"/>
+            </w:rPr>
+          </w:pPr>
+          <w:hyperlink w:anchor="_Toc159958763" w:history="1">
+            <w:r>
+              <w:rPr>
+                <w:rStyle w:val="Collegamentoipertestuale"/>
+                <w:noProof/>
+                <w:lang w:val="en-US"/>
+              </w:rPr>
+              <w:t>14</w:t>
+            </w:r>
+            <w:r>
+              <w:rPr>
+                <w:noProof/>
+                <w:kern w:val="2"/>
+                <w:sz w:val="24"/>
+                <w:szCs w:val="24"/>
+                <w:lang w:eastAsia="it-IT"/>
+                <w14:ligatures w14:val="standardContextual"/>
+              </w:rPr>
+              <w:tab/>
+            </w:r>
+            <w:r>
+              <w:rPr>
+                <w:rStyle w:val="Collegamentoipertestuale"/>
+                <w:noProof/>
+                <w:lang w:val="en-US"/>
+              </w:rPr>
+              <w:t>Wearable Devices</w:t>
+            </w:r>
+            <w:r>
+              <w:rPr>
+                <w:noProof/>
+                <w:webHidden/>
+              </w:rPr>
+              <w:tab/>
+            </w:r>
+            <w:r>
+              <w:rPr>
+                <w:noProof/>
+                <w:webHidden/>
+              </w:rPr>
+              <w:fldChar w:fldCharType="begin"/>
+            </w:r>
+            <w:r>
+              <w:rPr>
+                <w:noProof/>
+                <w:webHidden/>
+              </w:rPr>
+              <w:instrText xml:space="preserve"> PAGEREF _Toc159958763 \h </w:instrText>
+            </w:r>
+            <w:r>
+              <w:rPr>
+                <w:noProof/>
+                <w:webHidden/>
+              </w:rPr>
+            </w:r>
+            <w:r>
+              <w:rPr>
+                <w:noProof/>
+                <w:webHidden/>
+              </w:rPr>
+              <w:fldChar w:fldCharType="separate"/>
+            </w:r>
+            <w:r>
+              <w:rPr>
+                <w:noProof/>
+                <w:webHidden/>
+              </w:rPr>
+              <w:t>17</w:t>
+            </w:r>
+            <w:r>
+              <w:rPr>
+                <w:noProof/>
+                <w:webHidden/>
+              </w:rPr>
+              <w:fldChar w:fldCharType="end"/>
+            </w:r>
+          </w:hyperlink>
+        </w:p>
+        <w:p>
+          <w:pPr>
+            <w:pStyle w:val="Sommario1"/>
+            <w:tabs>
+              <w:tab w:val="left" w:pos="480"/>
+              <w:tab w:val="right" w:leader="dot" w:pos="9628"/>
+            </w:tabs>
+            <w:rPr>
+              <w:noProof/>
+              <w:kern w:val="2"/>
+              <w:sz w:val="24"/>
+              <w:szCs w:val="24"/>
+              <w:lang w:eastAsia="it-IT"/>
+              <w14:ligatures w14:val="standardContextual"/>
+            </w:rPr>
+          </w:pPr>
+          <w:hyperlink w:anchor="_Toc159958764" w:history="1">
+            <w:r>
+              <w:rPr>
+                <w:rStyle w:val="Collegamentoipertestuale"/>
+                <w:noProof/>
+                <w:lang w:val="en-US"/>
+              </w:rPr>
+              <w:t>15</w:t>
+            </w:r>
+            <w:r>
+              <w:rPr>
+                <w:noProof/>
+                <w:kern w:val="2"/>
+                <w:sz w:val="24"/>
+                <w:szCs w:val="24"/>
+                <w:lang w:eastAsia="it-IT"/>
+                <w14:ligatures w14:val="standardContextual"/>
+              </w:rPr>
+              <w:tab/>
+            </w:r>
+            <w:r>
+              <w:rPr>
+                <w:rStyle w:val="Collegamentoipertestuale"/>
+                <w:noProof/>
+                <w:lang w:val="en-US"/>
+              </w:rPr>
+              <w:t>Multimedia Data Encoding</w:t>
+            </w:r>
+            <w:r>
+              <w:rPr>
+                <w:noProof/>
+                <w:webHidden/>
+              </w:rPr>
+              <w:tab/>
+            </w:r>
+            <w:r>
+              <w:rPr>
+                <w:noProof/>
+                <w:webHidden/>
+              </w:rPr>
+              <w:fldChar w:fldCharType="begin"/>
+            </w:r>
+            <w:r>
+              <w:rPr>
+                <w:noProof/>
+                <w:webHidden/>
+              </w:rPr>
+              <w:instrText xml:space="preserve"> PAGEREF _Toc159958764 \h </w:instrText>
+            </w:r>
+            <w:r>
+              <w:rPr>
+                <w:noProof/>
+                <w:webHidden/>
+              </w:rPr>
+            </w:r>
+            <w:r>
+              <w:rPr>
+                <w:noProof/>
+                <w:webHidden/>
+              </w:rPr>
+              <w:fldChar w:fldCharType="separate"/>
+            </w:r>
+            <w:r>
+              <w:rPr>
+                <w:noProof/>
+                <w:webHidden/>
+              </w:rPr>
+              <w:t>18</w:t>
+            </w:r>
+            <w:r>
+              <w:rPr>
+                <w:noProof/>
+                <w:webHidden/>
+              </w:rPr>
+              <w:fldChar w:fldCharType="end"/>
+            </w:r>
+          </w:hyperlink>
+        </w:p>
+        <w:p>
+          <w:pPr>
+            <w:pStyle w:val="Sommario1"/>
+            <w:tabs>
+              <w:tab w:val="left" w:pos="480"/>
+              <w:tab w:val="right" w:leader="dot" w:pos="9628"/>
+            </w:tabs>
+            <w:rPr>
+              <w:noProof/>
+              <w:kern w:val="2"/>
+              <w:sz w:val="24"/>
+              <w:szCs w:val="24"/>
+              <w:lang w:eastAsia="it-IT"/>
+              <w14:ligatures w14:val="standardContextual"/>
+            </w:rPr>
+          </w:pPr>
+          <w:hyperlink w:anchor="_Toc159958765" w:history="1">
+            <w:r>
+              <w:rPr>
+                <w:rStyle w:val="Collegamentoipertestuale"/>
+                <w:noProof/>
+                <w:lang w:val="en-US"/>
+              </w:rPr>
+              <w:t>16</w:t>
+            </w:r>
+            <w:r>
+              <w:rPr>
+                <w:noProof/>
+                <w:kern w:val="2"/>
+                <w:sz w:val="24"/>
+                <w:szCs w:val="24"/>
+                <w:lang w:eastAsia="it-IT"/>
+                <w14:ligatures w14:val="standardContextual"/>
+              </w:rPr>
+              <w:tab/>
+            </w:r>
+            <w:r>
+              <w:rPr>
+                <w:rStyle w:val="Collegamentoipertestuale"/>
+                <w:noProof/>
+                <w:lang w:val="en-US"/>
+              </w:rPr>
+              <w:t>Images</w:t>
+            </w:r>
+            <w:r>
+              <w:rPr>
+                <w:noProof/>
+                <w:webHidden/>
+              </w:rPr>
+              <w:tab/>
+            </w:r>
+            <w:r>
+              <w:rPr>
+                <w:noProof/>
+                <w:webHidden/>
+              </w:rPr>
+              <w:fldChar w:fldCharType="begin"/>
+            </w:r>
+            <w:r>
+              <w:rPr>
+                <w:noProof/>
+                <w:webHidden/>
+              </w:rPr>
+              <w:instrText xml:space="preserve"> PAGEREF _Toc159958765 \h </w:instrText>
+            </w:r>
+            <w:r>
+              <w:rPr>
+                <w:noProof/>
+                <w:webHidden/>
+              </w:rPr>
+            </w:r>
+            <w:r>
+              <w:rPr>
+                <w:noProof/>
+                <w:webHidden/>
+              </w:rPr>
+              <w:fldChar w:fldCharType="separate"/>
+            </w:r>
+            <w:r>
+              <w:rPr>
+                <w:noProof/>
+                <w:webHidden/>
+              </w:rPr>
+              <w:t>19</w:t>
+            </w:r>
+            <w:r>
+              <w:rPr>
+                <w:noProof/>
+                <w:webHidden/>
+              </w:rPr>
+              <w:fldChar w:fldCharType="end"/>
+            </w:r>
+          </w:hyperlink>
+        </w:p>
+        <w:p>
+          <w:pPr>
+            <w:pStyle w:val="Sommario1"/>
+            <w:tabs>
+              <w:tab w:val="left" w:pos="480"/>
+              <w:tab w:val="right" w:leader="dot" w:pos="9628"/>
+            </w:tabs>
+            <w:rPr>
+              <w:noProof/>
+              <w:kern w:val="2"/>
+              <w:sz w:val="24"/>
+              <w:szCs w:val="24"/>
+              <w:lang w:eastAsia="it-IT"/>
+              <w14:ligatures w14:val="standardContextual"/>
+            </w:rPr>
+          </w:pPr>
+          <w:hyperlink w:anchor="_Toc159958766" w:history="1">
+            <w:r>
+              <w:rPr>
+                <w:rStyle w:val="Collegamentoipertestuale"/>
+                <w:noProof/>
+                <w:lang w:val="en-US"/>
+              </w:rPr>
+              <w:t>17</w:t>
+            </w:r>
+            <w:r>
+              <w:rPr>
+                <w:noProof/>
+                <w:kern w:val="2"/>
+                <w:sz w:val="24"/>
+                <w:szCs w:val="24"/>
+                <w:lang w:eastAsia="it-IT"/>
+                <w14:ligatures w14:val="standardContextual"/>
+              </w:rPr>
+              <w:tab/>
+            </w:r>
+            <w:r>
+              <w:rPr>
+                <w:rStyle w:val="Collegamentoipertestuale"/>
+                <w:noProof/>
+                <w:lang w:val="en-US"/>
+              </w:rPr>
+              <w:t>Audio</w:t>
+            </w:r>
+            <w:r>
+              <w:rPr>
+                <w:noProof/>
+                <w:webHidden/>
+              </w:rPr>
+              <w:tab/>
+            </w:r>
+            <w:r>
+              <w:rPr>
+                <w:noProof/>
+                <w:webHidden/>
+              </w:rPr>
+              <w:fldChar w:fldCharType="begin"/>
+            </w:r>
+            <w:r>
+              <w:rPr>
+                <w:noProof/>
+                <w:webHidden/>
+              </w:rPr>
+              <w:instrText xml:space="preserve"> PAGEREF _Toc159958766 \h </w:instrText>
+            </w:r>
+            <w:r>
+              <w:rPr>
+                <w:noProof/>
+                <w:webHidden/>
+              </w:rPr>
+            </w:r>
+            <w:r>
+              <w:rPr>
+                <w:noProof/>
+                <w:webHidden/>
+              </w:rPr>
+              <w:fldChar w:fldCharType="separate"/>
+            </w:r>
+            <w:r>
+              <w:rPr>
+                <w:noProof/>
+                <w:webHidden/>
+              </w:rPr>
+              <w:t>20</w:t>
+            </w:r>
+            <w:r>
+              <w:rPr>
+                <w:noProof/>
+                <w:webHidden/>
+              </w:rPr>
+              <w:fldChar w:fldCharType="end"/>
+            </w:r>
+          </w:hyperlink>
+        </w:p>
+        <w:p>
+          <w:pPr>
+            <w:pStyle w:val="Sommario1"/>
+            <w:tabs>
+              <w:tab w:val="left" w:pos="480"/>
+              <w:tab w:val="right" w:leader="dot" w:pos="9628"/>
+            </w:tabs>
+            <w:rPr>
+              <w:noProof/>
+              <w:kern w:val="2"/>
+              <w:sz w:val="24"/>
+              <w:szCs w:val="24"/>
+              <w:lang w:eastAsia="it-IT"/>
+              <w14:ligatures w14:val="standardContextual"/>
+            </w:rPr>
+          </w:pPr>
+          <w:hyperlink w:anchor="_Toc159958767" w:history="1">
+            <w:r>
+              <w:rPr>
+                <w:rStyle w:val="Collegamentoipertestuale"/>
+                <w:noProof/>
+                <w:lang w:val="en-US"/>
+              </w:rPr>
+              <w:t>18</w:t>
+            </w:r>
+            <w:r>
+              <w:rPr>
+                <w:noProof/>
+                <w:kern w:val="2"/>
+                <w:sz w:val="24"/>
+                <w:szCs w:val="24"/>
+                <w:lang w:eastAsia="it-IT"/>
+                <w14:ligatures w14:val="standardContextual"/>
+              </w:rPr>
+              <w:tab/>
+            </w:r>
+            <w:r>
+              <w:rPr>
+                <w:rStyle w:val="Collegamentoipertestuale"/>
+                <w:noProof/>
+                <w:lang w:val="en-US"/>
+              </w:rPr>
+              <w:t>Video</w:t>
+            </w:r>
+            <w:r>
+              <w:rPr>
+                <w:noProof/>
+                <w:webHidden/>
+              </w:rPr>
+              <w:tab/>
+            </w:r>
+            <w:r>
+              <w:rPr>
+                <w:noProof/>
+                <w:webHidden/>
+              </w:rPr>
+              <w:fldChar w:fldCharType="begin"/>
+            </w:r>
+            <w:r>
+              <w:rPr>
+                <w:noProof/>
+                <w:webHidden/>
+              </w:rPr>
+              <w:instrText xml:space="preserve"> PAGEREF _Toc159958767 \h </w:instrText>
+            </w:r>
+            <w:r>
+              <w:rPr>
+                <w:noProof/>
+                <w:webHidden/>
+              </w:rPr>
+            </w:r>
+            <w:r>
+              <w:rPr>
+                <w:noProof/>
+                <w:webHidden/>
+              </w:rPr>
+              <w:fldChar w:fldCharType="separate"/>
+            </w:r>
+            <w:r>
+              <w:rPr>
+                <w:noProof/>
+                <w:webHidden/>
+              </w:rPr>
+              <w:t>21</w:t>
             </w:r>
             <w:r>
               <w:rPr>
@@ -763,7 +2174,7 @@
         <w:spacing w:line="276" w:lineRule="auto"/>
         <w:jc w:val="center"/>
       </w:pPr>
-      <w:bookmarkStart w:id="0" w:name="_Toc159941658"/>
+      <w:bookmarkStart w:id="0" w:name="_Toc159958751"/>
       <w:r>
         <w:lastRenderedPageBreak/>
         <w:t>Course Introduction</w:t>
@@ -1211,6 +2622,7 @@
       </w:pPr>
       <w:r>
         <w:rPr>
+          <w:noProof/>
           <w:lang w:val="en-US"/>
         </w:rPr>
         <w:drawing>
@@ -1381,6 +2793,7 @@
       </w:pPr>
       <w:r>
         <w:rPr>
+          <w:noProof/>
           <w:lang w:val="en-US"/>
         </w:rPr>
         <w:drawing>
@@ -2351,13 +3764,7 @@
         <w:rPr>
           <w:lang w:val="en-US"/>
         </w:rPr>
-        <w:t>Market</w:t>
-      </w:r>
-      <w:r>
-        <w:rPr>
-          <w:lang w:val="en-US"/>
-        </w:rPr>
-        <w:t xml:space="preserve"> </w:t>
+        <w:t xml:space="preserve">Market </w:t>
       </w:r>
     </w:p>
     <w:p>
@@ -2639,13 +4046,7 @@
         <w:rPr>
           <w:lang w:val="en-US"/>
         </w:rPr>
-        <w:t xml:space="preserve"> June 2024</w:t>
-      </w:r>
-      <w:r>
-        <w:rPr>
-          <w:lang w:val="en-US"/>
-        </w:rPr>
-        <w:t xml:space="preserve"> </w:t>
+        <w:t xml:space="preserve"> June 2024 </w:t>
       </w:r>
     </w:p>
     <w:p>
@@ -2801,7 +4202,7 @@
           <w:lang w:val="en-US"/>
         </w:rPr>
       </w:pPr>
-      <w:bookmarkStart w:id="1" w:name="_Toc159941659"/>
+      <w:bookmarkStart w:id="1" w:name="_Toc159958752"/>
       <w:r>
         <w:rPr>
           <w:lang w:val="en-US"/>
@@ -2810,6 +4211,471 @@
         <w:t>Introduction to Mobile Development</w:t>
       </w:r>
       <w:bookmarkEnd w:id="1"/>
+    </w:p>
+    <w:p>
+      <w:pPr>
+        <w:rPr>
+          <w:lang w:val="en-US"/>
+        </w:rPr>
+      </w:pPr>
+      <w:r>
+        <w:rPr>
+          <w:lang w:val="en-US"/>
+        </w:rPr>
+        <w:br w:type="page"/>
+      </w:r>
+    </w:p>
+    <w:p>
+      <w:pPr>
+        <w:pStyle w:val="Titolo1"/>
+        <w:jc w:val="center"/>
+        <w:rPr>
+          <w:lang w:val="en-US"/>
+        </w:rPr>
+      </w:pPr>
+      <w:bookmarkStart w:id="2" w:name="_Toc159958753"/>
+      <w:r>
+        <w:rPr>
+          <w:lang w:val="en-US"/>
+        </w:rPr>
+        <w:lastRenderedPageBreak/>
+        <w:t>Frameworks for Cross-platform Development</w:t>
+      </w:r>
+      <w:bookmarkEnd w:id="2"/>
+    </w:p>
+    <w:p>
+      <w:pPr>
+        <w:rPr>
+          <w:lang w:val="en-US"/>
+        </w:rPr>
+      </w:pPr>
+      <w:r>
+        <w:rPr>
+          <w:lang w:val="en-US"/>
+        </w:rPr>
+        <w:br w:type="page"/>
+      </w:r>
+    </w:p>
+    <w:p>
+      <w:pPr>
+        <w:pStyle w:val="Titolo1"/>
+        <w:jc w:val="center"/>
+        <w:rPr>
+          <w:lang w:val="en-US"/>
+        </w:rPr>
+      </w:pPr>
+      <w:bookmarkStart w:id="3" w:name="_Toc159958754"/>
+      <w:r>
+        <w:rPr>
+          <w:lang w:val="en-US"/>
+        </w:rPr>
+        <w:lastRenderedPageBreak/>
+        <w:t>PhoneGap/Cordova Framework</w:t>
+      </w:r>
+      <w:bookmarkEnd w:id="3"/>
+    </w:p>
+    <w:p>
+      <w:pPr>
+        <w:rPr>
+          <w:lang w:val="en-US"/>
+        </w:rPr>
+      </w:pPr>
+      <w:r>
+        <w:rPr>
+          <w:lang w:val="en-US"/>
+        </w:rPr>
+        <w:br w:type="page"/>
+      </w:r>
+    </w:p>
+    <w:p>
+      <w:pPr>
+        <w:pStyle w:val="Titolo1"/>
+        <w:jc w:val="center"/>
+        <w:rPr>
+          <w:lang w:val="en-US"/>
+        </w:rPr>
+      </w:pPr>
+      <w:bookmarkStart w:id="4" w:name="_Toc159958755"/>
+      <w:r>
+        <w:rPr>
+          <w:lang w:val="en-US"/>
+        </w:rPr>
+        <w:lastRenderedPageBreak/>
+        <w:t>Corona/Solar 2D Framework</w:t>
+      </w:r>
+      <w:bookmarkEnd w:id="4"/>
+    </w:p>
+    <w:p>
+      <w:pPr>
+        <w:rPr>
+          <w:lang w:val="en-US"/>
+        </w:rPr>
+      </w:pPr>
+      <w:r>
+        <w:rPr>
+          <w:lang w:val="en-US"/>
+        </w:rPr>
+        <w:br w:type="page"/>
+      </w:r>
+    </w:p>
+    <w:p>
+      <w:pPr>
+        <w:pStyle w:val="Titolo1"/>
+        <w:jc w:val="center"/>
+        <w:rPr>
+          <w:lang w:val="en-US"/>
+        </w:rPr>
+      </w:pPr>
+      <w:bookmarkStart w:id="5" w:name="_Toc159958756"/>
+      <w:r>
+        <w:rPr>
+          <w:lang w:val="en-US"/>
+        </w:rPr>
+        <w:lastRenderedPageBreak/>
+        <w:t>Xamarin Framework</w:t>
+      </w:r>
+      <w:bookmarkEnd w:id="5"/>
+    </w:p>
+    <w:p>
+      <w:pPr>
+        <w:rPr>
+          <w:lang w:val="en-US"/>
+        </w:rPr>
+      </w:pPr>
+      <w:r>
+        <w:rPr>
+          <w:lang w:val="en-US"/>
+        </w:rPr>
+        <w:br w:type="page"/>
+      </w:r>
+    </w:p>
+    <w:p>
+      <w:pPr>
+        <w:pStyle w:val="Titolo1"/>
+        <w:jc w:val="center"/>
+        <w:rPr>
+          <w:lang w:val="en-US"/>
+        </w:rPr>
+      </w:pPr>
+      <w:bookmarkStart w:id="6" w:name="_Toc159958757"/>
+      <w:r>
+        <w:rPr>
+          <w:lang w:val="en-US"/>
+        </w:rPr>
+        <w:lastRenderedPageBreak/>
+        <w:t>Flutter Framework</w:t>
+      </w:r>
+      <w:bookmarkEnd w:id="6"/>
+    </w:p>
+    <w:p>
+      <w:pPr>
+        <w:rPr>
+          <w:lang w:val="en-US"/>
+        </w:rPr>
+      </w:pPr>
+      <w:r>
+        <w:rPr>
+          <w:lang w:val="en-US"/>
+        </w:rPr>
+        <w:br w:type="page"/>
+      </w:r>
+    </w:p>
+    <w:p>
+      <w:pPr>
+        <w:pStyle w:val="Titolo1"/>
+        <w:jc w:val="center"/>
+        <w:rPr>
+          <w:lang w:val="en-US"/>
+        </w:rPr>
+      </w:pPr>
+      <w:bookmarkStart w:id="7" w:name="_Toc159958758"/>
+      <w:r>
+        <w:rPr>
+          <w:lang w:val="en-US"/>
+        </w:rPr>
+        <w:lastRenderedPageBreak/>
+        <w:t>React Native Framework</w:t>
+      </w:r>
+      <w:bookmarkEnd w:id="7"/>
+    </w:p>
+    <w:p>
+      <w:pPr>
+        <w:rPr>
+          <w:lang w:val="en-US"/>
+        </w:rPr>
+      </w:pPr>
+      <w:r>
+        <w:rPr>
+          <w:lang w:val="en-US"/>
+        </w:rPr>
+        <w:br w:type="page"/>
+      </w:r>
+    </w:p>
+    <w:p>
+      <w:pPr>
+        <w:pStyle w:val="Titolo1"/>
+        <w:jc w:val="center"/>
+        <w:rPr>
+          <w:lang w:val="en-US"/>
+        </w:rPr>
+      </w:pPr>
+      <w:bookmarkStart w:id="8" w:name="_Toc159958759"/>
+      <w:r>
+        <w:rPr>
+          <w:lang w:val="en-US"/>
+        </w:rPr>
+        <w:lastRenderedPageBreak/>
+        <w:t>Store Deployment</w:t>
+      </w:r>
+      <w:bookmarkEnd w:id="8"/>
+    </w:p>
+    <w:p>
+      <w:pPr>
+        <w:rPr>
+          <w:lang w:val="en-US"/>
+        </w:rPr>
+      </w:pPr>
+      <w:r>
+        <w:rPr>
+          <w:lang w:val="en-US"/>
+        </w:rPr>
+        <w:br w:type="page"/>
+      </w:r>
+    </w:p>
+    <w:p>
+      <w:pPr>
+        <w:pStyle w:val="Titolo1"/>
+        <w:jc w:val="center"/>
+        <w:rPr>
+          <w:lang w:val="en-US"/>
+        </w:rPr>
+      </w:pPr>
+      <w:bookmarkStart w:id="9" w:name="_Toc159958760"/>
+      <w:r>
+        <w:rPr>
+          <w:lang w:val="en-US"/>
+        </w:rPr>
+        <w:lastRenderedPageBreak/>
+        <w:t>iOS Platform</w:t>
+      </w:r>
+      <w:bookmarkEnd w:id="9"/>
+    </w:p>
+    <w:p>
+      <w:pPr>
+        <w:rPr>
+          <w:lang w:val="en-US"/>
+        </w:rPr>
+      </w:pPr>
+      <w:r>
+        <w:rPr>
+          <w:lang w:val="en-US"/>
+        </w:rPr>
+        <w:br w:type="page"/>
+      </w:r>
+    </w:p>
+    <w:p>
+      <w:pPr>
+        <w:pStyle w:val="Titolo1"/>
+        <w:jc w:val="center"/>
+        <w:rPr>
+          <w:lang w:val="en-US"/>
+        </w:rPr>
+      </w:pPr>
+      <w:bookmarkStart w:id="10" w:name="_Toc159958761"/>
+      <w:r>
+        <w:rPr>
+          <w:lang w:val="en-US"/>
+        </w:rPr>
+        <w:lastRenderedPageBreak/>
+        <w:t>Android Platform</w:t>
+      </w:r>
+      <w:bookmarkEnd w:id="10"/>
+    </w:p>
+    <w:p>
+      <w:pPr>
+        <w:rPr>
+          <w:lang w:val="en-US"/>
+        </w:rPr>
+      </w:pPr>
+      <w:r>
+        <w:rPr>
+          <w:lang w:val="en-US"/>
+        </w:rPr>
+        <w:br w:type="page"/>
+      </w:r>
+    </w:p>
+    <w:p>
+      <w:pPr>
+        <w:pStyle w:val="Titolo1"/>
+        <w:jc w:val="center"/>
+        <w:rPr>
+          <w:lang w:val="en-US"/>
+        </w:rPr>
+      </w:pPr>
+      <w:bookmarkStart w:id="11" w:name="_Toc159958762"/>
+      <w:r>
+        <w:rPr>
+          <w:lang w:val="en-US"/>
+        </w:rPr>
+        <w:lastRenderedPageBreak/>
+        <w:t>Mobile Design</w:t>
+      </w:r>
+      <w:bookmarkEnd w:id="11"/>
+    </w:p>
+    <w:p>
+      <w:pPr>
+        <w:rPr>
+          <w:lang w:val="en-US"/>
+        </w:rPr>
+      </w:pPr>
+      <w:r>
+        <w:rPr>
+          <w:lang w:val="en-US"/>
+        </w:rPr>
+        <w:br w:type="page"/>
+      </w:r>
+    </w:p>
+    <w:p>
+      <w:pPr>
+        <w:pStyle w:val="Titolo1"/>
+        <w:jc w:val="center"/>
+        <w:rPr>
+          <w:lang w:val="en-US"/>
+        </w:rPr>
+      </w:pPr>
+      <w:bookmarkStart w:id="12" w:name="_Toc159958763"/>
+      <w:r>
+        <w:rPr>
+          <w:lang w:val="en-US"/>
+        </w:rPr>
+        <w:lastRenderedPageBreak/>
+        <w:t>Wearable Devices</w:t>
+      </w:r>
+      <w:bookmarkEnd w:id="12"/>
+    </w:p>
+    <w:p>
+      <w:pPr>
+        <w:rPr>
+          <w:lang w:val="en-US"/>
+        </w:rPr>
+      </w:pPr>
+      <w:r>
+        <w:rPr>
+          <w:lang w:val="en-US"/>
+        </w:rPr>
+        <w:br w:type="page"/>
+      </w:r>
+    </w:p>
+    <w:p>
+      <w:pPr>
+        <w:pStyle w:val="Titolo1"/>
+        <w:jc w:val="center"/>
+        <w:rPr>
+          <w:lang w:val="en-US"/>
+        </w:rPr>
+      </w:pPr>
+      <w:bookmarkStart w:id="13" w:name="_Toc159958764"/>
+      <w:r>
+        <w:rPr>
+          <w:lang w:val="en-US"/>
+        </w:rPr>
+        <w:lastRenderedPageBreak/>
+        <w:t>Multimedia Data Encoding</w:t>
+      </w:r>
+      <w:bookmarkEnd w:id="13"/>
+    </w:p>
+    <w:p>
+      <w:pPr>
+        <w:rPr>
+          <w:lang w:val="en-US"/>
+        </w:rPr>
+      </w:pPr>
+      <w:r>
+        <w:rPr>
+          <w:lang w:val="en-US"/>
+        </w:rPr>
+        <w:br w:type="page"/>
+      </w:r>
+    </w:p>
+    <w:p>
+      <w:pPr>
+        <w:pStyle w:val="Titolo1"/>
+        <w:jc w:val="center"/>
+        <w:rPr>
+          <w:lang w:val="en-US"/>
+        </w:rPr>
+      </w:pPr>
+      <w:bookmarkStart w:id="14" w:name="_Toc159958765"/>
+      <w:r>
+        <w:rPr>
+          <w:lang w:val="en-US"/>
+        </w:rPr>
+        <w:lastRenderedPageBreak/>
+        <w:t>Images</w:t>
+      </w:r>
+      <w:bookmarkEnd w:id="14"/>
+    </w:p>
+    <w:p>
+      <w:pPr>
+        <w:rPr>
+          <w:lang w:val="en-US"/>
+        </w:rPr>
+      </w:pPr>
+      <w:r>
+        <w:rPr>
+          <w:lang w:val="en-US"/>
+        </w:rPr>
+        <w:br w:type="page"/>
+      </w:r>
+    </w:p>
+    <w:p>
+      <w:pPr>
+        <w:pStyle w:val="Titolo1"/>
+        <w:jc w:val="center"/>
+        <w:rPr>
+          <w:lang w:val="en-US"/>
+        </w:rPr>
+      </w:pPr>
+      <w:bookmarkStart w:id="15" w:name="_Toc159958766"/>
+      <w:r>
+        <w:rPr>
+          <w:lang w:val="en-US"/>
+        </w:rPr>
+        <w:lastRenderedPageBreak/>
+        <w:t>Audio</w:t>
+      </w:r>
+      <w:bookmarkEnd w:id="15"/>
+    </w:p>
+    <w:p>
+      <w:pPr>
+        <w:rPr>
+          <w:lang w:val="en-US"/>
+        </w:rPr>
+      </w:pPr>
+      <w:r>
+        <w:rPr>
+          <w:lang w:val="en-US"/>
+        </w:rPr>
+        <w:br w:type="page"/>
+      </w:r>
+    </w:p>
+    <w:p>
+      <w:pPr>
+        <w:pStyle w:val="Titolo1"/>
+        <w:jc w:val="center"/>
+        <w:rPr>
+          <w:lang w:val="en-US"/>
+        </w:rPr>
+      </w:pPr>
+      <w:bookmarkStart w:id="16" w:name="_Toc159958767"/>
+      <w:r>
+        <w:rPr>
+          <w:lang w:val="en-US"/>
+        </w:rPr>
+        <w:lastRenderedPageBreak/>
+        <w:t>Video</w:t>
+      </w:r>
+      <w:bookmarkEnd w:id="16"/>
     </w:p>
     <w:sectPr>
       <w:headerReference w:type="even" r:id="rId12"/>
@@ -4528,6 +6394,7 @@
     <w:rsid w:val="003B7CC9"/>
     <w:rsid w:val="005F4A9D"/>
     <w:rsid w:val="008A4DB7"/>
+    <w:rsid w:val="00A10A59"/>
     <w:rsid w:val="00C32AA5"/>
     <w:rsid w:val="00F36E64"/>
   </w:rsids>

</xml_diff>

<commit_message>
Table of contents and revised lecture notes
</commit_message>
<xml_diff>
--- a/Notes/Mobile Programming and Multimedia Simple (for real).docx
+++ b/Notes/Mobile Programming and Multimedia Simple (for real).docx
@@ -39,7 +39,7 @@
               <w:color w:val="156082" w:themeColor="accent1"/>
             </w:rPr>
             <w:drawing>
-              <wp:anchor distT="0" distB="0" distL="114300" distR="114300" simplePos="0" relativeHeight="251665408" behindDoc="1" locked="0" layoutInCell="1" allowOverlap="1" wp14:anchorId="789A0581" wp14:editId="547508E6">
+              <wp:anchor distT="0" distB="0" distL="114300" distR="114300" simplePos="0" relativeHeight="251665408" behindDoc="1" locked="0" layoutInCell="1" allowOverlap="1" wp14:anchorId="789A0581" wp14:editId="2A2464EF">
                 <wp:simplePos x="0" y="0"/>
                 <wp:positionH relativeFrom="column">
                   <wp:posOffset>2805545</wp:posOffset>
@@ -531,7 +531,7 @@
           <w:r>
             <w:fldChar w:fldCharType="separate"/>
           </w:r>
-          <w:hyperlink w:anchor="_Toc160186856" w:history="1">
+          <w:hyperlink w:anchor="_Toc160386176" w:history="1">
             <w:r>
               <w:rPr>
                 <w:rStyle w:val="Collegamentoipertestuale"/>
@@ -576,7 +576,7 @@
                 <w:noProof/>
                 <w:webHidden/>
               </w:rPr>
-              <w:instrText xml:space="preserve"> PAGEREF _Toc160186856 \h </w:instrText>
+              <w:instrText xml:space="preserve"> PAGEREF _Toc160386176 \h </w:instrText>
             </w:r>
             <w:r>
               <w:rPr>
@@ -623,7 +623,7 @@
               <w14:ligatures w14:val="standardContextual"/>
             </w:rPr>
           </w:pPr>
-          <w:hyperlink w:anchor="_Toc160186857" w:history="1">
+          <w:hyperlink w:anchor="_Toc160386177" w:history="1">
             <w:r>
               <w:rPr>
                 <w:rStyle w:val="Collegamentoipertestuale"/>
@@ -670,7 +670,7 @@
                 <w:noProof/>
                 <w:webHidden/>
               </w:rPr>
-              <w:instrText xml:space="preserve"> PAGEREF _Toc160186857 \h </w:instrText>
+              <w:instrText xml:space="preserve"> PAGEREF _Toc160386177 \h </w:instrText>
             </w:r>
             <w:r>
               <w:rPr>
@@ -717,7 +717,7 @@
               <w14:ligatures w14:val="standardContextual"/>
             </w:rPr>
           </w:pPr>
-          <w:hyperlink w:anchor="_Toc160186858" w:history="1">
+          <w:hyperlink w:anchor="_Toc160386178" w:history="1">
             <w:r>
               <w:rPr>
                 <w:rStyle w:val="Collegamentoipertestuale"/>
@@ -764,7 +764,7 @@
                 <w:noProof/>
                 <w:webHidden/>
               </w:rPr>
-              <w:instrText xml:space="preserve"> PAGEREF _Toc160186858 \h </w:instrText>
+              <w:instrText xml:space="preserve"> PAGEREF _Toc160386178 \h </w:instrText>
             </w:r>
             <w:r>
               <w:rPr>
@@ -811,7 +811,7 @@
               <w14:ligatures w14:val="standardContextual"/>
             </w:rPr>
           </w:pPr>
-          <w:hyperlink w:anchor="_Toc160186859" w:history="1">
+          <w:hyperlink w:anchor="_Toc160386179" w:history="1">
             <w:r>
               <w:rPr>
                 <w:rStyle w:val="Collegamentoipertestuale"/>
@@ -858,7 +858,7 @@
                 <w:noProof/>
                 <w:webHidden/>
               </w:rPr>
-              <w:instrText xml:space="preserve"> PAGEREF _Toc160186859 \h </w:instrText>
+              <w:instrText xml:space="preserve"> PAGEREF _Toc160386179 \h </w:instrText>
             </w:r>
             <w:r>
               <w:rPr>
@@ -905,7 +905,7 @@
               <w14:ligatures w14:val="standardContextual"/>
             </w:rPr>
           </w:pPr>
-          <w:hyperlink w:anchor="_Toc160186860" w:history="1">
+          <w:hyperlink w:anchor="_Toc160386180" w:history="1">
             <w:r>
               <w:rPr>
                 <w:rStyle w:val="Collegamentoipertestuale"/>
@@ -952,7 +952,7 @@
                 <w:noProof/>
                 <w:webHidden/>
               </w:rPr>
-              <w:instrText xml:space="preserve"> PAGEREF _Toc160186860 \h </w:instrText>
+              <w:instrText xml:space="preserve"> PAGEREF _Toc160386180 \h </w:instrText>
             </w:r>
             <w:r>
               <w:rPr>
@@ -999,7 +999,7 @@
               <w14:ligatures w14:val="standardContextual"/>
             </w:rPr>
           </w:pPr>
-          <w:hyperlink w:anchor="_Toc160186861" w:history="1">
+          <w:hyperlink w:anchor="_Toc160386181" w:history="1">
             <w:r>
               <w:rPr>
                 <w:rStyle w:val="Collegamentoipertestuale"/>
@@ -1046,7 +1046,7 @@
                 <w:noProof/>
                 <w:webHidden/>
               </w:rPr>
-              <w:instrText xml:space="preserve"> PAGEREF _Toc160186861 \h </w:instrText>
+              <w:instrText xml:space="preserve"> PAGEREF _Toc160386181 \h </w:instrText>
             </w:r>
             <w:r>
               <w:rPr>
@@ -1093,7 +1093,7 @@
               <w14:ligatures w14:val="standardContextual"/>
             </w:rPr>
           </w:pPr>
-          <w:hyperlink w:anchor="_Toc160186862" w:history="1">
+          <w:hyperlink w:anchor="_Toc160386182" w:history="1">
             <w:r>
               <w:rPr>
                 <w:rStyle w:val="Collegamentoipertestuale"/>
@@ -1140,7 +1140,7 @@
                 <w:noProof/>
                 <w:webHidden/>
               </w:rPr>
-              <w:instrText xml:space="preserve"> PAGEREF _Toc160186862 \h </w:instrText>
+              <w:instrText xml:space="preserve"> PAGEREF _Toc160386182 \h </w:instrText>
             </w:r>
             <w:r>
               <w:rPr>
@@ -1187,7 +1187,7 @@
               <w14:ligatures w14:val="standardContextual"/>
             </w:rPr>
           </w:pPr>
-          <w:hyperlink w:anchor="_Toc160186863" w:history="1">
+          <w:hyperlink w:anchor="_Toc160386183" w:history="1">
             <w:r>
               <w:rPr>
                 <w:rStyle w:val="Collegamentoipertestuale"/>
@@ -1234,7 +1234,7 @@
                 <w:noProof/>
                 <w:webHidden/>
               </w:rPr>
-              <w:instrText xml:space="preserve"> PAGEREF _Toc160186863 \h </w:instrText>
+              <w:instrText xml:space="preserve"> PAGEREF _Toc160386183 \h </w:instrText>
             </w:r>
             <w:r>
               <w:rPr>
@@ -1281,7 +1281,7 @@
               <w14:ligatures w14:val="standardContextual"/>
             </w:rPr>
           </w:pPr>
-          <w:hyperlink w:anchor="_Toc160186864" w:history="1">
+          <w:hyperlink w:anchor="_Toc160386184" w:history="1">
             <w:r>
               <w:rPr>
                 <w:rStyle w:val="Collegamentoipertestuale"/>
@@ -1328,7 +1328,7 @@
                 <w:noProof/>
                 <w:webHidden/>
               </w:rPr>
-              <w:instrText xml:space="preserve"> PAGEREF _Toc160186864 \h </w:instrText>
+              <w:instrText xml:space="preserve"> PAGEREF _Toc160386184 \h </w:instrText>
             </w:r>
             <w:r>
               <w:rPr>
@@ -1375,7 +1375,7 @@
               <w14:ligatures w14:val="standardContextual"/>
             </w:rPr>
           </w:pPr>
-          <w:hyperlink w:anchor="_Toc160186865" w:history="1">
+          <w:hyperlink w:anchor="_Toc160386185" w:history="1">
             <w:r>
               <w:rPr>
                 <w:rStyle w:val="Collegamentoipertestuale"/>
@@ -1422,7 +1422,7 @@
                 <w:noProof/>
                 <w:webHidden/>
               </w:rPr>
-              <w:instrText xml:space="preserve"> PAGEREF _Toc160186865 \h </w:instrText>
+              <w:instrText xml:space="preserve"> PAGEREF _Toc160386185 \h </w:instrText>
             </w:r>
             <w:r>
               <w:rPr>
@@ -1469,7 +1469,7 @@
               <w14:ligatures w14:val="standardContextual"/>
             </w:rPr>
           </w:pPr>
-          <w:hyperlink w:anchor="_Toc160186866" w:history="1">
+          <w:hyperlink w:anchor="_Toc160386186" w:history="1">
             <w:r>
               <w:rPr>
                 <w:rStyle w:val="Collegamentoipertestuale"/>
@@ -1516,7 +1516,7 @@
                 <w:noProof/>
                 <w:webHidden/>
               </w:rPr>
-              <w:instrText xml:space="preserve"> PAGEREF _Toc160186866 \h </w:instrText>
+              <w:instrText xml:space="preserve"> PAGEREF _Toc160386186 \h </w:instrText>
             </w:r>
             <w:r>
               <w:rPr>
@@ -1563,7 +1563,7 @@
               <w14:ligatures w14:val="standardContextual"/>
             </w:rPr>
           </w:pPr>
-          <w:hyperlink w:anchor="_Toc160186867" w:history="1">
+          <w:hyperlink w:anchor="_Toc160386187" w:history="1">
             <w:r>
               <w:rPr>
                 <w:rStyle w:val="Collegamentoipertestuale"/>
@@ -1610,7 +1610,7 @@
                 <w:noProof/>
                 <w:webHidden/>
               </w:rPr>
-              <w:instrText xml:space="preserve"> PAGEREF _Toc160186867 \h </w:instrText>
+              <w:instrText xml:space="preserve"> PAGEREF _Toc160386187 \h </w:instrText>
             </w:r>
             <w:r>
               <w:rPr>
@@ -1657,7 +1657,7 @@
               <w14:ligatures w14:val="standardContextual"/>
             </w:rPr>
           </w:pPr>
-          <w:hyperlink w:anchor="_Toc160186868" w:history="1">
+          <w:hyperlink w:anchor="_Toc160386188" w:history="1">
             <w:r>
               <w:rPr>
                 <w:rStyle w:val="Collegamentoipertestuale"/>
@@ -1704,7 +1704,7 @@
                 <w:noProof/>
                 <w:webHidden/>
               </w:rPr>
-              <w:instrText xml:space="preserve"> PAGEREF _Toc160186868 \h </w:instrText>
+              <w:instrText xml:space="preserve"> PAGEREF _Toc160386188 \h </w:instrText>
             </w:r>
             <w:r>
               <w:rPr>
@@ -1751,7 +1751,7 @@
               <w14:ligatures w14:val="standardContextual"/>
             </w:rPr>
           </w:pPr>
-          <w:hyperlink w:anchor="_Toc160186869" w:history="1">
+          <w:hyperlink w:anchor="_Toc160386189" w:history="1">
             <w:r>
               <w:rPr>
                 <w:rStyle w:val="Collegamentoipertestuale"/>
@@ -1798,7 +1798,7 @@
                 <w:noProof/>
                 <w:webHidden/>
               </w:rPr>
-              <w:instrText xml:space="preserve"> PAGEREF _Toc160186869 \h </w:instrText>
+              <w:instrText xml:space="preserve"> PAGEREF _Toc160386189 \h </w:instrText>
             </w:r>
             <w:r>
               <w:rPr>
@@ -1845,7 +1845,7 @@
               <w14:ligatures w14:val="standardContextual"/>
             </w:rPr>
           </w:pPr>
-          <w:hyperlink w:anchor="_Toc160186870" w:history="1">
+          <w:hyperlink w:anchor="_Toc160386190" w:history="1">
             <w:r>
               <w:rPr>
                 <w:rStyle w:val="Collegamentoipertestuale"/>
@@ -1892,7 +1892,7 @@
                 <w:noProof/>
                 <w:webHidden/>
               </w:rPr>
-              <w:instrText xml:space="preserve"> PAGEREF _Toc160186870 \h </w:instrText>
+              <w:instrText xml:space="preserve"> PAGEREF _Toc160386190 \h </w:instrText>
             </w:r>
             <w:r>
               <w:rPr>
@@ -1939,7 +1939,7 @@
               <w14:ligatures w14:val="standardContextual"/>
             </w:rPr>
           </w:pPr>
-          <w:hyperlink w:anchor="_Toc160186871" w:history="1">
+          <w:hyperlink w:anchor="_Toc160386191" w:history="1">
             <w:r>
               <w:rPr>
                 <w:rStyle w:val="Collegamentoipertestuale"/>
@@ -1986,7 +1986,7 @@
                 <w:noProof/>
                 <w:webHidden/>
               </w:rPr>
-              <w:instrText xml:space="preserve"> PAGEREF _Toc160186871 \h </w:instrText>
+              <w:instrText xml:space="preserve"> PAGEREF _Toc160386191 \h </w:instrText>
             </w:r>
             <w:r>
               <w:rPr>
@@ -2033,7 +2033,7 @@
               <w14:ligatures w14:val="standardContextual"/>
             </w:rPr>
           </w:pPr>
-          <w:hyperlink w:anchor="_Toc160186872" w:history="1">
+          <w:hyperlink w:anchor="_Toc160386192" w:history="1">
             <w:r>
               <w:rPr>
                 <w:rStyle w:val="Collegamentoipertestuale"/>
@@ -2080,7 +2080,7 @@
                 <w:noProof/>
                 <w:webHidden/>
               </w:rPr>
-              <w:instrText xml:space="preserve"> PAGEREF _Toc160186872 \h </w:instrText>
+              <w:instrText xml:space="preserve"> PAGEREF _Toc160386192 \h </w:instrText>
             </w:r>
             <w:r>
               <w:rPr>
@@ -2174,7 +2174,7 @@
         <w:spacing w:line="276" w:lineRule="auto"/>
         <w:jc w:val="center"/>
       </w:pPr>
-      <w:bookmarkStart w:id="0" w:name="_Toc160186856"/>
+      <w:bookmarkStart w:id="0" w:name="_Toc160386176"/>
       <w:r>
         <w:lastRenderedPageBreak/>
         <w:t>Course Introduction</w:t>
@@ -4204,7 +4204,7 @@
           <w:lang w:val="en-US"/>
         </w:rPr>
       </w:pPr>
-      <w:bookmarkStart w:id="1" w:name="_Toc160186857"/>
+      <w:bookmarkStart w:id="1" w:name="_Toc160386177"/>
       <w:r>
         <w:rPr>
           <w:lang w:val="en-US"/>
@@ -4225,7 +4225,21 @@
         <w:rPr>
           <w:lang w:val="en-US"/>
         </w:rPr>
-        <w:t>To create the right product, between web and mobile, we have to study the user and understand his necessities and needs.</w:t>
+        <w:t xml:space="preserve">To create the right product, between web and mobile, we have to </w:t>
+      </w:r>
+      <w:r>
+        <w:rPr>
+          <w:i/>
+          <w:iCs/>
+          <w:lang w:val="en-US"/>
+        </w:rPr>
+        <w:t>study the user and understand his necessities and needs</w:t>
+      </w:r>
+      <w:r>
+        <w:rPr>
+          <w:lang w:val="en-US"/>
+        </w:rPr>
+        <w:t>.</w:t>
       </w:r>
       <w:r>
         <w:rPr>
@@ -4276,13 +4290,7 @@
         <w:rPr>
           <w:lang w:val="en-US"/>
         </w:rPr>
-        <w:t>China, India, and the United States are the countries with the highest number of smartphone users</w:t>
-      </w:r>
-      <w:r>
-        <w:rPr>
-          <w:lang w:val="en-US"/>
-        </w:rPr>
-        <w:t>, but also Africa</w:t>
+        <w:t>Over 5 billion people are using smartphones, with 4/5 billions being active social media users/Internet users respectively</w:t>
       </w:r>
     </w:p>
     <w:p>
@@ -4301,7 +4309,63 @@
         <w:rPr>
           <w:lang w:val="en-US"/>
         </w:rPr>
-        <w:t>while desktop is mostly used inside USA</w:t>
+        <w:t>There are at least 7 billions of mobile subscriptions worldwide</w:t>
+      </w:r>
+    </w:p>
+    <w:p>
+      <w:pPr>
+        <w:pStyle w:val="Paragrafoelenco"/>
+        <w:numPr>
+          <w:ilvl w:val="0"/>
+          <w:numId w:val="11"/>
+        </w:numPr>
+        <w:spacing w:line="276" w:lineRule="auto"/>
+        <w:rPr>
+          <w:lang w:val="en-US"/>
+        </w:rPr>
+      </w:pPr>
+      <w:r>
+        <w:rPr>
+          <w:lang w:val="en-US"/>
+        </w:rPr>
+        <w:t xml:space="preserve">China, India, and the United States are the countries with the highest number of smartphone users, but also </w:t>
+      </w:r>
+      <w:r>
+        <w:rPr>
+          <w:lang w:val="en-US"/>
+        </w:rPr>
+        <w:t xml:space="preserve">Indonesia, Brazil, South America and </w:t>
+      </w:r>
+      <w:r>
+        <w:rPr>
+          <w:lang w:val="en-US"/>
+        </w:rPr>
+        <w:t>Africa</w:t>
+      </w:r>
+    </w:p>
+    <w:p>
+      <w:pPr>
+        <w:pStyle w:val="Paragrafoelenco"/>
+        <w:numPr>
+          <w:ilvl w:val="0"/>
+          <w:numId w:val="11"/>
+        </w:numPr>
+        <w:spacing w:line="276" w:lineRule="auto"/>
+        <w:rPr>
+          <w:lang w:val="en-US"/>
+        </w:rPr>
+      </w:pPr>
+      <w:r>
+        <w:rPr>
+          <w:lang w:val="en-US"/>
+        </w:rPr>
+        <w:t>W</w:t>
+      </w:r>
+      <w:r>
+        <w:rPr>
+          <w:lang w:val="en-US"/>
+        </w:rPr>
+        <w:t>hile desktop is mostly used inside USA</w:t>
       </w:r>
       <w:r>
         <w:rPr>
@@ -4345,7 +4409,13 @@
         <w:rPr>
           <w:lang w:val="en-US"/>
         </w:rPr>
-        <w:t>operating systems are Android and iOS</w:t>
+        <w:t>O</w:t>
+      </w:r>
+      <w:r>
+        <w:rPr>
+          <w:lang w:val="en-US"/>
+        </w:rPr>
+        <w:t>perating systems are Android and iOS</w:t>
       </w:r>
     </w:p>
     <w:p>
@@ -4402,7 +4472,13 @@
         <w:rPr>
           <w:lang w:val="en-US"/>
         </w:rPr>
-        <w:t xml:space="preserve">worldwide users </w:t>
+        <w:t>W</w:t>
+      </w:r>
+      <w:r>
+        <w:rPr>
+          <w:lang w:val="en-US"/>
+        </w:rPr>
+        <w:t xml:space="preserve">orldwide users </w:t>
       </w:r>
       <w:r>
         <w:rPr>
@@ -4557,7 +4633,13 @@
         <w:rPr>
           <w:lang w:val="en-US"/>
         </w:rPr>
-        <w:t>there are differences between males and females</w:t>
+        <w:t>T</w:t>
+      </w:r>
+      <w:r>
+        <w:rPr>
+          <w:lang w:val="en-US"/>
+        </w:rPr>
+        <w:t>here are differences between males and females</w:t>
       </w:r>
     </w:p>
     <w:p>
@@ -4595,7 +4677,13 @@
         <w:rPr>
           <w:lang w:val="en-US"/>
         </w:rPr>
-        <w:t>smartphones beat TV for younger users (the younger, the more usage)</w:t>
+        <w:t>S</w:t>
+      </w:r>
+      <w:r>
+        <w:rPr>
+          <w:lang w:val="en-US"/>
+        </w:rPr>
+        <w:t>martphones beat TV for younger users (the younger, the more usage)</w:t>
       </w:r>
     </w:p>
     <w:p>
@@ -4633,7 +4721,13 @@
         <w:rPr>
           <w:lang w:val="en-US"/>
         </w:rPr>
-        <w:t>there is a relationship daytime-device</w:t>
+        <w:t>T</w:t>
+      </w:r>
+      <w:r>
+        <w:rPr>
+          <w:lang w:val="en-US"/>
+        </w:rPr>
+        <w:t>here is a relationship daytime-device</w:t>
       </w:r>
     </w:p>
     <w:p>
@@ -4709,7 +4803,13 @@
         <w:rPr>
           <w:lang w:val="en-US"/>
         </w:rPr>
-        <w:t>on average there are more than 2000 interactions with a smartphone on a day</w:t>
+        <w:t>O</w:t>
+      </w:r>
+      <w:r>
+        <w:rPr>
+          <w:lang w:val="en-US"/>
+        </w:rPr>
+        <w:t>n average there are more than 2000 interactions with a smartphone on a day</w:t>
       </w:r>
     </w:p>
     <w:p>
@@ -4766,7 +4866,13 @@
         <w:rPr>
           <w:lang w:val="en-US"/>
         </w:rPr>
-        <w:t>today we have smart* (smartphones, smart watches, smart homes, etc.)</w:t>
+        <w:t>T</w:t>
+      </w:r>
+      <w:r>
+        <w:rPr>
+          <w:lang w:val="en-US"/>
+        </w:rPr>
+        <w:t>oday we have smart* (smartphones, smart watches, smart homes, etc.)</w:t>
       </w:r>
     </w:p>
     <w:p>
@@ -4895,6 +5001,7 @@
         <w:rPr>
           <w:lang w:val="en-US"/>
         </w:rPr>
+        <w:lastRenderedPageBreak/>
         <w:t>All these features are provided by apps</w:t>
       </w:r>
       <w:r>
@@ -4906,29 +5013,15 @@
     </w:p>
     <w:p>
       <w:pPr>
-        <w:rPr>
-          <w:lang w:val="en-US"/>
-        </w:rPr>
-      </w:pPr>
-      <w:r>
-        <w:rPr>
-          <w:lang w:val="en-US"/>
-        </w:rPr>
-        <w:br w:type="page"/>
-      </w:r>
-    </w:p>
-    <w:p>
-      <w:pPr>
-        <w:spacing w:line="276" w:lineRule="auto"/>
-        <w:rPr>
-          <w:lang w:val="en-US"/>
-        </w:rPr>
-      </w:pPr>
-      <w:r>
-        <w:rPr>
-          <w:lang w:val="en-US"/>
-        </w:rPr>
-        <w:lastRenderedPageBreak/>
+        <w:spacing w:line="276" w:lineRule="auto"/>
+        <w:rPr>
+          <w:lang w:val="en-US"/>
+        </w:rPr>
+      </w:pPr>
+      <w:r>
+        <w:rPr>
+          <w:lang w:val="en-US"/>
+        </w:rPr>
         <w:t>There are different false myths:</w:t>
       </w:r>
     </w:p>
@@ -5162,6 +5255,12 @@
         </w:rPr>
         <w:t>Access (icon)</w:t>
       </w:r>
+      <w:r>
+        <w:rPr>
+          <w:lang w:val="en-US"/>
+        </w:rPr>
+        <w:t xml:space="preserve"> vs bookmark</w:t>
+      </w:r>
     </w:p>
     <w:p>
       <w:pPr>
@@ -5413,7 +5512,19 @@
         <w:rPr>
           <w:lang w:val="en-US"/>
         </w:rPr>
-        <w:t>only a small percentage (25%) are used only once</w:t>
+        <w:t>a 25%</w:t>
+      </w:r>
+      <w:r>
+        <w:rPr>
+          <w:lang w:val="en-US"/>
+        </w:rPr>
+        <w:t xml:space="preserve"> of them</w:t>
+      </w:r>
+      <w:r>
+        <w:rPr>
+          <w:lang w:val="en-US"/>
+        </w:rPr>
+        <w:t xml:space="preserve"> are used only once</w:t>
       </w:r>
     </w:p>
     <w:p>
@@ -5579,6 +5690,7 @@
     </w:p>
     <w:p>
       <w:pPr>
+        <w:spacing w:line="276" w:lineRule="auto"/>
         <w:rPr>
           <w:lang w:val="en-US"/>
         </w:rPr>
@@ -6301,6 +6413,42 @@
         <w:rPr>
           <w:lang w:val="en-US"/>
         </w:rPr>
+        <w:t xml:space="preserve">Bibliography of this chapter: </w:t>
+      </w:r>
+      <w:hyperlink r:id="rId12" w:history="1">
+        <w:r>
+          <w:rPr>
+            <w:rStyle w:val="Collegamentoipertestuale"/>
+            <w:lang w:val="en-US"/>
+          </w:rPr>
+          <w:t>here</w:t>
+        </w:r>
+      </w:hyperlink>
+      <w:r>
+        <w:rPr>
+          <w:lang w:val="en-US"/>
+        </w:rPr>
+        <w:t xml:space="preserve"> and </w:t>
+      </w:r>
+      <w:hyperlink r:id="rId13" w:history="1">
+        <w:r>
+          <w:rPr>
+            <w:rStyle w:val="Collegamentoipertestuale"/>
+            <w:lang w:val="en-US"/>
+          </w:rPr>
+          <w:t>here</w:t>
+        </w:r>
+      </w:hyperlink>
+      <w:r>
+        <w:rPr>
+          <w:lang w:val="en-US"/>
+        </w:rPr>
+        <w:t>.</w:t>
+      </w:r>
+      <w:r>
+        <w:rPr>
+          <w:lang w:val="en-US"/>
+        </w:rPr>
         <w:br w:type="page"/>
       </w:r>
     </w:p>
@@ -6313,7 +6461,7 @@
           <w:lang w:val="en-US"/>
         </w:rPr>
       </w:pPr>
-      <w:bookmarkStart w:id="2" w:name="_Toc160186858"/>
+      <w:bookmarkStart w:id="2" w:name="_Toc160386178"/>
       <w:r>
         <w:rPr>
           <w:lang w:val="en-US"/>
@@ -6346,7 +6494,7 @@
           <w:lang w:val="en-US"/>
         </w:rPr>
       </w:pPr>
-      <w:bookmarkStart w:id="3" w:name="_Toc160186859"/>
+      <w:bookmarkStart w:id="3" w:name="_Toc160386179"/>
       <w:r>
         <w:rPr>
           <w:lang w:val="en-US"/>
@@ -6379,7 +6527,7 @@
           <w:lang w:val="en-US"/>
         </w:rPr>
       </w:pPr>
-      <w:bookmarkStart w:id="4" w:name="_Toc160186860"/>
+      <w:bookmarkStart w:id="4" w:name="_Toc160386180"/>
       <w:r>
         <w:rPr>
           <w:lang w:val="en-US"/>
@@ -6418,7 +6566,7 @@
           <w:lang w:val="en-US"/>
         </w:rPr>
       </w:pPr>
-      <w:bookmarkStart w:id="5" w:name="_Toc160186861"/>
+      <w:bookmarkStart w:id="5" w:name="_Toc160386181"/>
       <w:r>
         <w:rPr>
           <w:lang w:val="en-US"/>
@@ -6451,7 +6599,7 @@
           <w:lang w:val="en-US"/>
         </w:rPr>
       </w:pPr>
-      <w:bookmarkStart w:id="6" w:name="_Toc160186862"/>
+      <w:bookmarkStart w:id="6" w:name="_Toc160386182"/>
       <w:r>
         <w:rPr>
           <w:lang w:val="en-US"/>
@@ -6484,7 +6632,7 @@
           <w:lang w:val="en-US"/>
         </w:rPr>
       </w:pPr>
-      <w:bookmarkStart w:id="7" w:name="_Toc160186863"/>
+      <w:bookmarkStart w:id="7" w:name="_Toc160386183"/>
       <w:r>
         <w:rPr>
           <w:lang w:val="en-US"/>
@@ -6517,7 +6665,7 @@
           <w:lang w:val="en-US"/>
         </w:rPr>
       </w:pPr>
-      <w:bookmarkStart w:id="8" w:name="_Toc160186864"/>
+      <w:bookmarkStart w:id="8" w:name="_Toc160386184"/>
       <w:r>
         <w:rPr>
           <w:lang w:val="en-US"/>
@@ -6550,7 +6698,7 @@
           <w:lang w:val="en-US"/>
         </w:rPr>
       </w:pPr>
-      <w:bookmarkStart w:id="9" w:name="_Toc160186865"/>
+      <w:bookmarkStart w:id="9" w:name="_Toc160386185"/>
       <w:r>
         <w:rPr>
           <w:lang w:val="en-US"/>
@@ -6583,7 +6731,7 @@
           <w:lang w:val="en-US"/>
         </w:rPr>
       </w:pPr>
-      <w:bookmarkStart w:id="10" w:name="_Toc160186866"/>
+      <w:bookmarkStart w:id="10" w:name="_Toc160386186"/>
       <w:r>
         <w:rPr>
           <w:lang w:val="en-US"/>
@@ -6616,7 +6764,7 @@
           <w:lang w:val="en-US"/>
         </w:rPr>
       </w:pPr>
-      <w:bookmarkStart w:id="11" w:name="_Toc160186867"/>
+      <w:bookmarkStart w:id="11" w:name="_Toc160386187"/>
       <w:r>
         <w:rPr>
           <w:lang w:val="en-US"/>
@@ -6649,7 +6797,7 @@
           <w:lang w:val="en-US"/>
         </w:rPr>
       </w:pPr>
-      <w:bookmarkStart w:id="12" w:name="_Toc160186868"/>
+      <w:bookmarkStart w:id="12" w:name="_Toc160386188"/>
       <w:r>
         <w:rPr>
           <w:lang w:val="en-US"/>
@@ -6682,7 +6830,7 @@
           <w:lang w:val="en-US"/>
         </w:rPr>
       </w:pPr>
-      <w:bookmarkStart w:id="13" w:name="_Toc160186869"/>
+      <w:bookmarkStart w:id="13" w:name="_Toc160386189"/>
       <w:r>
         <w:rPr>
           <w:lang w:val="en-US"/>
@@ -6715,7 +6863,7 @@
           <w:lang w:val="en-US"/>
         </w:rPr>
       </w:pPr>
-      <w:bookmarkStart w:id="14" w:name="_Toc160186870"/>
+      <w:bookmarkStart w:id="14" w:name="_Toc160386190"/>
       <w:r>
         <w:rPr>
           <w:lang w:val="en-US"/>
@@ -6748,7 +6896,7 @@
           <w:lang w:val="en-US"/>
         </w:rPr>
       </w:pPr>
-      <w:bookmarkStart w:id="15" w:name="_Toc160186871"/>
+      <w:bookmarkStart w:id="15" w:name="_Toc160386191"/>
       <w:r>
         <w:rPr>
           <w:lang w:val="en-US"/>
@@ -6781,7 +6929,7 @@
           <w:lang w:val="en-US"/>
         </w:rPr>
       </w:pPr>
-      <w:bookmarkStart w:id="16" w:name="_Toc160186872"/>
+      <w:bookmarkStart w:id="16" w:name="_Toc160386192"/>
       <w:r>
         <w:rPr>
           <w:lang w:val="en-US"/>
@@ -6792,12 +6940,12 @@
       <w:bookmarkEnd w:id="16"/>
     </w:p>
     <w:sectPr>
-      <w:headerReference w:type="even" r:id="rId12"/>
-      <w:headerReference w:type="default" r:id="rId13"/>
-      <w:footerReference w:type="even" r:id="rId14"/>
-      <w:footerReference w:type="default" r:id="rId15"/>
-      <w:headerReference w:type="first" r:id="rId16"/>
-      <w:footerReference w:type="first" r:id="rId17"/>
+      <w:headerReference w:type="even" r:id="rId14"/>
+      <w:headerReference w:type="default" r:id="rId15"/>
+      <w:footerReference w:type="even" r:id="rId16"/>
+      <w:footerReference w:type="default" r:id="rId17"/>
+      <w:headerReference w:type="first" r:id="rId18"/>
+      <w:footerReference w:type="first" r:id="rId19"/>
       <w:pgSz w:w="11906" w:h="16838"/>
       <w:pgMar w:top="1417" w:right="1134" w:bottom="1134" w:left="1134" w:header="708" w:footer="708" w:gutter="0"/>
       <w:pgNumType w:start="0"/>
@@ -8342,6 +8490,7 @@
   <w:style w:type="character" w:default="1" w:styleId="Carpredefinitoparagrafo">
     <w:name w:val="Default Paragraph Font"/>
     <w:uiPriority w:val="1"/>
+    <w:semiHidden/>
     <w:unhideWhenUsed/>
   </w:style>
   <w:style w:type="table" w:default="1" w:styleId="Tabellanormale">
@@ -8837,6 +8986,18 @@
     <w:uiPriority w:val="99"/>
     <w:rsid w:val="006B16B5"/>
   </w:style>
+  <w:style w:type="character" w:styleId="Menzionenonrisolta">
+    <w:name w:val="Unresolved Mention"/>
+    <w:basedOn w:val="Carpredefinitoparagrafo"/>
+    <w:uiPriority w:val="99"/>
+    <w:semiHidden/>
+    <w:unhideWhenUsed/>
+    <w:rsid w:val="00C9649B"/>
+    <w:rPr>
+      <w:color w:val="605E5C"/>
+      <w:shd w:val="clear" w:color="auto" w:fill="E1DFDD"/>
+    </w:rPr>
+  </w:style>
 </w:styles>
 </file>
 
@@ -8943,6 +9104,7 @@
   <w:rsids>
     <w:rsidRoot w:val="003B7CC9"/>
     <w:rsid w:val="003B7CC9"/>
+    <w:rsid w:val="003C1D34"/>
     <w:rsid w:val="005145F0"/>
     <w:rsid w:val="005F4A9D"/>
     <w:rsid w:val="008A4DB7"/>

</xml_diff>

<commit_message>
Revised previous lectures notes
</commit_message>
<xml_diff>
--- a/Notes/Mobile Programming and Multimedia Simple (for real).docx
+++ b/Notes/Mobile Programming and Multimedia Simple (for real).docx
@@ -39,7 +39,7 @@
               <w:color w:val="156082" w:themeColor="accent1"/>
             </w:rPr>
             <w:drawing>
-              <wp:anchor distT="0" distB="0" distL="114300" distR="114300" simplePos="0" relativeHeight="251665408" behindDoc="1" locked="0" layoutInCell="1" allowOverlap="1" wp14:anchorId="789A0581" wp14:editId="291A5C89">
+              <wp:anchor distT="0" distB="0" distL="114300" distR="114300" simplePos="0" relativeHeight="251665408" behindDoc="1" locked="0" layoutInCell="1" allowOverlap="1" wp14:anchorId="789A0581" wp14:editId="07B8019F">
                 <wp:simplePos x="0" y="0"/>
                 <wp:positionH relativeFrom="column">
                   <wp:posOffset>2283753</wp:posOffset>
@@ -531,7 +531,7 @@
           <w:r>
             <w:fldChar w:fldCharType="separate"/>
           </w:r>
-          <w:hyperlink w:anchor="_Toc160880455" w:history="1">
+          <w:hyperlink w:anchor="_Toc161135111" w:history="1">
             <w:r>
               <w:rPr>
                 <w:rStyle w:val="Collegamentoipertestuale"/>
@@ -576,7 +576,7 @@
                 <w:noProof/>
                 <w:webHidden/>
               </w:rPr>
-              <w:instrText xml:space="preserve"> PAGEREF _Toc160880455 \h </w:instrText>
+              <w:instrText xml:space="preserve"> PAGEREF _Toc161135111 \h </w:instrText>
             </w:r>
             <w:r>
               <w:rPr>
@@ -623,7 +623,7 @@
               <w14:ligatures w14:val="standardContextual"/>
             </w:rPr>
           </w:pPr>
-          <w:hyperlink w:anchor="_Toc160880456" w:history="1">
+          <w:hyperlink w:anchor="_Toc161135112" w:history="1">
             <w:r>
               <w:rPr>
                 <w:rStyle w:val="Collegamentoipertestuale"/>
@@ -670,7 +670,7 @@
                 <w:noProof/>
                 <w:webHidden/>
               </w:rPr>
-              <w:instrText xml:space="preserve"> PAGEREF _Toc160880456 \h </w:instrText>
+              <w:instrText xml:space="preserve"> PAGEREF _Toc161135112 \h </w:instrText>
             </w:r>
             <w:r>
               <w:rPr>
@@ -717,7 +717,7 @@
               <w14:ligatures w14:val="standardContextual"/>
             </w:rPr>
           </w:pPr>
-          <w:hyperlink w:anchor="_Toc160880457" w:history="1">
+          <w:hyperlink w:anchor="_Toc161135113" w:history="1">
             <w:r>
               <w:rPr>
                 <w:rStyle w:val="Collegamentoipertestuale"/>
@@ -764,7 +764,7 @@
                 <w:noProof/>
                 <w:webHidden/>
               </w:rPr>
-              <w:instrText xml:space="preserve"> PAGEREF _Toc160880457 \h </w:instrText>
+              <w:instrText xml:space="preserve"> PAGEREF _Toc161135113 \h </w:instrText>
             </w:r>
             <w:r>
               <w:rPr>
@@ -811,7 +811,7 @@
               <w14:ligatures w14:val="standardContextual"/>
             </w:rPr>
           </w:pPr>
-          <w:hyperlink w:anchor="_Toc160880458" w:history="1">
+          <w:hyperlink w:anchor="_Toc161135114" w:history="1">
             <w:r>
               <w:rPr>
                 <w:rStyle w:val="Collegamentoipertestuale"/>
@@ -837,7 +837,23 @@
                 <w:noProof/>
                 <w:lang w:val="en-US"/>
               </w:rPr>
-              <w:t>Exercise 1 – Cross-platform development frameworks</w:t>
+              <w:t>Exercis</w:t>
+            </w:r>
+            <w:r>
+              <w:rPr>
+                <w:rStyle w:val="Collegamentoipertestuale"/>
+                <w:noProof/>
+                <w:lang w:val="en-US"/>
+              </w:rPr>
+              <w:t>e</w:t>
+            </w:r>
+            <w:r>
+              <w:rPr>
+                <w:rStyle w:val="Collegamentoipertestuale"/>
+                <w:noProof/>
+                <w:lang w:val="en-US"/>
+              </w:rPr>
+              <w:t xml:space="preserve"> 1 – Cross-platform development frameworks</w:t>
             </w:r>
             <w:r>
               <w:rPr>
@@ -858,7 +874,7 @@
                 <w:noProof/>
                 <w:webHidden/>
               </w:rPr>
-              <w:instrText xml:space="preserve"> PAGEREF _Toc160880458 \h </w:instrText>
+              <w:instrText xml:space="preserve"> PAGEREF _Toc161135114 \h </w:instrText>
             </w:r>
             <w:r>
               <w:rPr>
@@ -878,7 +894,7 @@
                 <w:noProof/>
                 <w:webHidden/>
               </w:rPr>
-              <w:t>21</w:t>
+              <w:t>22</w:t>
             </w:r>
             <w:r>
               <w:rPr>
@@ -905,7 +921,7 @@
               <w14:ligatures w14:val="standardContextual"/>
             </w:rPr>
           </w:pPr>
-          <w:hyperlink w:anchor="_Toc160880459" w:history="1">
+          <w:hyperlink w:anchor="_Toc161135115" w:history="1">
             <w:r>
               <w:rPr>
                 <w:rStyle w:val="Collegamentoipertestuale"/>
@@ -952,7 +968,7 @@
                 <w:noProof/>
                 <w:webHidden/>
               </w:rPr>
-              <w:instrText xml:space="preserve"> PAGEREF _Toc160880459 \h </w:instrText>
+              <w:instrText xml:space="preserve"> PAGEREF _Toc161135115 \h </w:instrText>
             </w:r>
             <w:r>
               <w:rPr>
@@ -972,7 +988,7 @@
                 <w:noProof/>
                 <w:webHidden/>
               </w:rPr>
-              <w:t>22</w:t>
+              <w:t>23</w:t>
             </w:r>
             <w:r>
               <w:rPr>
@@ -999,7 +1015,7 @@
               <w14:ligatures w14:val="standardContextual"/>
             </w:rPr>
           </w:pPr>
-          <w:hyperlink w:anchor="_Toc160880460" w:history="1">
+          <w:hyperlink w:anchor="_Toc161135116" w:history="1">
             <w:r>
               <w:rPr>
                 <w:rStyle w:val="Collegamentoipertestuale"/>
@@ -1046,7 +1062,7 @@
                 <w:noProof/>
                 <w:webHidden/>
               </w:rPr>
-              <w:instrText xml:space="preserve"> PAGEREF _Toc160880460 \h </w:instrText>
+              <w:instrText xml:space="preserve"> PAGEREF _Toc161135116 \h </w:instrText>
             </w:r>
             <w:r>
               <w:rPr>
@@ -1066,7 +1082,7 @@
                 <w:noProof/>
                 <w:webHidden/>
               </w:rPr>
-              <w:t>23</w:t>
+              <w:t>24</w:t>
             </w:r>
             <w:r>
               <w:rPr>
@@ -1093,7 +1109,7 @@
               <w14:ligatures w14:val="standardContextual"/>
             </w:rPr>
           </w:pPr>
-          <w:hyperlink w:anchor="_Toc160880461" w:history="1">
+          <w:hyperlink w:anchor="_Toc161135117" w:history="1">
             <w:r>
               <w:rPr>
                 <w:rStyle w:val="Collegamentoipertestuale"/>
@@ -1140,7 +1156,7 @@
                 <w:noProof/>
                 <w:webHidden/>
               </w:rPr>
-              <w:instrText xml:space="preserve"> PAGEREF _Toc160880461 \h </w:instrText>
+              <w:instrText xml:space="preserve"> PAGEREF _Toc161135117 \h </w:instrText>
             </w:r>
             <w:r>
               <w:rPr>
@@ -1160,7 +1176,7 @@
                 <w:noProof/>
                 <w:webHidden/>
               </w:rPr>
-              <w:t>24</w:t>
+              <w:t>25</w:t>
             </w:r>
             <w:r>
               <w:rPr>
@@ -1187,7 +1203,7 @@
               <w14:ligatures w14:val="standardContextual"/>
             </w:rPr>
           </w:pPr>
-          <w:hyperlink w:anchor="_Toc160880462" w:history="1">
+          <w:hyperlink w:anchor="_Toc161135118" w:history="1">
             <w:r>
               <w:rPr>
                 <w:rStyle w:val="Collegamentoipertestuale"/>
@@ -1234,7 +1250,7 @@
                 <w:noProof/>
                 <w:webHidden/>
               </w:rPr>
-              <w:instrText xml:space="preserve"> PAGEREF _Toc160880462 \h </w:instrText>
+              <w:instrText xml:space="preserve"> PAGEREF _Toc161135118 \h </w:instrText>
             </w:r>
             <w:r>
               <w:rPr>
@@ -1254,7 +1270,7 @@
                 <w:noProof/>
                 <w:webHidden/>
               </w:rPr>
-              <w:t>25</w:t>
+              <w:t>26</w:t>
             </w:r>
             <w:r>
               <w:rPr>
@@ -1281,7 +1297,7 @@
               <w14:ligatures w14:val="standardContextual"/>
             </w:rPr>
           </w:pPr>
-          <w:hyperlink w:anchor="_Toc160880463" w:history="1">
+          <w:hyperlink w:anchor="_Toc161135119" w:history="1">
             <w:r>
               <w:rPr>
                 <w:rStyle w:val="Collegamentoipertestuale"/>
@@ -1328,7 +1344,7 @@
                 <w:noProof/>
                 <w:webHidden/>
               </w:rPr>
-              <w:instrText xml:space="preserve"> PAGEREF _Toc160880463 \h </w:instrText>
+              <w:instrText xml:space="preserve"> PAGEREF _Toc161135119 \h </w:instrText>
             </w:r>
             <w:r>
               <w:rPr>
@@ -1348,7 +1364,7 @@
                 <w:noProof/>
                 <w:webHidden/>
               </w:rPr>
-              <w:t>26</w:t>
+              <w:t>27</w:t>
             </w:r>
             <w:r>
               <w:rPr>
@@ -1375,7 +1391,7 @@
               <w14:ligatures w14:val="standardContextual"/>
             </w:rPr>
           </w:pPr>
-          <w:hyperlink w:anchor="_Toc160880464" w:history="1">
+          <w:hyperlink w:anchor="_Toc161135120" w:history="1">
             <w:r>
               <w:rPr>
                 <w:rStyle w:val="Collegamentoipertestuale"/>
@@ -1422,7 +1438,7 @@
                 <w:noProof/>
                 <w:webHidden/>
               </w:rPr>
-              <w:instrText xml:space="preserve"> PAGEREF _Toc160880464 \h </w:instrText>
+              <w:instrText xml:space="preserve"> PAGEREF _Toc161135120 \h </w:instrText>
             </w:r>
             <w:r>
               <w:rPr>
@@ -1442,7 +1458,7 @@
                 <w:noProof/>
                 <w:webHidden/>
               </w:rPr>
-              <w:t>27</w:t>
+              <w:t>28</w:t>
             </w:r>
             <w:r>
               <w:rPr>
@@ -1469,7 +1485,7 @@
               <w14:ligatures w14:val="standardContextual"/>
             </w:rPr>
           </w:pPr>
-          <w:hyperlink w:anchor="_Toc160880465" w:history="1">
+          <w:hyperlink w:anchor="_Toc161135121" w:history="1">
             <w:r>
               <w:rPr>
                 <w:rStyle w:val="Collegamentoipertestuale"/>
@@ -1516,7 +1532,7 @@
                 <w:noProof/>
                 <w:webHidden/>
               </w:rPr>
-              <w:instrText xml:space="preserve"> PAGEREF _Toc160880465 \h </w:instrText>
+              <w:instrText xml:space="preserve"> PAGEREF _Toc161135121 \h </w:instrText>
             </w:r>
             <w:r>
               <w:rPr>
@@ -1536,7 +1552,7 @@
                 <w:noProof/>
                 <w:webHidden/>
               </w:rPr>
-              <w:t>28</w:t>
+              <w:t>29</w:t>
             </w:r>
             <w:r>
               <w:rPr>
@@ -1563,7 +1579,7 @@
               <w14:ligatures w14:val="standardContextual"/>
             </w:rPr>
           </w:pPr>
-          <w:hyperlink w:anchor="_Toc160880466" w:history="1">
+          <w:hyperlink w:anchor="_Toc161135122" w:history="1">
             <w:r>
               <w:rPr>
                 <w:rStyle w:val="Collegamentoipertestuale"/>
@@ -1610,7 +1626,7 @@
                 <w:noProof/>
                 <w:webHidden/>
               </w:rPr>
-              <w:instrText xml:space="preserve"> PAGEREF _Toc160880466 \h </w:instrText>
+              <w:instrText xml:space="preserve"> PAGEREF _Toc161135122 \h </w:instrText>
             </w:r>
             <w:r>
               <w:rPr>
@@ -1630,7 +1646,7 @@
                 <w:noProof/>
                 <w:webHidden/>
               </w:rPr>
-              <w:t>29</w:t>
+              <w:t>30</w:t>
             </w:r>
             <w:r>
               <w:rPr>
@@ -1657,7 +1673,7 @@
               <w14:ligatures w14:val="standardContextual"/>
             </w:rPr>
           </w:pPr>
-          <w:hyperlink w:anchor="_Toc160880467" w:history="1">
+          <w:hyperlink w:anchor="_Toc161135123" w:history="1">
             <w:r>
               <w:rPr>
                 <w:rStyle w:val="Collegamentoipertestuale"/>
@@ -1704,7 +1720,7 @@
                 <w:noProof/>
                 <w:webHidden/>
               </w:rPr>
-              <w:instrText xml:space="preserve"> PAGEREF _Toc160880467 \h </w:instrText>
+              <w:instrText xml:space="preserve"> PAGEREF _Toc161135123 \h </w:instrText>
             </w:r>
             <w:r>
               <w:rPr>
@@ -1724,7 +1740,7 @@
                 <w:noProof/>
                 <w:webHidden/>
               </w:rPr>
-              <w:t>30</w:t>
+              <w:t>31</w:t>
             </w:r>
             <w:r>
               <w:rPr>
@@ -1751,7 +1767,7 @@
               <w14:ligatures w14:val="standardContextual"/>
             </w:rPr>
           </w:pPr>
-          <w:hyperlink w:anchor="_Toc160880468" w:history="1">
+          <w:hyperlink w:anchor="_Toc161135124" w:history="1">
             <w:r>
               <w:rPr>
                 <w:rStyle w:val="Collegamentoipertestuale"/>
@@ -1798,7 +1814,7 @@
                 <w:noProof/>
                 <w:webHidden/>
               </w:rPr>
-              <w:instrText xml:space="preserve"> PAGEREF _Toc160880468 \h </w:instrText>
+              <w:instrText xml:space="preserve"> PAGEREF _Toc161135124 \h </w:instrText>
             </w:r>
             <w:r>
               <w:rPr>
@@ -1818,7 +1834,7 @@
                 <w:noProof/>
                 <w:webHidden/>
               </w:rPr>
-              <w:t>31</w:t>
+              <w:t>32</w:t>
             </w:r>
             <w:r>
               <w:rPr>
@@ -1845,7 +1861,7 @@
               <w14:ligatures w14:val="standardContextual"/>
             </w:rPr>
           </w:pPr>
-          <w:hyperlink w:anchor="_Toc160880469" w:history="1">
+          <w:hyperlink w:anchor="_Toc161135125" w:history="1">
             <w:r>
               <w:rPr>
                 <w:rStyle w:val="Collegamentoipertestuale"/>
@@ -1892,7 +1908,7 @@
                 <w:noProof/>
                 <w:webHidden/>
               </w:rPr>
-              <w:instrText xml:space="preserve"> PAGEREF _Toc160880469 \h </w:instrText>
+              <w:instrText xml:space="preserve"> PAGEREF _Toc161135125 \h </w:instrText>
             </w:r>
             <w:r>
               <w:rPr>
@@ -1912,7 +1928,7 @@
                 <w:noProof/>
                 <w:webHidden/>
               </w:rPr>
-              <w:t>32</w:t>
+              <w:t>33</w:t>
             </w:r>
             <w:r>
               <w:rPr>
@@ -1939,7 +1955,7 @@
               <w14:ligatures w14:val="standardContextual"/>
             </w:rPr>
           </w:pPr>
-          <w:hyperlink w:anchor="_Toc160880470" w:history="1">
+          <w:hyperlink w:anchor="_Toc161135126" w:history="1">
             <w:r>
               <w:rPr>
                 <w:rStyle w:val="Collegamentoipertestuale"/>
@@ -1986,7 +2002,7 @@
                 <w:noProof/>
                 <w:webHidden/>
               </w:rPr>
-              <w:instrText xml:space="preserve"> PAGEREF _Toc160880470 \h </w:instrText>
+              <w:instrText xml:space="preserve"> PAGEREF _Toc161135126 \h </w:instrText>
             </w:r>
             <w:r>
               <w:rPr>
@@ -2006,7 +2022,7 @@
                 <w:noProof/>
                 <w:webHidden/>
               </w:rPr>
-              <w:t>33</w:t>
+              <w:t>34</w:t>
             </w:r>
             <w:r>
               <w:rPr>
@@ -2033,7 +2049,7 @@
               <w14:ligatures w14:val="standardContextual"/>
             </w:rPr>
           </w:pPr>
-          <w:hyperlink w:anchor="_Toc160880471" w:history="1">
+          <w:hyperlink w:anchor="_Toc161135127" w:history="1">
             <w:r>
               <w:rPr>
                 <w:rStyle w:val="Collegamentoipertestuale"/>
@@ -2080,7 +2096,7 @@
                 <w:noProof/>
                 <w:webHidden/>
               </w:rPr>
-              <w:instrText xml:space="preserve"> PAGEREF _Toc160880471 \h </w:instrText>
+              <w:instrText xml:space="preserve"> PAGEREF _Toc161135127 \h </w:instrText>
             </w:r>
             <w:r>
               <w:rPr>
@@ -2100,7 +2116,7 @@
                 <w:noProof/>
                 <w:webHidden/>
               </w:rPr>
-              <w:t>34</w:t>
+              <w:t>35</w:t>
             </w:r>
             <w:r>
               <w:rPr>
@@ -2127,7 +2143,7 @@
               <w14:ligatures w14:val="standardContextual"/>
             </w:rPr>
           </w:pPr>
-          <w:hyperlink w:anchor="_Toc160880472" w:history="1">
+          <w:hyperlink w:anchor="_Toc161135128" w:history="1">
             <w:r>
               <w:rPr>
                 <w:rStyle w:val="Collegamentoipertestuale"/>
@@ -2174,7 +2190,7 @@
                 <w:noProof/>
                 <w:webHidden/>
               </w:rPr>
-              <w:instrText xml:space="preserve"> PAGEREF _Toc160880472 \h </w:instrText>
+              <w:instrText xml:space="preserve"> PAGEREF _Toc161135128 \h </w:instrText>
             </w:r>
             <w:r>
               <w:rPr>
@@ -2194,7 +2210,7 @@
                 <w:noProof/>
                 <w:webHidden/>
               </w:rPr>
-              <w:t>35</w:t>
+              <w:t>36</w:t>
             </w:r>
             <w:r>
               <w:rPr>
@@ -2268,7 +2284,7 @@
         <w:spacing w:line="276" w:lineRule="auto"/>
         <w:jc w:val="center"/>
       </w:pPr>
-      <w:bookmarkStart w:id="0" w:name="_Toc160880455"/>
+      <w:bookmarkStart w:id="0" w:name="_Toc161135111"/>
       <w:r>
         <w:lastRenderedPageBreak/>
         <w:t>Course Introduction</w:t>
@@ -4298,7 +4314,7 @@
           <w:lang w:val="en-US"/>
         </w:rPr>
       </w:pPr>
-      <w:bookmarkStart w:id="1" w:name="_Toc160880456"/>
+      <w:bookmarkStart w:id="1" w:name="_Toc161135112"/>
       <w:r>
         <w:rPr>
           <w:lang w:val="en-US"/>
@@ -5328,6 +5344,18 @@
         </w:rPr>
         <w:t xml:space="preserve">Native interface vs. Company brand </w:t>
       </w:r>
+      <w:r>
+        <w:rPr>
+          <w:lang w:val="en-US"/>
+        </w:rPr>
+        <w:sym w:font="Wingdings" w:char="F0E0"/>
+      </w:r>
+      <w:r>
+        <w:rPr>
+          <w:lang w:val="en-US"/>
+        </w:rPr>
+        <w:t xml:space="preserve"> more opportunities to better meet user needs</w:t>
+      </w:r>
     </w:p>
     <w:p>
       <w:pPr>
@@ -5347,6 +5375,24 @@
         </w:rPr>
         <w:t>Development time</w:t>
       </w:r>
+      <w:r>
+        <w:rPr>
+          <w:lang w:val="en-US"/>
+        </w:rPr>
+        <w:t xml:space="preserve"> </w:t>
+      </w:r>
+      <w:r>
+        <w:rPr>
+          <w:lang w:val="en-US"/>
+        </w:rPr>
+        <w:sym w:font="Wingdings" w:char="F0E0"/>
+      </w:r>
+      <w:r>
+        <w:rPr>
+          <w:lang w:val="en-US"/>
+        </w:rPr>
+        <w:t xml:space="preserve"> depends on the needed for the goals to achieve</w:t>
+      </w:r>
     </w:p>
     <w:p>
       <w:pPr>
@@ -5465,6 +5511,24 @@
           <w:lang w:val="en-US"/>
         </w:rPr>
         <w:t>Target (loyalty vs. reach)</w:t>
+      </w:r>
+      <w:r>
+        <w:rPr>
+          <w:lang w:val="en-US"/>
+        </w:rPr>
+        <w:t xml:space="preserve"> </w:t>
+      </w:r>
+      <w:r>
+        <w:rPr>
+          <w:lang w:val="en-US"/>
+        </w:rPr>
+        <w:sym w:font="Wingdings" w:char="F0E0"/>
+      </w:r>
+      <w:r>
+        <w:rPr>
+          <w:lang w:val="en-US"/>
+        </w:rPr>
+        <w:t xml:space="preserve"> ease of access/personalized experiences/convenience</w:t>
       </w:r>
     </w:p>
     <w:p>
@@ -5567,6 +5631,12 @@
         </w:rPr>
         <w:t xml:space="preserve"> and also multiple apps at the same time</w:t>
       </w:r>
+      <w:r>
+        <w:rPr>
+          <w:lang w:val="en-US"/>
+        </w:rPr>
+        <w:t>, outperforming with apps mobile browsers</w:t>
+      </w:r>
     </w:p>
     <w:p>
       <w:pPr>
@@ -5924,7 +5994,7 @@
       <w:pPr>
         <w:pStyle w:val="Paragrafoelenco"/>
         <w:numPr>
-          <w:ilvl w:val="0"/>
+          <w:ilvl w:val="1"/>
           <w:numId w:val="15"/>
         </w:numPr>
         <w:spacing w:line="276" w:lineRule="auto"/>
@@ -5936,6 +6006,25 @@
         <w:rPr>
           <w:lang w:val="en-US"/>
         </w:rPr>
+        <w:t>Leverage device resources for better user experience</w:t>
+      </w:r>
+    </w:p>
+    <w:p>
+      <w:pPr>
+        <w:pStyle w:val="Paragrafoelenco"/>
+        <w:numPr>
+          <w:ilvl w:val="0"/>
+          <w:numId w:val="15"/>
+        </w:numPr>
+        <w:spacing w:line="276" w:lineRule="auto"/>
+        <w:rPr>
+          <w:lang w:val="en-US"/>
+        </w:rPr>
+      </w:pPr>
+      <w:r>
+        <w:rPr>
+          <w:lang w:val="en-US"/>
+        </w:rPr>
         <w:t xml:space="preserve">Camera, sensors, or microphone usage </w:t>
       </w:r>
     </w:p>
@@ -5943,7 +6032,7 @@
       <w:pPr>
         <w:pStyle w:val="Paragrafoelenco"/>
         <w:numPr>
-          <w:ilvl w:val="0"/>
+          <w:ilvl w:val="1"/>
           <w:numId w:val="15"/>
         </w:numPr>
         <w:spacing w:line="276" w:lineRule="auto"/>
@@ -5955,6 +6044,25 @@
         <w:rPr>
           <w:lang w:val="en-US"/>
         </w:rPr>
+        <w:t>Audio/image processing, sensor data analysis, not feasible on web</w:t>
+      </w:r>
+    </w:p>
+    <w:p>
+      <w:pPr>
+        <w:pStyle w:val="Paragrafoelenco"/>
+        <w:numPr>
+          <w:ilvl w:val="0"/>
+          <w:numId w:val="15"/>
+        </w:numPr>
+        <w:spacing w:line="276" w:lineRule="auto"/>
+        <w:rPr>
+          <w:lang w:val="en-US"/>
+        </w:rPr>
+      </w:pPr>
+      <w:r>
+        <w:rPr>
+          <w:lang w:val="en-US"/>
+        </w:rPr>
         <w:t xml:space="preserve">Gallery or contacts' access </w:t>
       </w:r>
     </w:p>
@@ -5962,7 +6070,7 @@
       <w:pPr>
         <w:pStyle w:val="Paragrafoelenco"/>
         <w:numPr>
-          <w:ilvl w:val="0"/>
+          <w:ilvl w:val="1"/>
           <w:numId w:val="15"/>
         </w:numPr>
         <w:spacing w:line="276" w:lineRule="auto"/>
@@ -5974,6 +6082,25 @@
         <w:rPr>
           <w:lang w:val="en-US"/>
         </w:rPr>
+        <w:t>Seamless user interaction</w:t>
+      </w:r>
+    </w:p>
+    <w:p>
+      <w:pPr>
+        <w:pStyle w:val="Paragrafoelenco"/>
+        <w:numPr>
+          <w:ilvl w:val="0"/>
+          <w:numId w:val="15"/>
+        </w:numPr>
+        <w:spacing w:line="276" w:lineRule="auto"/>
+        <w:rPr>
+          <w:lang w:val="en-US"/>
+        </w:rPr>
+      </w:pPr>
+      <w:r>
+        <w:rPr>
+          <w:lang w:val="en-US"/>
+        </w:rPr>
         <w:t xml:space="preserve">Push notifications or background service </w:t>
       </w:r>
     </w:p>
@@ -5981,7 +6108,7 @@
       <w:pPr>
         <w:pStyle w:val="Paragrafoelenco"/>
         <w:numPr>
-          <w:ilvl w:val="0"/>
+          <w:ilvl w:val="1"/>
           <w:numId w:val="15"/>
         </w:numPr>
         <w:spacing w:line="276" w:lineRule="auto"/>
@@ -5993,6 +6120,25 @@
         <w:rPr>
           <w:lang w:val="en-US"/>
         </w:rPr>
+        <w:t>Data synchronization, location tracking, content downloading and convenience</w:t>
+      </w:r>
+    </w:p>
+    <w:p>
+      <w:pPr>
+        <w:pStyle w:val="Paragrafoelenco"/>
+        <w:numPr>
+          <w:ilvl w:val="0"/>
+          <w:numId w:val="15"/>
+        </w:numPr>
+        <w:spacing w:line="276" w:lineRule="auto"/>
+        <w:rPr>
+          <w:lang w:val="en-US"/>
+        </w:rPr>
+      </w:pPr>
+      <w:r>
+        <w:rPr>
+          <w:lang w:val="en-US"/>
+        </w:rPr>
         <w:t>For games</w:t>
       </w:r>
     </w:p>
@@ -6013,6 +6159,24 @@
           <w:lang w:val="en-US"/>
         </w:rPr>
         <w:t>It is the only way to have access to the store</w:t>
+      </w:r>
+      <w:r>
+        <w:rPr>
+          <w:lang w:val="en-US"/>
+        </w:rPr>
+        <w:t xml:space="preserve"> </w:t>
+      </w:r>
+      <w:r>
+        <w:rPr>
+          <w:lang w:val="en-US"/>
+        </w:rPr>
+        <w:sym w:font="Wingdings" w:char="F0E0"/>
+      </w:r>
+      <w:r>
+        <w:rPr>
+          <w:lang w:val="en-US"/>
+        </w:rPr>
+        <w:t xml:space="preserve"> maximizing reach and revenue</w:t>
       </w:r>
     </w:p>
     <w:p>
@@ -6296,7 +6460,31 @@
         <w:rPr>
           <w:lang w:val="en-US"/>
         </w:rPr>
-        <w:t>More straightforward ‘’conversion’’ to different operating systems</w:t>
+        <w:t xml:space="preserve">More straightforward </w:t>
+      </w:r>
+      <w:r>
+        <w:rPr>
+          <w:lang w:val="en-US"/>
+        </w:rPr>
+        <w:t>“</w:t>
+      </w:r>
+      <w:r>
+        <w:rPr>
+          <w:lang w:val="en-US"/>
+        </w:rPr>
+        <w:t>conversion</w:t>
+      </w:r>
+      <w:r>
+        <w:rPr>
+          <w:lang w:val="en-US"/>
+        </w:rPr>
+        <w:t>”</w:t>
+      </w:r>
+      <w:r>
+        <w:rPr>
+          <w:lang w:val="en-US"/>
+        </w:rPr>
+        <w:t xml:space="preserve"> to different operating systems</w:t>
       </w:r>
     </w:p>
     <w:p>
@@ -6633,7 +6821,7 @@
           <w:lang w:val="en-US"/>
         </w:rPr>
       </w:pPr>
-      <w:bookmarkStart w:id="2" w:name="_Toc160880457"/>
+      <w:bookmarkStart w:id="2" w:name="_Toc161135113"/>
       <w:r>
         <w:rPr>
           <w:lang w:val="en-US"/>
@@ -9459,13 +9647,13 @@
           <w:lang w:val="en-US"/>
         </w:rPr>
         <w:drawing>
-          <wp:anchor distT="0" distB="0" distL="114300" distR="114300" simplePos="0" relativeHeight="251669504" behindDoc="0" locked="0" layoutInCell="1" allowOverlap="1" wp14:anchorId="606B1284" wp14:editId="626E9029">
+          <wp:anchor distT="0" distB="0" distL="114300" distR="114300" simplePos="0" relativeHeight="251669504" behindDoc="0" locked="0" layoutInCell="1" allowOverlap="1" wp14:anchorId="606B1284" wp14:editId="12F6B512">
             <wp:simplePos x="0" y="0"/>
             <wp:positionH relativeFrom="column">
-              <wp:posOffset>4074346</wp:posOffset>
+              <wp:posOffset>4434148</wp:posOffset>
             </wp:positionH>
             <wp:positionV relativeFrom="paragraph">
-              <wp:posOffset>112507</wp:posOffset>
+              <wp:posOffset>43122</wp:posOffset>
             </wp:positionV>
             <wp:extent cx="2028825" cy="1153160"/>
             <wp:effectExtent l="0" t="0" r="9525" b="8890"/>
@@ -9917,13 +10105,13 @@
           <w:lang w:val="en-US"/>
         </w:rPr>
         <w:drawing>
-          <wp:anchor distT="0" distB="0" distL="114300" distR="114300" simplePos="0" relativeHeight="251673600" behindDoc="0" locked="0" layoutInCell="1" allowOverlap="1" wp14:anchorId="48AB3AEB" wp14:editId="018FE61D">
+          <wp:anchor distT="0" distB="0" distL="114300" distR="114300" simplePos="0" relativeHeight="251673600" behindDoc="0" locked="0" layoutInCell="1" allowOverlap="1" wp14:anchorId="48AB3AEB" wp14:editId="4C2C5945">
             <wp:simplePos x="0" y="0"/>
             <wp:positionH relativeFrom="column">
-              <wp:posOffset>4465955</wp:posOffset>
+              <wp:posOffset>4562937</wp:posOffset>
             </wp:positionH>
             <wp:positionV relativeFrom="paragraph">
-              <wp:posOffset>190500</wp:posOffset>
+              <wp:posOffset>196907</wp:posOffset>
             </wp:positionV>
             <wp:extent cx="1969135" cy="908685"/>
             <wp:effectExtent l="0" t="0" r="0" b="5715"/>
@@ -10046,26 +10234,26 @@
         <w:rPr>
           <w:lang w:val="en-US"/>
         </w:rPr>
+        <w:t xml:space="preserve">Allow access to unique features of the device </w:t>
+      </w:r>
+    </w:p>
+    <w:p>
+      <w:pPr>
+        <w:pStyle w:val="Paragrafoelenco"/>
+        <w:numPr>
+          <w:ilvl w:val="1"/>
+          <w:numId w:val="17"/>
+        </w:numPr>
+        <w:spacing w:line="276" w:lineRule="auto"/>
+        <w:rPr>
+          <w:lang w:val="en-US"/>
+        </w:rPr>
+      </w:pPr>
+      <w:r>
+        <w:rPr>
+          <w:lang w:val="en-US"/>
+        </w:rPr>
         <w:lastRenderedPageBreak/>
-        <w:t xml:space="preserve">Allow access to unique features of the device </w:t>
-      </w:r>
-    </w:p>
-    <w:p>
-      <w:pPr>
-        <w:pStyle w:val="Paragrafoelenco"/>
-        <w:numPr>
-          <w:ilvl w:val="1"/>
-          <w:numId w:val="17"/>
-        </w:numPr>
-        <w:spacing w:line="276" w:lineRule="auto"/>
-        <w:rPr>
-          <w:lang w:val="en-US"/>
-        </w:rPr>
-      </w:pPr>
-      <w:r>
-        <w:rPr>
-          <w:lang w:val="en-US"/>
-        </w:rPr>
         <w:t xml:space="preserve">Actual support to HTML5 of the mobile browsers </w:t>
       </w:r>
       <w:r>
@@ -10165,13 +10353,13 @@
           <w:lang w:val="en-US"/>
         </w:rPr>
         <w:drawing>
-          <wp:anchor distT="0" distB="0" distL="114300" distR="114300" simplePos="0" relativeHeight="251671552" behindDoc="0" locked="0" layoutInCell="1" allowOverlap="1" wp14:anchorId="04B904D8" wp14:editId="5A127C16">
+          <wp:anchor distT="0" distB="0" distL="114300" distR="114300" simplePos="0" relativeHeight="251671552" behindDoc="0" locked="0" layoutInCell="1" allowOverlap="1" wp14:anchorId="04B904D8" wp14:editId="2F87E016">
             <wp:simplePos x="0" y="0"/>
             <wp:positionH relativeFrom="column">
-              <wp:posOffset>3951068</wp:posOffset>
+              <wp:posOffset>3950970</wp:posOffset>
             </wp:positionH>
             <wp:positionV relativeFrom="paragraph">
-              <wp:posOffset>138821</wp:posOffset>
+              <wp:posOffset>83012</wp:posOffset>
             </wp:positionV>
             <wp:extent cx="2312670" cy="1779905"/>
             <wp:effectExtent l="0" t="0" r="0" b="0"/>
@@ -10440,17 +10628,36 @@
       </w:pPr>
       <w:r>
         <w:rPr>
+          <w:lang w:val="en-US"/>
+        </w:rPr>
+        <w:t>Cordova usually is not used stand-alone</w:t>
+      </w:r>
+    </w:p>
+    <w:p>
+      <w:pPr>
+        <w:pStyle w:val="Paragrafoelenco"/>
+        <w:numPr>
+          <w:ilvl w:val="1"/>
+          <w:numId w:val="17"/>
+        </w:numPr>
+        <w:spacing w:line="276" w:lineRule="auto"/>
+        <w:rPr>
+          <w:lang w:val="en-US"/>
+        </w:rPr>
+      </w:pPr>
+      <w:r>
+        <w:rPr>
           <w:noProof/>
           <w:lang w:val="en-US"/>
         </w:rPr>
         <w:drawing>
-          <wp:anchor distT="0" distB="0" distL="114300" distR="114300" simplePos="0" relativeHeight="251679744" behindDoc="0" locked="0" layoutInCell="1" allowOverlap="1" wp14:anchorId="5174D953" wp14:editId="1C5F2DA0">
+          <wp:anchor distT="0" distB="0" distL="114300" distR="114300" simplePos="0" relativeHeight="251679744" behindDoc="0" locked="0" layoutInCell="1" allowOverlap="1" wp14:anchorId="5174D953" wp14:editId="634A9BFF">
             <wp:simplePos x="0" y="0"/>
             <wp:positionH relativeFrom="column">
-              <wp:posOffset>4598555</wp:posOffset>
+              <wp:posOffset>4583776</wp:posOffset>
             </wp:positionH>
             <wp:positionV relativeFrom="paragraph">
-              <wp:posOffset>193560</wp:posOffset>
+              <wp:posOffset>148878</wp:posOffset>
             </wp:positionV>
             <wp:extent cx="1341755" cy="1737360"/>
             <wp:effectExtent l="0" t="0" r="0" b="0"/>
@@ -10497,25 +10704,6 @@
         <w:rPr>
           <w:lang w:val="en-US"/>
         </w:rPr>
-        <w:t>Cordova usually is not used stand-alone</w:t>
-      </w:r>
-    </w:p>
-    <w:p>
-      <w:pPr>
-        <w:pStyle w:val="Paragrafoelenco"/>
-        <w:numPr>
-          <w:ilvl w:val="1"/>
-          <w:numId w:val="17"/>
-        </w:numPr>
-        <w:spacing w:line="276" w:lineRule="auto"/>
-        <w:rPr>
-          <w:lang w:val="en-US"/>
-        </w:rPr>
-      </w:pPr>
-      <w:r>
-        <w:rPr>
-          <w:lang w:val="en-US"/>
-        </w:rPr>
         <w:t>but as a support framework for other frameworks</w:t>
       </w:r>
     </w:p>
@@ -10569,7 +10757,19 @@
         <w:rPr>
           <w:lang w:val="en-US"/>
         </w:rPr>
-        <w:t>Application code is deployed to the mobile device and gest interpreted thereafter</w:t>
+        <w:t>Application code is deployed to the mobile device and ge</w:t>
+      </w:r>
+      <w:r>
+        <w:rPr>
+          <w:lang w:val="en-US"/>
+        </w:rPr>
+        <w:t>ts</w:t>
+      </w:r>
+      <w:r>
+        <w:rPr>
+          <w:lang w:val="en-US"/>
+        </w:rPr>
+        <w:t xml:space="preserve"> interpreted thereafter</w:t>
       </w:r>
     </w:p>
     <w:p>
@@ -11117,6 +11317,12 @@
         </w:rPr>
         <w:t>form</w:t>
       </w:r>
+      <w:r>
+        <w:rPr>
+          <w:lang w:val="en-US"/>
+        </w:rPr>
+        <w:t>s</w:t>
+      </w:r>
     </w:p>
     <w:p>
       <w:pPr>
@@ -11229,7 +11435,13 @@
         <w:rPr>
           <w:lang w:val="en-US"/>
         </w:rPr>
-        <w:t>Specific to the platform</w:t>
+        <w:t>s</w:t>
+      </w:r>
+      <w:r>
+        <w:rPr>
+          <w:lang w:val="en-US"/>
+        </w:rPr>
+        <w:t>pecific to the platform</w:t>
       </w:r>
     </w:p>
     <w:p>
@@ -11286,7 +11498,13 @@
         <w:rPr>
           <w:lang w:val="en-US"/>
         </w:rPr>
-        <w:t>So the cross-compiler supports a few platforms</w:t>
+        <w:t>s</w:t>
+      </w:r>
+      <w:r>
+        <w:rPr>
+          <w:lang w:val="en-US"/>
+        </w:rPr>
+        <w:t>o the cross-compiler supports a few platforms</w:t>
       </w:r>
     </w:p>
     <w:p>
@@ -13983,7 +14201,19 @@
         <w:rPr>
           <w:lang w:val="en-US"/>
         </w:rPr>
-        <w:t>We analyze them:</w:t>
+        <w:t>We analyze them</w:t>
+      </w:r>
+      <w:r>
+        <w:rPr>
+          <w:lang w:val="en-US"/>
+        </w:rPr>
+        <w:t xml:space="preserve"> (written here for the sake of completeness – you don’t need to know them in detail of course, just to give you context to think/talk about/study)</w:t>
+      </w:r>
+      <w:r>
+        <w:rPr>
+          <w:lang w:val="en-US"/>
+        </w:rPr>
+        <w:t>:</w:t>
       </w:r>
     </w:p>
     <w:p>
@@ -15429,30 +15659,738 @@
           <w:lang w:val="en-US"/>
         </w:rPr>
       </w:pPr>
-    </w:p>
-    <w:p>
-      <w:pPr>
-        <w:spacing w:line="276" w:lineRule="auto"/>
-        <w:rPr>
-          <w:lang w:val="en-US"/>
-        </w:rPr>
-      </w:pPr>
-    </w:p>
-    <w:p>
-      <w:pPr>
-        <w:spacing w:line="276" w:lineRule="auto"/>
-        <w:rPr>
-          <w:lang w:val="en-US"/>
-        </w:rPr>
-      </w:pPr>
-    </w:p>
-    <w:p>
-      <w:pPr>
-        <w:spacing w:line="276" w:lineRule="auto"/>
-        <w:rPr>
-          <w:lang w:val="en-US"/>
-        </w:rPr>
-      </w:pPr>
+      <w:r>
+        <w:rPr>
+          <w:lang w:val="en-US"/>
+        </w:rPr>
+        <w:t xml:space="preserve">The </w:t>
+      </w:r>
+      <w:r>
+        <w:rPr>
+          <w:i/>
+          <w:iCs/>
+          <w:lang w:val="en-US"/>
+        </w:rPr>
+        <w:t xml:space="preserve">developed applications </w:t>
+      </w:r>
+      <w:r>
+        <w:rPr>
+          <w:lang w:val="en-US"/>
+        </w:rPr>
+        <w:t>were various:</w:t>
+      </w:r>
+    </w:p>
+    <w:p>
+      <w:pPr>
+        <w:pStyle w:val="Paragrafoelenco"/>
+        <w:numPr>
+          <w:ilvl w:val="0"/>
+          <w:numId w:val="19"/>
+        </w:numPr>
+        <w:spacing w:line="276" w:lineRule="auto"/>
+        <w:rPr>
+          <w:lang w:val="en-US"/>
+        </w:rPr>
+      </w:pPr>
+      <w:r>
+        <w:rPr>
+          <w:lang w:val="en-US"/>
+        </w:rPr>
+        <w:t xml:space="preserve">Elementary applications that collect data from different sensors at a given frequency, showing data with a simple interface </w:t>
+      </w:r>
+    </w:p>
+    <w:p>
+      <w:pPr>
+        <w:pStyle w:val="Paragrafoelenco"/>
+        <w:numPr>
+          <w:ilvl w:val="0"/>
+          <w:numId w:val="19"/>
+        </w:numPr>
+        <w:spacing w:line="276" w:lineRule="auto"/>
+        <w:rPr>
+          <w:lang w:val="en-US"/>
+        </w:rPr>
+      </w:pPr>
+      <w:r>
+        <w:rPr>
+          <w:lang w:val="en-US"/>
+        </w:rPr>
+        <w:t xml:space="preserve">It is necessary to define a base level (or 0 level) of energy consumption: device in </w:t>
+      </w:r>
+      <w:proofErr w:type="spellStart"/>
+      <w:r>
+        <w:rPr>
+          <w:lang w:val="en-US"/>
+        </w:rPr>
+        <w:t>stand by</w:t>
+      </w:r>
+      <w:proofErr w:type="spellEnd"/>
+      <w:r>
+        <w:rPr>
+          <w:lang w:val="en-US"/>
+        </w:rPr>
+        <w:t xml:space="preserve">, airplane mode, black screen with minimum white elements </w:t>
+      </w:r>
+    </w:p>
+    <w:p>
+      <w:pPr>
+        <w:pStyle w:val="Paragrafoelenco"/>
+        <w:numPr>
+          <w:ilvl w:val="0"/>
+          <w:numId w:val="19"/>
+        </w:numPr>
+        <w:spacing w:line="276" w:lineRule="auto"/>
+        <w:rPr>
+          <w:lang w:val="en-US"/>
+        </w:rPr>
+      </w:pPr>
+      <w:r>
+        <w:rPr>
+          <w:lang w:val="en-US"/>
+        </w:rPr>
+        <w:t xml:space="preserve">The base level depends on the device and its battery. Considered smartphones: </w:t>
+      </w:r>
+    </w:p>
+    <w:p>
+      <w:pPr>
+        <w:pStyle w:val="Paragrafoelenco"/>
+        <w:numPr>
+          <w:ilvl w:val="1"/>
+          <w:numId w:val="19"/>
+        </w:numPr>
+        <w:spacing w:line="276" w:lineRule="auto"/>
+        <w:rPr>
+          <w:lang w:val="en-US"/>
+        </w:rPr>
+      </w:pPr>
+      <w:r>
+        <w:rPr>
+          <w:lang w:val="en-US"/>
+        </w:rPr>
+        <w:t xml:space="preserve">An iPhone 4 and an iPhone 5 </w:t>
+      </w:r>
+    </w:p>
+    <w:p>
+      <w:pPr>
+        <w:pStyle w:val="Paragrafoelenco"/>
+        <w:numPr>
+          <w:ilvl w:val="1"/>
+          <w:numId w:val="19"/>
+        </w:numPr>
+        <w:spacing w:line="276" w:lineRule="auto"/>
+        <w:rPr>
+          <w:lang w:val="en-US"/>
+        </w:rPr>
+      </w:pPr>
+      <w:r>
+        <w:rPr>
+          <w:lang w:val="en-US"/>
+        </w:rPr>
+        <w:t>A Samsung Galaxy Nexus and a Samsung Galaxy S5</w:t>
+      </w:r>
+    </w:p>
+    <w:p>
+      <w:pPr>
+        <w:spacing w:line="276" w:lineRule="auto"/>
+        <w:rPr>
+          <w:lang w:val="en-US"/>
+        </w:rPr>
+      </w:pPr>
+      <w:r>
+        <w:rPr>
+          <w:lang w:val="en-US"/>
+        </w:rPr>
+        <w:t>In testing</w:t>
+      </w:r>
+      <w:r>
+        <w:rPr>
+          <w:lang w:val="en-US"/>
+        </w:rPr>
+        <w:t>, more precisely, when plotted and compared</w:t>
+      </w:r>
+      <w:r>
+        <w:rPr>
+          <w:lang w:val="en-US"/>
+        </w:rPr>
+        <w:t>:</w:t>
+      </w:r>
+    </w:p>
+    <w:p>
+      <w:pPr>
+        <w:pStyle w:val="Paragrafoelenco"/>
+        <w:numPr>
+          <w:ilvl w:val="0"/>
+          <w:numId w:val="19"/>
+        </w:numPr>
+        <w:spacing w:line="276" w:lineRule="auto"/>
+        <w:rPr>
+          <w:lang w:val="en-US"/>
+        </w:rPr>
+      </w:pPr>
+      <w:r>
+        <w:rPr>
+          <w:lang w:val="en-US"/>
+        </w:rPr>
+        <w:t>base energy consumption was higher on recent devices (e.g., iPhone 5)</w:t>
+      </w:r>
+    </w:p>
+    <w:p>
+      <w:pPr>
+        <w:pStyle w:val="Paragrafoelenco"/>
+        <w:numPr>
+          <w:ilvl w:val="0"/>
+          <w:numId w:val="19"/>
+        </w:numPr>
+        <w:spacing w:line="276" w:lineRule="auto"/>
+        <w:rPr>
+          <w:lang w:val="en-US"/>
+        </w:rPr>
+      </w:pPr>
+      <w:r>
+        <w:rPr>
+          <w:lang w:val="en-US"/>
+        </w:rPr>
+        <w:t>accelerometer energy consumption was higher on MoSync and Galaxy S5</w:t>
+      </w:r>
+    </w:p>
+    <w:p>
+      <w:pPr>
+        <w:pStyle w:val="Paragrafoelenco"/>
+        <w:numPr>
+          <w:ilvl w:val="0"/>
+          <w:numId w:val="19"/>
+        </w:numPr>
+        <w:spacing w:line="276" w:lineRule="auto"/>
+        <w:rPr>
+          <w:lang w:val="en-US"/>
+        </w:rPr>
+      </w:pPr>
+      <w:r>
+        <w:rPr>
+          <w:lang w:val="en-US"/>
+        </w:rPr>
+        <w:t>compass</w:t>
+      </w:r>
+      <w:r>
+        <w:rPr>
+          <w:lang w:val="en-US"/>
+        </w:rPr>
+        <w:t xml:space="preserve"> energy consumption was higher on </w:t>
+      </w:r>
+      <w:r>
+        <w:rPr>
+          <w:lang w:val="en-US"/>
+        </w:rPr>
+        <w:t>iPhone devices (4/5), but almost the same for all frameworks</w:t>
+      </w:r>
+    </w:p>
+    <w:p>
+      <w:pPr>
+        <w:pStyle w:val="Paragrafoelenco"/>
+        <w:numPr>
+          <w:ilvl w:val="0"/>
+          <w:numId w:val="19"/>
+        </w:numPr>
+        <w:spacing w:line="276" w:lineRule="auto"/>
+        <w:rPr>
+          <w:lang w:val="en-US"/>
+        </w:rPr>
+      </w:pPr>
+      <w:r>
+        <w:rPr>
+          <w:lang w:val="en-US"/>
+        </w:rPr>
+        <w:t>orientation sensor one between Webkit browsers was higher (Opera/Safari)</w:t>
+      </w:r>
+    </w:p>
+    <w:p>
+      <w:pPr>
+        <w:pStyle w:val="Paragrafoelenco"/>
+        <w:numPr>
+          <w:ilvl w:val="0"/>
+          <w:numId w:val="19"/>
+        </w:numPr>
+        <w:spacing w:line="276" w:lineRule="auto"/>
+        <w:rPr>
+          <w:lang w:val="en-US"/>
+        </w:rPr>
+      </w:pPr>
+      <w:r>
+        <w:rPr>
+          <w:lang w:val="en-US"/>
+        </w:rPr>
+        <w:t>GPS consumption greater when native and also with different frameworks, again, higher on Apple devices</w:t>
+      </w:r>
+    </w:p>
+    <w:p>
+      <w:pPr>
+        <w:rPr>
+          <w:lang w:val="en-US"/>
+        </w:rPr>
+      </w:pPr>
+      <w:r>
+        <w:rPr>
+          <w:lang w:val="en-US"/>
+        </w:rPr>
+        <w:br w:type="page"/>
+      </w:r>
+    </w:p>
+    <w:p>
+      <w:pPr>
+        <w:spacing w:line="276" w:lineRule="auto"/>
+        <w:rPr>
+          <w:lang w:val="en-US"/>
+        </w:rPr>
+      </w:pPr>
+      <w:r>
+        <w:rPr>
+          <w:lang w:val="en-US"/>
+        </w:rPr>
+        <w:lastRenderedPageBreak/>
+        <w:t>As results:</w:t>
+      </w:r>
+    </w:p>
+    <w:p>
+      <w:pPr>
+        <w:pStyle w:val="Paragrafoelenco"/>
+        <w:numPr>
+          <w:ilvl w:val="0"/>
+          <w:numId w:val="19"/>
+        </w:numPr>
+        <w:spacing w:line="276" w:lineRule="auto"/>
+        <w:rPr>
+          <w:lang w:val="en-US"/>
+        </w:rPr>
+      </w:pPr>
+      <w:r>
+        <w:rPr>
+          <w:lang w:val="en-US"/>
+        </w:rPr>
+        <w:t xml:space="preserve">Cross-platform frameworks determine higher energy consumption, even if the framework generates native code </w:t>
+      </w:r>
+    </w:p>
+    <w:p>
+      <w:pPr>
+        <w:pStyle w:val="Paragrafoelenco"/>
+        <w:numPr>
+          <w:ilvl w:val="0"/>
+          <w:numId w:val="19"/>
+        </w:numPr>
+        <w:spacing w:line="276" w:lineRule="auto"/>
+        <w:rPr>
+          <w:lang w:val="en-US"/>
+        </w:rPr>
+      </w:pPr>
+      <w:r>
+        <w:rPr>
+          <w:lang w:val="en-US"/>
+        </w:rPr>
+        <w:t xml:space="preserve">The most expensive task is the interface update </w:t>
+      </w:r>
+    </w:p>
+    <w:p>
+      <w:pPr>
+        <w:pStyle w:val="Paragrafoelenco"/>
+        <w:numPr>
+          <w:ilvl w:val="0"/>
+          <w:numId w:val="19"/>
+        </w:numPr>
+        <w:spacing w:line="276" w:lineRule="auto"/>
+        <w:rPr>
+          <w:lang w:val="en-US"/>
+        </w:rPr>
+      </w:pPr>
+      <w:r>
+        <w:rPr>
+          <w:lang w:val="en-US"/>
+        </w:rPr>
+        <w:t xml:space="preserve">Data acquisition frequency strongly influence energy consumption </w:t>
+      </w:r>
+    </w:p>
+    <w:p>
+      <w:pPr>
+        <w:pStyle w:val="Paragrafoelenco"/>
+        <w:numPr>
+          <w:ilvl w:val="0"/>
+          <w:numId w:val="19"/>
+        </w:numPr>
+        <w:spacing w:line="276" w:lineRule="auto"/>
+        <w:rPr>
+          <w:lang w:val="en-US"/>
+        </w:rPr>
+      </w:pPr>
+      <w:r>
+        <w:rPr>
+          <w:lang w:val="en-US"/>
+        </w:rPr>
+        <w:t xml:space="preserve">Not really cross-platform! </w:t>
+      </w:r>
+    </w:p>
+    <w:p>
+      <w:pPr>
+        <w:pStyle w:val="Paragrafoelenco"/>
+        <w:numPr>
+          <w:ilvl w:val="1"/>
+          <w:numId w:val="19"/>
+        </w:numPr>
+        <w:spacing w:line="276" w:lineRule="auto"/>
+        <w:rPr>
+          <w:lang w:val="en-US"/>
+        </w:rPr>
+      </w:pPr>
+      <w:r>
+        <w:rPr>
+          <w:lang w:val="en-US"/>
+        </w:rPr>
+        <w:t>Frameworks have different energy consumption depending on the operating system where they are running</w:t>
+      </w:r>
+    </w:p>
+    <w:p>
+      <w:pPr>
+        <w:spacing w:line="276" w:lineRule="auto"/>
+        <w:rPr>
+          <w:lang w:val="en-US"/>
+        </w:rPr>
+      </w:pPr>
+      <w:r>
+        <w:rPr>
+          <w:lang w:val="en-US"/>
+        </w:rPr>
+        <w:t>So, in conclusion:</w:t>
+      </w:r>
+    </w:p>
+    <w:p>
+      <w:pPr>
+        <w:pStyle w:val="Paragrafoelenco"/>
+        <w:numPr>
+          <w:ilvl w:val="0"/>
+          <w:numId w:val="19"/>
+        </w:numPr>
+        <w:spacing w:line="276" w:lineRule="auto"/>
+        <w:rPr>
+          <w:lang w:val="en-US"/>
+        </w:rPr>
+      </w:pPr>
+      <w:r>
+        <w:rPr>
+          <w:lang w:val="en-US"/>
+        </w:rPr>
+        <w:t>Results show that cross-platform frameworks consume more energy, hence determining lower performances and user acceptance</w:t>
+      </w:r>
+    </w:p>
+    <w:p>
+      <w:pPr>
+        <w:pStyle w:val="Paragrafoelenco"/>
+        <w:numPr>
+          <w:ilvl w:val="0"/>
+          <w:numId w:val="19"/>
+        </w:numPr>
+        <w:spacing w:line="276" w:lineRule="auto"/>
+        <w:rPr>
+          <w:lang w:val="en-US"/>
+        </w:rPr>
+      </w:pPr>
+      <w:r>
+        <w:rPr>
+          <w:lang w:val="en-US"/>
+        </w:rPr>
+        <w:t>Depending on the type of application, native development should be preferred:</w:t>
+      </w:r>
+    </w:p>
+    <w:p>
+      <w:pPr>
+        <w:pStyle w:val="Paragrafoelenco"/>
+        <w:numPr>
+          <w:ilvl w:val="1"/>
+          <w:numId w:val="19"/>
+        </w:numPr>
+        <w:spacing w:line="276" w:lineRule="auto"/>
+        <w:rPr>
+          <w:lang w:val="en-US"/>
+        </w:rPr>
+      </w:pPr>
+      <w:r>
+        <w:rPr>
+          <w:lang w:val="en-US"/>
+        </w:rPr>
+        <w:t xml:space="preserve">Lower energy consumption </w:t>
+      </w:r>
+    </w:p>
+    <w:p>
+      <w:pPr>
+        <w:pStyle w:val="Paragrafoelenco"/>
+        <w:numPr>
+          <w:ilvl w:val="1"/>
+          <w:numId w:val="19"/>
+        </w:numPr>
+        <w:spacing w:line="276" w:lineRule="auto"/>
+        <w:rPr>
+          <w:lang w:val="en-US"/>
+        </w:rPr>
+      </w:pPr>
+      <w:r>
+        <w:rPr>
+          <w:lang w:val="en-US"/>
+        </w:rPr>
+        <w:t xml:space="preserve">More APIs are available </w:t>
+      </w:r>
+    </w:p>
+    <w:p>
+      <w:pPr>
+        <w:pStyle w:val="Paragrafoelenco"/>
+        <w:numPr>
+          <w:ilvl w:val="0"/>
+          <w:numId w:val="19"/>
+        </w:numPr>
+        <w:spacing w:line="276" w:lineRule="auto"/>
+        <w:rPr>
+          <w:lang w:val="en-US"/>
+        </w:rPr>
+      </w:pPr>
+      <w:r>
+        <w:rPr>
+          <w:lang w:val="en-US"/>
+        </w:rPr>
+        <w:t xml:space="preserve">The results suggest that </w:t>
+      </w:r>
+    </w:p>
+    <w:p>
+      <w:pPr>
+        <w:pStyle w:val="Paragrafoelenco"/>
+        <w:numPr>
+          <w:ilvl w:val="1"/>
+          <w:numId w:val="19"/>
+        </w:numPr>
+        <w:spacing w:line="276" w:lineRule="auto"/>
+        <w:rPr>
+          <w:lang w:val="en-US"/>
+        </w:rPr>
+      </w:pPr>
+      <w:r>
+        <w:rPr>
+          <w:lang w:val="en-US"/>
+        </w:rPr>
+        <w:t xml:space="preserve">Framework choice is critical </w:t>
+      </w:r>
+    </w:p>
+    <w:p>
+      <w:pPr>
+        <w:pStyle w:val="Paragrafoelenco"/>
+        <w:numPr>
+          <w:ilvl w:val="1"/>
+          <w:numId w:val="19"/>
+        </w:numPr>
+        <w:spacing w:line="276" w:lineRule="auto"/>
+        <w:rPr>
+          <w:lang w:val="en-US"/>
+        </w:rPr>
+      </w:pPr>
+      <w:r>
+        <w:rPr>
+          <w:lang w:val="en-US"/>
+        </w:rPr>
+        <w:t>For a complex application, efficient frameworks are still missing</w:t>
+      </w:r>
+    </w:p>
+    <w:p>
+      <w:pPr>
+        <w:pStyle w:val="Paragrafoelenco"/>
+        <w:numPr>
+          <w:ilvl w:val="0"/>
+          <w:numId w:val="19"/>
+        </w:numPr>
+        <w:spacing w:line="276" w:lineRule="auto"/>
+        <w:rPr>
+          <w:lang w:val="en-US"/>
+        </w:rPr>
+      </w:pPr>
+      <w:r>
+        <w:rPr>
+          <w:lang w:val="en-US"/>
+        </w:rPr>
+        <w:t xml:space="preserve">Framework choice is crucial because it can influence user experience </w:t>
+      </w:r>
+    </w:p>
+    <w:p>
+      <w:pPr>
+        <w:pStyle w:val="Paragrafoelenco"/>
+        <w:numPr>
+          <w:ilvl w:val="1"/>
+          <w:numId w:val="19"/>
+        </w:numPr>
+        <w:spacing w:line="276" w:lineRule="auto"/>
+        <w:rPr>
+          <w:lang w:val="en-US"/>
+        </w:rPr>
+      </w:pPr>
+      <w:r>
+        <w:rPr>
+          <w:lang w:val="en-US"/>
+        </w:rPr>
+        <w:t xml:space="preserve">Providing an ugly application is worse than not providing an application at all </w:t>
+      </w:r>
+    </w:p>
+    <w:p>
+      <w:pPr>
+        <w:pStyle w:val="Paragrafoelenco"/>
+        <w:numPr>
+          <w:ilvl w:val="1"/>
+          <w:numId w:val="19"/>
+        </w:numPr>
+        <w:spacing w:line="276" w:lineRule="auto"/>
+        <w:rPr>
+          <w:lang w:val="en-US"/>
+        </w:rPr>
+      </w:pPr>
+      <w:r>
+        <w:rPr>
+          <w:lang w:val="en-US"/>
+        </w:rPr>
+        <w:t>Results show that, at the time of the experiment, Titanium seems to be the framework with better consumption</w:t>
+      </w:r>
+    </w:p>
+    <w:p>
+      <w:pPr>
+        <w:spacing w:line="276" w:lineRule="auto"/>
+        <w:rPr>
+          <w:lang w:val="en-US"/>
+        </w:rPr>
+      </w:pPr>
+      <w:r>
+        <w:rPr>
+          <w:lang w:val="en-US"/>
+        </w:rPr>
+        <w:t xml:space="preserve">Some notes about </w:t>
+      </w:r>
+      <w:r>
+        <w:rPr>
+          <w:i/>
+          <w:iCs/>
+          <w:lang w:val="en-US"/>
+        </w:rPr>
+        <w:t>future development</w:t>
+      </w:r>
+      <w:r>
+        <w:rPr>
+          <w:lang w:val="en-US"/>
+        </w:rPr>
+        <w:t>:</w:t>
+      </w:r>
+    </w:p>
+    <w:p>
+      <w:pPr>
+        <w:pStyle w:val="Paragrafoelenco"/>
+        <w:numPr>
+          <w:ilvl w:val="0"/>
+          <w:numId w:val="19"/>
+        </w:numPr>
+        <w:spacing w:line="276" w:lineRule="auto"/>
+        <w:rPr>
+          <w:lang w:val="en-US"/>
+        </w:rPr>
+      </w:pPr>
+      <w:r>
+        <w:rPr>
+          <w:lang w:val="en-US"/>
+        </w:rPr>
+        <w:t>An efficient cross-platform framework must provide an extremely efficient user interface rendering</w:t>
+      </w:r>
+    </w:p>
+    <w:p>
+      <w:pPr>
+        <w:pStyle w:val="Paragrafoelenco"/>
+        <w:numPr>
+          <w:ilvl w:val="0"/>
+          <w:numId w:val="19"/>
+        </w:numPr>
+        <w:spacing w:line="276" w:lineRule="auto"/>
+        <w:rPr>
+          <w:lang w:val="en-US"/>
+        </w:rPr>
+      </w:pPr>
+      <w:r>
+        <w:rPr>
+          <w:lang w:val="en-US"/>
+        </w:rPr>
+        <w:t xml:space="preserve">Improves of efficiency of rendering engines will provide improvements even for those frameworks that work with the web approach </w:t>
+      </w:r>
+    </w:p>
+    <w:p>
+      <w:pPr>
+        <w:pStyle w:val="Paragrafoelenco"/>
+        <w:numPr>
+          <w:ilvl w:val="0"/>
+          <w:numId w:val="19"/>
+        </w:numPr>
+        <w:spacing w:line="276" w:lineRule="auto"/>
+        <w:rPr>
+          <w:lang w:val="en-US"/>
+        </w:rPr>
+      </w:pPr>
+      <w:r>
+        <w:rPr>
+          <w:lang w:val="en-US"/>
+        </w:rPr>
+        <w:t xml:space="preserve">The cross-compiled approach seems to be the most promising, but it is not easy to implement </w:t>
+      </w:r>
+    </w:p>
+    <w:p>
+      <w:pPr>
+        <w:pStyle w:val="Paragrafoelenco"/>
+        <w:numPr>
+          <w:ilvl w:val="1"/>
+          <w:numId w:val="19"/>
+        </w:numPr>
+        <w:spacing w:line="276" w:lineRule="auto"/>
+        <w:rPr>
+          <w:lang w:val="en-US"/>
+        </w:rPr>
+      </w:pPr>
+      <w:r>
+        <w:rPr>
+          <w:lang w:val="en-US"/>
+        </w:rPr>
+        <w:t>T</w:t>
+      </w:r>
+      <w:r>
+        <w:rPr>
+          <w:lang w:val="en-US"/>
+        </w:rPr>
+        <w:t xml:space="preserve">he development of these frameworks strongly depends on the development of a compiler able to produce an efficient code for the application </w:t>
+      </w:r>
+    </w:p>
+    <w:p>
+      <w:pPr>
+        <w:pStyle w:val="Paragrafoelenco"/>
+        <w:numPr>
+          <w:ilvl w:val="1"/>
+          <w:numId w:val="19"/>
+        </w:numPr>
+        <w:spacing w:line="276" w:lineRule="auto"/>
+        <w:rPr>
+          <w:lang w:val="en-US"/>
+        </w:rPr>
+      </w:pPr>
+      <w:r>
+        <w:rPr>
+          <w:lang w:val="en-US"/>
+        </w:rPr>
+        <w:t>Development should be focused on the optimization of events handling and management</w:t>
+      </w:r>
+    </w:p>
+    <w:p>
+      <w:pPr>
+        <w:spacing w:line="276" w:lineRule="auto"/>
+        <w:rPr>
+          <w:lang w:val="en-US"/>
+        </w:rPr>
+      </w:pPr>
+      <w:r>
+        <w:rPr>
+          <w:lang w:val="en-US"/>
+        </w:rPr>
+        <w:t xml:space="preserve">All references for chapters were papers, already quoted in different parts of this chapter. </w:t>
+      </w:r>
     </w:p>
     <w:p>
       <w:pPr>
@@ -15484,7 +16422,7 @@
           <w:lang w:val="en-US"/>
         </w:rPr>
       </w:pPr>
-      <w:bookmarkStart w:id="3" w:name="_Toc160880458"/>
+      <w:bookmarkStart w:id="3" w:name="_Toc161135114"/>
       <w:r>
         <w:rPr>
           <w:lang w:val="en-US"/>
@@ -15614,6 +16552,86 @@
         </w:rPr>
         <w:t>The presentation must be uploaded before 15th March 2024 1.00 p.m.</w:t>
       </w:r>
+    </w:p>
+    <w:p>
+      <w:pPr>
+        <w:spacing w:line="276" w:lineRule="auto"/>
+        <w:rPr>
+          <w:lang w:val="en-US"/>
+        </w:rPr>
+      </w:pPr>
+      <w:r>
+        <w:rPr>
+          <w:u w:val="single"/>
+          <w:lang w:val="en-US"/>
+        </w:rPr>
+        <w:t>What I did</w:t>
+      </w:r>
+    </w:p>
+    <w:p>
+      <w:pPr>
+        <w:pStyle w:val="Paragrafoelenco"/>
+        <w:numPr>
+          <w:ilvl w:val="0"/>
+          <w:numId w:val="20"/>
+        </w:numPr>
+        <w:spacing w:line="276" w:lineRule="auto"/>
+        <w:rPr>
+          <w:lang w:val="en-US"/>
+        </w:rPr>
+      </w:pPr>
+      <w:r>
+        <w:rPr>
+          <w:lang w:val="en-US"/>
+        </w:rPr>
+        <w:t>A Google Docs with a colleague choosing the framework</w:t>
+      </w:r>
+    </w:p>
+    <w:p>
+      <w:pPr>
+        <w:pStyle w:val="Paragrafoelenco"/>
+        <w:numPr>
+          <w:ilvl w:val="0"/>
+          <w:numId w:val="20"/>
+        </w:numPr>
+        <w:spacing w:line="276" w:lineRule="auto"/>
+        <w:rPr>
+          <w:lang w:val="en-US"/>
+        </w:rPr>
+      </w:pPr>
+      <w:r>
+        <w:rPr>
+          <w:lang w:val="en-US"/>
+        </w:rPr>
+        <w:t>A Google Slides presentation to easily work together file base on the Math UniPD department format, because it’s simple</w:t>
+      </w:r>
+    </w:p>
+    <w:p>
+      <w:pPr>
+        <w:pStyle w:val="Paragrafoelenco"/>
+        <w:numPr>
+          <w:ilvl w:val="0"/>
+          <w:numId w:val="20"/>
+        </w:numPr>
+        <w:spacing w:line="276" w:lineRule="auto"/>
+        <w:rPr>
+          <w:lang w:val="en-US"/>
+        </w:rPr>
+      </w:pPr>
+      <w:r>
+        <w:rPr>
+          <w:lang w:val="en-US"/>
+        </w:rPr>
+        <w:t>5 slides including the points above and a questions/bibliography idea</w:t>
+      </w:r>
+    </w:p>
+    <w:p>
+      <w:pPr>
+        <w:spacing w:line="276" w:lineRule="auto"/>
+        <w:rPr>
+          <w:lang w:val="en-US"/>
+        </w:rPr>
+      </w:pPr>
       <w:r>
         <w:rPr>
           <w:lang w:val="en-US"/>
@@ -15630,7 +16648,7 @@
           <w:lang w:val="en-US"/>
         </w:rPr>
       </w:pPr>
-      <w:bookmarkStart w:id="4" w:name="_Toc160880459"/>
+      <w:bookmarkStart w:id="4" w:name="_Toc161135115"/>
       <w:r>
         <w:rPr>
           <w:lang w:val="en-US"/>
@@ -15663,7 +16681,7 @@
           <w:lang w:val="en-US"/>
         </w:rPr>
       </w:pPr>
-      <w:bookmarkStart w:id="5" w:name="_Toc160880460"/>
+      <w:bookmarkStart w:id="5" w:name="_Toc161135116"/>
       <w:r>
         <w:rPr>
           <w:lang w:val="en-US"/>
@@ -15702,7 +16720,7 @@
           <w:lang w:val="en-US"/>
         </w:rPr>
       </w:pPr>
-      <w:bookmarkStart w:id="6" w:name="_Toc160880461"/>
+      <w:bookmarkStart w:id="6" w:name="_Toc161135117"/>
       <w:r>
         <w:rPr>
           <w:lang w:val="en-US"/>
@@ -15735,7 +16753,7 @@
           <w:lang w:val="en-US"/>
         </w:rPr>
       </w:pPr>
-      <w:bookmarkStart w:id="7" w:name="_Toc160880462"/>
+      <w:bookmarkStart w:id="7" w:name="_Toc161135118"/>
       <w:r>
         <w:rPr>
           <w:lang w:val="en-US"/>
@@ -15768,7 +16786,7 @@
           <w:lang w:val="en-US"/>
         </w:rPr>
       </w:pPr>
-      <w:bookmarkStart w:id="8" w:name="_Toc160880463"/>
+      <w:bookmarkStart w:id="8" w:name="_Toc161135119"/>
       <w:r>
         <w:rPr>
           <w:lang w:val="en-US"/>
@@ -15801,7 +16819,7 @@
           <w:lang w:val="en-US"/>
         </w:rPr>
       </w:pPr>
-      <w:bookmarkStart w:id="9" w:name="_Toc160880464"/>
+      <w:bookmarkStart w:id="9" w:name="_Toc161135120"/>
       <w:r>
         <w:rPr>
           <w:lang w:val="en-US"/>
@@ -15834,7 +16852,7 @@
           <w:lang w:val="en-US"/>
         </w:rPr>
       </w:pPr>
-      <w:bookmarkStart w:id="10" w:name="_Toc160880465"/>
+      <w:bookmarkStart w:id="10" w:name="_Toc161135121"/>
       <w:r>
         <w:rPr>
           <w:lang w:val="en-US"/>
@@ -15867,7 +16885,7 @@
           <w:lang w:val="en-US"/>
         </w:rPr>
       </w:pPr>
-      <w:bookmarkStart w:id="11" w:name="_Toc160880466"/>
+      <w:bookmarkStart w:id="11" w:name="_Toc161135122"/>
       <w:r>
         <w:rPr>
           <w:lang w:val="en-US"/>
@@ -15900,7 +16918,7 @@
           <w:lang w:val="en-US"/>
         </w:rPr>
       </w:pPr>
-      <w:bookmarkStart w:id="12" w:name="_Toc160880467"/>
+      <w:bookmarkStart w:id="12" w:name="_Toc161135123"/>
       <w:r>
         <w:rPr>
           <w:lang w:val="en-US"/>
@@ -15933,7 +16951,7 @@
           <w:lang w:val="en-US"/>
         </w:rPr>
       </w:pPr>
-      <w:bookmarkStart w:id="13" w:name="_Toc160880468"/>
+      <w:bookmarkStart w:id="13" w:name="_Toc161135124"/>
       <w:r>
         <w:rPr>
           <w:lang w:val="en-US"/>
@@ -15966,7 +16984,7 @@
           <w:lang w:val="en-US"/>
         </w:rPr>
       </w:pPr>
-      <w:bookmarkStart w:id="14" w:name="_Toc160880469"/>
+      <w:bookmarkStart w:id="14" w:name="_Toc161135125"/>
       <w:r>
         <w:rPr>
           <w:lang w:val="en-US"/>
@@ -15999,7 +17017,7 @@
           <w:lang w:val="en-US"/>
         </w:rPr>
       </w:pPr>
-      <w:bookmarkStart w:id="15" w:name="_Toc160880470"/>
+      <w:bookmarkStart w:id="15" w:name="_Toc161135126"/>
       <w:r>
         <w:rPr>
           <w:lang w:val="en-US"/>
@@ -16032,7 +17050,7 @@
           <w:lang w:val="en-US"/>
         </w:rPr>
       </w:pPr>
-      <w:bookmarkStart w:id="16" w:name="_Toc160880471"/>
+      <w:bookmarkStart w:id="16" w:name="_Toc161135127"/>
       <w:r>
         <w:rPr>
           <w:lang w:val="en-US"/>
@@ -16065,7 +17083,7 @@
           <w:lang w:val="en-US"/>
         </w:rPr>
       </w:pPr>
-      <w:bookmarkStart w:id="17" w:name="_Toc160880472"/>
+      <w:bookmarkStart w:id="17" w:name="_Toc161135128"/>
       <w:r>
         <w:rPr>
           <w:lang w:val="en-US"/>
@@ -18769,6 +19787,7 @@
     <w:rsid w:val="0097678C"/>
     <w:rsid w:val="00A10A59"/>
     <w:rsid w:val="00C32AA5"/>
+    <w:rsid w:val="00EA289D"/>
     <w:rsid w:val="00F36E64"/>
   </w:rsids>
   <m:mathPr>

</xml_diff>

<commit_message>
Updated with small notes + homework 1
</commit_message>
<xml_diff>
--- a/Notes/Mobile Programming and Multimedia Simple (for real).docx
+++ b/Notes/Mobile Programming and Multimedia Simple (for real).docx
@@ -39,7 +39,7 @@
               <w:color w:val="156082" w:themeColor="accent1"/>
             </w:rPr>
             <w:drawing>
-              <wp:anchor distT="0" distB="0" distL="114300" distR="114300" simplePos="0" relativeHeight="251665408" behindDoc="1" locked="0" layoutInCell="1" allowOverlap="1" wp14:anchorId="789A0581" wp14:editId="098B35A9">
+              <wp:anchor distT="0" distB="0" distL="114300" distR="114300" simplePos="0" relativeHeight="251665408" behindDoc="1" locked="0" layoutInCell="1" allowOverlap="1" wp14:anchorId="789A0581" wp14:editId="34DD2339">
                 <wp:simplePos x="0" y="0"/>
                 <wp:positionH relativeFrom="column">
                   <wp:posOffset>2283753</wp:posOffset>
@@ -120,8 +120,8 @@
               <w:rFonts w:asciiTheme="majorHAnsi" w:eastAsiaTheme="majorEastAsia" w:hAnsiTheme="majorHAnsi" w:cstheme="majorBidi"/>
               <w:caps/>
               <w:color w:val="156082" w:themeColor="accent1"/>
-              <w:sz w:val="56"/>
-              <w:szCs w:val="56"/>
+              <w:sz w:val="48"/>
+              <w:szCs w:val="48"/>
               <w:lang w:val="en-US"/>
             </w:rPr>
             <w:alias w:val="Titolo"/>
@@ -147,8 +147,8 @@
                   <w:rFonts w:asciiTheme="majorHAnsi" w:eastAsiaTheme="majorEastAsia" w:hAnsiTheme="majorHAnsi" w:cstheme="majorBidi"/>
                   <w:caps/>
                   <w:color w:val="156082" w:themeColor="accent1"/>
-                  <w:sz w:val="56"/>
-                  <w:szCs w:val="56"/>
+                  <w:sz w:val="48"/>
+                  <w:szCs w:val="48"/>
                   <w:lang w:val="en-US"/>
                 </w:rPr>
               </w:pPr>
@@ -157,8 +157,8 @@
                   <w:rFonts w:asciiTheme="majorHAnsi" w:eastAsiaTheme="majorEastAsia" w:hAnsiTheme="majorHAnsi" w:cstheme="majorBidi"/>
                   <w:caps/>
                   <w:color w:val="156082" w:themeColor="accent1"/>
-                  <w:sz w:val="56"/>
-                  <w:szCs w:val="56"/>
+                  <w:sz w:val="48"/>
+                  <w:szCs w:val="48"/>
                   <w:lang w:val="en-US"/>
                 </w:rPr>
                 <w:t>Mobile Programming and Multimedia Simple (for real)</w:t>
@@ -531,7 +531,7 @@
           <w:r>
             <w:fldChar w:fldCharType="separate"/>
           </w:r>
-          <w:hyperlink w:anchor="_Toc161172895" w:history="1">
+          <w:hyperlink w:anchor="_Toc161303037" w:history="1">
             <w:r>
               <w:rPr>
                 <w:rStyle w:val="Collegamentoipertestuale"/>
@@ -576,7 +576,7 @@
                 <w:noProof/>
                 <w:webHidden/>
               </w:rPr>
-              <w:instrText xml:space="preserve"> PAGEREF _Toc161172895 \h </w:instrText>
+              <w:instrText xml:space="preserve"> PAGEREF _Toc161303037 \h </w:instrText>
             </w:r>
             <w:r>
               <w:rPr>
@@ -623,7 +623,7 @@
               <w14:ligatures w14:val="standardContextual"/>
             </w:rPr>
           </w:pPr>
-          <w:hyperlink w:anchor="_Toc161172896" w:history="1">
+          <w:hyperlink w:anchor="_Toc161303038" w:history="1">
             <w:r>
               <w:rPr>
                 <w:rStyle w:val="Collegamentoipertestuale"/>
@@ -670,7 +670,7 @@
                 <w:noProof/>
                 <w:webHidden/>
               </w:rPr>
-              <w:instrText xml:space="preserve"> PAGEREF _Toc161172896 \h </w:instrText>
+              <w:instrText xml:space="preserve"> PAGEREF _Toc161303038 \h </w:instrText>
             </w:r>
             <w:r>
               <w:rPr>
@@ -717,7 +717,7 @@
               <w14:ligatures w14:val="standardContextual"/>
             </w:rPr>
           </w:pPr>
-          <w:hyperlink w:anchor="_Toc161172897" w:history="1">
+          <w:hyperlink w:anchor="_Toc161303039" w:history="1">
             <w:r>
               <w:rPr>
                 <w:rStyle w:val="Collegamentoipertestuale"/>
@@ -764,7 +764,7 @@
                 <w:noProof/>
                 <w:webHidden/>
               </w:rPr>
-              <w:instrText xml:space="preserve"> PAGEREF _Toc161172897 \h </w:instrText>
+              <w:instrText xml:space="preserve"> PAGEREF _Toc161303039 \h </w:instrText>
             </w:r>
             <w:r>
               <w:rPr>
@@ -811,7 +811,7 @@
               <w14:ligatures w14:val="standardContextual"/>
             </w:rPr>
           </w:pPr>
-          <w:hyperlink w:anchor="_Toc161172898" w:history="1">
+          <w:hyperlink w:anchor="_Toc161303040" w:history="1">
             <w:r>
               <w:rPr>
                 <w:rStyle w:val="Collegamentoipertestuale"/>
@@ -858,7 +858,7 @@
                 <w:noProof/>
                 <w:webHidden/>
               </w:rPr>
-              <w:instrText xml:space="preserve"> PAGEREF _Toc161172898 \h </w:instrText>
+              <w:instrText xml:space="preserve"> PAGEREF _Toc161303040 \h </w:instrText>
             </w:r>
             <w:r>
               <w:rPr>
@@ -905,7 +905,7 @@
               <w14:ligatures w14:val="standardContextual"/>
             </w:rPr>
           </w:pPr>
-          <w:hyperlink w:anchor="_Toc161172899" w:history="1">
+          <w:hyperlink w:anchor="_Toc161303041" w:history="1">
             <w:r>
               <w:rPr>
                 <w:rStyle w:val="Collegamentoipertestuale"/>
@@ -952,7 +952,7 @@
                 <w:noProof/>
                 <w:webHidden/>
               </w:rPr>
-              <w:instrText xml:space="preserve"> PAGEREF _Toc161172899 \h </w:instrText>
+              <w:instrText xml:space="preserve"> PAGEREF _Toc161303041 \h </w:instrText>
             </w:r>
             <w:r>
               <w:rPr>
@@ -999,7 +999,7 @@
               <w14:ligatures w14:val="standardContextual"/>
             </w:rPr>
           </w:pPr>
-          <w:hyperlink w:anchor="_Toc161172900" w:history="1">
+          <w:hyperlink w:anchor="_Toc161303042" w:history="1">
             <w:r>
               <w:rPr>
                 <w:rStyle w:val="Collegamentoipertestuale"/>
@@ -1046,7 +1046,7 @@
                 <w:noProof/>
                 <w:webHidden/>
               </w:rPr>
-              <w:instrText xml:space="preserve"> PAGEREF _Toc161172900 \h </w:instrText>
+              <w:instrText xml:space="preserve"> PAGEREF _Toc161303042 \h </w:instrText>
             </w:r>
             <w:r>
               <w:rPr>
@@ -1066,7 +1066,7 @@
                 <w:noProof/>
                 <w:webHidden/>
               </w:rPr>
-              <w:t>29</w:t>
+              <w:t>31</w:t>
             </w:r>
             <w:r>
               <w:rPr>
@@ -1093,7 +1093,7 @@
               <w14:ligatures w14:val="standardContextual"/>
             </w:rPr>
           </w:pPr>
-          <w:hyperlink w:anchor="_Toc161172901" w:history="1">
+          <w:hyperlink w:anchor="_Toc161303043" w:history="1">
             <w:r>
               <w:rPr>
                 <w:rStyle w:val="Collegamentoipertestuale"/>
@@ -1140,7 +1140,7 @@
                 <w:noProof/>
                 <w:webHidden/>
               </w:rPr>
-              <w:instrText xml:space="preserve"> PAGEREF _Toc161172901 \h </w:instrText>
+              <w:instrText xml:space="preserve"> PAGEREF _Toc161303043 \h </w:instrText>
             </w:r>
             <w:r>
               <w:rPr>
@@ -1160,7 +1160,7 @@
                 <w:noProof/>
                 <w:webHidden/>
               </w:rPr>
-              <w:t>30</w:t>
+              <w:t>32</w:t>
             </w:r>
             <w:r>
               <w:rPr>
@@ -1187,7 +1187,7 @@
               <w14:ligatures w14:val="standardContextual"/>
             </w:rPr>
           </w:pPr>
-          <w:hyperlink w:anchor="_Toc161172902" w:history="1">
+          <w:hyperlink w:anchor="_Toc161303044" w:history="1">
             <w:r>
               <w:rPr>
                 <w:rStyle w:val="Collegamentoipertestuale"/>
@@ -1234,7 +1234,7 @@
                 <w:noProof/>
                 <w:webHidden/>
               </w:rPr>
-              <w:instrText xml:space="preserve"> PAGEREF _Toc161172902 \h </w:instrText>
+              <w:instrText xml:space="preserve"> PAGEREF _Toc161303044 \h </w:instrText>
             </w:r>
             <w:r>
               <w:rPr>
@@ -1254,7 +1254,7 @@
                 <w:noProof/>
                 <w:webHidden/>
               </w:rPr>
-              <w:t>31</w:t>
+              <w:t>33</w:t>
             </w:r>
             <w:r>
               <w:rPr>
@@ -1281,7 +1281,7 @@
               <w14:ligatures w14:val="standardContextual"/>
             </w:rPr>
           </w:pPr>
-          <w:hyperlink w:anchor="_Toc161172903" w:history="1">
+          <w:hyperlink w:anchor="_Toc161303045" w:history="1">
             <w:r>
               <w:rPr>
                 <w:rStyle w:val="Collegamentoipertestuale"/>
@@ -1328,7 +1328,7 @@
                 <w:noProof/>
                 <w:webHidden/>
               </w:rPr>
-              <w:instrText xml:space="preserve"> PAGEREF _Toc161172903 \h </w:instrText>
+              <w:instrText xml:space="preserve"> PAGEREF _Toc161303045 \h </w:instrText>
             </w:r>
             <w:r>
               <w:rPr>
@@ -1348,7 +1348,7 @@
                 <w:noProof/>
                 <w:webHidden/>
               </w:rPr>
-              <w:t>32</w:t>
+              <w:t>34</w:t>
             </w:r>
             <w:r>
               <w:rPr>
@@ -1375,7 +1375,7 @@
               <w14:ligatures w14:val="standardContextual"/>
             </w:rPr>
           </w:pPr>
-          <w:hyperlink w:anchor="_Toc161172904" w:history="1">
+          <w:hyperlink w:anchor="_Toc161303046" w:history="1">
             <w:r>
               <w:rPr>
                 <w:rStyle w:val="Collegamentoipertestuale"/>
@@ -1422,7 +1422,7 @@
                 <w:noProof/>
                 <w:webHidden/>
               </w:rPr>
-              <w:instrText xml:space="preserve"> PAGEREF _Toc161172904 \h </w:instrText>
+              <w:instrText xml:space="preserve"> PAGEREF _Toc161303046 \h </w:instrText>
             </w:r>
             <w:r>
               <w:rPr>
@@ -1442,7 +1442,7 @@
                 <w:noProof/>
                 <w:webHidden/>
               </w:rPr>
-              <w:t>33</w:t>
+              <w:t>35</w:t>
             </w:r>
             <w:r>
               <w:rPr>
@@ -1469,7 +1469,7 @@
               <w14:ligatures w14:val="standardContextual"/>
             </w:rPr>
           </w:pPr>
-          <w:hyperlink w:anchor="_Toc161172905" w:history="1">
+          <w:hyperlink w:anchor="_Toc161303047" w:history="1">
             <w:r>
               <w:rPr>
                 <w:rStyle w:val="Collegamentoipertestuale"/>
@@ -1516,7 +1516,7 @@
                 <w:noProof/>
                 <w:webHidden/>
               </w:rPr>
-              <w:instrText xml:space="preserve"> PAGEREF _Toc161172905 \h </w:instrText>
+              <w:instrText xml:space="preserve"> PAGEREF _Toc161303047 \h </w:instrText>
             </w:r>
             <w:r>
               <w:rPr>
@@ -1536,7 +1536,7 @@
                 <w:noProof/>
                 <w:webHidden/>
               </w:rPr>
-              <w:t>34</w:t>
+              <w:t>36</w:t>
             </w:r>
             <w:r>
               <w:rPr>
@@ -1563,7 +1563,7 @@
               <w14:ligatures w14:val="standardContextual"/>
             </w:rPr>
           </w:pPr>
-          <w:hyperlink w:anchor="_Toc161172906" w:history="1">
+          <w:hyperlink w:anchor="_Toc161303048" w:history="1">
             <w:r>
               <w:rPr>
                 <w:rStyle w:val="Collegamentoipertestuale"/>
@@ -1610,7 +1610,7 @@
                 <w:noProof/>
                 <w:webHidden/>
               </w:rPr>
-              <w:instrText xml:space="preserve"> PAGEREF _Toc161172906 \h </w:instrText>
+              <w:instrText xml:space="preserve"> PAGEREF _Toc161303048 \h </w:instrText>
             </w:r>
             <w:r>
               <w:rPr>
@@ -1630,7 +1630,7 @@
                 <w:noProof/>
                 <w:webHidden/>
               </w:rPr>
-              <w:t>35</w:t>
+              <w:t>37</w:t>
             </w:r>
             <w:r>
               <w:rPr>
@@ -1657,7 +1657,7 @@
               <w14:ligatures w14:val="standardContextual"/>
             </w:rPr>
           </w:pPr>
-          <w:hyperlink w:anchor="_Toc161172907" w:history="1">
+          <w:hyperlink w:anchor="_Toc161303049" w:history="1">
             <w:r>
               <w:rPr>
                 <w:rStyle w:val="Collegamentoipertestuale"/>
@@ -1704,7 +1704,7 @@
                 <w:noProof/>
                 <w:webHidden/>
               </w:rPr>
-              <w:instrText xml:space="preserve"> PAGEREF _Toc161172907 \h </w:instrText>
+              <w:instrText xml:space="preserve"> PAGEREF _Toc161303049 \h </w:instrText>
             </w:r>
             <w:r>
               <w:rPr>
@@ -1724,7 +1724,7 @@
                 <w:noProof/>
                 <w:webHidden/>
               </w:rPr>
-              <w:t>36</w:t>
+              <w:t>38</w:t>
             </w:r>
             <w:r>
               <w:rPr>
@@ -1751,7 +1751,7 @@
               <w14:ligatures w14:val="standardContextual"/>
             </w:rPr>
           </w:pPr>
-          <w:hyperlink w:anchor="_Toc161172908" w:history="1">
+          <w:hyperlink w:anchor="_Toc161303050" w:history="1">
             <w:r>
               <w:rPr>
                 <w:rStyle w:val="Collegamentoipertestuale"/>
@@ -1798,7 +1798,7 @@
                 <w:noProof/>
                 <w:webHidden/>
               </w:rPr>
-              <w:instrText xml:space="preserve"> PAGEREF _Toc161172908 \h </w:instrText>
+              <w:instrText xml:space="preserve"> PAGEREF _Toc161303050 \h </w:instrText>
             </w:r>
             <w:r>
               <w:rPr>
@@ -1818,7 +1818,7 @@
                 <w:noProof/>
                 <w:webHidden/>
               </w:rPr>
-              <w:t>37</w:t>
+              <w:t>39</w:t>
             </w:r>
             <w:r>
               <w:rPr>
@@ -1845,7 +1845,7 @@
               <w14:ligatures w14:val="standardContextual"/>
             </w:rPr>
           </w:pPr>
-          <w:hyperlink w:anchor="_Toc161172909" w:history="1">
+          <w:hyperlink w:anchor="_Toc161303051" w:history="1">
             <w:r>
               <w:rPr>
                 <w:rStyle w:val="Collegamentoipertestuale"/>
@@ -1892,7 +1892,7 @@
                 <w:noProof/>
                 <w:webHidden/>
               </w:rPr>
-              <w:instrText xml:space="preserve"> PAGEREF _Toc161172909 \h </w:instrText>
+              <w:instrText xml:space="preserve"> PAGEREF _Toc161303051 \h </w:instrText>
             </w:r>
             <w:r>
               <w:rPr>
@@ -1912,7 +1912,7 @@
                 <w:noProof/>
                 <w:webHidden/>
               </w:rPr>
-              <w:t>38</w:t>
+              <w:t>40</w:t>
             </w:r>
             <w:r>
               <w:rPr>
@@ -1970,6 +1970,35 @@
         <w:spacing w:line="276" w:lineRule="auto"/>
         <w:jc w:val="center"/>
         <w:rPr>
+          <w:lang w:val="en-US"/>
+        </w:rPr>
+      </w:pPr>
+      <w:r>
+        <w:rPr>
+          <w:lang w:val="en-US"/>
+        </w:rPr>
+        <w:t xml:space="preserve">The course is divided into two parts: Mobile Programming and Multimedia, hence the name. The contents are pretty </w:t>
+      </w:r>
+      <w:proofErr w:type="gramStart"/>
+      <w:r>
+        <w:rPr>
+          <w:lang w:val="en-US"/>
+        </w:rPr>
+        <w:t>interesting</w:t>
+      </w:r>
+      <w:proofErr w:type="gramEnd"/>
+      <w:r>
+        <w:rPr>
+          <w:lang w:val="en-US"/>
+        </w:rPr>
+        <w:t xml:space="preserve"> and the course is interactive and good. </w:t>
+      </w:r>
+    </w:p>
+    <w:p>
+      <w:pPr>
+        <w:spacing w:line="276" w:lineRule="auto"/>
+        <w:jc w:val="center"/>
+        <w:rPr>
           <w:rFonts w:asciiTheme="majorHAnsi" w:eastAsiaTheme="majorEastAsia" w:hAnsiTheme="majorHAnsi" w:cstheme="majorBidi"/>
           <w:b/>
           <w:bCs/>
@@ -2011,7 +2040,7 @@
         <w:spacing w:line="276" w:lineRule="auto"/>
         <w:jc w:val="center"/>
       </w:pPr>
-      <w:bookmarkStart w:id="0" w:name="_Toc161172895"/>
+      <w:bookmarkStart w:id="0" w:name="_Toc161303037"/>
       <w:r>
         <w:lastRenderedPageBreak/>
         <w:t>Course Introduction</w:t>
@@ -4041,7 +4070,7 @@
           <w:lang w:val="en-US"/>
         </w:rPr>
       </w:pPr>
-      <w:bookmarkStart w:id="1" w:name="_Toc161172896"/>
+      <w:bookmarkStart w:id="1" w:name="_Toc161303038"/>
       <w:r>
         <w:rPr>
           <w:lang w:val="en-US"/>
@@ -6548,7 +6577,7 @@
           <w:lang w:val="en-US"/>
         </w:rPr>
       </w:pPr>
-      <w:bookmarkStart w:id="2" w:name="_Toc161172897"/>
+      <w:bookmarkStart w:id="2" w:name="_Toc161303039"/>
       <w:r>
         <w:rPr>
           <w:lang w:val="en-US"/>
@@ -16639,7 +16668,7 @@
           <w:lang w:val="en-US"/>
         </w:rPr>
       </w:pPr>
-      <w:bookmarkStart w:id="3" w:name="_Toc161172898"/>
+      <w:bookmarkStart w:id="3" w:name="_Toc161303040"/>
       <w:r>
         <w:rPr>
           <w:lang w:val="en-US"/>
@@ -16852,6 +16881,62 @@
         <w:rPr>
           <w:lang w:val="en-US"/>
         </w:rPr>
+        <w:t>If you used Moodle at least once it’s pretty obvious, BUT:</w:t>
+      </w:r>
+    </w:p>
+    <w:p>
+      <w:pPr>
+        <w:pStyle w:val="Paragrafoelenco"/>
+        <w:numPr>
+          <w:ilvl w:val="0"/>
+          <w:numId w:val="20"/>
+        </w:numPr>
+        <w:spacing w:line="276" w:lineRule="auto"/>
+        <w:rPr>
+          <w:lang w:val="en-US"/>
+        </w:rPr>
+      </w:pPr>
+      <w:r>
+        <w:rPr>
+          <w:lang w:val="en-US"/>
+        </w:rPr>
+        <w:t>I asked it to prof at the end of last lesson and she said that just one</w:t>
+      </w:r>
+      <w:r>
+        <w:rPr>
+          <w:lang w:val="en-US"/>
+        </w:rPr>
+        <w:t xml:space="preserve"> to insert slides on Moodle</w:t>
+      </w:r>
+      <w:r>
+        <w:rPr>
+          <w:lang w:val="en-US"/>
+        </w:rPr>
+        <w:t xml:space="preserve"> is sufficient, she also told me to write the name and student ID of the two group members in the section "notes or comment" during the uploading phase</w:t>
+      </w:r>
+    </w:p>
+    <w:p>
+      <w:pPr>
+        <w:pStyle w:val="Paragrafoelenco"/>
+        <w:numPr>
+          <w:ilvl w:val="0"/>
+          <w:numId w:val="20"/>
+        </w:numPr>
+        <w:spacing w:line="276" w:lineRule="auto"/>
+        <w:rPr>
+          <w:lang w:val="en-US"/>
+        </w:rPr>
+      </w:pPr>
+      <w:r>
+        <w:rPr>
+          <w:lang w:val="en-US"/>
+        </w:rPr>
+        <w:t>Hopefully upload it in PDF, it doesn’t matter that much</w:t>
+      </w:r>
+      <w:r>
+        <w:rPr>
+          <w:lang w:val="en-US"/>
+        </w:rPr>
         <w:br w:type="page"/>
       </w:r>
     </w:p>
@@ -16864,7 +16949,7 @@
           <w:lang w:val="en-US"/>
         </w:rPr>
       </w:pPr>
-      <w:bookmarkStart w:id="4" w:name="_Toc161172899"/>
+      <w:bookmarkStart w:id="4" w:name="_Toc161303041"/>
       <w:r>
         <w:rPr>
           <w:lang w:val="en-US"/>
@@ -16877,6 +16962,7 @@
     <w:p>
       <w:pPr>
         <w:spacing w:line="276" w:lineRule="auto"/>
+        <w:jc w:val="center"/>
         <w:rPr>
           <w:lang w:val="en-US"/>
         </w:rPr>
@@ -17023,15 +17109,29 @@
       </w:r>
       <w:r>
         <w:rPr>
-          <w:lang w:val="en-US"/>
-        </w:rPr>
-        <w:t xml:space="preserve">cross-compiled </w:t>
-      </w:r>
-      <w:r>
-        <w:rPr>
-          <w:lang w:val="en-US"/>
-        </w:rPr>
-        <w:t xml:space="preserve">Approach </w:t>
+          <w:i/>
+          <w:iCs/>
+          <w:lang w:val="en-US"/>
+        </w:rPr>
+        <w:t>cross-compiled</w:t>
+      </w:r>
+      <w:r>
+        <w:rPr>
+          <w:lang w:val="en-US"/>
+        </w:rPr>
+        <w:t xml:space="preserve"> </w:t>
+      </w:r>
+      <w:r>
+        <w:rPr>
+          <w:lang w:val="en-US"/>
+        </w:rPr>
+        <w:t>a</w:t>
+      </w:r>
+      <w:r>
+        <w:rPr>
+          <w:lang w:val="en-US"/>
+        </w:rPr>
+        <w:t xml:space="preserve">pproach </w:t>
       </w:r>
     </w:p>
     <w:p>
@@ -17048,15 +17148,17 @@
       </w:pPr>
       <w:r>
         <w:rPr>
-          <w:lang w:val="en-US"/>
-        </w:rPr>
-        <w:t>T</w:t>
-      </w:r>
-      <w:r>
-        <w:rPr>
-          <w:lang w:val="en-US"/>
-        </w:rPr>
-        <w:t>rans-compiled according to El-Kassan</w:t>
+          <w:i/>
+          <w:iCs/>
+          <w:lang w:val="en-US"/>
+        </w:rPr>
+        <w:t>Trans-compiled</w:t>
+      </w:r>
+      <w:r>
+        <w:rPr>
+          <w:lang w:val="en-US"/>
+        </w:rPr>
+        <w:t xml:space="preserve"> according to El-Kassan</w:t>
       </w:r>
     </w:p>
     <w:p>
@@ -17579,14 +17681,14 @@
         <w:rPr>
           <w:lang w:val="en-US"/>
         </w:rPr>
-        <w:t>useful in particular for UI design, e.g., small elements like labels, moving the elements in the simulator and seeing the result immediately</w:t>
-      </w:r>
-    </w:p>
-    <w:p>
-      <w:pPr>
-        <w:pStyle w:val="Paragrafoelenco"/>
-        <w:numPr>
-          <w:ilvl w:val="1"/>
+        <w:t>useful in particular for UI design, e.g., small elements like labels</w:t>
+      </w:r>
+    </w:p>
+    <w:p>
+      <w:pPr>
+        <w:pStyle w:val="Paragrafoelenco"/>
+        <w:numPr>
+          <w:ilvl w:val="2"/>
           <w:numId w:val="20"/>
         </w:numPr>
         <w:spacing w:line="276" w:lineRule="auto"/>
@@ -17598,25 +17700,30 @@
         <w:rPr>
           <w:lang w:val="en-US"/>
         </w:rPr>
+        <w:t>moving the elements in the simulator and seeing the result immediately</w:t>
+      </w:r>
+    </w:p>
+    <w:p>
+      <w:pPr>
+        <w:pStyle w:val="Paragrafoelenco"/>
+        <w:numPr>
+          <w:ilvl w:val="1"/>
+          <w:numId w:val="20"/>
+        </w:numPr>
+        <w:spacing w:line="276" w:lineRule="auto"/>
+        <w:rPr>
+          <w:lang w:val="en-US"/>
+        </w:rPr>
+      </w:pPr>
+      <w:r>
+        <w:rPr>
+          <w:lang w:val="en-US"/>
+        </w:rPr>
         <w:t>just with small lines of code and simple changes</w:t>
       </w:r>
     </w:p>
     <w:p>
       <w:pPr>
-        <w:spacing w:line="276" w:lineRule="auto"/>
-        <w:rPr>
-          <w:lang w:val="en-US"/>
-        </w:rPr>
-      </w:pPr>
-      <w:r>
-        <w:rPr>
-          <w:lang w:val="en-US"/>
-        </w:rPr>
-        <w:br w:type="page"/>
-      </w:r>
-    </w:p>
-    <w:p>
-      <w:pPr>
         <w:pStyle w:val="Paragrafoelenco"/>
         <w:numPr>
           <w:ilvl w:val="0"/>
@@ -17631,7 +17738,6 @@
         <w:rPr>
           <w:lang w:val="en-US"/>
         </w:rPr>
-        <w:lastRenderedPageBreak/>
         <w:t>i</w:t>
       </w:r>
       <w:r>
@@ -17710,6 +17816,7 @@
         <w:rPr>
           <w:lang w:val="en-US"/>
         </w:rPr>
+        <w:lastRenderedPageBreak/>
         <w:t xml:space="preserve">About the </w:t>
       </w:r>
       <w:r>
@@ -17770,386 +17877,6 @@
         </w:rPr>
         <w:t xml:space="preserve">s available </w:t>
       </w:r>
-      <w:r>
-        <w:rPr>
-          <w:lang w:val="en-US"/>
-        </w:rPr>
-        <w:t>with material design and Cupertino style</w:t>
-      </w:r>
-    </w:p>
-    <w:p>
-      <w:pPr>
-        <w:spacing w:line="276" w:lineRule="auto"/>
-        <w:rPr>
-          <w:lang w:val="en-US"/>
-        </w:rPr>
-      </w:pPr>
-      <w:r>
-        <w:rPr>
-          <w:lang w:val="en-US"/>
-        </w:rPr>
-        <w:t>Also, performances are as good as native apps</w:t>
-      </w:r>
-      <w:r>
-        <w:rPr>
-          <w:lang w:val="en-US"/>
-        </w:rPr>
-        <w:t>:</w:t>
-      </w:r>
-    </w:p>
-    <w:p>
-      <w:pPr>
-        <w:pStyle w:val="Paragrafoelenco"/>
-        <w:numPr>
-          <w:ilvl w:val="0"/>
-          <w:numId w:val="20"/>
-        </w:numPr>
-        <w:spacing w:line="276" w:lineRule="auto"/>
-        <w:rPr>
-          <w:lang w:val="en-US"/>
-        </w:rPr>
-      </w:pPr>
-      <w:r>
-        <w:rPr>
-          <w:lang w:val="en-US"/>
-        </w:rPr>
-        <w:t xml:space="preserve">given each element is considered a widget </w:t>
-      </w:r>
-      <w:r>
-        <w:rPr>
-          <w:lang w:val="en-US"/>
-        </w:rPr>
-        <w:t>even when accessing sensors</w:t>
-      </w:r>
-    </w:p>
-    <w:p>
-      <w:pPr>
-        <w:pStyle w:val="Paragrafoelenco"/>
-        <w:numPr>
-          <w:ilvl w:val="0"/>
-          <w:numId w:val="20"/>
-        </w:numPr>
-        <w:spacing w:line="276" w:lineRule="auto"/>
-        <w:rPr>
-          <w:lang w:val="en-US"/>
-        </w:rPr>
-      </w:pPr>
-      <w:r>
-        <w:rPr>
-          <w:lang w:val="en-US"/>
-        </w:rPr>
-        <w:t>these ones incorporate all the main characteristics of different platforms</w:t>
-      </w:r>
-    </w:p>
-    <w:p>
-      <w:pPr>
-        <w:pStyle w:val="Paragrafoelenco"/>
-        <w:numPr>
-          <w:ilvl w:val="1"/>
-          <w:numId w:val="20"/>
-        </w:numPr>
-        <w:spacing w:line="276" w:lineRule="auto"/>
-        <w:rPr>
-          <w:lang w:val="en-US"/>
-        </w:rPr>
-      </w:pPr>
-      <w:r>
-        <w:rPr>
-          <w:lang w:val="en-US"/>
-        </w:rPr>
-        <w:t>e.g., scrolling, icons, fonts</w:t>
-      </w:r>
-    </w:p>
-    <w:p>
-      <w:pPr>
-        <w:spacing w:line="276" w:lineRule="auto"/>
-        <w:rPr>
-          <w:lang w:val="en-US"/>
-        </w:rPr>
-      </w:pPr>
-      <w:r>
-        <w:rPr>
-          <w:lang w:val="en-US"/>
-        </w:rPr>
-        <w:t>There are different pros and cons to this framework:</w:t>
-      </w:r>
-    </w:p>
-    <w:p>
-      <w:pPr>
-        <w:pStyle w:val="Paragrafoelenco"/>
-        <w:numPr>
-          <w:ilvl w:val="0"/>
-          <w:numId w:val="20"/>
-        </w:numPr>
-        <w:spacing w:line="276" w:lineRule="auto"/>
-        <w:rPr>
-          <w:lang w:val="en-US"/>
-        </w:rPr>
-      </w:pPr>
-      <w:r>
-        <w:rPr>
-          <w:lang w:val="en-US"/>
-        </w:rPr>
-        <w:t>Pros</w:t>
-      </w:r>
-    </w:p>
-    <w:p>
-      <w:pPr>
-        <w:pStyle w:val="Paragrafoelenco"/>
-        <w:numPr>
-          <w:ilvl w:val="1"/>
-          <w:numId w:val="20"/>
-        </w:numPr>
-        <w:spacing w:line="276" w:lineRule="auto"/>
-        <w:rPr>
-          <w:lang w:val="en-US"/>
-        </w:rPr>
-      </w:pPr>
-      <w:r>
-        <w:rPr>
-          <w:lang w:val="en-US"/>
-        </w:rPr>
-        <w:t xml:space="preserve">Free </w:t>
-      </w:r>
-      <w:r>
-        <w:rPr>
-          <w:lang w:val="en-US"/>
-        </w:rPr>
-        <w:t>and</w:t>
-      </w:r>
-      <w:r>
-        <w:rPr>
-          <w:lang w:val="en-US"/>
-        </w:rPr>
-        <w:t xml:space="preserve"> open-source</w:t>
-      </w:r>
-    </w:p>
-    <w:p>
-      <w:pPr>
-        <w:pStyle w:val="Paragrafoelenco"/>
-        <w:numPr>
-          <w:ilvl w:val="1"/>
-          <w:numId w:val="20"/>
-        </w:numPr>
-        <w:spacing w:line="276" w:lineRule="auto"/>
-        <w:rPr>
-          <w:lang w:val="en-US"/>
-        </w:rPr>
-      </w:pPr>
-      <w:r>
-        <w:rPr>
-          <w:lang w:val="en-US"/>
-        </w:rPr>
-        <w:t>Single codebase</w:t>
-      </w:r>
-      <w:r>
-        <w:rPr>
-          <w:lang w:val="en-US"/>
-        </w:rPr>
-        <w:t xml:space="preserve"> running virtually everywhere</w:t>
-      </w:r>
-    </w:p>
-    <w:p>
-      <w:pPr>
-        <w:pStyle w:val="Paragrafoelenco"/>
-        <w:numPr>
-          <w:ilvl w:val="1"/>
-          <w:numId w:val="20"/>
-        </w:numPr>
-        <w:spacing w:line="276" w:lineRule="auto"/>
-        <w:rPr>
-          <w:lang w:val="en-US"/>
-        </w:rPr>
-      </w:pPr>
-      <w:r>
-        <w:rPr>
-          <w:lang w:val="en-US"/>
-        </w:rPr>
-        <w:t>Easy setup</w:t>
-      </w:r>
-    </w:p>
-    <w:p>
-      <w:pPr>
-        <w:pStyle w:val="Paragrafoelenco"/>
-        <w:numPr>
-          <w:ilvl w:val="1"/>
-          <w:numId w:val="20"/>
-        </w:numPr>
-        <w:spacing w:line="276" w:lineRule="auto"/>
-        <w:rPr>
-          <w:lang w:val="en-US"/>
-        </w:rPr>
-      </w:pPr>
-      <w:r>
-        <w:rPr>
-          <w:lang w:val="en-US"/>
-        </w:rPr>
-        <w:t>Hot reload</w:t>
-      </w:r>
-    </w:p>
-    <w:p>
-      <w:pPr>
-        <w:pStyle w:val="Paragrafoelenco"/>
-        <w:numPr>
-          <w:ilvl w:val="1"/>
-          <w:numId w:val="20"/>
-        </w:numPr>
-        <w:spacing w:line="276" w:lineRule="auto"/>
-        <w:rPr>
-          <w:lang w:val="en-US"/>
-        </w:rPr>
-      </w:pPr>
-      <w:r>
-        <w:rPr>
-          <w:lang w:val="en-US"/>
-        </w:rPr>
-        <w:t>Widgets</w:t>
-      </w:r>
-    </w:p>
-    <w:p>
-      <w:pPr>
-        <w:pStyle w:val="Paragrafoelenco"/>
-        <w:numPr>
-          <w:ilvl w:val="1"/>
-          <w:numId w:val="20"/>
-        </w:numPr>
-        <w:spacing w:line="276" w:lineRule="auto"/>
-        <w:rPr>
-          <w:lang w:val="en-US"/>
-        </w:rPr>
-      </w:pPr>
-      <w:r>
-        <w:rPr>
-          <w:lang w:val="en-US"/>
-        </w:rPr>
-        <w:t>Native performances</w:t>
-      </w:r>
-    </w:p>
-    <w:p>
-      <w:pPr>
-        <w:pStyle w:val="Paragrafoelenco"/>
-        <w:numPr>
-          <w:ilvl w:val="1"/>
-          <w:numId w:val="20"/>
-        </w:numPr>
-        <w:spacing w:line="276" w:lineRule="auto"/>
-        <w:rPr>
-          <w:lang w:val="en-US"/>
-        </w:rPr>
-      </w:pPr>
-      <w:r>
-        <w:rPr>
-          <w:lang w:val="en-US"/>
-        </w:rPr>
-        <w:t>Many p</w:t>
-      </w:r>
-      <w:r>
-        <w:rPr>
-          <w:lang w:val="en-US"/>
-        </w:rPr>
-        <w:t>lugins for IDE</w:t>
-      </w:r>
-    </w:p>
-    <w:p>
-      <w:pPr>
-        <w:pStyle w:val="Paragrafoelenco"/>
-        <w:numPr>
-          <w:ilvl w:val="1"/>
-          <w:numId w:val="20"/>
-        </w:numPr>
-        <w:spacing w:line="276" w:lineRule="auto"/>
-        <w:rPr>
-          <w:lang w:val="en-US"/>
-        </w:rPr>
-      </w:pPr>
-      <w:r>
-        <w:rPr>
-          <w:lang w:val="en-US"/>
-        </w:rPr>
-        <w:t>Good d</w:t>
-      </w:r>
-      <w:r>
-        <w:rPr>
-          <w:lang w:val="en-US"/>
-        </w:rPr>
-        <w:t>ocumentation</w:t>
-      </w:r>
-    </w:p>
-    <w:p>
-      <w:pPr>
-        <w:pStyle w:val="Paragrafoelenco"/>
-        <w:numPr>
-          <w:ilvl w:val="0"/>
-          <w:numId w:val="20"/>
-        </w:numPr>
-        <w:spacing w:line="276" w:lineRule="auto"/>
-        <w:rPr>
-          <w:lang w:val="en-US"/>
-        </w:rPr>
-      </w:pPr>
-      <w:r>
-        <w:rPr>
-          <w:lang w:val="en-US"/>
-        </w:rPr>
-        <w:t>Cons</w:t>
-      </w:r>
-    </w:p>
-    <w:p>
-      <w:pPr>
-        <w:pStyle w:val="Paragrafoelenco"/>
-        <w:numPr>
-          <w:ilvl w:val="1"/>
-          <w:numId w:val="20"/>
-        </w:numPr>
-        <w:spacing w:line="276" w:lineRule="auto"/>
-        <w:rPr>
-          <w:lang w:val="en-US"/>
-        </w:rPr>
-      </w:pPr>
-      <w:r>
-        <w:rPr>
-          <w:lang w:val="en-US"/>
-        </w:rPr>
-        <w:t xml:space="preserve">Available only for mobile </w:t>
-      </w:r>
-    </w:p>
-    <w:p>
-      <w:pPr>
-        <w:pStyle w:val="Paragrafoelenco"/>
-        <w:numPr>
-          <w:ilvl w:val="1"/>
-          <w:numId w:val="20"/>
-        </w:numPr>
-        <w:spacing w:line="276" w:lineRule="auto"/>
-        <w:rPr>
-          <w:lang w:val="en-US"/>
-        </w:rPr>
-      </w:pPr>
-      <w:r>
-        <w:rPr>
-          <w:lang w:val="en-US"/>
-        </w:rPr>
-        <w:t>Low number of libraries</w:t>
-      </w:r>
-    </w:p>
-    <w:p>
-      <w:pPr>
-        <w:pStyle w:val="Paragrafoelenco"/>
-        <w:numPr>
-          <w:ilvl w:val="1"/>
-          <w:numId w:val="20"/>
-        </w:numPr>
-        <w:spacing w:line="276" w:lineRule="auto"/>
-        <w:rPr>
-          <w:lang w:val="en-US"/>
-        </w:rPr>
-      </w:pPr>
-      <w:r>
-        <w:rPr>
-          <w:lang w:val="en-US"/>
-        </w:rPr>
-        <w:t>Difficult to create animations</w:t>
-      </w:r>
     </w:p>
     <w:p>
       <w:pPr>
@@ -18167,6 +17894,417 @@
         <w:rPr>
           <w:lang w:val="en-US"/>
         </w:rPr>
+        <w:t>material design</w:t>
+      </w:r>
+      <w:r>
+        <w:rPr>
+          <w:lang w:val="en-US"/>
+        </w:rPr>
+        <w:t xml:space="preserve"> (modern Android UI)</w:t>
+      </w:r>
+      <w:r>
+        <w:rPr>
+          <w:lang w:val="en-US"/>
+        </w:rPr>
+        <w:t xml:space="preserve"> and Cupertino </w:t>
+      </w:r>
+      <w:r>
+        <w:rPr>
+          <w:lang w:val="en-US"/>
+        </w:rPr>
+        <w:t>(clean/minimal Apple UI)</w:t>
+      </w:r>
+    </w:p>
+    <w:p>
+      <w:pPr>
+        <w:spacing w:line="276" w:lineRule="auto"/>
+        <w:rPr>
+          <w:lang w:val="en-US"/>
+        </w:rPr>
+      </w:pPr>
+      <w:r>
+        <w:rPr>
+          <w:lang w:val="en-US"/>
+        </w:rPr>
+        <w:t>Also, performances are as good as native apps</w:t>
+      </w:r>
+      <w:r>
+        <w:rPr>
+          <w:lang w:val="en-US"/>
+        </w:rPr>
+        <w:t>:</w:t>
+      </w:r>
+    </w:p>
+    <w:p>
+      <w:pPr>
+        <w:pStyle w:val="Paragrafoelenco"/>
+        <w:numPr>
+          <w:ilvl w:val="0"/>
+          <w:numId w:val="20"/>
+        </w:numPr>
+        <w:spacing w:line="276" w:lineRule="auto"/>
+        <w:rPr>
+          <w:lang w:val="en-US"/>
+        </w:rPr>
+      </w:pPr>
+      <w:r>
+        <w:rPr>
+          <w:lang w:val="en-US"/>
+        </w:rPr>
+        <w:t xml:space="preserve">given each element is considered a widget </w:t>
+      </w:r>
+      <w:r>
+        <w:rPr>
+          <w:lang w:val="en-US"/>
+        </w:rPr>
+        <w:t>even when accessing sensors</w:t>
+      </w:r>
+    </w:p>
+    <w:p>
+      <w:pPr>
+        <w:pStyle w:val="Paragrafoelenco"/>
+        <w:numPr>
+          <w:ilvl w:val="0"/>
+          <w:numId w:val="20"/>
+        </w:numPr>
+        <w:spacing w:line="276" w:lineRule="auto"/>
+        <w:rPr>
+          <w:lang w:val="en-US"/>
+        </w:rPr>
+      </w:pPr>
+      <w:r>
+        <w:rPr>
+          <w:lang w:val="en-US"/>
+        </w:rPr>
+        <w:t>these ones incorporate all the main characteristics of different platforms</w:t>
+      </w:r>
+    </w:p>
+    <w:p>
+      <w:pPr>
+        <w:pStyle w:val="Paragrafoelenco"/>
+        <w:numPr>
+          <w:ilvl w:val="1"/>
+          <w:numId w:val="20"/>
+        </w:numPr>
+        <w:spacing w:line="276" w:lineRule="auto"/>
+        <w:rPr>
+          <w:lang w:val="en-US"/>
+        </w:rPr>
+      </w:pPr>
+      <w:r>
+        <w:rPr>
+          <w:lang w:val="en-US"/>
+        </w:rPr>
+        <w:t>e.g., scrolling, icons, fonts</w:t>
+      </w:r>
+    </w:p>
+    <w:p>
+      <w:pPr>
+        <w:spacing w:line="276" w:lineRule="auto"/>
+        <w:rPr>
+          <w:lang w:val="en-US"/>
+        </w:rPr>
+      </w:pPr>
+      <w:r>
+        <w:rPr>
+          <w:lang w:val="en-US"/>
+        </w:rPr>
+        <w:t>There are different pros and cons to this framework:</w:t>
+      </w:r>
+    </w:p>
+    <w:p>
+      <w:pPr>
+        <w:pStyle w:val="Paragrafoelenco"/>
+        <w:numPr>
+          <w:ilvl w:val="0"/>
+          <w:numId w:val="20"/>
+        </w:numPr>
+        <w:spacing w:line="276" w:lineRule="auto"/>
+        <w:rPr>
+          <w:lang w:val="en-US"/>
+        </w:rPr>
+      </w:pPr>
+      <w:r>
+        <w:rPr>
+          <w:lang w:val="en-US"/>
+        </w:rPr>
+        <w:t>Pros</w:t>
+      </w:r>
+    </w:p>
+    <w:p>
+      <w:pPr>
+        <w:pStyle w:val="Paragrafoelenco"/>
+        <w:numPr>
+          <w:ilvl w:val="1"/>
+          <w:numId w:val="20"/>
+        </w:numPr>
+        <w:spacing w:line="276" w:lineRule="auto"/>
+        <w:rPr>
+          <w:lang w:val="en-US"/>
+        </w:rPr>
+      </w:pPr>
+      <w:r>
+        <w:rPr>
+          <w:lang w:val="en-US"/>
+        </w:rPr>
+        <w:t xml:space="preserve">Free </w:t>
+      </w:r>
+      <w:r>
+        <w:rPr>
+          <w:lang w:val="en-US"/>
+        </w:rPr>
+        <w:t>and</w:t>
+      </w:r>
+      <w:r>
+        <w:rPr>
+          <w:lang w:val="en-US"/>
+        </w:rPr>
+        <w:t xml:space="preserve"> open-source</w:t>
+      </w:r>
+    </w:p>
+    <w:p>
+      <w:pPr>
+        <w:pStyle w:val="Paragrafoelenco"/>
+        <w:numPr>
+          <w:ilvl w:val="1"/>
+          <w:numId w:val="20"/>
+        </w:numPr>
+        <w:spacing w:line="276" w:lineRule="auto"/>
+        <w:rPr>
+          <w:lang w:val="en-US"/>
+        </w:rPr>
+      </w:pPr>
+      <w:r>
+        <w:rPr>
+          <w:lang w:val="en-US"/>
+        </w:rPr>
+        <w:t>Single codebase</w:t>
+      </w:r>
+      <w:r>
+        <w:rPr>
+          <w:lang w:val="en-US"/>
+        </w:rPr>
+        <w:t xml:space="preserve"> running virtually everywhere</w:t>
+      </w:r>
+    </w:p>
+    <w:p>
+      <w:pPr>
+        <w:pStyle w:val="Paragrafoelenco"/>
+        <w:numPr>
+          <w:ilvl w:val="1"/>
+          <w:numId w:val="20"/>
+        </w:numPr>
+        <w:spacing w:line="276" w:lineRule="auto"/>
+        <w:rPr>
+          <w:lang w:val="en-US"/>
+        </w:rPr>
+      </w:pPr>
+      <w:r>
+        <w:rPr>
+          <w:lang w:val="en-US"/>
+        </w:rPr>
+        <w:t>Easy setup</w:t>
+      </w:r>
+    </w:p>
+    <w:p>
+      <w:pPr>
+        <w:pStyle w:val="Paragrafoelenco"/>
+        <w:numPr>
+          <w:ilvl w:val="1"/>
+          <w:numId w:val="20"/>
+        </w:numPr>
+        <w:spacing w:line="276" w:lineRule="auto"/>
+        <w:rPr>
+          <w:lang w:val="en-US"/>
+        </w:rPr>
+      </w:pPr>
+      <w:r>
+        <w:rPr>
+          <w:lang w:val="en-US"/>
+        </w:rPr>
+        <w:t>Hot reload</w:t>
+      </w:r>
+    </w:p>
+    <w:p>
+      <w:pPr>
+        <w:pStyle w:val="Paragrafoelenco"/>
+        <w:numPr>
+          <w:ilvl w:val="1"/>
+          <w:numId w:val="20"/>
+        </w:numPr>
+        <w:spacing w:line="276" w:lineRule="auto"/>
+        <w:rPr>
+          <w:lang w:val="en-US"/>
+        </w:rPr>
+      </w:pPr>
+      <w:r>
+        <w:rPr>
+          <w:lang w:val="en-US"/>
+        </w:rPr>
+        <w:t>Widgets</w:t>
+      </w:r>
+    </w:p>
+    <w:p>
+      <w:pPr>
+        <w:pStyle w:val="Paragrafoelenco"/>
+        <w:numPr>
+          <w:ilvl w:val="1"/>
+          <w:numId w:val="20"/>
+        </w:numPr>
+        <w:spacing w:line="276" w:lineRule="auto"/>
+        <w:rPr>
+          <w:lang w:val="en-US"/>
+        </w:rPr>
+      </w:pPr>
+      <w:r>
+        <w:rPr>
+          <w:lang w:val="en-US"/>
+        </w:rPr>
+        <w:t>Native performances</w:t>
+      </w:r>
+    </w:p>
+    <w:p>
+      <w:pPr>
+        <w:pStyle w:val="Paragrafoelenco"/>
+        <w:numPr>
+          <w:ilvl w:val="1"/>
+          <w:numId w:val="20"/>
+        </w:numPr>
+        <w:spacing w:line="276" w:lineRule="auto"/>
+        <w:rPr>
+          <w:lang w:val="en-US"/>
+        </w:rPr>
+      </w:pPr>
+      <w:r>
+        <w:rPr>
+          <w:lang w:val="en-US"/>
+        </w:rPr>
+        <w:t>Many p</w:t>
+      </w:r>
+      <w:r>
+        <w:rPr>
+          <w:lang w:val="en-US"/>
+        </w:rPr>
+        <w:t>lugins for IDE</w:t>
+      </w:r>
+    </w:p>
+    <w:p>
+      <w:pPr>
+        <w:pStyle w:val="Paragrafoelenco"/>
+        <w:numPr>
+          <w:ilvl w:val="1"/>
+          <w:numId w:val="20"/>
+        </w:numPr>
+        <w:spacing w:line="276" w:lineRule="auto"/>
+        <w:rPr>
+          <w:lang w:val="en-US"/>
+        </w:rPr>
+      </w:pPr>
+      <w:r>
+        <w:rPr>
+          <w:lang w:val="en-US"/>
+        </w:rPr>
+        <w:t>Good d</w:t>
+      </w:r>
+      <w:r>
+        <w:rPr>
+          <w:lang w:val="en-US"/>
+        </w:rPr>
+        <w:t>ocumentation</w:t>
+      </w:r>
+    </w:p>
+    <w:p>
+      <w:pPr>
+        <w:pStyle w:val="Paragrafoelenco"/>
+        <w:numPr>
+          <w:ilvl w:val="0"/>
+          <w:numId w:val="20"/>
+        </w:numPr>
+        <w:spacing w:line="276" w:lineRule="auto"/>
+        <w:rPr>
+          <w:lang w:val="en-US"/>
+        </w:rPr>
+      </w:pPr>
+      <w:r>
+        <w:rPr>
+          <w:lang w:val="en-US"/>
+        </w:rPr>
+        <w:t>Cons</w:t>
+      </w:r>
+    </w:p>
+    <w:p>
+      <w:pPr>
+        <w:pStyle w:val="Paragrafoelenco"/>
+        <w:numPr>
+          <w:ilvl w:val="1"/>
+          <w:numId w:val="20"/>
+        </w:numPr>
+        <w:spacing w:line="276" w:lineRule="auto"/>
+        <w:rPr>
+          <w:lang w:val="en-US"/>
+        </w:rPr>
+      </w:pPr>
+      <w:r>
+        <w:rPr>
+          <w:lang w:val="en-US"/>
+        </w:rPr>
+        <w:t xml:space="preserve">Available only for mobile </w:t>
+      </w:r>
+    </w:p>
+    <w:p>
+      <w:pPr>
+        <w:pStyle w:val="Paragrafoelenco"/>
+        <w:numPr>
+          <w:ilvl w:val="1"/>
+          <w:numId w:val="20"/>
+        </w:numPr>
+        <w:spacing w:line="276" w:lineRule="auto"/>
+        <w:rPr>
+          <w:lang w:val="en-US"/>
+        </w:rPr>
+      </w:pPr>
+      <w:r>
+        <w:rPr>
+          <w:lang w:val="en-US"/>
+        </w:rPr>
+        <w:t>Low number of libraries</w:t>
+      </w:r>
+    </w:p>
+    <w:p>
+      <w:pPr>
+        <w:pStyle w:val="Paragrafoelenco"/>
+        <w:numPr>
+          <w:ilvl w:val="1"/>
+          <w:numId w:val="20"/>
+        </w:numPr>
+        <w:spacing w:line="276" w:lineRule="auto"/>
+        <w:rPr>
+          <w:lang w:val="en-US"/>
+        </w:rPr>
+      </w:pPr>
+      <w:r>
+        <w:rPr>
+          <w:lang w:val="en-US"/>
+        </w:rPr>
+        <w:t>Difficult to create animations</w:t>
+      </w:r>
+    </w:p>
+    <w:p>
+      <w:pPr>
+        <w:pStyle w:val="Paragrafoelenco"/>
+        <w:numPr>
+          <w:ilvl w:val="2"/>
+          <w:numId w:val="20"/>
+        </w:numPr>
+        <w:spacing w:line="276" w:lineRule="auto"/>
+        <w:rPr>
+          <w:lang w:val="en-US"/>
+        </w:rPr>
+      </w:pPr>
+      <w:r>
+        <w:rPr>
+          <w:lang w:val="en-US"/>
+        </w:rPr>
         <w:t>since it is a general purpose framework and not thought for games</w:t>
       </w:r>
     </w:p>
@@ -18495,21 +18633,6 @@
         <w:rPr>
           <w:lang w:val="en-US"/>
         </w:rPr>
-        <w:br w:type="page"/>
-      </w:r>
-    </w:p>
-    <w:p>
-      <w:pPr>
-        <w:spacing w:line="276" w:lineRule="auto"/>
-        <w:rPr>
-          <w:lang w:val="en-US"/>
-        </w:rPr>
-      </w:pPr>
-      <w:r>
-        <w:rPr>
-          <w:lang w:val="en-US"/>
-        </w:rPr>
-        <w:lastRenderedPageBreak/>
         <w:t xml:space="preserve">Another big focus is </w:t>
       </w:r>
       <w:r>
@@ -18704,6 +18827,7 @@
         <w:rPr>
           <w:lang w:val="en-US"/>
         </w:rPr>
+        <w:lastRenderedPageBreak/>
         <w:t xml:space="preserve">A good option is the presence of a big </w:t>
       </w:r>
       <w:r>
@@ -18801,7 +18925,19 @@
         <w:rPr>
           <w:lang w:val="en-US"/>
         </w:rPr>
-        <w:t>oriented, used to develop web, server, desktop and mobile applications, developed by Google (first name was Dash)</w:t>
+        <w:t>oriented, used to develop web, server, desktop and mobile applications, developed by Google (</w:t>
+      </w:r>
+      <w:r>
+        <w:rPr>
+          <w:lang w:val="en-US"/>
+        </w:rPr>
+        <w:t xml:space="preserve">its </w:t>
+      </w:r>
+      <w:r>
+        <w:rPr>
+          <w:lang w:val="en-US"/>
+        </w:rPr>
+        <w:t>first name was Dash)</w:t>
       </w:r>
     </w:p>
     <w:p>
@@ -19427,7 +19563,6 @@
         <w:rPr>
           <w:lang w:val="en-US"/>
         </w:rPr>
-        <w:lastRenderedPageBreak/>
         <w:t xml:space="preserve">Flutter architecture is based </w:t>
       </w:r>
       <w:r>
@@ -19578,6 +19713,7 @@
           <w:iCs/>
           <w:lang w:val="en-US"/>
         </w:rPr>
+        <w:lastRenderedPageBreak/>
         <w:t xml:space="preserve">Rendering </w:t>
       </w:r>
     </w:p>
@@ -20201,6 +20337,60 @@
     <w:p>
       <w:pPr>
         <w:spacing w:line="276" w:lineRule="auto"/>
+        <w:jc w:val="center"/>
+        <w:rPr>
+          <w:lang w:val="en-US"/>
+        </w:rPr>
+      </w:pPr>
+      <w:r>
+        <w:rPr>
+          <w:lang w:val="en-US"/>
+        </w:rPr>
+        <w:t>The layout itself is a widget, organized as hierarchy.</w:t>
+      </w:r>
+    </w:p>
+    <w:p>
+      <w:pPr>
+        <w:spacing w:line="276" w:lineRule="auto"/>
+        <w:rPr>
+          <w:lang w:val="en-US"/>
+        </w:rPr>
+      </w:pPr>
+      <w:r>
+        <w:rPr>
+          <w:lang w:val="en-US"/>
+        </w:rPr>
+        <w:t>Apart from the Scaffold, w</w:t>
+      </w:r>
+      <w:r>
+        <w:rPr>
+          <w:lang w:val="en-US"/>
+        </w:rPr>
+        <w:t xml:space="preserve">e will have the HomePage, indicating which page we are on, putting elements center/left/right to the current scene. </w:t>
+      </w:r>
+      <w:r>
+        <w:rPr>
+          <w:lang w:val="en-US"/>
+        </w:rPr>
+        <w:t xml:space="preserve">When rendering, the </w:t>
+      </w:r>
+      <w:r>
+        <w:rPr>
+          <w:rFonts w:ascii="Courier New" w:hAnsi="Courier New" w:cs="Courier New"/>
+          <w:lang w:val="en-US"/>
+        </w:rPr>
+        <w:t>build()</w:t>
+      </w:r>
+      <w:r>
+        <w:rPr>
+          <w:lang w:val="en-US"/>
+        </w:rPr>
+        <w:t>method is not called on all elements (hot reload), since it’s not necessary to rebuild all widgets.</w:t>
+      </w:r>
+    </w:p>
+    <w:p>
+      <w:pPr>
+        <w:spacing w:line="276" w:lineRule="auto"/>
         <w:rPr>
           <w:lang w:val="en-US"/>
         </w:rPr>
@@ -20226,6 +20416,7 @@
           <w:noProof/>
           <w:lang w:val="en-US"/>
         </w:rPr>
+        <w:lastRenderedPageBreak/>
         <w:drawing>
           <wp:anchor distT="0" distB="0" distL="114300" distR="114300" simplePos="0" relativeHeight="251696128" behindDoc="0" locked="0" layoutInCell="1" allowOverlap="1" wp14:anchorId="1B122A75" wp14:editId="4B2C8C11">
             <wp:simplePos x="0" y="0"/>
@@ -20682,306 +20873,310 @@
         </w:numPr>
         <w:spacing w:line="276" w:lineRule="auto"/>
         <w:rPr>
-          <w:lang w:val="en-US"/>
-        </w:rPr>
-      </w:pPr>
-      <w:r>
-        <w:t xml:space="preserve">Text </w:t>
-      </w:r>
-    </w:p>
-    <w:p>
-      <w:pPr>
-        <w:pStyle w:val="Paragrafoelenco"/>
-        <w:numPr>
-          <w:ilvl w:val="0"/>
-          <w:numId w:val="20"/>
-        </w:numPr>
-        <w:spacing w:line="276" w:lineRule="auto"/>
-        <w:rPr>
-          <w:lang w:val="en-US"/>
-        </w:rPr>
-      </w:pPr>
-      <w:r>
-        <w:t xml:space="preserve">Row </w:t>
-      </w:r>
-    </w:p>
-    <w:p>
-      <w:pPr>
-        <w:pStyle w:val="Paragrafoelenco"/>
-        <w:numPr>
-          <w:ilvl w:val="0"/>
-          <w:numId w:val="20"/>
-        </w:numPr>
-        <w:spacing w:line="276" w:lineRule="auto"/>
-        <w:rPr>
-          <w:lang w:val="en-US"/>
-        </w:rPr>
-      </w:pPr>
-      <w:r>
-        <w:t>Column</w:t>
-      </w:r>
-    </w:p>
-    <w:p>
-      <w:pPr>
-        <w:pStyle w:val="Paragrafoelenco"/>
-        <w:numPr>
-          <w:ilvl w:val="0"/>
-          <w:numId w:val="20"/>
-        </w:numPr>
-        <w:spacing w:line="276" w:lineRule="auto"/>
-        <w:rPr>
-          <w:lang w:val="en-US"/>
-        </w:rPr>
-      </w:pPr>
-      <w:r>
-        <w:t>Image</w:t>
-      </w:r>
-    </w:p>
-    <w:p>
-      <w:pPr>
-        <w:pStyle w:val="Paragrafoelenco"/>
-        <w:numPr>
-          <w:ilvl w:val="0"/>
-          <w:numId w:val="20"/>
-        </w:numPr>
-        <w:spacing w:line="276" w:lineRule="auto"/>
-        <w:rPr>
-          <w:lang w:val="en-US"/>
-        </w:rPr>
-      </w:pPr>
-      <w:r>
-        <w:rPr>
-          <w:lang w:val="en-US"/>
-        </w:rPr>
-        <w:t>RaisedButton</w:t>
-      </w:r>
-      <w:r>
-        <w:rPr>
-          <w:lang w:val="en-US"/>
-        </w:rPr>
-        <w:t xml:space="preserve"> (it elevates when p</w:t>
-      </w:r>
-      <w:r>
-        <w:rPr>
-          <w:lang w:val="en-US"/>
-        </w:rPr>
-        <w:t xml:space="preserve">ressed upon – now replaced by </w:t>
-      </w:r>
-      <w:proofErr w:type="spellStart"/>
-      <w:r>
-        <w:rPr>
-          <w:lang w:val="en-US"/>
-        </w:rPr>
-        <w:t>ElevatedButton</w:t>
-      </w:r>
-      <w:proofErr w:type="spellEnd"/>
-      <w:r>
-        <w:rPr>
-          <w:lang w:val="en-US"/>
-        </w:rPr>
-        <w:t>)</w:t>
-      </w:r>
-    </w:p>
-    <w:p>
-      <w:pPr>
-        <w:pStyle w:val="Paragrafoelenco"/>
-        <w:numPr>
-          <w:ilvl w:val="0"/>
-          <w:numId w:val="20"/>
-        </w:numPr>
-        <w:spacing w:line="276" w:lineRule="auto"/>
-        <w:rPr>
-          <w:lang w:val="en-US"/>
-        </w:rPr>
-      </w:pPr>
-      <w:r>
-        <w:rPr>
-          <w:lang w:val="en-US"/>
-        </w:rPr>
-        <w:t>AppBar</w:t>
-      </w:r>
-      <w:r>
-        <w:rPr>
-          <w:lang w:val="en-US"/>
-        </w:rPr>
-        <w:t xml:space="preserve"> (the top bar o</w:t>
-      </w:r>
-      <w:r>
-        <w:rPr>
-          <w:lang w:val="en-US"/>
-        </w:rPr>
-        <w:t>f an application)</w:t>
-      </w:r>
-    </w:p>
-    <w:p>
-      <w:pPr>
-        <w:spacing w:line="276" w:lineRule="auto"/>
-        <w:rPr>
-          <w:lang w:val="en-US"/>
-        </w:rPr>
-      </w:pPr>
-      <w:r>
-        <w:rPr>
-          <w:lang w:val="en-US"/>
-        </w:rPr>
-        <w:t>Other features:</w:t>
-      </w:r>
-    </w:p>
-    <w:p>
-      <w:pPr>
-        <w:pStyle w:val="Paragrafoelenco"/>
-        <w:numPr>
-          <w:ilvl w:val="0"/>
-          <w:numId w:val="20"/>
-        </w:numPr>
-        <w:spacing w:line="276" w:lineRule="auto"/>
-        <w:rPr>
-          <w:lang w:val="en-US"/>
-        </w:rPr>
-      </w:pPr>
-      <w:r>
-        <w:rPr>
-          <w:lang w:val="en-US"/>
-        </w:rPr>
-        <w:t>t</w:t>
-      </w:r>
-      <w:r>
-        <w:rPr>
-          <w:lang w:val="en-US"/>
-        </w:rPr>
-        <w:t xml:space="preserve">o inspect all widgets available, one can use </w:t>
-      </w:r>
-      <w:r>
-        <w:rPr>
           <w:i/>
           <w:iCs/>
           <w:lang w:val="en-US"/>
         </w:rPr>
-        <w:t>Flutter Inspector</w:t>
-      </w:r>
-    </w:p>
-    <w:p>
-      <w:pPr>
-        <w:pStyle w:val="Paragrafoelenco"/>
-        <w:numPr>
-          <w:ilvl w:val="0"/>
-          <w:numId w:val="20"/>
-        </w:numPr>
-        <w:spacing w:line="276" w:lineRule="auto"/>
-        <w:rPr>
-          <w:lang w:val="en-US"/>
-        </w:rPr>
       </w:pPr>
       <w:r>
         <w:rPr>
           <w:i/>
           <w:iCs/>
-          <w:lang w:val="en-US"/>
-        </w:rPr>
-        <w:t>Flutter Engine</w:t>
-      </w:r>
-      <w:r>
-        <w:rPr>
-          <w:lang w:val="en-US"/>
-        </w:rPr>
-        <w:t xml:space="preserve"> is a runtime environment written in C++ which implements key libraries</w:t>
-      </w:r>
-    </w:p>
-    <w:p>
-      <w:pPr>
-        <w:pStyle w:val="Paragrafoelenco"/>
-        <w:numPr>
-          <w:ilvl w:val="1"/>
+        </w:rPr>
+        <w:t xml:space="preserve">Text </w:t>
+      </w:r>
+    </w:p>
+    <w:p>
+      <w:pPr>
+        <w:pStyle w:val="Paragrafoelenco"/>
+        <w:numPr>
+          <w:ilvl w:val="0"/>
           <w:numId w:val="20"/>
         </w:numPr>
         <w:spacing w:line="276" w:lineRule="auto"/>
-        <w:rPr>
-          <w:lang w:val="en-US"/>
-        </w:rPr>
-      </w:pPr>
-      <w:r>
-        <w:rPr>
-          <w:lang w:val="en-US"/>
-        </w:rPr>
-        <w:t>it p</w:t>
-      </w:r>
-      <w:r>
-        <w:rPr>
-          <w:lang w:val="en-US"/>
-        </w:rPr>
-        <w:t>rovides</w:t>
-      </w:r>
-      <w:r>
-        <w:rPr>
-          <w:lang w:val="en-US"/>
-        </w:rPr>
-        <w:t xml:space="preserve"> </w:t>
-      </w:r>
-      <w:r>
-        <w:rPr>
-          <w:lang w:val="en-US"/>
-        </w:rPr>
-        <w:t>Dart runtime</w:t>
-      </w:r>
-      <w:r>
-        <w:rPr>
-          <w:lang w:val="en-US"/>
-        </w:rPr>
-        <w:t xml:space="preserve">, </w:t>
-      </w:r>
-      <w:r>
-        <w:rPr>
-          <w:lang w:val="en-US"/>
-        </w:rPr>
-        <w:t>Skia</w:t>
-      </w:r>
-      <w:r>
-        <w:rPr>
-          <w:lang w:val="en-US"/>
-        </w:rPr>
-        <w:t xml:space="preserve"> (2D graphics library)</w:t>
-      </w:r>
-      <w:r>
-        <w:rPr>
-          <w:lang w:val="en-US"/>
-        </w:rPr>
-        <w:t>, P</w:t>
-      </w:r>
-      <w:r>
-        <w:rPr>
-          <w:lang w:val="en-US"/>
-        </w:rPr>
-        <w:t>latform channels</w:t>
-      </w:r>
-    </w:p>
-    <w:p>
-      <w:pPr>
-        <w:pStyle w:val="Paragrafoelenco"/>
-        <w:spacing w:line="276" w:lineRule="auto"/>
-        <w:rPr>
-          <w:lang w:val="en-US"/>
-        </w:rPr>
-      </w:pPr>
-    </w:p>
-    <w:p>
-      <w:pPr>
-        <w:pStyle w:val="Paragrafoelenco"/>
-        <w:numPr>
-          <w:ilvl w:val="0"/>
-          <w:numId w:val="20"/>
-        </w:numPr>
-        <w:spacing w:line="276" w:lineRule="auto"/>
-        <w:rPr>
-          <w:lang w:val="en-US"/>
-        </w:rPr>
-      </w:pPr>
-      <w:r>
         <w:rPr>
           <w:i/>
           <w:iCs/>
           <w:lang w:val="en-US"/>
         </w:rPr>
-        <w:lastRenderedPageBreak/>
+      </w:pPr>
+      <w:r>
+        <w:rPr>
+          <w:i/>
+          <w:iCs/>
+        </w:rPr>
+        <w:t xml:space="preserve">Row </w:t>
+      </w:r>
+    </w:p>
+    <w:p>
+      <w:pPr>
+        <w:pStyle w:val="Paragrafoelenco"/>
+        <w:numPr>
+          <w:ilvl w:val="0"/>
+          <w:numId w:val="20"/>
+        </w:numPr>
+        <w:spacing w:line="276" w:lineRule="auto"/>
+        <w:rPr>
+          <w:i/>
+          <w:iCs/>
+          <w:lang w:val="en-US"/>
+        </w:rPr>
+      </w:pPr>
+      <w:r>
+        <w:rPr>
+          <w:i/>
+          <w:iCs/>
+        </w:rPr>
+        <w:t>Column</w:t>
+      </w:r>
+    </w:p>
+    <w:p>
+      <w:pPr>
+        <w:pStyle w:val="Paragrafoelenco"/>
+        <w:numPr>
+          <w:ilvl w:val="0"/>
+          <w:numId w:val="20"/>
+        </w:numPr>
+        <w:spacing w:line="276" w:lineRule="auto"/>
+        <w:rPr>
+          <w:i/>
+          <w:iCs/>
+          <w:lang w:val="en-US"/>
+        </w:rPr>
+      </w:pPr>
+      <w:r>
+        <w:rPr>
+          <w:i/>
+          <w:iCs/>
+        </w:rPr>
+        <w:t>Image</w:t>
+      </w:r>
+    </w:p>
+    <w:p>
+      <w:pPr>
+        <w:pStyle w:val="Paragrafoelenco"/>
+        <w:numPr>
+          <w:ilvl w:val="0"/>
+          <w:numId w:val="20"/>
+        </w:numPr>
+        <w:spacing w:line="276" w:lineRule="auto"/>
+        <w:rPr>
+          <w:lang w:val="en-US"/>
+        </w:rPr>
+      </w:pPr>
+      <w:r>
+        <w:rPr>
+          <w:i/>
+          <w:iCs/>
+          <w:lang w:val="en-US"/>
+        </w:rPr>
+        <w:t>RaisedButton</w:t>
+      </w:r>
+      <w:r>
+        <w:rPr>
+          <w:lang w:val="en-US"/>
+        </w:rPr>
+        <w:t xml:space="preserve"> (it elevates when p</w:t>
+      </w:r>
+      <w:r>
+        <w:rPr>
+          <w:lang w:val="en-US"/>
+        </w:rPr>
+        <w:t>ressed upon – now replaced by ElevatedButton)</w:t>
+      </w:r>
+    </w:p>
+    <w:p>
+      <w:pPr>
+        <w:pStyle w:val="Paragrafoelenco"/>
+        <w:numPr>
+          <w:ilvl w:val="0"/>
+          <w:numId w:val="20"/>
+        </w:numPr>
+        <w:spacing w:line="276" w:lineRule="auto"/>
+        <w:rPr>
+          <w:lang w:val="en-US"/>
+        </w:rPr>
+      </w:pPr>
+      <w:r>
+        <w:rPr>
+          <w:i/>
+          <w:iCs/>
+          <w:lang w:val="en-US"/>
+        </w:rPr>
+        <w:t>AppBar</w:t>
+      </w:r>
+      <w:r>
+        <w:rPr>
+          <w:lang w:val="en-US"/>
+        </w:rPr>
+        <w:t xml:space="preserve"> (the top bar o</w:t>
+      </w:r>
+      <w:r>
+        <w:rPr>
+          <w:lang w:val="en-US"/>
+        </w:rPr>
+        <w:t>f an application)</w:t>
+      </w:r>
+    </w:p>
+    <w:p>
+      <w:pPr>
+        <w:spacing w:line="276" w:lineRule="auto"/>
+        <w:rPr>
+          <w:lang w:val="en-US"/>
+        </w:rPr>
+      </w:pPr>
+      <w:r>
+        <w:rPr>
+          <w:lang w:val="en-US"/>
+        </w:rPr>
+        <w:t>Other features:</w:t>
+      </w:r>
+    </w:p>
+    <w:p>
+      <w:pPr>
+        <w:pStyle w:val="Paragrafoelenco"/>
+        <w:numPr>
+          <w:ilvl w:val="0"/>
+          <w:numId w:val="20"/>
+        </w:numPr>
+        <w:spacing w:line="276" w:lineRule="auto"/>
+        <w:rPr>
+          <w:lang w:val="en-US"/>
+        </w:rPr>
+      </w:pPr>
+      <w:r>
+        <w:rPr>
+          <w:lang w:val="en-US"/>
+        </w:rPr>
+        <w:t>t</w:t>
+      </w:r>
+      <w:r>
+        <w:rPr>
+          <w:lang w:val="en-US"/>
+        </w:rPr>
+        <w:t xml:space="preserve">o inspect all widgets available, one can use </w:t>
+      </w:r>
+      <w:r>
+        <w:rPr>
+          <w:i/>
+          <w:iCs/>
+          <w:lang w:val="en-US"/>
+        </w:rPr>
+        <w:t>Flutter Inspector</w:t>
+      </w:r>
+    </w:p>
+    <w:p>
+      <w:pPr>
+        <w:pStyle w:val="Paragrafoelenco"/>
+        <w:numPr>
+          <w:ilvl w:val="0"/>
+          <w:numId w:val="20"/>
+        </w:numPr>
+        <w:spacing w:line="276" w:lineRule="auto"/>
+        <w:rPr>
+          <w:lang w:val="en-US"/>
+        </w:rPr>
+      </w:pPr>
+      <w:r>
+        <w:rPr>
+          <w:i/>
+          <w:iCs/>
+          <w:lang w:val="en-US"/>
+        </w:rPr>
+        <w:t>Flutter Engine</w:t>
+      </w:r>
+      <w:r>
+        <w:rPr>
+          <w:lang w:val="en-US"/>
+        </w:rPr>
+        <w:t xml:space="preserve"> is a runtime environment written in C++ which implements key libraries</w:t>
+      </w:r>
+    </w:p>
+    <w:p>
+      <w:pPr>
+        <w:pStyle w:val="Paragrafoelenco"/>
+        <w:numPr>
+          <w:ilvl w:val="1"/>
+          <w:numId w:val="20"/>
+        </w:numPr>
+        <w:spacing w:line="276" w:lineRule="auto"/>
+        <w:rPr>
+          <w:lang w:val="en-US"/>
+        </w:rPr>
+      </w:pPr>
+      <w:r>
+        <w:rPr>
+          <w:lang w:val="en-US"/>
+        </w:rPr>
+        <w:t>it p</w:t>
+      </w:r>
+      <w:r>
+        <w:rPr>
+          <w:lang w:val="en-US"/>
+        </w:rPr>
+        <w:t>rovides</w:t>
+      </w:r>
+      <w:r>
+        <w:rPr>
+          <w:lang w:val="en-US"/>
+        </w:rPr>
+        <w:t xml:space="preserve"> </w:t>
+      </w:r>
+      <w:r>
+        <w:rPr>
+          <w:lang w:val="en-US"/>
+        </w:rPr>
+        <w:t>Dart runtime</w:t>
+      </w:r>
+      <w:r>
+        <w:rPr>
+          <w:lang w:val="en-US"/>
+        </w:rPr>
+        <w:t xml:space="preserve">, </w:t>
+      </w:r>
+      <w:r>
+        <w:rPr>
+          <w:lang w:val="en-US"/>
+        </w:rPr>
+        <w:t>Skia</w:t>
+      </w:r>
+      <w:r>
+        <w:rPr>
+          <w:lang w:val="en-US"/>
+        </w:rPr>
+        <w:t xml:space="preserve"> (2D graphics library)</w:t>
+      </w:r>
+      <w:r>
+        <w:rPr>
+          <w:lang w:val="en-US"/>
+        </w:rPr>
+        <w:t>, P</w:t>
+      </w:r>
+      <w:r>
+        <w:rPr>
+          <w:lang w:val="en-US"/>
+        </w:rPr>
+        <w:t>latform channels</w:t>
+      </w:r>
+    </w:p>
+    <w:p>
+      <w:pPr>
+        <w:pStyle w:val="Paragrafoelenco"/>
+        <w:numPr>
+          <w:ilvl w:val="0"/>
+          <w:numId w:val="20"/>
+        </w:numPr>
+        <w:spacing w:line="276" w:lineRule="auto"/>
+        <w:rPr>
+          <w:lang w:val="en-US"/>
+        </w:rPr>
+      </w:pPr>
+      <w:r>
+        <w:rPr>
+          <w:i/>
+          <w:iCs/>
+          <w:lang w:val="en-US"/>
+        </w:rPr>
         <w:t xml:space="preserve">platform channels </w:t>
       </w:r>
       <w:r>
@@ -21048,6 +21243,7 @@
           <w:iCs/>
           <w:lang w:val="en-US"/>
         </w:rPr>
+        <w:lastRenderedPageBreak/>
         <w:t>BinaryMessages</w:t>
       </w:r>
       <w:r>
@@ -21486,13 +21682,7 @@
         <w:rPr>
           <w:lang w:val="en-US"/>
         </w:rPr>
-        <w:t>provides a vast array of packages that offer ready-made solutions for common tasks, functionalities, and integration</w:t>
-      </w:r>
-      <w:r>
-        <w:rPr>
-          <w:lang w:val="en-US"/>
-        </w:rPr>
-        <w:t>s</w:t>
+        <w:t>provides a vast array of packages that offer ready-made solutions for common tasks, functionalities, and integrations</w:t>
       </w:r>
     </w:p>
     <w:p>
@@ -21781,6 +21971,14 @@
         </w:rPr>
         <w:t>Check for missing packages</w:t>
       </w:r>
+    </w:p>
+    <w:p>
+      <w:pPr>
+        <w:spacing w:line="276" w:lineRule="auto"/>
+        <w:rPr>
+          <w:lang w:val="en-US"/>
+        </w:rPr>
+      </w:pPr>
       <w:r>
         <w:rPr>
           <w:lang w:val="en-US"/>
@@ -21790,6 +21988,743 @@
     </w:p>
     <w:p>
       <w:pPr>
+        <w:spacing w:line="276" w:lineRule="auto"/>
+        <w:rPr>
+          <w:lang w:val="en-US"/>
+        </w:rPr>
+      </w:pPr>
+      <w:r>
+        <w:rPr>
+          <w:lang w:val="en-US"/>
+        </w:rPr>
+        <w:lastRenderedPageBreak/>
+        <w:t>With this simple example we will learn how to use the following components of the framework:</w:t>
+      </w:r>
+    </w:p>
+    <w:p>
+      <w:pPr>
+        <w:pStyle w:val="Paragrafoelenco"/>
+        <w:numPr>
+          <w:ilvl w:val="0"/>
+          <w:numId w:val="20"/>
+        </w:numPr>
+        <w:spacing w:line="276" w:lineRule="auto"/>
+        <w:rPr>
+          <w:lang w:val="en-US"/>
+        </w:rPr>
+      </w:pPr>
+      <w:r>
+        <w:rPr>
+          <w:lang w:val="en-US"/>
+        </w:rPr>
+        <w:t xml:space="preserve">Stateful widget </w:t>
+      </w:r>
+    </w:p>
+    <w:p>
+      <w:pPr>
+        <w:pStyle w:val="Paragrafoelenco"/>
+        <w:numPr>
+          <w:ilvl w:val="0"/>
+          <w:numId w:val="20"/>
+        </w:numPr>
+        <w:spacing w:line="276" w:lineRule="auto"/>
+        <w:rPr>
+          <w:lang w:val="en-US"/>
+        </w:rPr>
+      </w:pPr>
+      <w:r>
+        <w:rPr>
+          <w:noProof/>
+          <w:lang w:val="en-US"/>
+        </w:rPr>
+        <w:drawing>
+          <wp:anchor distT="0" distB="0" distL="114300" distR="114300" simplePos="0" relativeHeight="251702272" behindDoc="0" locked="0" layoutInCell="1" allowOverlap="1" wp14:anchorId="39A8ADB5" wp14:editId="6506075A">
+            <wp:simplePos x="0" y="0"/>
+            <wp:positionH relativeFrom="column">
+              <wp:posOffset>3693160</wp:posOffset>
+            </wp:positionH>
+            <wp:positionV relativeFrom="paragraph">
+              <wp:posOffset>115570</wp:posOffset>
+            </wp:positionV>
+            <wp:extent cx="2734310" cy="1646555"/>
+            <wp:effectExtent l="0" t="0" r="8890" b="0"/>
+            <wp:wrapSquare wrapText="bothSides"/>
+            <wp:docPr id="727964500" name="Immagine 1" descr="Immagine che contiene testo, schermata, design&#10;&#10;Descrizione generata automaticamente"/>
+            <wp:cNvGraphicFramePr>
+              <a:graphicFrameLocks xmlns:a="http://schemas.openxmlformats.org/drawingml/2006/main" noChangeAspect="1"/>
+            </wp:cNvGraphicFramePr>
+            <a:graphic xmlns:a="http://schemas.openxmlformats.org/drawingml/2006/main">
+              <a:graphicData uri="http://schemas.openxmlformats.org/drawingml/2006/picture">
+                <pic:pic xmlns:pic="http://schemas.openxmlformats.org/drawingml/2006/picture">
+                  <pic:nvPicPr>
+                    <pic:cNvPr id="727964500" name="Immagine 1" descr="Immagine che contiene testo, schermata, design&#10;&#10;Descrizione generata automaticamente"/>
+                    <pic:cNvPicPr/>
+                  </pic:nvPicPr>
+                  <pic:blipFill>
+                    <a:blip r:embed="rId34"/>
+                    <a:stretch>
+                      <a:fillRect/>
+                    </a:stretch>
+                  </pic:blipFill>
+                  <pic:spPr>
+                    <a:xfrm>
+                      <a:off x="0" y="0"/>
+                      <a:ext cx="2734310" cy="1646555"/>
+                    </a:xfrm>
+                    <a:prstGeom prst="rect">
+                      <a:avLst/>
+                    </a:prstGeom>
+                  </pic:spPr>
+                </pic:pic>
+              </a:graphicData>
+            </a:graphic>
+            <wp14:sizeRelH relativeFrom="margin">
+              <wp14:pctWidth>0</wp14:pctWidth>
+            </wp14:sizeRelH>
+            <wp14:sizeRelV relativeFrom="margin">
+              <wp14:pctHeight>0</wp14:pctHeight>
+            </wp14:sizeRelV>
+          </wp:anchor>
+        </w:drawing>
+      </w:r>
+      <w:r>
+        <w:rPr>
+          <w:lang w:val="en-US"/>
+        </w:rPr>
+        <w:t>Stateless widget</w:t>
+      </w:r>
+    </w:p>
+    <w:p>
+      <w:pPr>
+        <w:pStyle w:val="Paragrafoelenco"/>
+        <w:numPr>
+          <w:ilvl w:val="0"/>
+          <w:numId w:val="20"/>
+        </w:numPr>
+        <w:spacing w:line="276" w:lineRule="auto"/>
+        <w:rPr>
+          <w:lang w:val="en-US"/>
+        </w:rPr>
+      </w:pPr>
+      <w:r>
+        <w:rPr>
+          <w:lang w:val="en-US"/>
+        </w:rPr>
+        <w:t>Tabbed layout</w:t>
+      </w:r>
+    </w:p>
+    <w:p>
+      <w:pPr>
+        <w:spacing w:line="276" w:lineRule="auto"/>
+        <w:rPr>
+          <w:lang w:val="en-US"/>
+        </w:rPr>
+      </w:pPr>
+      <w:r>
+        <w:rPr>
+          <w:lang w:val="en-US"/>
+        </w:rPr>
+        <w:t xml:space="preserve">The application has a tabbed layout with the following pages: </w:t>
+      </w:r>
+    </w:p>
+    <w:p>
+      <w:pPr>
+        <w:pStyle w:val="Paragrafoelenco"/>
+        <w:numPr>
+          <w:ilvl w:val="0"/>
+          <w:numId w:val="20"/>
+        </w:numPr>
+        <w:spacing w:line="276" w:lineRule="auto"/>
+        <w:rPr>
+          <w:lang w:val="en-US"/>
+        </w:rPr>
+      </w:pPr>
+      <w:r>
+        <w:rPr>
+          <w:lang w:val="en-US"/>
+        </w:rPr>
+        <w:t xml:space="preserve">Page 1: allows to increate a counter through button click </w:t>
+      </w:r>
+    </w:p>
+    <w:p>
+      <w:pPr>
+        <w:pStyle w:val="Paragrafoelenco"/>
+        <w:numPr>
+          <w:ilvl w:val="0"/>
+          <w:numId w:val="20"/>
+        </w:numPr>
+        <w:spacing w:line="276" w:lineRule="auto"/>
+        <w:rPr>
+          <w:lang w:val="en-US"/>
+        </w:rPr>
+      </w:pPr>
+      <w:r>
+        <w:rPr>
+          <w:lang w:val="en-US"/>
+        </w:rPr>
+        <w:t>Page 2: allows to decrease a counter through a but</w:t>
+      </w:r>
+      <w:r>
+        <w:rPr>
+          <w:noProof/>
+          <w:lang w:val="en-US"/>
+        </w:rPr>
+        <w:t xml:space="preserve"> </w:t>
+      </w:r>
+      <w:r>
+        <w:rPr>
+          <w:lang w:val="en-US"/>
+        </w:rPr>
+        <w:t>ton click</w:t>
+      </w:r>
+    </w:p>
+    <w:p>
+      <w:pPr>
+        <w:spacing w:line="276" w:lineRule="auto"/>
+        <w:rPr>
+          <w:lang w:val="en-US"/>
+        </w:rPr>
+      </w:pPr>
+      <w:r>
+        <w:rPr>
+          <w:rFonts w:ascii="Courier New" w:hAnsi="Courier New" w:cs="Courier New"/>
+          <w:noProof/>
+          <w:color w:val="E97132" w:themeColor="accent2"/>
+          <w:lang w:val="en-US"/>
+        </w:rPr>
+        <w:drawing>
+          <wp:anchor distT="0" distB="0" distL="114300" distR="114300" simplePos="0" relativeHeight="251714560" behindDoc="0" locked="0" layoutInCell="1" allowOverlap="1" wp14:anchorId="5ADE6219" wp14:editId="1493C3C8">
+            <wp:simplePos x="0" y="0"/>
+            <wp:positionH relativeFrom="column">
+              <wp:posOffset>1440815</wp:posOffset>
+            </wp:positionH>
+            <wp:positionV relativeFrom="paragraph">
+              <wp:posOffset>280035</wp:posOffset>
+            </wp:positionV>
+            <wp:extent cx="3286125" cy="892175"/>
+            <wp:effectExtent l="0" t="0" r="9525" b="3175"/>
+            <wp:wrapSquare wrapText="bothSides"/>
+            <wp:docPr id="893023459" name="Immagine 1" descr="Immagine che contiene testo, schermata, Carattere&#10;&#10;Descrizione generata automaticamente"/>
+            <wp:cNvGraphicFramePr>
+              <a:graphicFrameLocks xmlns:a="http://schemas.openxmlformats.org/drawingml/2006/main" noChangeAspect="1"/>
+            </wp:cNvGraphicFramePr>
+            <a:graphic xmlns:a="http://schemas.openxmlformats.org/drawingml/2006/main">
+              <a:graphicData uri="http://schemas.openxmlformats.org/drawingml/2006/picture">
+                <pic:pic xmlns:pic="http://schemas.openxmlformats.org/drawingml/2006/picture">
+                  <pic:nvPicPr>
+                    <pic:cNvPr id="893023459" name="Immagine 1" descr="Immagine che contiene testo, schermata, Carattere&#10;&#10;Descrizione generata automaticamente"/>
+                    <pic:cNvPicPr/>
+                  </pic:nvPicPr>
+                  <pic:blipFill>
+                    <a:blip r:embed="rId35"/>
+                    <a:stretch>
+                      <a:fillRect/>
+                    </a:stretch>
+                  </pic:blipFill>
+                  <pic:spPr>
+                    <a:xfrm>
+                      <a:off x="0" y="0"/>
+                      <a:ext cx="3286125" cy="892175"/>
+                    </a:xfrm>
+                    <a:prstGeom prst="rect">
+                      <a:avLst/>
+                    </a:prstGeom>
+                  </pic:spPr>
+                </pic:pic>
+              </a:graphicData>
+            </a:graphic>
+            <wp14:sizeRelH relativeFrom="margin">
+              <wp14:pctWidth>0</wp14:pctWidth>
+            </wp14:sizeRelH>
+            <wp14:sizeRelV relativeFrom="margin">
+              <wp14:pctHeight>0</wp14:pctHeight>
+            </wp14:sizeRelV>
+          </wp:anchor>
+        </w:drawing>
+      </w:r>
+      <w:r>
+        <w:rPr>
+          <w:lang w:val="en-US"/>
+        </w:rPr>
+        <w:t>The following are the classes employed:</w:t>
+      </w:r>
+    </w:p>
+    <w:p>
+      <w:pPr>
+        <w:spacing w:line="276" w:lineRule="auto"/>
+        <w:rPr>
+          <w:rFonts w:ascii="Courier New" w:hAnsi="Courier New" w:cs="Courier New"/>
+          <w:color w:val="E97132" w:themeColor="accent2"/>
+          <w:lang w:val="en-US"/>
+        </w:rPr>
+      </w:pPr>
+    </w:p>
+    <w:p>
+      <w:pPr>
+        <w:spacing w:line="276" w:lineRule="auto"/>
+        <w:rPr>
+          <w:rFonts w:ascii="Courier New" w:hAnsi="Courier New" w:cs="Courier New"/>
+          <w:color w:val="E97132" w:themeColor="accent2"/>
+          <w:lang w:val="en-US"/>
+        </w:rPr>
+      </w:pPr>
+    </w:p>
+    <w:p>
+      <w:pPr>
+        <w:spacing w:line="276" w:lineRule="auto"/>
+        <w:rPr>
+          <w:rFonts w:ascii="Courier New" w:hAnsi="Courier New" w:cs="Courier New"/>
+          <w:color w:val="E97132" w:themeColor="accent2"/>
+          <w:lang w:val="en-US"/>
+        </w:rPr>
+      </w:pPr>
+    </w:p>
+    <w:p>
+      <w:pPr>
+        <w:spacing w:line="276" w:lineRule="auto"/>
+        <w:rPr>
+          <w:rFonts w:ascii="Courier New" w:hAnsi="Courier New" w:cs="Courier New"/>
+          <w:color w:val="E97132" w:themeColor="accent2"/>
+          <w:lang w:val="en-US"/>
+        </w:rPr>
+      </w:pPr>
+    </w:p>
+    <w:p>
+      <w:pPr>
+        <w:spacing w:line="276" w:lineRule="auto"/>
+        <w:rPr>
+          <w:lang w:val="en-US"/>
+        </w:rPr>
+      </w:pPr>
+      <w:r>
+        <w:rPr>
+          <w:noProof/>
+          <w:lang w:val="en-US"/>
+        </w:rPr>
+        <w:drawing>
+          <wp:anchor distT="0" distB="0" distL="114300" distR="114300" simplePos="0" relativeHeight="251704320" behindDoc="0" locked="0" layoutInCell="1" allowOverlap="1" wp14:anchorId="70E84A02" wp14:editId="3FB88B18">
+            <wp:simplePos x="0" y="0"/>
+            <wp:positionH relativeFrom="column">
+              <wp:posOffset>1365250</wp:posOffset>
+            </wp:positionH>
+            <wp:positionV relativeFrom="paragraph">
+              <wp:posOffset>270192</wp:posOffset>
+            </wp:positionV>
+            <wp:extent cx="3705225" cy="1231265"/>
+            <wp:effectExtent l="0" t="0" r="9525" b="6985"/>
+            <wp:wrapSquare wrapText="bothSides"/>
+            <wp:docPr id="525866403" name="Immagine 1" descr="Immagine che contiene testo, schermata, Carattere&#10;&#10;Descrizione generata automaticamente"/>
+            <wp:cNvGraphicFramePr>
+              <a:graphicFrameLocks xmlns:a="http://schemas.openxmlformats.org/drawingml/2006/main" noChangeAspect="1"/>
+            </wp:cNvGraphicFramePr>
+            <a:graphic xmlns:a="http://schemas.openxmlformats.org/drawingml/2006/main">
+              <a:graphicData uri="http://schemas.openxmlformats.org/drawingml/2006/picture">
+                <pic:pic xmlns:pic="http://schemas.openxmlformats.org/drawingml/2006/picture">
+                  <pic:nvPicPr>
+                    <pic:cNvPr id="525866403" name="Immagine 1" descr="Immagine che contiene testo, schermata, Carattere&#10;&#10;Descrizione generata automaticamente"/>
+                    <pic:cNvPicPr/>
+                  </pic:nvPicPr>
+                  <pic:blipFill>
+                    <a:blip r:embed="rId36"/>
+                    <a:stretch>
+                      <a:fillRect/>
+                    </a:stretch>
+                  </pic:blipFill>
+                  <pic:spPr>
+                    <a:xfrm>
+                      <a:off x="0" y="0"/>
+                      <a:ext cx="3705225" cy="1231265"/>
+                    </a:xfrm>
+                    <a:prstGeom prst="rect">
+                      <a:avLst/>
+                    </a:prstGeom>
+                  </pic:spPr>
+                </pic:pic>
+              </a:graphicData>
+            </a:graphic>
+            <wp14:sizeRelH relativeFrom="margin">
+              <wp14:pctWidth>0</wp14:pctWidth>
+            </wp14:sizeRelH>
+            <wp14:sizeRelV relativeFrom="margin">
+              <wp14:pctHeight>0</wp14:pctHeight>
+            </wp14:sizeRelV>
+          </wp:anchor>
+        </w:drawing>
+      </w:r>
+      <w:r>
+        <w:rPr>
+          <w:lang w:val="en-US"/>
+        </w:rPr>
+        <w:t>This goes for the first page:</w:t>
+      </w:r>
+    </w:p>
+    <w:p>
+      <w:pPr>
+        <w:spacing w:line="276" w:lineRule="auto"/>
+        <w:rPr>
+          <w:lang w:val="en-US"/>
+        </w:rPr>
+      </w:pPr>
+    </w:p>
+    <w:p>
+      <w:pPr>
+        <w:spacing w:line="276" w:lineRule="auto"/>
+        <w:rPr>
+          <w:lang w:val="en-US"/>
+        </w:rPr>
+      </w:pPr>
+    </w:p>
+    <w:p>
+      <w:pPr>
+        <w:spacing w:line="276" w:lineRule="auto"/>
+        <w:rPr>
+          <w:lang w:val="en-US"/>
+        </w:rPr>
+      </w:pPr>
+    </w:p>
+    <w:p>
+      <w:pPr>
+        <w:spacing w:line="276" w:lineRule="auto"/>
+        <w:rPr>
+          <w:lang w:val="en-US"/>
+        </w:rPr>
+      </w:pPr>
+    </w:p>
+    <w:p>
+      <w:pPr>
+        <w:spacing w:line="276" w:lineRule="auto"/>
+        <w:rPr>
+          <w:lang w:val="en-US"/>
+        </w:rPr>
+      </w:pPr>
+      <w:r>
+        <w:rPr>
+          <w:noProof/>
+          <w:lang w:val="en-US"/>
+        </w:rPr>
+        <w:drawing>
+          <wp:anchor distT="0" distB="0" distL="114300" distR="114300" simplePos="0" relativeHeight="251708416" behindDoc="0" locked="0" layoutInCell="1" allowOverlap="1" wp14:anchorId="41476B0A" wp14:editId="56BFA910">
+            <wp:simplePos x="0" y="0"/>
+            <wp:positionH relativeFrom="column">
+              <wp:posOffset>2289175</wp:posOffset>
+            </wp:positionH>
+            <wp:positionV relativeFrom="paragraph">
+              <wp:posOffset>200660</wp:posOffset>
+            </wp:positionV>
+            <wp:extent cx="4476750" cy="1398270"/>
+            <wp:effectExtent l="0" t="0" r="0" b="0"/>
+            <wp:wrapSquare wrapText="bothSides"/>
+            <wp:docPr id="1590709561" name="Immagine 1" descr="Immagine che contiene testo, schermata&#10;&#10;Descrizione generata automaticamente"/>
+            <wp:cNvGraphicFramePr>
+              <a:graphicFrameLocks xmlns:a="http://schemas.openxmlformats.org/drawingml/2006/main" noChangeAspect="1"/>
+            </wp:cNvGraphicFramePr>
+            <a:graphic xmlns:a="http://schemas.openxmlformats.org/drawingml/2006/main">
+              <a:graphicData uri="http://schemas.openxmlformats.org/drawingml/2006/picture">
+                <pic:pic xmlns:pic="http://schemas.openxmlformats.org/drawingml/2006/picture">
+                  <pic:nvPicPr>
+                    <pic:cNvPr id="1590709561" name="Immagine 1" descr="Immagine che contiene testo, schermata&#10;&#10;Descrizione generata automaticamente"/>
+                    <pic:cNvPicPr/>
+                  </pic:nvPicPr>
+                  <pic:blipFill>
+                    <a:blip r:embed="rId37"/>
+                    <a:stretch>
+                      <a:fillRect/>
+                    </a:stretch>
+                  </pic:blipFill>
+                  <pic:spPr>
+                    <a:xfrm>
+                      <a:off x="0" y="0"/>
+                      <a:ext cx="4476750" cy="1398270"/>
+                    </a:xfrm>
+                    <a:prstGeom prst="rect">
+                      <a:avLst/>
+                    </a:prstGeom>
+                  </pic:spPr>
+                </pic:pic>
+              </a:graphicData>
+            </a:graphic>
+            <wp14:sizeRelH relativeFrom="margin">
+              <wp14:pctWidth>0</wp14:pctWidth>
+            </wp14:sizeRelH>
+            <wp14:sizeRelV relativeFrom="margin">
+              <wp14:pctHeight>0</wp14:pctHeight>
+            </wp14:sizeRelV>
+          </wp:anchor>
+        </w:drawing>
+      </w:r>
+      <w:r>
+        <w:rPr>
+          <w:noProof/>
+          <w:lang w:val="en-US"/>
+        </w:rPr>
+        <w:drawing>
+          <wp:anchor distT="0" distB="0" distL="114300" distR="114300" simplePos="0" relativeHeight="251706368" behindDoc="0" locked="0" layoutInCell="1" allowOverlap="1" wp14:anchorId="2BAFDB7F" wp14:editId="04B70BB4">
+            <wp:simplePos x="0" y="0"/>
+            <wp:positionH relativeFrom="column">
+              <wp:posOffset>-458470</wp:posOffset>
+            </wp:positionH>
+            <wp:positionV relativeFrom="paragraph">
+              <wp:posOffset>302260</wp:posOffset>
+            </wp:positionV>
+            <wp:extent cx="2713990" cy="1118870"/>
+            <wp:effectExtent l="0" t="0" r="0" b="5080"/>
+            <wp:wrapSquare wrapText="bothSides"/>
+            <wp:docPr id="591634866" name="Immagine 1" descr="Immagine che contiene testo, schermata, Carattere&#10;&#10;Descrizione generata automaticamente"/>
+            <wp:cNvGraphicFramePr>
+              <a:graphicFrameLocks xmlns:a="http://schemas.openxmlformats.org/drawingml/2006/main" noChangeAspect="1"/>
+            </wp:cNvGraphicFramePr>
+            <a:graphic xmlns:a="http://schemas.openxmlformats.org/drawingml/2006/main">
+              <a:graphicData uri="http://schemas.openxmlformats.org/drawingml/2006/picture">
+                <pic:pic xmlns:pic="http://schemas.openxmlformats.org/drawingml/2006/picture">
+                  <pic:nvPicPr>
+                    <pic:cNvPr id="591634866" name="Immagine 1" descr="Immagine che contiene testo, schermata, Carattere&#10;&#10;Descrizione generata automaticamente"/>
+                    <pic:cNvPicPr/>
+                  </pic:nvPicPr>
+                  <pic:blipFill>
+                    <a:blip r:embed="rId38"/>
+                    <a:stretch>
+                      <a:fillRect/>
+                    </a:stretch>
+                  </pic:blipFill>
+                  <pic:spPr>
+                    <a:xfrm>
+                      <a:off x="0" y="0"/>
+                      <a:ext cx="2713990" cy="1118870"/>
+                    </a:xfrm>
+                    <a:prstGeom prst="rect">
+                      <a:avLst/>
+                    </a:prstGeom>
+                  </pic:spPr>
+                </pic:pic>
+              </a:graphicData>
+            </a:graphic>
+            <wp14:sizeRelH relativeFrom="margin">
+              <wp14:pctWidth>0</wp14:pctWidth>
+            </wp14:sizeRelH>
+            <wp14:sizeRelV relativeFrom="margin">
+              <wp14:pctHeight>0</wp14:pctHeight>
+            </wp14:sizeRelV>
+          </wp:anchor>
+        </w:drawing>
+      </w:r>
+      <w:r>
+        <w:rPr>
+          <w:lang w:val="en-US"/>
+        </w:rPr>
+        <w:t>Then, its state:</w:t>
+      </w:r>
+    </w:p>
+    <w:p>
+      <w:pPr>
+        <w:spacing w:line="276" w:lineRule="auto"/>
+        <w:rPr>
+          <w:lang w:val="en-US"/>
+        </w:rPr>
+      </w:pPr>
+      <w:r>
+        <w:rPr>
+          <w:noProof/>
+          <w:lang w:val="en-US"/>
+        </w:rPr>
+        <w:drawing>
+          <wp:anchor distT="0" distB="0" distL="114300" distR="114300" simplePos="0" relativeHeight="251710464" behindDoc="0" locked="0" layoutInCell="1" allowOverlap="1" wp14:anchorId="405AA62B" wp14:editId="0FAE5882">
+            <wp:simplePos x="0" y="0"/>
+            <wp:positionH relativeFrom="column">
+              <wp:posOffset>765492</wp:posOffset>
+            </wp:positionH>
+            <wp:positionV relativeFrom="paragraph">
+              <wp:posOffset>1412875</wp:posOffset>
+            </wp:positionV>
+            <wp:extent cx="4910455" cy="1993900"/>
+            <wp:effectExtent l="0" t="0" r="4445" b="6350"/>
+            <wp:wrapSquare wrapText="bothSides"/>
+            <wp:docPr id="217027900" name="Immagine 1" descr="Immagine che contiene testo, schermata, software&#10;&#10;Descrizione generata automaticamente"/>
+            <wp:cNvGraphicFramePr>
+              <a:graphicFrameLocks xmlns:a="http://schemas.openxmlformats.org/drawingml/2006/main" noChangeAspect="1"/>
+            </wp:cNvGraphicFramePr>
+            <a:graphic xmlns:a="http://schemas.openxmlformats.org/drawingml/2006/main">
+              <a:graphicData uri="http://schemas.openxmlformats.org/drawingml/2006/picture">
+                <pic:pic xmlns:pic="http://schemas.openxmlformats.org/drawingml/2006/picture">
+                  <pic:nvPicPr>
+                    <pic:cNvPr id="217027900" name="Immagine 1" descr="Immagine che contiene testo, schermata, software&#10;&#10;Descrizione generata automaticamente"/>
+                    <pic:cNvPicPr/>
+                  </pic:nvPicPr>
+                  <pic:blipFill>
+                    <a:blip r:embed="rId39"/>
+                    <a:stretch>
+                      <a:fillRect/>
+                    </a:stretch>
+                  </pic:blipFill>
+                  <pic:spPr>
+                    <a:xfrm>
+                      <a:off x="0" y="0"/>
+                      <a:ext cx="4910455" cy="1993900"/>
+                    </a:xfrm>
+                    <a:prstGeom prst="rect">
+                      <a:avLst/>
+                    </a:prstGeom>
+                  </pic:spPr>
+                </pic:pic>
+              </a:graphicData>
+            </a:graphic>
+            <wp14:sizeRelH relativeFrom="margin">
+              <wp14:pctWidth>0</wp14:pctWidth>
+            </wp14:sizeRelH>
+            <wp14:sizeRelV relativeFrom="margin">
+              <wp14:pctHeight>0</wp14:pctHeight>
+            </wp14:sizeRelV>
+          </wp:anchor>
+        </w:drawing>
+      </w:r>
+      <w:r>
+        <w:rPr>
+          <w:lang w:val="en-US"/>
+        </w:rPr>
+        <w:t>Completely, the application:</w:t>
+      </w:r>
+    </w:p>
+    <w:p>
+      <w:pPr>
+        <w:spacing w:line="276" w:lineRule="auto"/>
+        <w:rPr>
+          <w:lang w:val="en-US"/>
+        </w:rPr>
+      </w:pPr>
+    </w:p>
+    <w:p>
+      <w:pPr>
+        <w:spacing w:line="276" w:lineRule="auto"/>
+        <w:rPr>
+          <w:lang w:val="en-US"/>
+        </w:rPr>
+      </w:pPr>
+    </w:p>
+    <w:p>
+      <w:pPr>
+        <w:spacing w:line="276" w:lineRule="auto"/>
+        <w:rPr>
+          <w:lang w:val="en-US"/>
+        </w:rPr>
+      </w:pPr>
+    </w:p>
+    <w:p>
+      <w:pPr>
+        <w:spacing w:line="276" w:lineRule="auto"/>
+        <w:rPr>
+          <w:lang w:val="en-US"/>
+        </w:rPr>
+      </w:pPr>
+    </w:p>
+    <w:p>
+      <w:pPr>
+        <w:spacing w:line="276" w:lineRule="auto"/>
+        <w:rPr>
+          <w:lang w:val="en-US"/>
+        </w:rPr>
+      </w:pPr>
+    </w:p>
+    <w:p>
+      <w:pPr>
+        <w:spacing w:line="276" w:lineRule="auto"/>
+        <w:rPr>
+          <w:lang w:val="en-US"/>
+        </w:rPr>
+      </w:pPr>
+    </w:p>
+    <w:p>
+      <w:pPr>
+        <w:spacing w:line="276" w:lineRule="auto"/>
+        <w:rPr>
+          <w:lang w:val="en-US"/>
+        </w:rPr>
+      </w:pPr>
+    </w:p>
+    <w:p>
+      <w:pPr>
+        <w:spacing w:line="276" w:lineRule="auto"/>
+        <w:rPr>
+          <w:lang w:val="en-US"/>
+        </w:rPr>
+      </w:pPr>
+      <w:r>
+        <w:rPr>
+          <w:noProof/>
+          <w:lang w:val="en-US"/>
+        </w:rPr>
+        <w:lastRenderedPageBreak/>
+        <w:drawing>
+          <wp:anchor distT="0" distB="0" distL="114300" distR="114300" simplePos="0" relativeHeight="251712512" behindDoc="0" locked="0" layoutInCell="1" allowOverlap="1" wp14:anchorId="0690A80C" wp14:editId="6E2CEE89">
+            <wp:simplePos x="0" y="0"/>
+            <wp:positionH relativeFrom="column">
+              <wp:posOffset>990917</wp:posOffset>
+            </wp:positionH>
+            <wp:positionV relativeFrom="paragraph">
+              <wp:posOffset>209550</wp:posOffset>
+            </wp:positionV>
+            <wp:extent cx="4418330" cy="2028190"/>
+            <wp:effectExtent l="0" t="0" r="1270" b="0"/>
+            <wp:wrapSquare wrapText="bothSides"/>
+            <wp:docPr id="272902516" name="Immagine 1" descr="Immagine che contiene testo, software, Software multimediale, Icona del computer&#10;&#10;Descrizione generata automaticamente"/>
+            <wp:cNvGraphicFramePr>
+              <a:graphicFrameLocks xmlns:a="http://schemas.openxmlformats.org/drawingml/2006/main" noChangeAspect="1"/>
+            </wp:cNvGraphicFramePr>
+            <a:graphic xmlns:a="http://schemas.openxmlformats.org/drawingml/2006/main">
+              <a:graphicData uri="http://schemas.openxmlformats.org/drawingml/2006/picture">
+                <pic:pic xmlns:pic="http://schemas.openxmlformats.org/drawingml/2006/picture">
+                  <pic:nvPicPr>
+                    <pic:cNvPr id="272902516" name="Immagine 1" descr="Immagine che contiene testo, software, Software multimediale, Icona del computer&#10;&#10;Descrizione generata automaticamente"/>
+                    <pic:cNvPicPr/>
+                  </pic:nvPicPr>
+                  <pic:blipFill>
+                    <a:blip r:embed="rId40"/>
+                    <a:stretch>
+                      <a:fillRect/>
+                    </a:stretch>
+                  </pic:blipFill>
+                  <pic:spPr>
+                    <a:xfrm>
+                      <a:off x="0" y="0"/>
+                      <a:ext cx="4418330" cy="2028190"/>
+                    </a:xfrm>
+                    <a:prstGeom prst="rect">
+                      <a:avLst/>
+                    </a:prstGeom>
+                  </pic:spPr>
+                </pic:pic>
+              </a:graphicData>
+            </a:graphic>
+            <wp14:sizeRelH relativeFrom="margin">
+              <wp14:pctWidth>0</wp14:pctWidth>
+            </wp14:sizeRelH>
+            <wp14:sizeRelV relativeFrom="margin">
+              <wp14:pctHeight>0</wp14:pctHeight>
+            </wp14:sizeRelV>
+          </wp:anchor>
+        </w:drawing>
+      </w:r>
+      <w:r>
+        <w:rPr>
+          <w:lang w:val="en-US"/>
+        </w:rPr>
+        <w:t>Overall, the interface behaves as follows:</w:t>
+      </w:r>
+    </w:p>
+    <w:p>
+      <w:pPr>
+        <w:spacing w:line="276" w:lineRule="auto"/>
+        <w:rPr>
+          <w:lang w:val="en-US"/>
+        </w:rPr>
+      </w:pPr>
+      <w:r>
+        <w:rPr>
+          <w:lang w:val="en-US"/>
+        </w:rPr>
+        <w:br w:type="page"/>
+      </w:r>
+    </w:p>
+    <w:p>
+      <w:pPr>
         <w:pStyle w:val="Titolo1"/>
         <w:spacing w:line="276" w:lineRule="auto"/>
         <w:jc w:val="center"/>
@@ -21797,7 +22732,7 @@
           <w:lang w:val="en-US"/>
         </w:rPr>
       </w:pPr>
-      <w:bookmarkStart w:id="5" w:name="_Toc161172900"/>
+      <w:bookmarkStart w:id="5" w:name="_Toc161303042"/>
       <w:r>
         <w:rPr>
           <w:lang w:val="en-US"/>
@@ -21830,7 +22765,7 @@
           <w:lang w:val="en-US"/>
         </w:rPr>
       </w:pPr>
-      <w:bookmarkStart w:id="6" w:name="_Toc161172901"/>
+      <w:bookmarkStart w:id="6" w:name="_Toc161303043"/>
       <w:r>
         <w:rPr>
           <w:lang w:val="en-US"/>
@@ -21863,7 +22798,7 @@
           <w:lang w:val="en-US"/>
         </w:rPr>
       </w:pPr>
-      <w:bookmarkStart w:id="7" w:name="_Toc161172902"/>
+      <w:bookmarkStart w:id="7" w:name="_Toc161303044"/>
       <w:r>
         <w:rPr>
           <w:lang w:val="en-US"/>
@@ -21896,7 +22831,7 @@
           <w:lang w:val="en-US"/>
         </w:rPr>
       </w:pPr>
-      <w:bookmarkStart w:id="8" w:name="_Toc161172903"/>
+      <w:bookmarkStart w:id="8" w:name="_Toc161303045"/>
       <w:r>
         <w:rPr>
           <w:lang w:val="en-US"/>
@@ -21929,7 +22864,7 @@
           <w:lang w:val="en-US"/>
         </w:rPr>
       </w:pPr>
-      <w:bookmarkStart w:id="9" w:name="_Toc161172904"/>
+      <w:bookmarkStart w:id="9" w:name="_Toc161303046"/>
       <w:r>
         <w:rPr>
           <w:lang w:val="en-US"/>
@@ -21962,7 +22897,7 @@
           <w:lang w:val="en-US"/>
         </w:rPr>
       </w:pPr>
-      <w:bookmarkStart w:id="10" w:name="_Toc161172905"/>
+      <w:bookmarkStart w:id="10" w:name="_Toc161303047"/>
       <w:r>
         <w:rPr>
           <w:lang w:val="en-US"/>
@@ -21995,7 +22930,7 @@
           <w:lang w:val="en-US"/>
         </w:rPr>
       </w:pPr>
-      <w:bookmarkStart w:id="11" w:name="_Toc161172906"/>
+      <w:bookmarkStart w:id="11" w:name="_Toc161303048"/>
       <w:r>
         <w:rPr>
           <w:lang w:val="en-US"/>
@@ -22028,7 +22963,7 @@
           <w:lang w:val="en-US"/>
         </w:rPr>
       </w:pPr>
-      <w:bookmarkStart w:id="12" w:name="_Toc161172907"/>
+      <w:bookmarkStart w:id="12" w:name="_Toc161303049"/>
       <w:r>
         <w:rPr>
           <w:lang w:val="en-US"/>
@@ -22061,7 +22996,7 @@
           <w:lang w:val="en-US"/>
         </w:rPr>
       </w:pPr>
-      <w:bookmarkStart w:id="13" w:name="_Toc161172908"/>
+      <w:bookmarkStart w:id="13" w:name="_Toc161303050"/>
       <w:r>
         <w:rPr>
           <w:lang w:val="en-US"/>
@@ -22094,7 +23029,7 @@
           <w:lang w:val="en-US"/>
         </w:rPr>
       </w:pPr>
-      <w:bookmarkStart w:id="14" w:name="_Toc161172909"/>
+      <w:bookmarkStart w:id="14" w:name="_Toc161303051"/>
       <w:r>
         <w:rPr>
           <w:lang w:val="en-US"/>
@@ -22105,8 +23040,8 @@
       <w:bookmarkEnd w:id="14"/>
     </w:p>
     <w:sectPr>
-      <w:headerReference w:type="default" r:id="rId34"/>
-      <w:footerReference w:type="default" r:id="rId35"/>
+      <w:headerReference w:type="default" r:id="rId41"/>
+      <w:footerReference w:type="default" r:id="rId42"/>
       <w:pgSz w:w="11906" w:h="16838"/>
       <w:pgMar w:top="1417" w:right="1134" w:bottom="1134" w:left="1134" w:header="708" w:footer="708" w:gutter="0"/>
       <w:pgNumType w:start="0"/>
@@ -24160,6 +25095,7 @@
   <w:style w:type="character" w:default="1" w:styleId="Carpredefinitoparagrafo">
     <w:name w:val="Default Paragraph Font"/>
     <w:uiPriority w:val="1"/>
+    <w:semiHidden/>
     <w:unhideWhenUsed/>
   </w:style>
   <w:style w:type="table" w:default="1" w:styleId="Tabellanormale">
@@ -24794,13 +25730,17 @@
     <w:rsid w:val="005145F0"/>
     <w:rsid w:val="005F4A9D"/>
     <w:rsid w:val="006842E5"/>
+    <w:rsid w:val="00771A6D"/>
     <w:rsid w:val="008A4DB7"/>
     <w:rsid w:val="008F50FE"/>
     <w:rsid w:val="0097678C"/>
     <w:rsid w:val="00A10A59"/>
+    <w:rsid w:val="00A16FD4"/>
+    <w:rsid w:val="00C0268A"/>
     <w:rsid w:val="00C32AA5"/>
     <w:rsid w:val="00C545D7"/>
     <w:rsid w:val="00EA289D"/>
+    <w:rsid w:val="00F30DFF"/>
     <w:rsid w:val="00F36E64"/>
   </w:rsids>
   <m:mathPr>

</xml_diff>

<commit_message>
Yesterday's lectures and notes
</commit_message>
<xml_diff>
--- a/Notes/Mobile Programming and Multimedia Simple (for real).docx
+++ b/Notes/Mobile Programming and Multimedia Simple (for real).docx
@@ -39,7 +39,7 @@
               <w:color w:val="156082" w:themeColor="accent1"/>
             </w:rPr>
             <w:drawing>
-              <wp:anchor distT="0" distB="0" distL="114300" distR="114300" simplePos="0" relativeHeight="251665408" behindDoc="1" locked="0" layoutInCell="1" allowOverlap="1" wp14:anchorId="789A0581" wp14:editId="66713A07">
+              <wp:anchor distT="0" distB="0" distL="114300" distR="114300" simplePos="0" relativeHeight="251665408" behindDoc="1" locked="0" layoutInCell="1" allowOverlap="1" wp14:anchorId="789A0581" wp14:editId="3C9B19E3">
                 <wp:simplePos x="0" y="0"/>
                 <wp:positionH relativeFrom="column">
                   <wp:posOffset>2283753</wp:posOffset>
@@ -513,7 +513,6 @@
               <w:tab w:val="left" w:pos="480"/>
               <w:tab w:val="right" w:leader="dot" w:pos="9628"/>
             </w:tabs>
-            <w:spacing w:line="276" w:lineRule="auto"/>
             <w:rPr>
               <w:noProof/>
               <w:kern w:val="2"/>
@@ -532,7 +531,7 @@
           <w:r>
             <w:fldChar w:fldCharType="separate"/>
           </w:r>
-          <w:hyperlink w:anchor="_Toc161396490" w:history="1">
+          <w:hyperlink w:anchor="_Toc161906627" w:history="1">
             <w:r>
               <w:rPr>
                 <w:rStyle w:val="Collegamentoipertestuale"/>
@@ -577,7 +576,7 @@
                 <w:noProof/>
                 <w:webHidden/>
               </w:rPr>
-              <w:instrText xml:space="preserve"> PAGEREF _Toc161396490 \h </w:instrText>
+              <w:instrText xml:space="preserve"> PAGEREF _Toc161906627 \h </w:instrText>
             </w:r>
             <w:r>
               <w:rPr>
@@ -615,7 +614,6 @@
               <w:tab w:val="left" w:pos="480"/>
               <w:tab w:val="right" w:leader="dot" w:pos="9628"/>
             </w:tabs>
-            <w:spacing w:line="276" w:lineRule="auto"/>
             <w:rPr>
               <w:noProof/>
               <w:kern w:val="2"/>
@@ -625,7 +623,7 @@
               <w14:ligatures w14:val="standardContextual"/>
             </w:rPr>
           </w:pPr>
-          <w:hyperlink w:anchor="_Toc161396491" w:history="1">
+          <w:hyperlink w:anchor="_Toc161906628" w:history="1">
             <w:r>
               <w:rPr>
                 <w:rStyle w:val="Collegamentoipertestuale"/>
@@ -672,7 +670,7 @@
                 <w:noProof/>
                 <w:webHidden/>
               </w:rPr>
-              <w:instrText xml:space="preserve"> PAGEREF _Toc161396491 \h </w:instrText>
+              <w:instrText xml:space="preserve"> PAGEREF _Toc161906628 \h </w:instrText>
             </w:r>
             <w:r>
               <w:rPr>
@@ -710,7 +708,6 @@
               <w:tab w:val="left" w:pos="480"/>
               <w:tab w:val="right" w:leader="dot" w:pos="9628"/>
             </w:tabs>
-            <w:spacing w:line="276" w:lineRule="auto"/>
             <w:rPr>
               <w:noProof/>
               <w:kern w:val="2"/>
@@ -720,7 +717,7 @@
               <w14:ligatures w14:val="standardContextual"/>
             </w:rPr>
           </w:pPr>
-          <w:hyperlink w:anchor="_Toc161396492" w:history="1">
+          <w:hyperlink w:anchor="_Toc161906629" w:history="1">
             <w:r>
               <w:rPr>
                 <w:rStyle w:val="Collegamentoipertestuale"/>
@@ -767,7 +764,7 @@
                 <w:noProof/>
                 <w:webHidden/>
               </w:rPr>
-              <w:instrText xml:space="preserve"> PAGEREF _Toc161396492 \h </w:instrText>
+              <w:instrText xml:space="preserve"> PAGEREF _Toc161906629 \h </w:instrText>
             </w:r>
             <w:r>
               <w:rPr>
@@ -805,7 +802,6 @@
               <w:tab w:val="left" w:pos="480"/>
               <w:tab w:val="right" w:leader="dot" w:pos="9628"/>
             </w:tabs>
-            <w:spacing w:line="276" w:lineRule="auto"/>
             <w:rPr>
               <w:noProof/>
               <w:kern w:val="2"/>
@@ -815,7 +811,7 @@
               <w14:ligatures w14:val="standardContextual"/>
             </w:rPr>
           </w:pPr>
-          <w:hyperlink w:anchor="_Toc161396493" w:history="1">
+          <w:hyperlink w:anchor="_Toc161906630" w:history="1">
             <w:r>
               <w:rPr>
                 <w:rStyle w:val="Collegamentoipertestuale"/>
@@ -862,7 +858,7 @@
                 <w:noProof/>
                 <w:webHidden/>
               </w:rPr>
-              <w:instrText xml:space="preserve"> PAGEREF _Toc161396493 \h </w:instrText>
+              <w:instrText xml:space="preserve"> PAGEREF _Toc161906630 \h </w:instrText>
             </w:r>
             <w:r>
               <w:rPr>
@@ -900,7 +896,6 @@
               <w:tab w:val="left" w:pos="480"/>
               <w:tab w:val="right" w:leader="dot" w:pos="9628"/>
             </w:tabs>
-            <w:spacing w:line="276" w:lineRule="auto"/>
             <w:rPr>
               <w:noProof/>
               <w:kern w:val="2"/>
@@ -910,7 +905,7 @@
               <w14:ligatures w14:val="standardContextual"/>
             </w:rPr>
           </w:pPr>
-          <w:hyperlink w:anchor="_Toc161396494" w:history="1">
+          <w:hyperlink w:anchor="_Toc161906631" w:history="1">
             <w:r>
               <w:rPr>
                 <w:rStyle w:val="Collegamentoipertestuale"/>
@@ -957,7 +952,7 @@
                 <w:noProof/>
                 <w:webHidden/>
               </w:rPr>
-              <w:instrText xml:space="preserve"> PAGEREF _Toc161396494 \h </w:instrText>
+              <w:instrText xml:space="preserve"> PAGEREF _Toc161906631 \h </w:instrText>
             </w:r>
             <w:r>
               <w:rPr>
@@ -995,7 +990,6 @@
               <w:tab w:val="left" w:pos="480"/>
               <w:tab w:val="right" w:leader="dot" w:pos="9628"/>
             </w:tabs>
-            <w:spacing w:line="276" w:lineRule="auto"/>
             <w:rPr>
               <w:noProof/>
               <w:kern w:val="2"/>
@@ -1005,7 +999,7 @@
               <w14:ligatures w14:val="standardContextual"/>
             </w:rPr>
           </w:pPr>
-          <w:hyperlink w:anchor="_Toc161396495" w:history="1">
+          <w:hyperlink w:anchor="_Toc161906632" w:history="1">
             <w:r>
               <w:rPr>
                 <w:rStyle w:val="Collegamentoipertestuale"/>
@@ -1031,23 +1025,7 @@
                 <w:noProof/>
                 <w:lang w:val="en-US"/>
               </w:rPr>
-              <w:t>React Native F</w:t>
-            </w:r>
-            <w:r>
-              <w:rPr>
-                <w:rStyle w:val="Collegamentoipertestuale"/>
-                <w:noProof/>
-                <w:lang w:val="en-US"/>
-              </w:rPr>
-              <w:t>r</w:t>
-            </w:r>
-            <w:r>
-              <w:rPr>
-                <w:rStyle w:val="Collegamentoipertestuale"/>
-                <w:noProof/>
-                <w:lang w:val="en-US"/>
-              </w:rPr>
-              <w:t>amework</w:t>
+              <w:t>React Native Framework</w:t>
             </w:r>
             <w:r>
               <w:rPr>
@@ -1068,7 +1046,7 @@
                 <w:noProof/>
                 <w:webHidden/>
               </w:rPr>
-              <w:instrText xml:space="preserve"> PAGEREF _Toc161396495 \h </w:instrText>
+              <w:instrText xml:space="preserve"> PAGEREF _Toc161906632 \h </w:instrText>
             </w:r>
             <w:r>
               <w:rPr>
@@ -1106,7 +1084,6 @@
               <w:tab w:val="left" w:pos="480"/>
               <w:tab w:val="right" w:leader="dot" w:pos="9628"/>
             </w:tabs>
-            <w:spacing w:line="276" w:lineRule="auto"/>
             <w:rPr>
               <w:noProof/>
               <w:kern w:val="2"/>
@@ -1116,7 +1093,7 @@
               <w14:ligatures w14:val="standardContextual"/>
             </w:rPr>
           </w:pPr>
-          <w:hyperlink w:anchor="_Toc161396496" w:history="1">
+          <w:hyperlink w:anchor="_Toc161906633" w:history="1">
             <w:r>
               <w:rPr>
                 <w:rStyle w:val="Collegamentoipertestuale"/>
@@ -1163,7 +1140,7 @@
                 <w:noProof/>
                 <w:webHidden/>
               </w:rPr>
-              <w:instrText xml:space="preserve"> PAGEREF _Toc161396496 \h </w:instrText>
+              <w:instrText xml:space="preserve"> PAGEREF _Toc161906633 \h </w:instrText>
             </w:r>
             <w:r>
               <w:rPr>
@@ -1183,7 +1160,7 @@
                 <w:noProof/>
                 <w:webHidden/>
               </w:rPr>
-              <w:t>36</w:t>
+              <w:t>35</w:t>
             </w:r>
             <w:r>
               <w:rPr>
@@ -1201,7 +1178,6 @@
               <w:tab w:val="left" w:pos="960"/>
               <w:tab w:val="right" w:leader="dot" w:pos="9628"/>
             </w:tabs>
-            <w:spacing w:line="276" w:lineRule="auto"/>
             <w:rPr>
               <w:noProof/>
               <w:kern w:val="2"/>
@@ -1211,7 +1187,7 @@
               <w14:ligatures w14:val="standardContextual"/>
             </w:rPr>
           </w:pPr>
-          <w:hyperlink w:anchor="_Toc161396497" w:history="1">
+          <w:hyperlink w:anchor="_Toc161906634" w:history="1">
             <w:r>
               <w:rPr>
                 <w:rStyle w:val="Collegamentoipertestuale"/>
@@ -1258,7 +1234,7 @@
                 <w:noProof/>
                 <w:webHidden/>
               </w:rPr>
-              <w:instrText xml:space="preserve"> PAGEREF _Toc161396497 \h </w:instrText>
+              <w:instrText xml:space="preserve"> PAGEREF _Toc161906634 \h </w:instrText>
             </w:r>
             <w:r>
               <w:rPr>
@@ -1296,7 +1272,6 @@
               <w:tab w:val="left" w:pos="960"/>
               <w:tab w:val="right" w:leader="dot" w:pos="9628"/>
             </w:tabs>
-            <w:spacing w:line="276" w:lineRule="auto"/>
             <w:rPr>
               <w:noProof/>
               <w:kern w:val="2"/>
@@ -1306,7 +1281,7 @@
               <w14:ligatures w14:val="standardContextual"/>
             </w:rPr>
           </w:pPr>
-          <w:hyperlink w:anchor="_Toc161396498" w:history="1">
+          <w:hyperlink w:anchor="_Toc161906635" w:history="1">
             <w:r>
               <w:rPr>
                 <w:rStyle w:val="Collegamentoipertestuale"/>
@@ -1353,7 +1328,7 @@
                 <w:noProof/>
                 <w:webHidden/>
               </w:rPr>
-              <w:instrText xml:space="preserve"> PAGEREF _Toc161396498 \h </w:instrText>
+              <w:instrText xml:space="preserve"> PAGEREF _Toc161906635 \h </w:instrText>
             </w:r>
             <w:r>
               <w:rPr>
@@ -1373,7 +1348,7 @@
                 <w:noProof/>
                 <w:webHidden/>
               </w:rPr>
-              <w:t>39</w:t>
+              <w:t>38</w:t>
             </w:r>
             <w:r>
               <w:rPr>
@@ -1391,7 +1366,6 @@
               <w:tab w:val="left" w:pos="480"/>
               <w:tab w:val="right" w:leader="dot" w:pos="9628"/>
             </w:tabs>
-            <w:spacing w:line="276" w:lineRule="auto"/>
             <w:rPr>
               <w:noProof/>
               <w:kern w:val="2"/>
@@ -1401,7 +1375,7 @@
               <w14:ligatures w14:val="standardContextual"/>
             </w:rPr>
           </w:pPr>
-          <w:hyperlink w:anchor="_Toc161396499" w:history="1">
+          <w:hyperlink w:anchor="_Toc161906636" w:history="1">
             <w:r>
               <w:rPr>
                 <w:rStyle w:val="Collegamentoipertestuale"/>
@@ -1448,7 +1422,7 @@
                 <w:noProof/>
                 <w:webHidden/>
               </w:rPr>
-              <w:instrText xml:space="preserve"> PAGEREF _Toc161396499 \h </w:instrText>
+              <w:instrText xml:space="preserve"> PAGEREF _Toc161906636 \h </w:instrText>
             </w:r>
             <w:r>
               <w:rPr>
@@ -1468,7 +1442,7 @@
                 <w:noProof/>
                 <w:webHidden/>
               </w:rPr>
-              <w:t>40</w:t>
+              <w:t>39</w:t>
             </w:r>
             <w:r>
               <w:rPr>
@@ -1486,7 +1460,6 @@
               <w:tab w:val="left" w:pos="480"/>
               <w:tab w:val="right" w:leader="dot" w:pos="9628"/>
             </w:tabs>
-            <w:spacing w:line="276" w:lineRule="auto"/>
             <w:rPr>
               <w:noProof/>
               <w:kern w:val="2"/>
@@ -1496,7 +1469,7 @@
               <w14:ligatures w14:val="standardContextual"/>
             </w:rPr>
           </w:pPr>
-          <w:hyperlink w:anchor="_Toc161396500" w:history="1">
+          <w:hyperlink w:anchor="_Toc161906637" w:history="1">
             <w:r>
               <w:rPr>
                 <w:rStyle w:val="Collegamentoipertestuale"/>
@@ -1543,7 +1516,7 @@
                 <w:noProof/>
                 <w:webHidden/>
               </w:rPr>
-              <w:instrText xml:space="preserve"> PAGEREF _Toc161396500 \h </w:instrText>
+              <w:instrText xml:space="preserve"> PAGEREF _Toc161906637 \h </w:instrText>
             </w:r>
             <w:r>
               <w:rPr>
@@ -1563,7 +1536,7 @@
                 <w:noProof/>
                 <w:webHidden/>
               </w:rPr>
-              <w:t>41</w:t>
+              <w:t>40</w:t>
             </w:r>
             <w:r>
               <w:rPr>
@@ -1581,7 +1554,6 @@
               <w:tab w:val="left" w:pos="480"/>
               <w:tab w:val="right" w:leader="dot" w:pos="9628"/>
             </w:tabs>
-            <w:spacing w:line="276" w:lineRule="auto"/>
             <w:rPr>
               <w:noProof/>
               <w:kern w:val="2"/>
@@ -1591,7 +1563,7 @@
               <w14:ligatures w14:val="standardContextual"/>
             </w:rPr>
           </w:pPr>
-          <w:hyperlink w:anchor="_Toc161396501" w:history="1">
+          <w:hyperlink w:anchor="_Toc161906638" w:history="1">
             <w:r>
               <w:rPr>
                 <w:rStyle w:val="Collegamentoipertestuale"/>
@@ -1638,7 +1610,7 @@
                 <w:noProof/>
                 <w:webHidden/>
               </w:rPr>
-              <w:instrText xml:space="preserve"> PAGEREF _Toc161396501 \h </w:instrText>
+              <w:instrText xml:space="preserve"> PAGEREF _Toc161906638 \h </w:instrText>
             </w:r>
             <w:r>
               <w:rPr>
@@ -1658,7 +1630,7 @@
                 <w:noProof/>
                 <w:webHidden/>
               </w:rPr>
-              <w:t>42</w:t>
+              <w:t>41</w:t>
             </w:r>
             <w:r>
               <w:rPr>
@@ -1676,7 +1648,6 @@
               <w:tab w:val="left" w:pos="480"/>
               <w:tab w:val="right" w:leader="dot" w:pos="9628"/>
             </w:tabs>
-            <w:spacing w:line="276" w:lineRule="auto"/>
             <w:rPr>
               <w:noProof/>
               <w:kern w:val="2"/>
@@ -1686,7 +1657,7 @@
               <w14:ligatures w14:val="standardContextual"/>
             </w:rPr>
           </w:pPr>
-          <w:hyperlink w:anchor="_Toc161396502" w:history="1">
+          <w:hyperlink w:anchor="_Toc161906639" w:history="1">
             <w:r>
               <w:rPr>
                 <w:rStyle w:val="Collegamentoipertestuale"/>
@@ -1733,7 +1704,7 @@
                 <w:noProof/>
                 <w:webHidden/>
               </w:rPr>
-              <w:instrText xml:space="preserve"> PAGEREF _Toc161396502 \h </w:instrText>
+              <w:instrText xml:space="preserve"> PAGEREF _Toc161906639 \h </w:instrText>
             </w:r>
             <w:r>
               <w:rPr>
@@ -1753,7 +1724,7 @@
                 <w:noProof/>
                 <w:webHidden/>
               </w:rPr>
-              <w:t>43</w:t>
+              <w:t>42</w:t>
             </w:r>
             <w:r>
               <w:rPr>
@@ -1771,7 +1742,6 @@
               <w:tab w:val="left" w:pos="480"/>
               <w:tab w:val="right" w:leader="dot" w:pos="9628"/>
             </w:tabs>
-            <w:spacing w:line="276" w:lineRule="auto"/>
             <w:rPr>
               <w:noProof/>
               <w:kern w:val="2"/>
@@ -1781,7 +1751,7 @@
               <w14:ligatures w14:val="standardContextual"/>
             </w:rPr>
           </w:pPr>
-          <w:hyperlink w:anchor="_Toc161396503" w:history="1">
+          <w:hyperlink w:anchor="_Toc161906640" w:history="1">
             <w:r>
               <w:rPr>
                 <w:rStyle w:val="Collegamentoipertestuale"/>
@@ -1828,7 +1798,7 @@
                 <w:noProof/>
                 <w:webHidden/>
               </w:rPr>
-              <w:instrText xml:space="preserve"> PAGEREF _Toc161396503 \h </w:instrText>
+              <w:instrText xml:space="preserve"> PAGEREF _Toc161906640 \h </w:instrText>
             </w:r>
             <w:r>
               <w:rPr>
@@ -1848,7 +1818,7 @@
                 <w:noProof/>
                 <w:webHidden/>
               </w:rPr>
-              <w:t>44</w:t>
+              <w:t>43</w:t>
             </w:r>
             <w:r>
               <w:rPr>
@@ -1866,7 +1836,6 @@
               <w:tab w:val="left" w:pos="480"/>
               <w:tab w:val="right" w:leader="dot" w:pos="9628"/>
             </w:tabs>
-            <w:spacing w:line="276" w:lineRule="auto"/>
             <w:rPr>
               <w:noProof/>
               <w:kern w:val="2"/>
@@ -1876,7 +1845,7 @@
               <w14:ligatures w14:val="standardContextual"/>
             </w:rPr>
           </w:pPr>
-          <w:hyperlink w:anchor="_Toc161396504" w:history="1">
+          <w:hyperlink w:anchor="_Toc161906641" w:history="1">
             <w:r>
               <w:rPr>
                 <w:rStyle w:val="Collegamentoipertestuale"/>
@@ -1923,7 +1892,7 @@
                 <w:noProof/>
                 <w:webHidden/>
               </w:rPr>
-              <w:instrText xml:space="preserve"> PAGEREF _Toc161396504 \h </w:instrText>
+              <w:instrText xml:space="preserve"> PAGEREF _Toc161906641 \h </w:instrText>
             </w:r>
             <w:r>
               <w:rPr>
@@ -1943,7 +1912,7 @@
                 <w:noProof/>
                 <w:webHidden/>
               </w:rPr>
-              <w:t>45</w:t>
+              <w:t>44</w:t>
             </w:r>
             <w:r>
               <w:rPr>
@@ -1961,7 +1930,6 @@
               <w:tab w:val="left" w:pos="480"/>
               <w:tab w:val="right" w:leader="dot" w:pos="9628"/>
             </w:tabs>
-            <w:spacing w:line="276" w:lineRule="auto"/>
             <w:rPr>
               <w:noProof/>
               <w:kern w:val="2"/>
@@ -1971,7 +1939,7 @@
               <w14:ligatures w14:val="standardContextual"/>
             </w:rPr>
           </w:pPr>
-          <w:hyperlink w:anchor="_Toc161396505" w:history="1">
+          <w:hyperlink w:anchor="_Toc161906642" w:history="1">
             <w:r>
               <w:rPr>
                 <w:rStyle w:val="Collegamentoipertestuale"/>
@@ -2018,7 +1986,7 @@
                 <w:noProof/>
                 <w:webHidden/>
               </w:rPr>
-              <w:instrText xml:space="preserve"> PAGEREF _Toc161396505 \h </w:instrText>
+              <w:instrText xml:space="preserve"> PAGEREF _Toc161906642 \h </w:instrText>
             </w:r>
             <w:r>
               <w:rPr>
@@ -2038,7 +2006,7 @@
                 <w:noProof/>
                 <w:webHidden/>
               </w:rPr>
-              <w:t>46</w:t>
+              <w:t>45</w:t>
             </w:r>
             <w:r>
               <w:rPr>
@@ -2056,7 +2024,6 @@
               <w:tab w:val="left" w:pos="480"/>
               <w:tab w:val="right" w:leader="dot" w:pos="9628"/>
             </w:tabs>
-            <w:spacing w:line="276" w:lineRule="auto"/>
             <w:rPr>
               <w:noProof/>
               <w:kern w:val="2"/>
@@ -2066,7 +2033,7 @@
               <w14:ligatures w14:val="standardContextual"/>
             </w:rPr>
           </w:pPr>
-          <w:hyperlink w:anchor="_Toc161396506" w:history="1">
+          <w:hyperlink w:anchor="_Toc161906643" w:history="1">
             <w:r>
               <w:rPr>
                 <w:rStyle w:val="Collegamentoipertestuale"/>
@@ -2113,7 +2080,7 @@
                 <w:noProof/>
                 <w:webHidden/>
               </w:rPr>
-              <w:instrText xml:space="preserve"> PAGEREF _Toc161396506 \h </w:instrText>
+              <w:instrText xml:space="preserve"> PAGEREF _Toc161906643 \h </w:instrText>
             </w:r>
             <w:r>
               <w:rPr>
@@ -2133,7 +2100,7 @@
                 <w:noProof/>
                 <w:webHidden/>
               </w:rPr>
-              <w:t>47</w:t>
+              <w:t>46</w:t>
             </w:r>
             <w:r>
               <w:rPr>
@@ -2288,7 +2255,7 @@
         <w:spacing w:line="276" w:lineRule="auto"/>
         <w:jc w:val="center"/>
       </w:pPr>
-      <w:bookmarkStart w:id="0" w:name="_Toc161396490"/>
+      <w:bookmarkStart w:id="0" w:name="_Toc161906627"/>
       <w:r>
         <w:lastRenderedPageBreak/>
         <w:t>Course Introduction</w:t>
@@ -4318,7 +4285,7 @@
           <w:lang w:val="en-US"/>
         </w:rPr>
       </w:pPr>
-      <w:bookmarkStart w:id="1" w:name="_Toc161396491"/>
+      <w:bookmarkStart w:id="1" w:name="_Toc161906628"/>
       <w:r>
         <w:rPr>
           <w:lang w:val="en-US"/>
@@ -6825,7 +6792,7 @@
           <w:lang w:val="en-US"/>
         </w:rPr>
       </w:pPr>
-      <w:bookmarkStart w:id="2" w:name="_Toc161396492"/>
+      <w:bookmarkStart w:id="2" w:name="_Toc161906629"/>
       <w:r>
         <w:rPr>
           <w:lang w:val="en-US"/>
@@ -8658,8 +8625,7 @@
       </w:r>
       <w:r>
         <w:rPr>
-          <w:i/>
-          <w:iCs/>
+          <w:u w:val="single"/>
           <w:lang w:val="en-US"/>
         </w:rPr>
         <w:t>Raj and Tolety classification</w:t>
@@ -9651,13 +9617,13 @@
           <w:lang w:val="en-US"/>
         </w:rPr>
         <w:drawing>
-          <wp:anchor distT="0" distB="0" distL="114300" distR="114300" simplePos="0" relativeHeight="251669504" behindDoc="0" locked="0" layoutInCell="1" allowOverlap="1" wp14:anchorId="606B1284" wp14:editId="12F6B512">
+          <wp:anchor distT="0" distB="0" distL="114300" distR="114300" simplePos="0" relativeHeight="251669504" behindDoc="0" locked="0" layoutInCell="1" allowOverlap="1" wp14:anchorId="606B1284" wp14:editId="23B42BD1">
             <wp:simplePos x="0" y="0"/>
             <wp:positionH relativeFrom="column">
-              <wp:posOffset>4434148</wp:posOffset>
+              <wp:posOffset>4450080</wp:posOffset>
             </wp:positionH>
             <wp:positionV relativeFrom="paragraph">
-              <wp:posOffset>43122</wp:posOffset>
+              <wp:posOffset>84455</wp:posOffset>
             </wp:positionV>
             <wp:extent cx="2028825" cy="1153160"/>
             <wp:effectExtent l="0" t="0" r="9525" b="8890"/>
@@ -10423,7 +10389,7 @@
         <w:rPr>
           <w:lang w:val="en-US"/>
         </w:rPr>
-        <w:t xml:space="preserve">Apache Cordova framework is a hybrid framework </w:t>
+        <w:t xml:space="preserve">Apache Cordova is a hybrid framework </w:t>
       </w:r>
     </w:p>
     <w:p>
@@ -11086,13 +11052,13 @@
         </w:rPr>
         <w:lastRenderedPageBreak/>
         <w:drawing>
-          <wp:anchor distT="0" distB="0" distL="114300" distR="114300" simplePos="0" relativeHeight="251677696" behindDoc="0" locked="0" layoutInCell="1" allowOverlap="1" wp14:anchorId="724AA7D6" wp14:editId="5E92A203">
+          <wp:anchor distT="0" distB="0" distL="114300" distR="114300" simplePos="0" relativeHeight="251677696" behindDoc="0" locked="0" layoutInCell="1" allowOverlap="1" wp14:anchorId="724AA7D6" wp14:editId="7C4C1D90">
             <wp:simplePos x="0" y="0"/>
             <wp:positionH relativeFrom="column">
               <wp:posOffset>3816985</wp:posOffset>
             </wp:positionH>
             <wp:positionV relativeFrom="paragraph">
-              <wp:posOffset>30480</wp:posOffset>
+              <wp:posOffset>0</wp:posOffset>
             </wp:positionV>
             <wp:extent cx="2567305" cy="1697990"/>
             <wp:effectExtent l="0" t="0" r="4445" b="0"/>
@@ -11903,9 +11869,16 @@
       </w:r>
       <w:r>
         <w:rPr>
-          <w:lang w:val="en-US"/>
-        </w:rPr>
-        <w:t>El-Kassan et al. divide the apps into three categories</w:t>
+          <w:u w:val="single"/>
+          <w:lang w:val="en-US"/>
+        </w:rPr>
+        <w:t>El-Kassan et al.</w:t>
+      </w:r>
+      <w:r>
+        <w:rPr>
+          <w:lang w:val="en-US"/>
+        </w:rPr>
+        <w:t xml:space="preserve"> divide the apps into three categories</w:t>
       </w:r>
       <w:r>
         <w:rPr>
@@ -16916,7 +16889,7 @@
           <w:lang w:val="en-US"/>
         </w:rPr>
       </w:pPr>
-      <w:bookmarkStart w:id="3" w:name="_Toc161396493"/>
+      <w:bookmarkStart w:id="3" w:name="_Toc161906630"/>
       <w:r>
         <w:rPr>
           <w:lang w:val="en-US"/>
@@ -16958,30 +16931,23 @@
           <w:iCs/>
           <w:lang w:val="en-US"/>
         </w:rPr>
-        <w:t>, Solar 2D, Flutter, React Native) and classify it according to Raj and Tolety classification. Prepare a presentation of 5 minutes (max 5 slides) which briefly introduces:</w:t>
-      </w:r>
-    </w:p>
-    <w:p>
-      <w:pPr>
-        <w:pStyle w:val="Paragrafoelenco"/>
-        <w:numPr>
-          <w:ilvl w:val="0"/>
-          <w:numId w:val="20"/>
-        </w:numPr>
-        <w:spacing w:line="276" w:lineRule="auto"/>
+        <w:t xml:space="preserve">, Solar 2D, Flutter, React Native) </w:t>
+      </w:r>
+      <w:r>
         <w:rPr>
           <w:i/>
           <w:iCs/>
           <w:lang w:val="en-US"/>
         </w:rPr>
-      </w:pPr>
+        <w:t xml:space="preserve">– means not those ones – </w:t>
+      </w:r>
       <w:r>
         <w:rPr>
           <w:i/>
           <w:iCs/>
           <w:lang w:val="en-US"/>
         </w:rPr>
-        <w:t xml:space="preserve">the chosen framework </w:t>
+        <w:t>and classify it according to Raj and Tolety classification. Prepare a presentation of 5 minutes (max 5 slides) which briefly introduces:</w:t>
       </w:r>
     </w:p>
     <w:p>
@@ -17004,7 +16970,7 @@
           <w:iCs/>
           <w:lang w:val="en-US"/>
         </w:rPr>
-        <w:t>why you choose it</w:t>
+        <w:t xml:space="preserve">the chosen framework </w:t>
       </w:r>
     </w:p>
     <w:p>
@@ -17027,11 +16993,16 @@
           <w:iCs/>
           <w:lang w:val="en-US"/>
         </w:rPr>
-        <w:t>its classification</w:t>
-      </w:r>
-    </w:p>
-    <w:p>
-      <w:pPr>
+        <w:t>why you choose it</w:t>
+      </w:r>
+    </w:p>
+    <w:p>
+      <w:pPr>
+        <w:pStyle w:val="Paragrafoelenco"/>
+        <w:numPr>
+          <w:ilvl w:val="0"/>
+          <w:numId w:val="20"/>
+        </w:numPr>
         <w:spacing w:line="276" w:lineRule="auto"/>
         <w:rPr>
           <w:i/>
@@ -17045,339 +17016,326 @@
           <w:iCs/>
           <w:lang w:val="en-US"/>
         </w:rPr>
-        <w:t>The presentation must contain references to the used documentation. This exercise must be done in groups of two students and will be presented on the 19th of March 2024. The presentation must be uploaded before 15th March 2024 1.00 p.m.</w:t>
-      </w:r>
-    </w:p>
-    <w:p>
-      <w:pPr>
-        <w:spacing w:line="276" w:lineRule="auto"/>
-        <w:rPr>
-          <w:lang w:val="en-US"/>
-        </w:rPr>
-      </w:pPr>
-      <w:r>
-        <w:rPr>
-          <w:u w:val="single"/>
-          <w:lang w:val="en-US"/>
-        </w:rPr>
-        <w:t>What I did</w:t>
-      </w:r>
-    </w:p>
-    <w:p>
-      <w:pPr>
-        <w:pStyle w:val="Paragrafoelenco"/>
-        <w:numPr>
-          <w:ilvl w:val="0"/>
-          <w:numId w:val="20"/>
-        </w:numPr>
-        <w:spacing w:line="276" w:lineRule="auto"/>
-        <w:rPr>
-          <w:lang w:val="en-US"/>
-        </w:rPr>
-      </w:pPr>
-      <w:r>
-        <w:rPr>
-          <w:lang w:val="en-US"/>
-        </w:rPr>
-        <w:t>A Google Docs with a colleague choosing the framework</w:t>
-      </w:r>
-    </w:p>
-    <w:p>
-      <w:pPr>
-        <w:pStyle w:val="Paragrafoelenco"/>
-        <w:numPr>
-          <w:ilvl w:val="0"/>
-          <w:numId w:val="20"/>
-        </w:numPr>
-        <w:spacing w:line="276" w:lineRule="auto"/>
-        <w:rPr>
-          <w:lang w:val="en-US"/>
-        </w:rPr>
-      </w:pPr>
-      <w:r>
-        <w:rPr>
-          <w:lang w:val="en-US"/>
-        </w:rPr>
-        <w:t>A Google Slides presentation to easily work together file base on the Math UniPD department format, because it’s simple</w:t>
-      </w:r>
-    </w:p>
-    <w:p>
-      <w:pPr>
-        <w:pStyle w:val="Paragrafoelenco"/>
-        <w:numPr>
-          <w:ilvl w:val="0"/>
-          <w:numId w:val="20"/>
-        </w:numPr>
-        <w:spacing w:line="276" w:lineRule="auto"/>
-        <w:rPr>
-          <w:lang w:val="en-US"/>
-        </w:rPr>
-      </w:pPr>
-      <w:r>
-        <w:rPr>
-          <w:lang w:val="en-US"/>
-        </w:rPr>
-        <w:t>5 slides including the points above and a questions/bibliography idea</w:t>
-      </w:r>
-    </w:p>
-    <w:p>
-      <w:pPr>
-        <w:spacing w:line="276" w:lineRule="auto"/>
-        <w:rPr>
-          <w:lang w:val="en-US"/>
-        </w:rPr>
-      </w:pPr>
-      <w:r>
-        <w:rPr>
-          <w:lang w:val="en-US"/>
-        </w:rPr>
-        <w:t>If you used Moodle at least once it’s pretty obvious, BUT:</w:t>
-      </w:r>
-    </w:p>
-    <w:p>
-      <w:pPr>
-        <w:pStyle w:val="Paragrafoelenco"/>
-        <w:numPr>
-          <w:ilvl w:val="0"/>
-          <w:numId w:val="20"/>
-        </w:numPr>
-        <w:spacing w:line="276" w:lineRule="auto"/>
-        <w:rPr>
-          <w:lang w:val="en-US"/>
-        </w:rPr>
-      </w:pPr>
-      <w:r>
-        <w:rPr>
-          <w:lang w:val="en-US"/>
-        </w:rPr>
-        <w:t>I asked it to prof at the end of last lesson and she said that just one</w:t>
-      </w:r>
-      <w:r>
-        <w:rPr>
-          <w:lang w:val="en-US"/>
-        </w:rPr>
-        <w:t xml:space="preserve"> to insert slides on Moodle</w:t>
-      </w:r>
-      <w:r>
-        <w:rPr>
-          <w:lang w:val="en-US"/>
-        </w:rPr>
-        <w:t xml:space="preserve"> is sufficient, she also told me to write the name and student ID of the two group members in the section "notes or comment" during the uploading phase</w:t>
-      </w:r>
-    </w:p>
-    <w:p>
-      <w:pPr>
-        <w:pStyle w:val="Paragrafoelenco"/>
-        <w:numPr>
-          <w:ilvl w:val="0"/>
-          <w:numId w:val="20"/>
-        </w:numPr>
-        <w:spacing w:line="276" w:lineRule="auto"/>
-        <w:rPr>
-          <w:lang w:val="en-US"/>
-        </w:rPr>
-      </w:pPr>
-      <w:r>
-        <w:rPr>
-          <w:lang w:val="en-US"/>
-        </w:rPr>
-        <w:t>Hopefully upload it in PDF, it doesn’t matter that much</w:t>
-      </w:r>
-    </w:p>
-    <w:p>
-      <w:pPr>
-        <w:spacing w:line="276" w:lineRule="auto"/>
-        <w:rPr>
-          <w:lang w:val="en-US"/>
-        </w:rPr>
-      </w:pPr>
-      <w:r>
-        <w:rPr>
-          <w:lang w:val="en-US"/>
-        </w:rPr>
-        <w:t xml:space="preserve">Once you have uploaded, you receive a confirmation email. </w:t>
-      </w:r>
-      <w:r>
-        <w:rPr>
-          <w:lang w:val="en-US"/>
-        </w:rPr>
-        <w:br w:type="page"/>
-      </w:r>
-    </w:p>
-    <w:p>
-      <w:pPr>
-        <w:pStyle w:val="Titolo1"/>
-        <w:spacing w:line="276" w:lineRule="auto"/>
-        <w:jc w:val="center"/>
-        <w:rPr>
-          <w:lang w:val="en-US"/>
-        </w:rPr>
-      </w:pPr>
-      <w:bookmarkStart w:id="4" w:name="_Toc161396494"/>
-      <w:r>
-        <w:rPr>
-          <w:lang w:val="en-US"/>
-        </w:rPr>
-        <w:lastRenderedPageBreak/>
-        <w:t>Flutter Framework</w:t>
-      </w:r>
-      <w:bookmarkEnd w:id="4"/>
-    </w:p>
-    <w:p>
-      <w:pPr>
-        <w:spacing w:line="276" w:lineRule="auto"/>
-        <w:jc w:val="center"/>
-        <w:rPr>
-          <w:lang w:val="en-US"/>
-        </w:rPr>
-      </w:pPr>
-      <w:r>
-        <w:rPr>
-          <w:lang w:val="en-US"/>
-        </w:rPr>
-        <w:t>(</w:t>
-      </w:r>
-      <w:r>
-        <w:rPr>
-          <w:lang w:val="en-US"/>
-        </w:rPr>
-        <w:t>These slides were an in-depth analysis done by students as an alternative exam modality, that’s why the format of slides is different</w:t>
-      </w:r>
-      <w:r>
-        <w:rPr>
-          <w:lang w:val="en-US"/>
-        </w:rPr>
-        <w:t xml:space="preserve"> from the others the prof. uses)</w:t>
-      </w:r>
-    </w:p>
-    <w:p>
-      <w:pPr>
-        <w:spacing w:line="276" w:lineRule="auto"/>
-        <w:rPr>
-          <w:lang w:val="en-US"/>
-        </w:rPr>
-      </w:pPr>
-      <w:r>
-        <w:rPr>
-          <w:u w:val="single"/>
-          <w:lang w:val="en-US"/>
-        </w:rPr>
-        <w:t>Flutter</w:t>
-      </w:r>
-      <w:r>
-        <w:rPr>
-          <w:lang w:val="en-US"/>
-        </w:rPr>
-        <w:t xml:space="preserve"> </w:t>
-      </w:r>
-      <w:r>
-        <w:rPr>
-          <w:lang w:val="en-US"/>
-        </w:rPr>
-        <w:t>is the youngest framework, making it still a fresh solution for developing cross-platform applications</w:t>
-      </w:r>
-      <w:r>
-        <w:rPr>
-          <w:lang w:val="en-US"/>
-        </w:rPr>
-        <w:t xml:space="preserve"> – first version in 2015, released in December 2018</w:t>
-      </w:r>
-      <w:r>
-        <w:rPr>
-          <w:lang w:val="en-US"/>
-        </w:rPr>
-        <w:t>. More precisely:</w:t>
-      </w:r>
-    </w:p>
-    <w:p>
-      <w:pPr>
-        <w:pStyle w:val="Paragrafoelenco"/>
-        <w:numPr>
-          <w:ilvl w:val="0"/>
-          <w:numId w:val="20"/>
-        </w:numPr>
-        <w:spacing w:line="276" w:lineRule="auto"/>
-        <w:rPr>
-          <w:lang w:val="en-US"/>
-        </w:rPr>
-      </w:pPr>
-      <w:r>
-        <w:rPr>
-          <w:lang w:val="en-US"/>
-        </w:rPr>
-        <w:t xml:space="preserve">It </w:t>
-      </w:r>
-      <w:r>
-        <w:rPr>
-          <w:lang w:val="en-US"/>
-        </w:rPr>
-        <w:t xml:space="preserve">is an SDK for mobile devices, developed by Google, for the development of native application for iOS and Android starting from a unique </w:t>
-      </w:r>
-      <w:r>
+        <w:t>its classification</w:t>
+      </w:r>
+    </w:p>
+    <w:p>
+      <w:pPr>
+        <w:spacing w:line="276" w:lineRule="auto"/>
         <w:rPr>
           <w:i/>
           <w:iCs/>
           <w:lang w:val="en-US"/>
         </w:rPr>
-        <w:t>codebase</w:t>
-      </w:r>
-      <w:r>
-        <w:rPr>
-          <w:lang w:val="en-US"/>
-        </w:rPr>
-        <w:t xml:space="preserve"> </w:t>
-      </w:r>
-      <w:r>
-        <w:rPr>
-          <w:lang w:val="en-US"/>
-        </w:rPr>
-        <w:t>(initial name was Sky)</w:t>
-      </w:r>
-    </w:p>
-    <w:p>
-      <w:pPr>
-        <w:pStyle w:val="Paragrafoelenco"/>
-        <w:numPr>
-          <w:ilvl w:val="0"/>
-          <w:numId w:val="20"/>
-        </w:numPr>
-        <w:spacing w:line="276" w:lineRule="auto"/>
-        <w:rPr>
-          <w:lang w:val="en-US"/>
-        </w:rPr>
-      </w:pPr>
-      <w:r>
-        <w:rPr>
-          <w:lang w:val="en-US"/>
-        </w:rPr>
-        <w:t>It also easily allows for Windows projects/web applications to be done with this one</w:t>
-      </w:r>
-    </w:p>
-    <w:p>
-      <w:pPr>
-        <w:pStyle w:val="Paragrafoelenco"/>
-        <w:numPr>
-          <w:ilvl w:val="0"/>
-          <w:numId w:val="20"/>
-        </w:numPr>
-        <w:spacing w:line="276" w:lineRule="auto"/>
-        <w:rPr>
-          <w:lang w:val="en-US"/>
-        </w:rPr>
-      </w:pPr>
-      <w:r>
-        <w:rPr>
-          <w:lang w:val="en-US"/>
-        </w:rPr>
-        <w:t xml:space="preserve">It uses a </w:t>
-      </w:r>
+      </w:pPr>
       <w:r>
         <w:rPr>
           <w:i/>
           <w:iCs/>
           <w:lang w:val="en-US"/>
         </w:rPr>
-        <w:t>cross-compiled</w:t>
+        <w:t>The presentation must contain references to the used documentation. This exercise must be done in groups of two students and will be presented on the 19th of March 2024. The presentation must be uploaded before 15th March 2024 1.00 p.m.</w:t>
+      </w:r>
+    </w:p>
+    <w:p>
+      <w:pPr>
+        <w:spacing w:line="276" w:lineRule="auto"/>
+        <w:rPr>
+          <w:lang w:val="en-US"/>
+        </w:rPr>
+      </w:pPr>
+      <w:r>
+        <w:rPr>
+          <w:u w:val="single"/>
+          <w:lang w:val="en-US"/>
+        </w:rPr>
+        <w:t>What I did</w:t>
+      </w:r>
+    </w:p>
+    <w:p>
+      <w:pPr>
+        <w:pStyle w:val="Paragrafoelenco"/>
+        <w:numPr>
+          <w:ilvl w:val="0"/>
+          <w:numId w:val="20"/>
+        </w:numPr>
+        <w:spacing w:line="276" w:lineRule="auto"/>
+        <w:rPr>
+          <w:lang w:val="en-US"/>
+        </w:rPr>
+      </w:pPr>
+      <w:r>
+        <w:rPr>
+          <w:lang w:val="en-US"/>
+        </w:rPr>
+        <w:t>A Google Docs with a colleague choosing the framework</w:t>
+      </w:r>
+    </w:p>
+    <w:p>
+      <w:pPr>
+        <w:pStyle w:val="Paragrafoelenco"/>
+        <w:numPr>
+          <w:ilvl w:val="0"/>
+          <w:numId w:val="20"/>
+        </w:numPr>
+        <w:spacing w:line="276" w:lineRule="auto"/>
+        <w:rPr>
+          <w:lang w:val="en-US"/>
+        </w:rPr>
+      </w:pPr>
+      <w:r>
+        <w:rPr>
+          <w:lang w:val="en-US"/>
+        </w:rPr>
+        <w:t>A Google Slides presentation to easily work together file base on the Math UniPD department format, because it’s simple</w:t>
+      </w:r>
+    </w:p>
+    <w:p>
+      <w:pPr>
+        <w:pStyle w:val="Paragrafoelenco"/>
+        <w:numPr>
+          <w:ilvl w:val="0"/>
+          <w:numId w:val="20"/>
+        </w:numPr>
+        <w:spacing w:line="276" w:lineRule="auto"/>
+        <w:rPr>
+          <w:lang w:val="en-US"/>
+        </w:rPr>
+      </w:pPr>
+      <w:r>
+        <w:rPr>
+          <w:lang w:val="en-US"/>
+        </w:rPr>
+        <w:t>5 slides including the points above and a questions/bibliography idea</w:t>
+      </w:r>
+    </w:p>
+    <w:p>
+      <w:pPr>
+        <w:spacing w:line="276" w:lineRule="auto"/>
+        <w:rPr>
+          <w:lang w:val="en-US"/>
+        </w:rPr>
+      </w:pPr>
+      <w:r>
+        <w:rPr>
+          <w:lang w:val="en-US"/>
+        </w:rPr>
+        <w:t>If you used Moodle at least once it’s pretty obvious, BUT:</w:t>
+      </w:r>
+    </w:p>
+    <w:p>
+      <w:pPr>
+        <w:pStyle w:val="Paragrafoelenco"/>
+        <w:numPr>
+          <w:ilvl w:val="0"/>
+          <w:numId w:val="20"/>
+        </w:numPr>
+        <w:spacing w:line="276" w:lineRule="auto"/>
+        <w:rPr>
+          <w:lang w:val="en-US"/>
+        </w:rPr>
+      </w:pPr>
+      <w:r>
+        <w:rPr>
+          <w:lang w:val="en-US"/>
+        </w:rPr>
+        <w:t>I asked it to prof at the end of last lesson and she said that just one</w:t>
+      </w:r>
+      <w:r>
+        <w:rPr>
+          <w:lang w:val="en-US"/>
+        </w:rPr>
+        <w:t xml:space="preserve"> to insert slides on Moodle</w:t>
+      </w:r>
+      <w:r>
+        <w:rPr>
+          <w:lang w:val="en-US"/>
+        </w:rPr>
+        <w:t xml:space="preserve"> is sufficient, she also told me to write the name and student ID of the two group members in the section "notes or comment" during the uploading phase</w:t>
+      </w:r>
+    </w:p>
+    <w:p>
+      <w:pPr>
+        <w:pStyle w:val="Paragrafoelenco"/>
+        <w:numPr>
+          <w:ilvl w:val="0"/>
+          <w:numId w:val="20"/>
+        </w:numPr>
+        <w:spacing w:line="276" w:lineRule="auto"/>
+        <w:rPr>
+          <w:lang w:val="en-US"/>
+        </w:rPr>
+      </w:pPr>
+      <w:r>
+        <w:rPr>
+          <w:lang w:val="en-US"/>
+        </w:rPr>
+        <w:t>Hopefully upload it in PDF, it doesn’t matter that much</w:t>
+      </w:r>
+      <w:r>
+        <w:rPr>
+          <w:lang w:val="en-US"/>
+        </w:rPr>
+        <w:t xml:space="preserve"> even in .pptx</w:t>
+      </w:r>
+    </w:p>
+    <w:p>
+      <w:pPr>
+        <w:rPr>
+          <w:lang w:val="en-US"/>
+        </w:rPr>
+      </w:pPr>
+      <w:r>
+        <w:rPr>
+          <w:lang w:val="en-US"/>
+        </w:rPr>
+        <w:br w:type="page"/>
+      </w:r>
+    </w:p>
+    <w:p>
+      <w:pPr>
+        <w:spacing w:line="276" w:lineRule="auto"/>
+        <w:rPr>
+          <w:lang w:val="en-US"/>
+        </w:rPr>
+      </w:pPr>
+      <w:r>
+        <w:rPr>
+          <w:lang w:val="en-US"/>
+        </w:rPr>
+        <w:lastRenderedPageBreak/>
+        <w:t xml:space="preserve">Once you have uploaded, you receive a confirmation email. </w:t>
+      </w:r>
+    </w:p>
+    <w:p>
+      <w:pPr>
+        <w:pStyle w:val="Paragrafoelenco"/>
+        <w:numPr>
+          <w:ilvl w:val="0"/>
+          <w:numId w:val="20"/>
+        </w:numPr>
+        <w:spacing w:line="276" w:lineRule="auto"/>
+        <w:rPr>
+          <w:lang w:val="en-US"/>
+        </w:rPr>
+      </w:pPr>
+      <w:r>
+        <w:rPr>
+          <w:lang w:val="en-US"/>
+        </w:rPr>
+        <w:t>Rename the file with surnames of both components</w:t>
+      </w:r>
+    </w:p>
+    <w:p>
+      <w:pPr>
+        <w:pStyle w:val="Paragrafoelenco"/>
+        <w:numPr>
+          <w:ilvl w:val="0"/>
+          <w:numId w:val="20"/>
+        </w:numPr>
+        <w:spacing w:line="276" w:lineRule="auto"/>
+        <w:rPr>
+          <w:lang w:val="en-US"/>
+        </w:rPr>
+      </w:pPr>
+      <w:r>
+        <w:rPr>
+          <w:lang w:val="en-US"/>
+        </w:rPr>
+        <w:t>You will receive the evaluation after the last day of presentation via Moodle as “Competente” – you have the skill/”Non competente” – you don’t have the skill</w:t>
+      </w:r>
+    </w:p>
+    <w:p>
+      <w:pPr>
+        <w:pStyle w:val="Paragrafoelenco"/>
+        <w:numPr>
+          <w:ilvl w:val="0"/>
+          <w:numId w:val="20"/>
+        </w:numPr>
+        <w:spacing w:line="276" w:lineRule="auto"/>
+        <w:rPr>
+          <w:lang w:val="en-US"/>
+        </w:rPr>
+      </w:pPr>
+      <w:r>
+        <w:rPr>
+          <w:lang w:val="en-US"/>
+        </w:rPr>
+        <w:t>The teacher will possibly ask you questions, but this will not be anything hard</w:t>
+      </w:r>
+    </w:p>
+    <w:p>
+      <w:pPr>
+        <w:spacing w:line="276" w:lineRule="auto"/>
+        <w:rPr>
+          <w:lang w:val="en-US"/>
+        </w:rPr>
+      </w:pPr>
+      <w:r>
+        <w:rPr>
+          <w:lang w:val="en-US"/>
+        </w:rPr>
+        <w:t xml:space="preserve">Please, do not make the error of writing/telling her to “present one day instead of one another”, because as she rightfully points out, this is part of the exam, so if you are missing it’s like you don’t wanna follow the course. </w:t>
+      </w:r>
+    </w:p>
+    <w:p>
+      <w:pPr>
+        <w:pStyle w:val="Titolo1"/>
+        <w:spacing w:line="276" w:lineRule="auto"/>
+        <w:jc w:val="center"/>
+        <w:rPr>
+          <w:lang w:val="en-US"/>
+        </w:rPr>
+      </w:pPr>
+      <w:bookmarkStart w:id="4" w:name="_Toc161906631"/>
+      <w:r>
+        <w:rPr>
+          <w:lang w:val="en-US"/>
+        </w:rPr>
+        <w:t>Flutter Framework</w:t>
+      </w:r>
+      <w:bookmarkEnd w:id="4"/>
+    </w:p>
+    <w:p>
+      <w:pPr>
+        <w:spacing w:line="276" w:lineRule="auto"/>
+        <w:jc w:val="center"/>
+        <w:rPr>
+          <w:lang w:val="en-US"/>
+        </w:rPr>
+      </w:pPr>
+      <w:r>
+        <w:rPr>
+          <w:lang w:val="en-US"/>
+        </w:rPr>
+        <w:t>(</w:t>
+      </w:r>
+      <w:r>
+        <w:rPr>
+          <w:lang w:val="en-US"/>
+        </w:rPr>
+        <w:t>These slides were an in-depth analysis done by students as an alternative exam modality, that’s why the format of slides is different</w:t>
+      </w:r>
+      <w:r>
+        <w:rPr>
+          <w:lang w:val="en-US"/>
+        </w:rPr>
+        <w:t xml:space="preserve"> from the others the prof. uses)</w:t>
+      </w:r>
+    </w:p>
+    <w:p>
+      <w:pPr>
+        <w:spacing w:line="276" w:lineRule="auto"/>
+        <w:rPr>
+          <w:lang w:val="en-US"/>
+        </w:rPr>
+      </w:pPr>
+      <w:r>
+        <w:rPr>
+          <w:u w:val="single"/>
+          <w:lang w:val="en-US"/>
+        </w:rPr>
+        <w:t>Flutter</w:t>
       </w:r>
       <w:r>
         <w:rPr>
@@ -17389,20 +17347,26 @@
         <w:rPr>
           <w:lang w:val="en-US"/>
         </w:rPr>
-        <w:t>a</w:t>
-      </w:r>
-      <w:r>
-        <w:rPr>
-          <w:lang w:val="en-US"/>
-        </w:rPr>
-        <w:t xml:space="preserve">pproach </w:t>
-      </w:r>
-    </w:p>
-    <w:p>
-      <w:pPr>
-        <w:pStyle w:val="Paragrafoelenco"/>
-        <w:numPr>
-          <w:ilvl w:val="1"/>
+        <w:t>is the youngest framework, making it still a fresh solution for developing cross-platform applications</w:t>
+      </w:r>
+      <w:r>
+        <w:rPr>
+          <w:lang w:val="en-US"/>
+        </w:rPr>
+        <w:t xml:space="preserve"> – first version in 2015, released in December 2018</w:t>
+      </w:r>
+      <w:r>
+        <w:rPr>
+          <w:lang w:val="en-US"/>
+        </w:rPr>
+        <w:t>. More precisely:</w:t>
+      </w:r>
+    </w:p>
+    <w:p>
+      <w:pPr>
+        <w:pStyle w:val="Paragrafoelenco"/>
+        <w:numPr>
+          <w:ilvl w:val="0"/>
           <w:numId w:val="20"/>
         </w:numPr>
         <w:spacing w:line="276" w:lineRule="auto"/>
@@ -17410,12 +17374,121 @@
           <w:lang w:val="en-US"/>
         </w:rPr>
       </w:pPr>
+      <w:r>
+        <w:rPr>
+          <w:lang w:val="en-US"/>
+        </w:rPr>
+        <w:t xml:space="preserve">It </w:t>
+      </w:r>
+      <w:r>
+        <w:rPr>
+          <w:lang w:val="en-US"/>
+        </w:rPr>
+        <w:t xml:space="preserve">is an SDK for mobile devices, developed by Google, for the development of native application for iOS and Android starting from a unique </w:t>
+      </w:r>
       <w:r>
         <w:rPr>
           <w:i/>
           <w:iCs/>
           <w:lang w:val="en-US"/>
         </w:rPr>
+        <w:t>codebase</w:t>
+      </w:r>
+      <w:r>
+        <w:rPr>
+          <w:lang w:val="en-US"/>
+        </w:rPr>
+        <w:t xml:space="preserve"> </w:t>
+      </w:r>
+      <w:r>
+        <w:rPr>
+          <w:lang w:val="en-US"/>
+        </w:rPr>
+        <w:t>(initial name was Sky)</w:t>
+      </w:r>
+    </w:p>
+    <w:p>
+      <w:pPr>
+        <w:pStyle w:val="Paragrafoelenco"/>
+        <w:numPr>
+          <w:ilvl w:val="0"/>
+          <w:numId w:val="20"/>
+        </w:numPr>
+        <w:spacing w:line="276" w:lineRule="auto"/>
+        <w:rPr>
+          <w:lang w:val="en-US"/>
+        </w:rPr>
+      </w:pPr>
+      <w:r>
+        <w:rPr>
+          <w:lang w:val="en-US"/>
+        </w:rPr>
+        <w:t>It also easily allows for Windows projects/web applications to be done with this one</w:t>
+      </w:r>
+    </w:p>
+    <w:p>
+      <w:pPr>
+        <w:pStyle w:val="Paragrafoelenco"/>
+        <w:numPr>
+          <w:ilvl w:val="0"/>
+          <w:numId w:val="20"/>
+        </w:numPr>
+        <w:spacing w:line="276" w:lineRule="auto"/>
+        <w:rPr>
+          <w:lang w:val="en-US"/>
+        </w:rPr>
+      </w:pPr>
+      <w:r>
+        <w:rPr>
+          <w:lang w:val="en-US"/>
+        </w:rPr>
+        <w:t xml:space="preserve">It uses a </w:t>
+      </w:r>
+      <w:r>
+        <w:rPr>
+          <w:i/>
+          <w:iCs/>
+          <w:lang w:val="en-US"/>
+        </w:rPr>
+        <w:t>cross-compiled</w:t>
+      </w:r>
+      <w:r>
+        <w:rPr>
+          <w:lang w:val="en-US"/>
+        </w:rPr>
+        <w:t xml:space="preserve"> </w:t>
+      </w:r>
+      <w:r>
+        <w:rPr>
+          <w:lang w:val="en-US"/>
+        </w:rPr>
+        <w:t>a</w:t>
+      </w:r>
+      <w:r>
+        <w:rPr>
+          <w:lang w:val="en-US"/>
+        </w:rPr>
+        <w:t xml:space="preserve">pproach </w:t>
+      </w:r>
+    </w:p>
+    <w:p>
+      <w:pPr>
+        <w:pStyle w:val="Paragrafoelenco"/>
+        <w:numPr>
+          <w:ilvl w:val="1"/>
+          <w:numId w:val="20"/>
+        </w:numPr>
+        <w:spacing w:line="276" w:lineRule="auto"/>
+        <w:rPr>
+          <w:lang w:val="en-US"/>
+        </w:rPr>
+      </w:pPr>
+      <w:r>
+        <w:rPr>
+          <w:i/>
+          <w:iCs/>
+          <w:lang w:val="en-US"/>
+        </w:rPr>
         <w:t>Trans-compiled</w:t>
       </w:r>
       <w:r>
@@ -17743,15 +17816,29 @@
     </w:p>
     <w:p>
       <w:pPr>
-        <w:spacing w:line="276" w:lineRule="auto"/>
-        <w:rPr>
-          <w:lang w:val="en-US"/>
-        </w:rPr>
-      </w:pPr>
-      <w:r>
-        <w:rPr>
-          <w:lang w:val="en-US"/>
-        </w:rPr>
+        <w:rPr>
+          <w:lang w:val="en-US"/>
+        </w:rPr>
+      </w:pPr>
+      <w:r>
+        <w:rPr>
+          <w:lang w:val="en-US"/>
+        </w:rPr>
+        <w:br w:type="page"/>
+      </w:r>
+    </w:p>
+    <w:p>
+      <w:pPr>
+        <w:spacing w:line="276" w:lineRule="auto"/>
+        <w:rPr>
+          <w:lang w:val="en-US"/>
+        </w:rPr>
+      </w:pPr>
+      <w:r>
+        <w:rPr>
+          <w:lang w:val="en-US"/>
+        </w:rPr>
+        <w:lastRenderedPageBreak/>
         <w:t>Its main characteristics:</w:t>
       </w:r>
     </w:p>
@@ -18059,7 +18146,6 @@
         <w:rPr>
           <w:lang w:val="en-US"/>
         </w:rPr>
-        <w:lastRenderedPageBreak/>
         <w:t>i</w:t>
       </w:r>
       <w:r>
@@ -18665,6 +18751,7 @@
         <w:rPr>
           <w:lang w:val="en-US"/>
         </w:rPr>
+        <w:lastRenderedPageBreak/>
         <w:t xml:space="preserve">Flutter gives </w:t>
       </w:r>
       <w:r>
@@ -19090,7 +19177,6 @@
         <w:rPr>
           <w:lang w:val="en-US"/>
         </w:rPr>
-        <w:lastRenderedPageBreak/>
         <w:t>there is native support for big fonts, screen reader support and different contrast optio</w:t>
       </w:r>
       <w:r>
@@ -19780,6 +19866,7 @@
           <w:noProof/>
           <w:lang w:val="en-US"/>
         </w:rPr>
+        <w:lastRenderedPageBreak/>
         <w:drawing>
           <wp:anchor distT="0" distB="0" distL="114300" distR="114300" simplePos="0" relativeHeight="251692032" behindDoc="0" locked="0" layoutInCell="1" allowOverlap="1" wp14:anchorId="7B37572C" wp14:editId="7906FE2F">
             <wp:simplePos x="0" y="0"/>
@@ -19896,21 +19983,6 @@
         <w:rPr>
           <w:lang w:val="en-US"/>
         </w:rPr>
-        <w:br w:type="page"/>
-      </w:r>
-    </w:p>
-    <w:p>
-      <w:pPr>
-        <w:spacing w:line="276" w:lineRule="auto"/>
-        <w:rPr>
-          <w:lang w:val="en-US"/>
-        </w:rPr>
-      </w:pPr>
-      <w:r>
-        <w:rPr>
-          <w:lang w:val="en-US"/>
-        </w:rPr>
-        <w:lastRenderedPageBreak/>
         <w:t xml:space="preserve">Flutter architecture is based </w:t>
       </w:r>
       <w:r>
@@ -20364,7 +20436,7 @@
         <w:rPr>
           <w:lang w:val="en-US"/>
         </w:rPr>
-        <w:t xml:space="preserve"> (considering in Flutter, everything with an interacting interface is a widget)</w:t>
+        <w:t xml:space="preserve"> (in Flutter, everything with an interacting interface is a widget)</w:t>
       </w:r>
       <w:r>
         <w:rPr>
@@ -20532,19 +20604,28 @@
           <w:lang w:val="en-US"/>
         </w:rPr>
       </w:pPr>
+    </w:p>
+    <w:p>
+      <w:pPr>
+        <w:spacing w:after="0" w:line="276" w:lineRule="auto"/>
+        <w:rPr>
+          <w:lang w:val="en-US"/>
+        </w:rPr>
+      </w:pPr>
       <w:r>
         <w:rPr>
           <w:noProof/>
           <w:lang w:val="en-US"/>
         </w:rPr>
+        <w:lastRenderedPageBreak/>
         <w:drawing>
-          <wp:anchor distT="0" distB="0" distL="114300" distR="114300" simplePos="0" relativeHeight="251694080" behindDoc="0" locked="0" layoutInCell="1" allowOverlap="1" wp14:anchorId="2722A8F4" wp14:editId="58031025">
+          <wp:anchor distT="0" distB="0" distL="114300" distR="114300" simplePos="0" relativeHeight="251694080" behindDoc="0" locked="0" layoutInCell="1" allowOverlap="1" wp14:anchorId="2722A8F4" wp14:editId="2F7492CA">
             <wp:simplePos x="0" y="0"/>
             <wp:positionH relativeFrom="column">
-              <wp:posOffset>3936365</wp:posOffset>
+              <wp:posOffset>4143799</wp:posOffset>
             </wp:positionH>
             <wp:positionV relativeFrom="paragraph">
-              <wp:posOffset>15240</wp:posOffset>
+              <wp:posOffset>0</wp:posOffset>
             </wp:positionV>
             <wp:extent cx="1914525" cy="2128520"/>
             <wp:effectExtent l="0" t="0" r="9525" b="5080"/>
@@ -20631,7 +20712,7 @@
         <w:rPr>
           <w:lang w:val="en-US"/>
         </w:rPr>
-        <w:t xml:space="preserve"> to create it. This is called at the root of this tree then activated on cascade to all other elements. </w:t>
+        <w:t xml:space="preserve"> to create it. This is called at the root of this tree then activated on cascade to all other elements.</w:t>
       </w:r>
     </w:p>
     <w:p>
@@ -20707,14 +20788,27 @@
         <w:rPr>
           <w:lang w:val="en-US"/>
         </w:rPr>
-        <w:lastRenderedPageBreak/>
         <w:t>Apart from the Scaffold, w</w:t>
       </w:r>
       <w:r>
         <w:rPr>
           <w:lang w:val="en-US"/>
         </w:rPr>
-        <w:t xml:space="preserve">e will have the HomePage, indicating which page we are on, putting elements center/left/right to the current scene. </w:t>
+        <w:t xml:space="preserve">e will have the </w:t>
+      </w:r>
+      <w:r>
+        <w:rPr>
+          <w:i/>
+          <w:iCs/>
+          <w:lang w:val="en-US"/>
+        </w:rPr>
+        <w:t>HomePage</w:t>
+      </w:r>
+      <w:r>
+        <w:rPr>
+          <w:lang w:val="en-US"/>
+        </w:rPr>
+        <w:t xml:space="preserve">, indicating which page we are on, putting elements center/left/right to the current scene. </w:t>
       </w:r>
       <w:r>
         <w:rPr>
@@ -21186,6 +21280,7 @@
         <w:rPr>
           <w:lang w:val="en-US"/>
         </w:rPr>
+        <w:lastRenderedPageBreak/>
         <w:t>Flutter has a set of base widgets, the most used are</w:t>
       </w:r>
       <w:r>
@@ -21360,21 +21455,6 @@
         <w:rPr>
           <w:lang w:val="en-US"/>
         </w:rPr>
-        <w:br w:type="page"/>
-      </w:r>
-    </w:p>
-    <w:p>
-      <w:pPr>
-        <w:spacing w:line="276" w:lineRule="auto"/>
-        <w:rPr>
-          <w:lang w:val="en-US"/>
-        </w:rPr>
-      </w:pPr>
-      <w:r>
-        <w:rPr>
-          <w:lang w:val="en-US"/>
-        </w:rPr>
-        <w:lastRenderedPageBreak/>
         <w:t>Other features:</w:t>
       </w:r>
     </w:p>
@@ -21815,16 +21895,16 @@
           <w:lang w:val="en-US"/>
         </w:rPr>
         <w:drawing>
-          <wp:anchor distT="0" distB="0" distL="114300" distR="114300" simplePos="0" relativeHeight="251700224" behindDoc="0" locked="0" layoutInCell="1" allowOverlap="1" wp14:anchorId="1F7D1F76" wp14:editId="608D40A9">
+          <wp:anchor distT="0" distB="0" distL="114300" distR="114300" simplePos="0" relativeHeight="251700224" behindDoc="0" locked="0" layoutInCell="1" allowOverlap="1" wp14:anchorId="1F7D1F76" wp14:editId="4295F0B9">
             <wp:simplePos x="0" y="0"/>
             <wp:positionH relativeFrom="column">
-              <wp:posOffset>2418080</wp:posOffset>
+              <wp:posOffset>2651125</wp:posOffset>
             </wp:positionH>
             <wp:positionV relativeFrom="paragraph">
-              <wp:posOffset>220980</wp:posOffset>
+              <wp:posOffset>219710</wp:posOffset>
             </wp:positionV>
-            <wp:extent cx="1762760" cy="2081530"/>
-            <wp:effectExtent l="0" t="0" r="8890" b="0"/>
+            <wp:extent cx="1526540" cy="1803400"/>
+            <wp:effectExtent l="0" t="0" r="0" b="6350"/>
             <wp:wrapSquare wrapText="bothSides"/>
             <wp:docPr id="1935877482" name="Immagine 1" descr="Immagine che contiene testo, schermata, diagramma, Rettangolo&#10;&#10;Descrizione generata automaticamente"/>
             <wp:cNvGraphicFramePr>
@@ -21846,7 +21926,7 @@
                   <pic:spPr>
                     <a:xfrm>
                       <a:off x="0" y="0"/>
-                      <a:ext cx="1762760" cy="2081530"/>
+                      <a:ext cx="1526540" cy="1803400"/>
                     </a:xfrm>
                     <a:prstGeom prst="rect">
                       <a:avLst/>
@@ -21941,6 +22021,11 @@
     </w:p>
     <w:p>
       <w:pPr>
+        <w:pStyle w:val="Paragrafoelenco"/>
+        <w:numPr>
+          <w:ilvl w:val="0"/>
+          <w:numId w:val="20"/>
+        </w:numPr>
         <w:spacing w:line="276" w:lineRule="auto"/>
         <w:rPr>
           <w:i/>
@@ -21948,46 +22033,52 @@
           <w:lang w:val="en-US"/>
         </w:rPr>
       </w:pPr>
-    </w:p>
-    <w:p>
-      <w:pPr>
-        <w:pStyle w:val="Paragrafoelenco"/>
-        <w:numPr>
-          <w:ilvl w:val="0"/>
-          <w:numId w:val="20"/>
-        </w:numPr>
-        <w:spacing w:line="276" w:lineRule="auto"/>
+      <w:r>
         <w:rPr>
           <w:i/>
           <w:iCs/>
           <w:lang w:val="en-US"/>
         </w:rPr>
-      </w:pPr>
-      <w:r>
+        <w:t>extensions</w:t>
+      </w:r>
+      <w:r>
+        <w:rPr>
+          <w:lang w:val="en-US"/>
+        </w:rPr>
+        <w:t>, via usage of Package o</w:t>
+      </w:r>
+      <w:r>
+        <w:rPr>
+          <w:lang w:val="en-US"/>
+        </w:rPr>
+        <w:t>r</w:t>
+      </w:r>
+      <w:r>
+        <w:rPr>
+          <w:lang w:val="en-US"/>
+        </w:rPr>
+        <w:t xml:space="preserve"> Firebase</w:t>
+      </w:r>
+    </w:p>
+    <w:p>
+      <w:pPr>
+        <w:pStyle w:val="Paragrafoelenco"/>
+        <w:numPr>
+          <w:ilvl w:val="1"/>
+          <w:numId w:val="20"/>
+        </w:numPr>
+        <w:spacing w:line="276" w:lineRule="auto"/>
         <w:rPr>
           <w:i/>
           <w:iCs/>
           <w:lang w:val="en-US"/>
         </w:rPr>
-        <w:t>extensions</w:t>
-      </w:r>
-      <w:r>
-        <w:rPr>
-          <w:lang w:val="en-US"/>
-        </w:rPr>
-        <w:t>, via usage of Package o</w:t>
-      </w:r>
-      <w:r>
-        <w:rPr>
-          <w:lang w:val="en-US"/>
-        </w:rPr>
-        <w:t>r</w:t>
-      </w:r>
-      <w:r>
-        <w:rPr>
-          <w:lang w:val="en-US"/>
-        </w:rPr>
-        <w:t xml:space="preserve"> Firebase</w:t>
+      </w:pPr>
+      <w:r>
+        <w:rPr>
+          <w:lang w:val="en-US"/>
+        </w:rPr>
+        <w:t>through Firebase it is possible to install packages for Flutter, in order to reduce the work needed for the developer</w:t>
       </w:r>
     </w:p>
     <w:p>
@@ -21999,23 +22090,35 @@
         </w:numPr>
         <w:spacing w:line="276" w:lineRule="auto"/>
         <w:rPr>
-          <w:i/>
-          <w:iCs/>
-          <w:lang w:val="en-US"/>
-        </w:rPr>
-      </w:pPr>
-      <w:r>
-        <w:rPr>
-          <w:lang w:val="en-US"/>
-        </w:rPr>
-        <w:t>through Firebase it is possible to install packages for Flutter, in order to reduce the work needed for the developer</w:t>
-      </w:r>
-    </w:p>
-    <w:p>
-      <w:pPr>
-        <w:pStyle w:val="Paragrafoelenco"/>
-        <w:numPr>
-          <w:ilvl w:val="1"/>
+          <w:lang w:val="en-US"/>
+        </w:rPr>
+      </w:pPr>
+      <w:r>
+        <w:rPr>
+          <w:lang w:val="en-US"/>
+        </w:rPr>
+        <w:t>provides a vast array of packages that offer ready-made solutions for common tasks, functionalities, and integrations</w:t>
+      </w:r>
+    </w:p>
+    <w:p>
+      <w:pPr>
+        <w:spacing w:line="276" w:lineRule="auto"/>
+        <w:rPr>
+          <w:lang w:val="en-US"/>
+        </w:rPr>
+      </w:pPr>
+      <w:r>
+        <w:rPr>
+          <w:lang w:val="en-US"/>
+        </w:rPr>
+        <w:t xml:space="preserve">To develop Flutter applications we need: </w:t>
+      </w:r>
+    </w:p>
+    <w:p>
+      <w:pPr>
+        <w:pStyle w:val="Paragrafoelenco"/>
+        <w:numPr>
+          <w:ilvl w:val="0"/>
           <w:numId w:val="20"/>
         </w:numPr>
         <w:spacing w:line="276" w:lineRule="auto"/>
@@ -22027,21 +22130,7 @@
         <w:rPr>
           <w:lang w:val="en-US"/>
         </w:rPr>
-        <w:t>provides a vast array of packages that offer ready-made solutions for common tasks, functionalities, and integrations</w:t>
-      </w:r>
-    </w:p>
-    <w:p>
-      <w:pPr>
-        <w:spacing w:line="276" w:lineRule="auto"/>
-        <w:rPr>
-          <w:lang w:val="en-US"/>
-        </w:rPr>
-      </w:pPr>
-      <w:r>
-        <w:rPr>
-          <w:lang w:val="en-US"/>
-        </w:rPr>
-        <w:t xml:space="preserve">To develop Flutter applications we need: </w:t>
+        <w:t xml:space="preserve">Flutter SDK </w:t>
       </w:r>
     </w:p>
     <w:p>
@@ -22060,14 +22149,14 @@
         <w:rPr>
           <w:lang w:val="en-US"/>
         </w:rPr>
-        <w:t xml:space="preserve">Flutter SDK </w:t>
-      </w:r>
-    </w:p>
-    <w:p>
-      <w:pPr>
-        <w:pStyle w:val="Paragrafoelenco"/>
-        <w:numPr>
-          <w:ilvl w:val="0"/>
+        <w:t xml:space="preserve">An editor or IDE, suggested ones are: </w:t>
+      </w:r>
+    </w:p>
+    <w:p>
+      <w:pPr>
+        <w:pStyle w:val="Paragrafoelenco"/>
+        <w:numPr>
+          <w:ilvl w:val="1"/>
           <w:numId w:val="20"/>
         </w:numPr>
         <w:spacing w:line="276" w:lineRule="auto"/>
@@ -22079,7 +22168,7 @@
         <w:rPr>
           <w:lang w:val="en-US"/>
         </w:rPr>
-        <w:t xml:space="preserve">An editor or IDE, suggested ones are: </w:t>
+        <w:t>Android Studio</w:t>
       </w:r>
     </w:p>
     <w:p>
@@ -22098,7 +22187,7 @@
         <w:rPr>
           <w:lang w:val="en-US"/>
         </w:rPr>
-        <w:t>Android Studio</w:t>
+        <w:t xml:space="preserve">IntelliJ IDEA </w:t>
       </w:r>
     </w:p>
     <w:p>
@@ -22117,14 +22206,14 @@
         <w:rPr>
           <w:lang w:val="en-US"/>
         </w:rPr>
-        <w:t xml:space="preserve">IntelliJ IDEA </w:t>
-      </w:r>
-    </w:p>
-    <w:p>
-      <w:pPr>
-        <w:pStyle w:val="Paragrafoelenco"/>
-        <w:numPr>
-          <w:ilvl w:val="1"/>
+        <w:t xml:space="preserve">Visual Studio Code </w:t>
+      </w:r>
+    </w:p>
+    <w:p>
+      <w:pPr>
+        <w:pStyle w:val="Paragrafoelenco"/>
+        <w:numPr>
+          <w:ilvl w:val="0"/>
           <w:numId w:val="20"/>
         </w:numPr>
         <w:spacing w:line="276" w:lineRule="auto"/>
@@ -22136,7 +22225,34 @@
         <w:rPr>
           <w:lang w:val="en-US"/>
         </w:rPr>
-        <w:t xml:space="preserve">Visual Studio Code </w:t>
+        <w:t xml:space="preserve">For the proposed IDE there are </w:t>
+      </w:r>
+      <w:r>
+        <w:rPr>
+          <w:lang w:val="en-US"/>
+        </w:rPr>
+        <w:t>Flutter</w:t>
+      </w:r>
+      <w:r>
+        <w:rPr>
+          <w:lang w:val="en-US"/>
+        </w:rPr>
+        <w:t xml:space="preserve"> plugins</w:t>
+      </w:r>
+    </w:p>
+    <w:p>
+      <w:pPr>
+        <w:spacing w:line="276" w:lineRule="auto"/>
+        <w:rPr>
+          <w:lang w:val="en-US"/>
+        </w:rPr>
+      </w:pPr>
+      <w:r>
+        <w:rPr>
+          <w:lang w:val="en-US"/>
+        </w:rPr>
+        <w:lastRenderedPageBreak/>
+        <w:t>It’s not so hard to setup this framework:</w:t>
       </w:r>
     </w:p>
     <w:p>
@@ -22155,33 +22271,19 @@
         <w:rPr>
           <w:lang w:val="en-US"/>
         </w:rPr>
-        <w:t xml:space="preserve">For the proposed IDE there are </w:t>
-      </w:r>
-      <w:r>
-        <w:rPr>
-          <w:lang w:val="en-US"/>
-        </w:rPr>
-        <w:t>Flutter</w:t>
-      </w:r>
-      <w:r>
-        <w:rPr>
-          <w:lang w:val="en-US"/>
-        </w:rPr>
-        <w:t xml:space="preserve"> plugins</w:t>
-      </w:r>
-    </w:p>
-    <w:p>
-      <w:pPr>
-        <w:spacing w:line="276" w:lineRule="auto"/>
-        <w:rPr>
-          <w:lang w:val="en-US"/>
-        </w:rPr>
-      </w:pPr>
-      <w:r>
-        <w:rPr>
-          <w:lang w:val="en-US"/>
-        </w:rPr>
-        <w:t>It’s not so hard to setup this framework:</w:t>
+        <w:t>It is possible to install</w:t>
+      </w:r>
+      <w:r>
+        <w:rPr>
+          <w:lang w:val="en-US"/>
+        </w:rPr>
+        <w:t xml:space="preserve"> </w:t>
+      </w:r>
+      <w:r>
+        <w:rPr>
+          <w:lang w:val="en-US"/>
+        </w:rPr>
+        <w:t xml:space="preserve">Flutter on Windows, macOS o Linux </w:t>
       </w:r>
     </w:p>
     <w:p>
@@ -22200,7 +22302,71 @@
         <w:rPr>
           <w:lang w:val="en-US"/>
         </w:rPr>
-        <w:t>It is possible to install</w:t>
+        <w:t xml:space="preserve">Installation process: </w:t>
+      </w:r>
+    </w:p>
+    <w:p>
+      <w:pPr>
+        <w:pStyle w:val="Paragrafoelenco"/>
+        <w:numPr>
+          <w:ilvl w:val="1"/>
+          <w:numId w:val="20"/>
+        </w:numPr>
+        <w:spacing w:line="276" w:lineRule="auto"/>
+        <w:rPr>
+          <w:lang w:val="en-US"/>
+        </w:rPr>
+      </w:pPr>
+      <w:r>
+        <w:rPr>
+          <w:lang w:val="en-US"/>
+        </w:rPr>
+        <w:t>SDK installation</w:t>
+      </w:r>
+    </w:p>
+    <w:p>
+      <w:pPr>
+        <w:pStyle w:val="Paragrafoelenco"/>
+        <w:numPr>
+          <w:ilvl w:val="1"/>
+          <w:numId w:val="20"/>
+        </w:numPr>
+        <w:spacing w:line="276" w:lineRule="auto"/>
+        <w:rPr>
+          <w:lang w:val="en-US"/>
+        </w:rPr>
+      </w:pPr>
+      <w:r>
+        <w:rPr>
+          <w:lang w:val="en-US"/>
+        </w:rPr>
+        <w:t xml:space="preserve">PATH variable modification </w:t>
+      </w:r>
+    </w:p>
+    <w:p>
+      <w:pPr>
+        <w:pStyle w:val="Paragrafoelenco"/>
+        <w:numPr>
+          <w:ilvl w:val="1"/>
+          <w:numId w:val="20"/>
+        </w:numPr>
+        <w:spacing w:line="276" w:lineRule="auto"/>
+        <w:rPr>
+          <w:lang w:val="en-US"/>
+        </w:rPr>
+      </w:pPr>
+      <w:r>
+        <w:rPr>
+          <w:lang w:val="en-US"/>
+        </w:rPr>
+        <w:t xml:space="preserve">command </w:t>
+      </w:r>
+      <w:r>
+        <w:rPr>
+          <w:rFonts w:ascii="Courier New" w:hAnsi="Courier New" w:cs="Courier New"/>
+          <w:lang w:val="en-US"/>
+        </w:rPr>
+        <w:t>flutter doctor</w:t>
       </w:r>
       <w:r>
         <w:rPr>
@@ -22212,114 +22378,19 @@
         <w:rPr>
           <w:lang w:val="en-US"/>
         </w:rPr>
-        <w:t xml:space="preserve">Flutter on Windows, macOS o Linux </w:t>
-      </w:r>
-    </w:p>
-    <w:p>
-      <w:pPr>
-        <w:pStyle w:val="Paragrafoelenco"/>
-        <w:numPr>
-          <w:ilvl w:val="0"/>
-          <w:numId w:val="20"/>
-        </w:numPr>
-        <w:spacing w:line="276" w:lineRule="auto"/>
-        <w:rPr>
-          <w:lang w:val="en-US"/>
-        </w:rPr>
-      </w:pPr>
-      <w:r>
-        <w:rPr>
-          <w:lang w:val="en-US"/>
-        </w:rPr>
-        <w:t xml:space="preserve">Installation process: </w:t>
-      </w:r>
-    </w:p>
-    <w:p>
-      <w:pPr>
-        <w:pStyle w:val="Paragrafoelenco"/>
-        <w:numPr>
-          <w:ilvl w:val="1"/>
-          <w:numId w:val="20"/>
-        </w:numPr>
-        <w:spacing w:line="276" w:lineRule="auto"/>
-        <w:rPr>
-          <w:lang w:val="en-US"/>
-        </w:rPr>
-      </w:pPr>
-      <w:r>
-        <w:rPr>
-          <w:lang w:val="en-US"/>
-        </w:rPr>
-        <w:t>SDK installation</w:t>
-      </w:r>
-    </w:p>
-    <w:p>
-      <w:pPr>
-        <w:pStyle w:val="Paragrafoelenco"/>
-        <w:numPr>
-          <w:ilvl w:val="1"/>
-          <w:numId w:val="20"/>
-        </w:numPr>
-        <w:spacing w:line="276" w:lineRule="auto"/>
-        <w:rPr>
-          <w:lang w:val="en-US"/>
-        </w:rPr>
-      </w:pPr>
-      <w:r>
-        <w:rPr>
-          <w:lang w:val="en-US"/>
-        </w:rPr>
-        <w:t xml:space="preserve">PATH variable modification </w:t>
-      </w:r>
-    </w:p>
-    <w:p>
-      <w:pPr>
-        <w:pStyle w:val="Paragrafoelenco"/>
-        <w:numPr>
-          <w:ilvl w:val="1"/>
-          <w:numId w:val="20"/>
-        </w:numPr>
-        <w:spacing w:line="276" w:lineRule="auto"/>
-        <w:rPr>
-          <w:lang w:val="en-US"/>
-        </w:rPr>
-      </w:pPr>
-      <w:r>
-        <w:rPr>
-          <w:lang w:val="en-US"/>
-        </w:rPr>
-        <w:t xml:space="preserve">command </w:t>
+        <w:sym w:font="Wingdings" w:char="F0E0"/>
       </w:r>
       <w:r>
         <w:rPr>
           <w:rFonts w:ascii="Courier New" w:hAnsi="Courier New" w:cs="Courier New"/>
           <w:lang w:val="en-US"/>
         </w:rPr>
-        <w:t>flutter doctor</w:t>
-      </w:r>
-      <w:r>
-        <w:rPr>
-          <w:lang w:val="en-US"/>
-        </w:rPr>
         <w:t xml:space="preserve"> </w:t>
       </w:r>
       <w:r>
         <w:rPr>
           <w:lang w:val="en-US"/>
         </w:rPr>
-        <w:sym w:font="Wingdings" w:char="F0E0"/>
-      </w:r>
-      <w:r>
-        <w:rPr>
-          <w:rFonts w:ascii="Courier New" w:hAnsi="Courier New" w:cs="Courier New"/>
-          <w:lang w:val="en-US"/>
-        </w:rPr>
-        <w:t xml:space="preserve"> </w:t>
-      </w:r>
-      <w:r>
-        <w:rPr>
-          <w:lang w:val="en-US"/>
-        </w:rPr>
         <w:t>Check for missing packages</w:t>
       </w:r>
     </w:p>
@@ -22334,7 +22405,6 @@
         <w:rPr>
           <w:lang w:val="en-US"/>
         </w:rPr>
-        <w:lastRenderedPageBreak/>
         <w:t>With this simple example we will learn how to use the following components of the framework:</w:t>
       </w:r>
     </w:p>
@@ -22863,14 +22933,15 @@
           <w:noProof/>
           <w:lang w:val="en-US"/>
         </w:rPr>
+        <w:lastRenderedPageBreak/>
         <w:drawing>
-          <wp:anchor distT="0" distB="0" distL="114300" distR="114300" simplePos="0" relativeHeight="251710464" behindDoc="0" locked="0" layoutInCell="1" allowOverlap="1" wp14:anchorId="405AA62B" wp14:editId="0FAE5882">
+          <wp:anchor distT="0" distB="0" distL="114300" distR="114300" simplePos="0" relativeHeight="251710464" behindDoc="0" locked="0" layoutInCell="1" allowOverlap="1" wp14:anchorId="405AA62B" wp14:editId="7B531009">
             <wp:simplePos x="0" y="0"/>
             <wp:positionH relativeFrom="column">
-              <wp:posOffset>765492</wp:posOffset>
+              <wp:posOffset>765175</wp:posOffset>
             </wp:positionH>
             <wp:positionV relativeFrom="paragraph">
-              <wp:posOffset>1412875</wp:posOffset>
+              <wp:posOffset>265642</wp:posOffset>
             </wp:positionV>
             <wp:extent cx="4910455" cy="1993900"/>
             <wp:effectExtent l="0" t="0" r="4445" b="6350"/>
@@ -22988,7 +23059,6 @@
           <w:noProof/>
           <w:lang w:val="en-US"/>
         </w:rPr>
-        <w:lastRenderedPageBreak/>
         <w:drawing>
           <wp:anchor distT="0" distB="0" distL="114300" distR="114300" simplePos="0" relativeHeight="251712512" behindDoc="0" locked="0" layoutInCell="1" allowOverlap="1" wp14:anchorId="0690A80C" wp14:editId="6E2CEE89">
             <wp:simplePos x="0" y="0"/>
@@ -23069,7 +23139,7 @@
           <w:lang w:val="en-US"/>
         </w:rPr>
       </w:pPr>
-      <w:bookmarkStart w:id="5" w:name="_Toc161396495"/>
+      <w:bookmarkStart w:id="5" w:name="_Toc161906632"/>
       <w:r>
         <w:rPr>
           <w:lang w:val="en-US"/>
@@ -23794,18 +23864,17 @@
         <w:rPr>
           <w:noProof/>
         </w:rPr>
-        <w:lastRenderedPageBreak/>
         <w:drawing>
-          <wp:anchor distT="0" distB="0" distL="114300" distR="114300" simplePos="0" relativeHeight="251716608" behindDoc="0" locked="0" layoutInCell="1" allowOverlap="1" wp14:anchorId="49C44829" wp14:editId="2628908F">
+          <wp:anchor distT="0" distB="0" distL="114300" distR="114300" simplePos="0" relativeHeight="251716608" behindDoc="0" locked="0" layoutInCell="1" allowOverlap="1" wp14:anchorId="49C44829" wp14:editId="2AB749A0">
             <wp:simplePos x="0" y="0"/>
             <wp:positionH relativeFrom="column">
-              <wp:posOffset>4032250</wp:posOffset>
+              <wp:posOffset>4402032</wp:posOffset>
             </wp:positionH>
             <wp:positionV relativeFrom="paragraph">
-              <wp:posOffset>408305</wp:posOffset>
+              <wp:posOffset>50800</wp:posOffset>
             </wp:positionV>
-            <wp:extent cx="2333333" cy="1333333"/>
-            <wp:effectExtent l="0" t="0" r="0" b="635"/>
+            <wp:extent cx="1727200" cy="986790"/>
+            <wp:effectExtent l="0" t="0" r="6350" b="3810"/>
             <wp:wrapSquare wrapText="bothSides"/>
             <wp:docPr id="1284043360" name="Immagine 1"/>
             <wp:cNvGraphicFramePr>
@@ -23827,7 +23896,7 @@
                   <pic:spPr>
                     <a:xfrm>
                       <a:off x="0" y="0"/>
-                      <a:ext cx="2333333" cy="1333333"/>
+                      <a:ext cx="1727200" cy="986790"/>
                     </a:xfrm>
                     <a:prstGeom prst="rect">
                       <a:avLst/>
@@ -23836,6 +23905,12 @@
                 </pic:pic>
               </a:graphicData>
             </a:graphic>
+            <wp14:sizeRelH relativeFrom="margin">
+              <wp14:pctWidth>0</wp14:pctWidth>
+            </wp14:sizeRelH>
+            <wp14:sizeRelV relativeFrom="margin">
+              <wp14:pctHeight>0</wp14:pctHeight>
+            </wp14:sizeRelV>
           </wp:anchor>
         </w:drawing>
       </w:r>
@@ -23965,6 +24040,7 @@
         <w:rPr>
           <w:lang w:val="en-US"/>
         </w:rPr>
+        <w:lastRenderedPageBreak/>
         <w:t xml:space="preserve">React uses a JavaScript representation of the DOM, called </w:t>
       </w:r>
       <w:r>
@@ -24604,7 +24680,6 @@
           <w:noProof/>
           <w:lang w:val="en-US"/>
         </w:rPr>
-        <w:lastRenderedPageBreak/>
         <w:drawing>
           <wp:anchor distT="0" distB="0" distL="114300" distR="114300" simplePos="0" relativeHeight="251724800" behindDoc="0" locked="0" layoutInCell="1" allowOverlap="1" wp14:anchorId="505E1B7E" wp14:editId="52150EBC">
             <wp:simplePos x="0" y="0"/>
@@ -24893,6 +24968,16 @@
     <w:p>
       <w:pPr>
         <w:pStyle w:val="Paragrafoelenco"/>
+        <w:spacing w:line="276" w:lineRule="auto"/>
+        <w:ind w:left="1440"/>
+        <w:rPr>
+          <w:lang w:val="en-US"/>
+        </w:rPr>
+      </w:pPr>
+    </w:p>
+    <w:p>
+      <w:pPr>
+        <w:pStyle w:val="Paragrafoelenco"/>
         <w:numPr>
           <w:ilvl w:val="1"/>
           <w:numId w:val="20"/>
@@ -24906,6 +24991,7 @@
         <w:rPr>
           <w:lang w:val="en-US"/>
         </w:rPr>
+        <w:lastRenderedPageBreak/>
         <w:t xml:space="preserve">Redux also introduces two functions: </w:t>
       </w:r>
     </w:p>
@@ -25141,7 +25227,6 @@
           <w:noProof/>
           <w:lang w:val="en-US"/>
         </w:rPr>
-        <w:lastRenderedPageBreak/>
         <w:drawing>
           <wp:anchor distT="0" distB="0" distL="114300" distR="114300" simplePos="0" relativeHeight="251728896" behindDoc="0" locked="0" layoutInCell="1" allowOverlap="1" wp14:anchorId="4320E24C" wp14:editId="645899A9">
             <wp:simplePos x="0" y="0"/>
@@ -25275,6 +25360,7 @@
           <w:noProof/>
           <w:lang w:val="en-US"/>
         </w:rPr>
+        <w:lastRenderedPageBreak/>
         <w:drawing>
           <wp:anchor distT="0" distB="0" distL="114300" distR="114300" simplePos="0" relativeHeight="251730944" behindDoc="0" locked="0" layoutInCell="1" allowOverlap="1" wp14:anchorId="4567AF0E" wp14:editId="41BEF939">
             <wp:simplePos x="0" y="0"/>
@@ -25525,27 +25611,24 @@
     </w:p>
     <w:p>
       <w:pPr>
-        <w:spacing w:line="276" w:lineRule="auto"/>
-        <w:rPr>
-          <w:lang w:val="en-US"/>
-        </w:rPr>
-      </w:pPr>
-    </w:p>
-    <w:p>
-      <w:pPr>
-        <w:spacing w:line="276" w:lineRule="auto"/>
-        <w:rPr>
-          <w:lang w:val="en-US"/>
-        </w:rPr>
-      </w:pPr>
-    </w:p>
-    <w:p>
-      <w:pPr>
-        <w:spacing w:line="276" w:lineRule="auto"/>
-        <w:rPr>
-          <w:lang w:val="en-US"/>
-        </w:rPr>
-      </w:pPr>
+        <w:rPr>
+          <w:rFonts w:asciiTheme="majorHAnsi" w:eastAsiaTheme="majorEastAsia" w:hAnsiTheme="majorHAnsi" w:cstheme="majorBidi"/>
+          <w:b/>
+          <w:bCs/>
+          <w:smallCaps/>
+          <w:color w:val="000000" w:themeColor="text1"/>
+          <w:sz w:val="36"/>
+          <w:szCs w:val="36"/>
+          <w:lang w:val="en-US"/>
+        </w:rPr>
+      </w:pPr>
+      <w:bookmarkStart w:id="6" w:name="_Toc161906633"/>
+      <w:r>
+        <w:rPr>
+          <w:lang w:val="en-US"/>
+        </w:rPr>
+        <w:br w:type="page"/>
+      </w:r>
     </w:p>
     <w:p>
       <w:pPr>
@@ -25556,7 +25639,6 @@
           <w:lang w:val="en-US"/>
         </w:rPr>
       </w:pPr>
-      <w:bookmarkStart w:id="6" w:name="_Toc161396496"/>
       <w:r>
         <w:rPr>
           <w:lang w:val="en-US"/>
@@ -26393,7 +26475,6 @@
           <w:lang w:val="en-US"/>
         </w:rPr>
       </w:pPr>
-      <w:bookmarkStart w:id="7" w:name="_Toc161396497"/>
       <w:r>
         <w:rPr>
           <w:lang w:val="en-US"/>
@@ -26413,6 +26494,7 @@
           <w:lang w:val="en-US"/>
         </w:rPr>
       </w:pPr>
+      <w:bookmarkStart w:id="7" w:name="_Toc161906634"/>
       <w:r>
         <w:rPr>
           <w:lang w:val="en-US"/>
@@ -28477,7 +28559,7 @@
           <w:lang w:val="en-US"/>
         </w:rPr>
       </w:pPr>
-      <w:bookmarkStart w:id="8" w:name="_Toc161396498"/>
+      <w:bookmarkStart w:id="8" w:name="_Toc161906635"/>
       <w:r>
         <w:rPr>
           <w:lang w:val="en-US"/>
@@ -28530,11 +28612,334 @@
     </w:p>
     <w:p>
       <w:pPr>
-        <w:spacing w:line="276" w:lineRule="auto"/>
-        <w:rPr>
-          <w:lang w:val="en-US"/>
-        </w:rPr>
-      </w:pPr>
+        <w:pStyle w:val="Paragrafoelenco"/>
+        <w:numPr>
+          <w:ilvl w:val="0"/>
+          <w:numId w:val="23"/>
+        </w:numPr>
+        <w:spacing w:line="276" w:lineRule="auto"/>
+        <w:rPr>
+          <w:lang w:val="en-US"/>
+        </w:rPr>
+      </w:pPr>
+      <w:r>
+        <w:rPr>
+          <w:lang w:val="en-US"/>
+        </w:rPr>
+        <w:t>Publishing an application on the Apple Store requires an Apple Developer Program account</w:t>
+      </w:r>
+    </w:p>
+    <w:p>
+      <w:pPr>
+        <w:pStyle w:val="Paragrafoelenco"/>
+        <w:numPr>
+          <w:ilvl w:val="1"/>
+          <w:numId w:val="23"/>
+        </w:numPr>
+        <w:spacing w:line="276" w:lineRule="auto"/>
+        <w:rPr>
+          <w:lang w:val="en-US"/>
+        </w:rPr>
+      </w:pPr>
+      <w:r>
+        <w:rPr>
+          <w:lang w:val="en-US"/>
+        </w:rPr>
+        <w:t>Cost: 99$/year</w:t>
+      </w:r>
+    </w:p>
+    <w:p>
+      <w:pPr>
+        <w:pStyle w:val="Paragrafoelenco"/>
+        <w:numPr>
+          <w:ilvl w:val="2"/>
+          <w:numId w:val="23"/>
+        </w:numPr>
+        <w:spacing w:line="276" w:lineRule="auto"/>
+        <w:rPr>
+          <w:lang w:val="en-US"/>
+        </w:rPr>
+      </w:pPr>
+      <w:r>
+        <w:rPr>
+          <w:lang w:val="en-US"/>
+        </w:rPr>
+        <w:t>Much higher than Play Store</w:t>
+      </w:r>
+    </w:p>
+    <w:p>
+      <w:pPr>
+        <w:pStyle w:val="Paragrafoelenco"/>
+        <w:numPr>
+          <w:ilvl w:val="2"/>
+          <w:numId w:val="23"/>
+        </w:numPr>
+        <w:spacing w:line="276" w:lineRule="auto"/>
+        <w:rPr>
+          <w:lang w:val="en-US"/>
+        </w:rPr>
+      </w:pPr>
+      <w:r>
+        <w:rPr>
+          <w:lang w:val="en-US"/>
+        </w:rPr>
+        <w:t>In theory, done to discourage people from putting bad quality apps</w:t>
+      </w:r>
+    </w:p>
+    <w:p>
+      <w:pPr>
+        <w:pStyle w:val="Paragrafoelenco"/>
+        <w:numPr>
+          <w:ilvl w:val="2"/>
+          <w:numId w:val="23"/>
+        </w:numPr>
+        <w:spacing w:line="276" w:lineRule="auto"/>
+        <w:rPr>
+          <w:lang w:val="en-US"/>
+        </w:rPr>
+      </w:pPr>
+      <w:r>
+        <w:rPr>
+          <w:lang w:val="en-US"/>
+        </w:rPr>
+        <w:t>In reality, it speaks to Apple status symbol: money money money</w:t>
+      </w:r>
+    </w:p>
+    <w:p>
+      <w:pPr>
+        <w:pStyle w:val="Paragrafoelenco"/>
+        <w:numPr>
+          <w:ilvl w:val="3"/>
+          <w:numId w:val="23"/>
+        </w:numPr>
+        <w:spacing w:line="276" w:lineRule="auto"/>
+        <w:rPr>
+          <w:lang w:val="en-US"/>
+        </w:rPr>
+      </w:pPr>
+      <w:r>
+        <w:rPr>
+          <w:lang w:val="en-US"/>
+        </w:rPr>
+        <w:t>crafting a standard for more wealthy like people</w:t>
+      </w:r>
+    </w:p>
+    <w:p>
+      <w:pPr>
+        <w:pStyle w:val="Paragrafoelenco"/>
+        <w:numPr>
+          <w:ilvl w:val="1"/>
+          <w:numId w:val="23"/>
+        </w:numPr>
+        <w:spacing w:line="276" w:lineRule="auto"/>
+        <w:rPr>
+          <w:lang w:val="en-US"/>
+        </w:rPr>
+      </w:pPr>
+      <w:r>
+        <w:rPr>
+          <w:lang w:val="en-US"/>
+        </w:rPr>
+        <w:t>Necessary for signing the application</w:t>
+      </w:r>
+    </w:p>
+    <w:p>
+      <w:pPr>
+        <w:pStyle w:val="Paragrafoelenco"/>
+        <w:numPr>
+          <w:ilvl w:val="1"/>
+          <w:numId w:val="23"/>
+        </w:numPr>
+        <w:spacing w:line="276" w:lineRule="auto"/>
+        <w:rPr>
+          <w:lang w:val="en-US"/>
+        </w:rPr>
+      </w:pPr>
+      <w:r>
+        <w:rPr>
+          <w:lang w:val="en-US"/>
+        </w:rPr>
+        <w:t xml:space="preserve">Registration as a private user or as a company </w:t>
+      </w:r>
+      <w:r>
+        <w:rPr>
+          <w:lang w:val="en-US"/>
+        </w:rPr>
+        <w:t>who publish the product</w:t>
+      </w:r>
+    </w:p>
+    <w:p>
+      <w:pPr>
+        <w:pStyle w:val="Paragrafoelenco"/>
+        <w:numPr>
+          <w:ilvl w:val="0"/>
+          <w:numId w:val="23"/>
+        </w:numPr>
+        <w:spacing w:line="276" w:lineRule="auto"/>
+        <w:rPr>
+          <w:lang w:val="en-US"/>
+        </w:rPr>
+      </w:pPr>
+      <w:r>
+        <w:rPr>
+          <w:lang w:val="en-US"/>
+        </w:rPr>
+        <w:t xml:space="preserve">Moreover, an App Store Connect </w:t>
+      </w:r>
+      <w:hyperlink r:id="rId53" w:history="1">
+        <w:r>
+          <w:rPr>
+            <w:rStyle w:val="Collegamentoipertestuale"/>
+            <w:lang w:val="en-US"/>
+          </w:rPr>
+          <w:t>account</w:t>
+        </w:r>
+      </w:hyperlink>
+      <w:r>
+        <w:rPr>
+          <w:lang w:val="en-US"/>
+        </w:rPr>
+        <w:t xml:space="preserve"> is necessary</w:t>
+      </w:r>
+    </w:p>
+    <w:p>
+      <w:pPr>
+        <w:pStyle w:val="Paragrafoelenco"/>
+        <w:numPr>
+          <w:ilvl w:val="0"/>
+          <w:numId w:val="23"/>
+        </w:numPr>
+        <w:spacing w:line="276" w:lineRule="auto"/>
+        <w:rPr>
+          <w:lang w:val="en-US"/>
+        </w:rPr>
+      </w:pPr>
+      <w:r>
+        <w:rPr>
+          <w:lang w:val="en-US"/>
+        </w:rPr>
+        <w:t xml:space="preserve">The entire process is much longer than the one for the Play Store </w:t>
+      </w:r>
+    </w:p>
+    <w:p>
+      <w:pPr>
+        <w:pStyle w:val="Paragrafoelenco"/>
+        <w:numPr>
+          <w:ilvl w:val="1"/>
+          <w:numId w:val="23"/>
+        </w:numPr>
+        <w:spacing w:line="276" w:lineRule="auto"/>
+        <w:rPr>
+          <w:lang w:val="en-US"/>
+        </w:rPr>
+      </w:pPr>
+      <w:r>
+        <w:rPr>
+          <w:lang w:val="en-US"/>
+        </w:rPr>
+        <w:t>Because it follows standards</w:t>
+      </w:r>
+    </w:p>
+    <w:p>
+      <w:pPr>
+        <w:pStyle w:val="Paragrafoelenco"/>
+        <w:numPr>
+          <w:ilvl w:val="0"/>
+          <w:numId w:val="23"/>
+        </w:numPr>
+        <w:spacing w:line="276" w:lineRule="auto"/>
+        <w:rPr>
+          <w:lang w:val="en-US"/>
+        </w:rPr>
+      </w:pPr>
+      <w:r>
+        <w:rPr>
+          <w:lang w:val="en-US"/>
+        </w:rPr>
+        <w:t>Publication process requires a Mac with Xcode installed</w:t>
+      </w:r>
+    </w:p>
+    <w:p>
+      <w:pPr>
+        <w:pStyle w:val="Paragrafoelenco"/>
+        <w:numPr>
+          <w:ilvl w:val="1"/>
+          <w:numId w:val="23"/>
+        </w:numPr>
+        <w:spacing w:line="276" w:lineRule="auto"/>
+        <w:rPr>
+          <w:lang w:val="en-US"/>
+        </w:rPr>
+      </w:pPr>
+      <w:r>
+        <w:rPr>
+          <w:lang w:val="en-US"/>
+        </w:rPr>
+        <w:t>It is not always necessary to directly use Xcode, but the program for building the app uses Xcode</w:t>
+      </w:r>
+      <w:r>
+        <w:rPr>
+          <w:lang w:val="en-US"/>
+        </w:rPr>
+        <w:t>, only available for licensed platforms</w:t>
+      </w:r>
+    </w:p>
+    <w:p>
+      <w:pPr>
+        <w:pStyle w:val="Paragrafoelenco"/>
+        <w:numPr>
+          <w:ilvl w:val="2"/>
+          <w:numId w:val="23"/>
+        </w:numPr>
+        <w:spacing w:line="276" w:lineRule="auto"/>
+        <w:rPr>
+          <w:lang w:val="en-US"/>
+        </w:rPr>
+      </w:pPr>
+      <w:r>
+        <w:rPr>
+          <w:lang w:val="en-US"/>
+        </w:rPr>
+        <w:t>There are workarounds on this</w:t>
+      </w:r>
+    </w:p>
+    <w:p>
+      <w:pPr>
+        <w:pStyle w:val="Paragrafoelenco"/>
+        <w:numPr>
+          <w:ilvl w:val="2"/>
+          <w:numId w:val="23"/>
+        </w:numPr>
+        <w:spacing w:line="276" w:lineRule="auto"/>
+        <w:rPr>
+          <w:lang w:val="en-US"/>
+        </w:rPr>
+      </w:pPr>
+      <w:r>
+        <w:rPr>
+          <w:lang w:val="en-US"/>
+        </w:rPr>
+        <w:t>but the building process will use Xcode nevertheless</w:t>
+      </w:r>
+    </w:p>
+    <w:p>
+      <w:pPr>
+        <w:pStyle w:val="Paragrafoelenco"/>
+        <w:numPr>
+          <w:ilvl w:val="1"/>
+          <w:numId w:val="23"/>
+        </w:numPr>
+        <w:spacing w:line="276" w:lineRule="auto"/>
+        <w:rPr>
+          <w:lang w:val="en-US"/>
+        </w:rPr>
+      </w:pPr>
+      <w:r>
+        <w:rPr>
+          <w:lang w:val="en-US"/>
+        </w:rPr>
+        <w:t>Necessary for high-resolution screenshot</w:t>
+      </w:r>
       <w:r>
         <w:rPr>
           <w:lang w:val="en-US"/>
@@ -28551,7 +28956,7 @@
           <w:lang w:val="en-US"/>
         </w:rPr>
       </w:pPr>
-      <w:bookmarkStart w:id="9" w:name="_Toc161396499"/>
+      <w:bookmarkStart w:id="9" w:name="_Toc161906636"/>
       <w:r>
         <w:rPr>
           <w:lang w:val="en-US"/>
@@ -28584,7 +28989,7 @@
           <w:lang w:val="en-US"/>
         </w:rPr>
       </w:pPr>
-      <w:bookmarkStart w:id="10" w:name="_Toc161396500"/>
+      <w:bookmarkStart w:id="10" w:name="_Toc161906637"/>
       <w:r>
         <w:rPr>
           <w:lang w:val="en-US"/>
@@ -28617,7 +29022,7 @@
           <w:lang w:val="en-US"/>
         </w:rPr>
       </w:pPr>
-      <w:bookmarkStart w:id="11" w:name="_Toc161396501"/>
+      <w:bookmarkStart w:id="11" w:name="_Toc161906638"/>
       <w:r>
         <w:rPr>
           <w:lang w:val="en-US"/>
@@ -28650,7 +29055,7 @@
           <w:lang w:val="en-US"/>
         </w:rPr>
       </w:pPr>
-      <w:bookmarkStart w:id="12" w:name="_Toc161396502"/>
+      <w:bookmarkStart w:id="12" w:name="_Toc161906639"/>
       <w:r>
         <w:rPr>
           <w:lang w:val="en-US"/>
@@ -28683,7 +29088,7 @@
           <w:lang w:val="en-US"/>
         </w:rPr>
       </w:pPr>
-      <w:bookmarkStart w:id="13" w:name="_Toc161396503"/>
+      <w:bookmarkStart w:id="13" w:name="_Toc161906640"/>
       <w:r>
         <w:rPr>
           <w:lang w:val="en-US"/>
@@ -28716,7 +29121,7 @@
           <w:lang w:val="en-US"/>
         </w:rPr>
       </w:pPr>
-      <w:bookmarkStart w:id="14" w:name="_Toc161396504"/>
+      <w:bookmarkStart w:id="14" w:name="_Toc161906641"/>
       <w:r>
         <w:rPr>
           <w:lang w:val="en-US"/>
@@ -28749,7 +29154,7 @@
           <w:lang w:val="en-US"/>
         </w:rPr>
       </w:pPr>
-      <w:bookmarkStart w:id="15" w:name="_Toc161396505"/>
+      <w:bookmarkStart w:id="15" w:name="_Toc161906642"/>
       <w:r>
         <w:rPr>
           <w:lang w:val="en-US"/>
@@ -28782,7 +29187,7 @@
           <w:lang w:val="en-US"/>
         </w:rPr>
       </w:pPr>
-      <w:bookmarkStart w:id="16" w:name="_Toc161396506"/>
+      <w:bookmarkStart w:id="16" w:name="_Toc161906643"/>
       <w:r>
         <w:rPr>
           <w:lang w:val="en-US"/>
@@ -28793,8 +29198,8 @@
       <w:bookmarkEnd w:id="16"/>
     </w:p>
     <w:sectPr>
-      <w:headerReference w:type="default" r:id="rId53"/>
-      <w:footerReference w:type="default" r:id="rId54"/>
+      <w:headerReference w:type="default" r:id="rId54"/>
+      <w:footerReference w:type="default" r:id="rId55"/>
       <w:pgSz w:w="11906" w:h="16838"/>
       <w:pgMar w:top="1417" w:right="1134" w:bottom="1134" w:left="1134" w:header="708" w:footer="708" w:gutter="0"/>
       <w:pgNumType w:start="0"/>
@@ -29857,7 +30262,7 @@
         <w:rFonts w:ascii="Wingdings" w:hAnsi="Wingdings" w:hint="default"/>
       </w:rPr>
     </w:lvl>
-    <w:lvl w:ilvl="3" w:tplc="04100001" w:tentative="1">
+    <w:lvl w:ilvl="3" w:tplc="04100001">
       <w:start w:val="1"/>
       <w:numFmt w:val="bullet"/>
       <w:lvlText w:val=""/>
@@ -31726,9 +32131,12 @@
     <w:rsid w:val="003C1D34"/>
     <w:rsid w:val="004A66F7"/>
     <w:rsid w:val="005145F0"/>
+    <w:rsid w:val="00564562"/>
     <w:rsid w:val="005F4A9D"/>
+    <w:rsid w:val="00682B80"/>
     <w:rsid w:val="006842E5"/>
     <w:rsid w:val="006B1F3A"/>
+    <w:rsid w:val="006E3450"/>
     <w:rsid w:val="00724B5F"/>
     <w:rsid w:val="00771A6D"/>
     <w:rsid w:val="008A4DB7"/>
@@ -31736,6 +32144,7 @@
     <w:rsid w:val="0097678C"/>
     <w:rsid w:val="009E55C3"/>
     <w:rsid w:val="00A10A59"/>
+    <w:rsid w:val="00A11DAE"/>
     <w:rsid w:val="00A16FD4"/>
     <w:rsid w:val="00A75995"/>
     <w:rsid w:val="00C0268A"/>
@@ -31744,6 +32153,7 @@
     <w:rsid w:val="00EA289D"/>
     <w:rsid w:val="00F30DFF"/>
     <w:rsid w:val="00F36E64"/>
+    <w:rsid w:val="00F92ED0"/>
   </w:rsids>
   <m:mathPr>
     <m:mathFont m:val="Cambria Math"/>

</xml_diff>

<commit_message>
Updates after today's lesson
</commit_message>
<xml_diff>
--- a/Notes/Mobile Programming and Multimedia Simple (for real).docx
+++ b/Notes/Mobile Programming and Multimedia Simple (for real).docx
@@ -39,7 +39,7 @@
               <w:color w:val="156082" w:themeColor="accent1"/>
             </w:rPr>
             <w:drawing>
-              <wp:anchor distT="0" distB="0" distL="114300" distR="114300" simplePos="0" relativeHeight="251665408" behindDoc="1" locked="0" layoutInCell="1" allowOverlap="1" wp14:anchorId="789A0581" wp14:editId="3C9B19E3">
+              <wp:anchor distT="0" distB="0" distL="114300" distR="114300" simplePos="0" relativeHeight="251665408" behindDoc="1" locked="0" layoutInCell="1" allowOverlap="1" wp14:anchorId="789A0581" wp14:editId="314E79CA">
                 <wp:simplePos x="0" y="0"/>
                 <wp:positionH relativeFrom="column">
                   <wp:posOffset>2283753</wp:posOffset>
@@ -531,7 +531,7 @@
           <w:r>
             <w:fldChar w:fldCharType="separate"/>
           </w:r>
-          <w:hyperlink w:anchor="_Toc161906627" w:history="1">
+          <w:hyperlink w:anchor="_Toc162352196" w:history="1">
             <w:r>
               <w:rPr>
                 <w:rStyle w:val="Collegamentoipertestuale"/>
@@ -576,7 +576,7 @@
                 <w:noProof/>
                 <w:webHidden/>
               </w:rPr>
-              <w:instrText xml:space="preserve"> PAGEREF _Toc161906627 \h </w:instrText>
+              <w:instrText xml:space="preserve"> PAGEREF _Toc162352196 \h </w:instrText>
             </w:r>
             <w:r>
               <w:rPr>
@@ -623,7 +623,7 @@
               <w14:ligatures w14:val="standardContextual"/>
             </w:rPr>
           </w:pPr>
-          <w:hyperlink w:anchor="_Toc161906628" w:history="1">
+          <w:hyperlink w:anchor="_Toc162352197" w:history="1">
             <w:r>
               <w:rPr>
                 <w:rStyle w:val="Collegamentoipertestuale"/>
@@ -670,7 +670,7 @@
                 <w:noProof/>
                 <w:webHidden/>
               </w:rPr>
-              <w:instrText xml:space="preserve"> PAGEREF _Toc161906628 \h </w:instrText>
+              <w:instrText xml:space="preserve"> PAGEREF _Toc162352197 \h </w:instrText>
             </w:r>
             <w:r>
               <w:rPr>
@@ -717,7 +717,7 @@
               <w14:ligatures w14:val="standardContextual"/>
             </w:rPr>
           </w:pPr>
-          <w:hyperlink w:anchor="_Toc161906629" w:history="1">
+          <w:hyperlink w:anchor="_Toc162352198" w:history="1">
             <w:r>
               <w:rPr>
                 <w:rStyle w:val="Collegamentoipertestuale"/>
@@ -764,7 +764,7 @@
                 <w:noProof/>
                 <w:webHidden/>
               </w:rPr>
-              <w:instrText xml:space="preserve"> PAGEREF _Toc161906629 \h </w:instrText>
+              <w:instrText xml:space="preserve"> PAGEREF _Toc162352198 \h </w:instrText>
             </w:r>
             <w:r>
               <w:rPr>
@@ -797,6 +797,194 @@
         </w:p>
         <w:p>
           <w:pPr>
+            <w:pStyle w:val="Sommario2"/>
+            <w:tabs>
+              <w:tab w:val="left" w:pos="960"/>
+              <w:tab w:val="right" w:leader="dot" w:pos="9628"/>
+            </w:tabs>
+            <w:rPr>
+              <w:noProof/>
+              <w:kern w:val="2"/>
+              <w:sz w:val="24"/>
+              <w:szCs w:val="24"/>
+              <w:lang w:eastAsia="it-IT"/>
+              <w14:ligatures w14:val="standardContextual"/>
+            </w:rPr>
+          </w:pPr>
+          <w:hyperlink w:anchor="_Toc162352199" w:history="1">
+            <w:r>
+              <w:rPr>
+                <w:rStyle w:val="Collegamentoipertestuale"/>
+                <w:noProof/>
+                <w:lang w:val="en-US"/>
+              </w:rPr>
+              <w:t>4.1</w:t>
+            </w:r>
+            <w:r>
+              <w:rPr>
+                <w:noProof/>
+                <w:kern w:val="2"/>
+                <w:sz w:val="24"/>
+                <w:szCs w:val="24"/>
+                <w:lang w:eastAsia="it-IT"/>
+                <w14:ligatures w14:val="standardContextual"/>
+              </w:rPr>
+              <w:tab/>
+            </w:r>
+            <w:r>
+              <w:rPr>
+                <w:rStyle w:val="Collegamentoipertestuale"/>
+                <w:noProof/>
+                <w:lang w:val="en-US"/>
+              </w:rPr>
+              <w:t>Raj and Tolety Frameworks Classification</w:t>
+            </w:r>
+            <w:r>
+              <w:rPr>
+                <w:noProof/>
+                <w:webHidden/>
+              </w:rPr>
+              <w:tab/>
+            </w:r>
+            <w:r>
+              <w:rPr>
+                <w:noProof/>
+                <w:webHidden/>
+              </w:rPr>
+              <w:fldChar w:fldCharType="begin"/>
+            </w:r>
+            <w:r>
+              <w:rPr>
+                <w:noProof/>
+                <w:webHidden/>
+              </w:rPr>
+              <w:instrText xml:space="preserve"> PAGEREF _Toc162352199 \h </w:instrText>
+            </w:r>
+            <w:r>
+              <w:rPr>
+                <w:noProof/>
+                <w:webHidden/>
+              </w:rPr>
+            </w:r>
+            <w:r>
+              <w:rPr>
+                <w:noProof/>
+                <w:webHidden/>
+              </w:rPr>
+              <w:fldChar w:fldCharType="separate"/>
+            </w:r>
+            <w:r>
+              <w:rPr>
+                <w:noProof/>
+                <w:webHidden/>
+              </w:rPr>
+              <w:t>11</w:t>
+            </w:r>
+            <w:r>
+              <w:rPr>
+                <w:noProof/>
+                <w:webHidden/>
+              </w:rPr>
+              <w:fldChar w:fldCharType="end"/>
+            </w:r>
+          </w:hyperlink>
+        </w:p>
+        <w:p>
+          <w:pPr>
+            <w:pStyle w:val="Sommario2"/>
+            <w:tabs>
+              <w:tab w:val="left" w:pos="960"/>
+              <w:tab w:val="right" w:leader="dot" w:pos="9628"/>
+            </w:tabs>
+            <w:rPr>
+              <w:noProof/>
+              <w:kern w:val="2"/>
+              <w:sz w:val="24"/>
+              <w:szCs w:val="24"/>
+              <w:lang w:eastAsia="it-IT"/>
+              <w14:ligatures w14:val="standardContextual"/>
+            </w:rPr>
+          </w:pPr>
+          <w:hyperlink w:anchor="_Toc162352200" w:history="1">
+            <w:r>
+              <w:rPr>
+                <w:rStyle w:val="Collegamentoipertestuale"/>
+                <w:noProof/>
+                <w:lang w:val="en-US"/>
+              </w:rPr>
+              <w:t>4.2</w:t>
+            </w:r>
+            <w:r>
+              <w:rPr>
+                <w:noProof/>
+                <w:kern w:val="2"/>
+                <w:sz w:val="24"/>
+                <w:szCs w:val="24"/>
+                <w:lang w:eastAsia="it-IT"/>
+                <w14:ligatures w14:val="standardContextual"/>
+              </w:rPr>
+              <w:tab/>
+            </w:r>
+            <w:r>
+              <w:rPr>
+                <w:rStyle w:val="Collegamentoipertestuale"/>
+                <w:noProof/>
+                <w:lang w:val="en-US"/>
+              </w:rPr>
+              <w:t>El-Kassan Classification</w:t>
+            </w:r>
+            <w:r>
+              <w:rPr>
+                <w:noProof/>
+                <w:webHidden/>
+              </w:rPr>
+              <w:tab/>
+            </w:r>
+            <w:r>
+              <w:rPr>
+                <w:noProof/>
+                <w:webHidden/>
+              </w:rPr>
+              <w:fldChar w:fldCharType="begin"/>
+            </w:r>
+            <w:r>
+              <w:rPr>
+                <w:noProof/>
+                <w:webHidden/>
+              </w:rPr>
+              <w:instrText xml:space="preserve"> PAGEREF _Toc162352200 \h </w:instrText>
+            </w:r>
+            <w:r>
+              <w:rPr>
+                <w:noProof/>
+                <w:webHidden/>
+              </w:rPr>
+            </w:r>
+            <w:r>
+              <w:rPr>
+                <w:noProof/>
+                <w:webHidden/>
+              </w:rPr>
+              <w:fldChar w:fldCharType="separate"/>
+            </w:r>
+            <w:r>
+              <w:rPr>
+                <w:noProof/>
+                <w:webHidden/>
+              </w:rPr>
+              <w:t>15</w:t>
+            </w:r>
+            <w:r>
+              <w:rPr>
+                <w:noProof/>
+                <w:webHidden/>
+              </w:rPr>
+              <w:fldChar w:fldCharType="end"/>
+            </w:r>
+          </w:hyperlink>
+        </w:p>
+        <w:p>
+          <w:pPr>
             <w:pStyle w:val="Sommario1"/>
             <w:tabs>
               <w:tab w:val="left" w:pos="480"/>
@@ -811,7 +999,7 @@
               <w14:ligatures w14:val="standardContextual"/>
             </w:rPr>
           </w:pPr>
-          <w:hyperlink w:anchor="_Toc161906630" w:history="1">
+          <w:hyperlink w:anchor="_Toc162352201" w:history="1">
             <w:r>
               <w:rPr>
                 <w:rStyle w:val="Collegamentoipertestuale"/>
@@ -858,7 +1046,7 @@
                 <w:noProof/>
                 <w:webHidden/>
               </w:rPr>
-              <w:instrText xml:space="preserve"> PAGEREF _Toc161906630 \h </w:instrText>
+              <w:instrText xml:space="preserve"> PAGEREF _Toc162352201 \h </w:instrText>
             </w:r>
             <w:r>
               <w:rPr>
@@ -905,7 +1093,7 @@
               <w14:ligatures w14:val="standardContextual"/>
             </w:rPr>
           </w:pPr>
-          <w:hyperlink w:anchor="_Toc161906631" w:history="1">
+          <w:hyperlink w:anchor="_Toc162352202" w:history="1">
             <w:r>
               <w:rPr>
                 <w:rStyle w:val="Collegamentoipertestuale"/>
@@ -952,7 +1140,7 @@
                 <w:noProof/>
                 <w:webHidden/>
               </w:rPr>
-              <w:instrText xml:space="preserve"> PAGEREF _Toc161906631 \h </w:instrText>
+              <w:instrText xml:space="preserve"> PAGEREF _Toc162352202 \h </w:instrText>
             </w:r>
             <w:r>
               <w:rPr>
@@ -999,7 +1187,7 @@
               <w14:ligatures w14:val="standardContextual"/>
             </w:rPr>
           </w:pPr>
-          <w:hyperlink w:anchor="_Toc161906632" w:history="1">
+          <w:hyperlink w:anchor="_Toc162352203" w:history="1">
             <w:r>
               <w:rPr>
                 <w:rStyle w:val="Collegamentoipertestuale"/>
@@ -1046,7 +1234,7 @@
                 <w:noProof/>
                 <w:webHidden/>
               </w:rPr>
-              <w:instrText xml:space="preserve"> PAGEREF _Toc161906632 \h </w:instrText>
+              <w:instrText xml:space="preserve"> PAGEREF _Toc162352203 \h </w:instrText>
             </w:r>
             <w:r>
               <w:rPr>
@@ -1093,7 +1281,7 @@
               <w14:ligatures w14:val="standardContextual"/>
             </w:rPr>
           </w:pPr>
-          <w:hyperlink w:anchor="_Toc161906633" w:history="1">
+          <w:hyperlink w:anchor="_Toc162352204" w:history="1">
             <w:r>
               <w:rPr>
                 <w:rStyle w:val="Collegamentoipertestuale"/>
@@ -1140,7 +1328,7 @@
                 <w:noProof/>
                 <w:webHidden/>
               </w:rPr>
-              <w:instrText xml:space="preserve"> PAGEREF _Toc161906633 \h </w:instrText>
+              <w:instrText xml:space="preserve"> PAGEREF _Toc162352204 \h </w:instrText>
             </w:r>
             <w:r>
               <w:rPr>
@@ -1187,7 +1375,7 @@
               <w14:ligatures w14:val="standardContextual"/>
             </w:rPr>
           </w:pPr>
-          <w:hyperlink w:anchor="_Toc161906634" w:history="1">
+          <w:hyperlink w:anchor="_Toc162352205" w:history="1">
             <w:r>
               <w:rPr>
                 <w:rStyle w:val="Collegamentoipertestuale"/>
@@ -1234,7 +1422,7 @@
                 <w:noProof/>
                 <w:webHidden/>
               </w:rPr>
-              <w:instrText xml:space="preserve"> PAGEREF _Toc161906634 \h </w:instrText>
+              <w:instrText xml:space="preserve"> PAGEREF _Toc162352205 \h </w:instrText>
             </w:r>
             <w:r>
               <w:rPr>
@@ -1281,7 +1469,7 @@
               <w14:ligatures w14:val="standardContextual"/>
             </w:rPr>
           </w:pPr>
-          <w:hyperlink w:anchor="_Toc161906635" w:history="1">
+          <w:hyperlink w:anchor="_Toc162352206" w:history="1">
             <w:r>
               <w:rPr>
                 <w:rStyle w:val="Collegamentoipertestuale"/>
@@ -1328,7 +1516,7 @@
                 <w:noProof/>
                 <w:webHidden/>
               </w:rPr>
-              <w:instrText xml:space="preserve"> PAGEREF _Toc161906635 \h </w:instrText>
+              <w:instrText xml:space="preserve"> PAGEREF _Toc162352206 \h </w:instrText>
             </w:r>
             <w:r>
               <w:rPr>
@@ -1375,7 +1563,7 @@
               <w14:ligatures w14:val="standardContextual"/>
             </w:rPr>
           </w:pPr>
-          <w:hyperlink w:anchor="_Toc161906636" w:history="1">
+          <w:hyperlink w:anchor="_Toc162352207" w:history="1">
             <w:r>
               <w:rPr>
                 <w:rStyle w:val="Collegamentoipertestuale"/>
@@ -1422,7 +1610,7 @@
                 <w:noProof/>
                 <w:webHidden/>
               </w:rPr>
-              <w:instrText xml:space="preserve"> PAGEREF _Toc161906636 \h </w:instrText>
+              <w:instrText xml:space="preserve"> PAGEREF _Toc162352207 \h </w:instrText>
             </w:r>
             <w:r>
               <w:rPr>
@@ -1469,7 +1657,7 @@
               <w14:ligatures w14:val="standardContextual"/>
             </w:rPr>
           </w:pPr>
-          <w:hyperlink w:anchor="_Toc161906637" w:history="1">
+          <w:hyperlink w:anchor="_Toc162352208" w:history="1">
             <w:r>
               <w:rPr>
                 <w:rStyle w:val="Collegamentoipertestuale"/>
@@ -1516,7 +1704,7 @@
                 <w:noProof/>
                 <w:webHidden/>
               </w:rPr>
-              <w:instrText xml:space="preserve"> PAGEREF _Toc161906637 \h </w:instrText>
+              <w:instrText xml:space="preserve"> PAGEREF _Toc162352208 \h </w:instrText>
             </w:r>
             <w:r>
               <w:rPr>
@@ -1563,7 +1751,7 @@
               <w14:ligatures w14:val="standardContextual"/>
             </w:rPr>
           </w:pPr>
-          <w:hyperlink w:anchor="_Toc161906638" w:history="1">
+          <w:hyperlink w:anchor="_Toc162352209" w:history="1">
             <w:r>
               <w:rPr>
                 <w:rStyle w:val="Collegamentoipertestuale"/>
@@ -1610,7 +1798,7 @@
                 <w:noProof/>
                 <w:webHidden/>
               </w:rPr>
-              <w:instrText xml:space="preserve"> PAGEREF _Toc161906638 \h </w:instrText>
+              <w:instrText xml:space="preserve"> PAGEREF _Toc162352209 \h </w:instrText>
             </w:r>
             <w:r>
               <w:rPr>
@@ -1657,7 +1845,7 @@
               <w14:ligatures w14:val="standardContextual"/>
             </w:rPr>
           </w:pPr>
-          <w:hyperlink w:anchor="_Toc161906639" w:history="1">
+          <w:hyperlink w:anchor="_Toc162352210" w:history="1">
             <w:r>
               <w:rPr>
                 <w:rStyle w:val="Collegamentoipertestuale"/>
@@ -1704,7 +1892,7 @@
                 <w:noProof/>
                 <w:webHidden/>
               </w:rPr>
-              <w:instrText xml:space="preserve"> PAGEREF _Toc161906639 \h </w:instrText>
+              <w:instrText xml:space="preserve"> PAGEREF _Toc162352210 \h </w:instrText>
             </w:r>
             <w:r>
               <w:rPr>
@@ -1751,7 +1939,7 @@
               <w14:ligatures w14:val="standardContextual"/>
             </w:rPr>
           </w:pPr>
-          <w:hyperlink w:anchor="_Toc161906640" w:history="1">
+          <w:hyperlink w:anchor="_Toc162352211" w:history="1">
             <w:r>
               <w:rPr>
                 <w:rStyle w:val="Collegamentoipertestuale"/>
@@ -1798,7 +1986,7 @@
                 <w:noProof/>
                 <w:webHidden/>
               </w:rPr>
-              <w:instrText xml:space="preserve"> PAGEREF _Toc161906640 \h </w:instrText>
+              <w:instrText xml:space="preserve"> PAGEREF _Toc162352211 \h </w:instrText>
             </w:r>
             <w:r>
               <w:rPr>
@@ -1845,7 +2033,7 @@
               <w14:ligatures w14:val="standardContextual"/>
             </w:rPr>
           </w:pPr>
-          <w:hyperlink w:anchor="_Toc161906641" w:history="1">
+          <w:hyperlink w:anchor="_Toc162352212" w:history="1">
             <w:r>
               <w:rPr>
                 <w:rStyle w:val="Collegamentoipertestuale"/>
@@ -1892,7 +2080,7 @@
                 <w:noProof/>
                 <w:webHidden/>
               </w:rPr>
-              <w:instrText xml:space="preserve"> PAGEREF _Toc161906641 \h </w:instrText>
+              <w:instrText xml:space="preserve"> PAGEREF _Toc162352212 \h </w:instrText>
             </w:r>
             <w:r>
               <w:rPr>
@@ -1939,7 +2127,7 @@
               <w14:ligatures w14:val="standardContextual"/>
             </w:rPr>
           </w:pPr>
-          <w:hyperlink w:anchor="_Toc161906642" w:history="1">
+          <w:hyperlink w:anchor="_Toc162352213" w:history="1">
             <w:r>
               <w:rPr>
                 <w:rStyle w:val="Collegamentoipertestuale"/>
@@ -1986,7 +2174,7 @@
                 <w:noProof/>
                 <w:webHidden/>
               </w:rPr>
-              <w:instrText xml:space="preserve"> PAGEREF _Toc161906642 \h </w:instrText>
+              <w:instrText xml:space="preserve"> PAGEREF _Toc162352213 \h </w:instrText>
             </w:r>
             <w:r>
               <w:rPr>
@@ -2033,7 +2221,7 @@
               <w14:ligatures w14:val="standardContextual"/>
             </w:rPr>
           </w:pPr>
-          <w:hyperlink w:anchor="_Toc161906643" w:history="1">
+          <w:hyperlink w:anchor="_Toc162352214" w:history="1">
             <w:r>
               <w:rPr>
                 <w:rStyle w:val="Collegamentoipertestuale"/>
@@ -2080,7 +2268,7 @@
                 <w:noProof/>
                 <w:webHidden/>
               </w:rPr>
-              <w:instrText xml:space="preserve"> PAGEREF _Toc161906643 \h </w:instrText>
+              <w:instrText xml:space="preserve"> PAGEREF _Toc162352214 \h </w:instrText>
             </w:r>
             <w:r>
               <w:rPr>
@@ -2255,7 +2443,7 @@
         <w:spacing w:line="276" w:lineRule="auto"/>
         <w:jc w:val="center"/>
       </w:pPr>
-      <w:bookmarkStart w:id="0" w:name="_Toc161906627"/>
+      <w:bookmarkStart w:id="0" w:name="_Toc162352196"/>
       <w:r>
         <w:lastRenderedPageBreak/>
         <w:t>Course Introduction</w:t>
@@ -4285,7 +4473,7 @@
           <w:lang w:val="en-US"/>
         </w:rPr>
       </w:pPr>
-      <w:bookmarkStart w:id="1" w:name="_Toc161906628"/>
+      <w:bookmarkStart w:id="1" w:name="_Toc162352197"/>
       <w:r>
         <w:rPr>
           <w:lang w:val="en-US"/>
@@ -6792,7 +6980,7 @@
           <w:lang w:val="en-US"/>
         </w:rPr>
       </w:pPr>
-      <w:bookmarkStart w:id="2" w:name="_Toc161906629"/>
+      <w:bookmarkStart w:id="2" w:name="_Toc162352198"/>
       <w:r>
         <w:rPr>
           <w:lang w:val="en-US"/>
@@ -8606,6 +8794,40 @@
     </w:p>
     <w:p>
       <w:pPr>
+        <w:pStyle w:val="Titolo2"/>
+        <w:pBdr>
+          <w:bottom w:val="single" w:sz="6" w:space="1" w:color="auto"/>
+        </w:pBdr>
+        <w:jc w:val="center"/>
+        <w:rPr>
+          <w:lang w:val="en-US"/>
+        </w:rPr>
+      </w:pPr>
+      <w:bookmarkStart w:id="3" w:name="_Toc162352199"/>
+      <w:r>
+        <w:rPr>
+          <w:lang w:val="en-US"/>
+        </w:rPr>
+        <w:t xml:space="preserve">Raj and Tolety </w:t>
+      </w:r>
+      <w:r>
+        <w:rPr>
+          <w:lang w:val="en-US"/>
+        </w:rPr>
+        <w:t>Frameworks Classification</w:t>
+      </w:r>
+      <w:bookmarkEnd w:id="3"/>
+    </w:p>
+    <w:p>
+      <w:pPr>
+        <w:spacing w:after="0"/>
+        <w:rPr>
+          <w:lang w:val="en-US"/>
+        </w:rPr>
+      </w:pPr>
+    </w:p>
+    <w:p>
+      <w:pPr>
         <w:spacing w:line="276" w:lineRule="auto"/>
         <w:rPr>
           <w:lang w:val="en-US"/>
@@ -8652,7 +8874,21 @@
         <w:rPr>
           <w:lang w:val="en-US"/>
         </w:rPr>
-        <w:t xml:space="preserve"> (paper is inside the fundamental material – aka need to study/read it, </w:t>
+        <w:t xml:space="preserve"> (paper is inside the </w:t>
+      </w:r>
+      <w:r>
+        <w:rPr>
+          <w:i/>
+          <w:iCs/>
+          <w:lang w:val="en-US"/>
+        </w:rPr>
+        <w:t>fundamental</w:t>
+      </w:r>
+      <w:r>
+        <w:rPr>
+          <w:lang w:val="en-US"/>
+        </w:rPr>
+        <w:t xml:space="preserve"> material – aka need to study/read it, </w:t>
       </w:r>
       <w:hyperlink r:id="rId14" w:history="1">
         <w:r>
@@ -9191,6 +9427,7 @@
         <w:rPr>
           <w:lang w:val="en-US"/>
         </w:rPr>
+        <w:lastRenderedPageBreak/>
         <w:t xml:space="preserve">This is the concept of </w:t>
       </w:r>
       <w:r>
@@ -9253,7 +9490,6 @@
         <w:rPr>
           <w:lang w:val="en-US"/>
         </w:rPr>
-        <w:lastRenderedPageBreak/>
         <w:t xml:space="preserve">In particular: </w:t>
       </w:r>
     </w:p>
@@ -10074,6 +10310,7 @@
           <w:noProof/>
           <w:lang w:val="en-US"/>
         </w:rPr>
+        <w:lastRenderedPageBreak/>
         <w:drawing>
           <wp:anchor distT="0" distB="0" distL="114300" distR="114300" simplePos="0" relativeHeight="251673600" behindDoc="0" locked="0" layoutInCell="1" allowOverlap="1" wp14:anchorId="48AB3AEB" wp14:editId="4C2C5945">
             <wp:simplePos x="0" y="0"/>
@@ -10223,7 +10460,6 @@
         <w:rPr>
           <w:lang w:val="en-US"/>
         </w:rPr>
-        <w:lastRenderedPageBreak/>
         <w:t xml:space="preserve">Actual support to HTML5 of the mobile browsers </w:t>
       </w:r>
       <w:r>
@@ -10863,6 +11099,7 @@
           <w:noProof/>
           <w:lang w:val="en-US"/>
         </w:rPr>
+        <w:lastRenderedPageBreak/>
         <w:drawing>
           <wp:anchor distT="0" distB="0" distL="114300" distR="114300" simplePos="0" relativeHeight="251681792" behindDoc="0" locked="0" layoutInCell="1" allowOverlap="1" wp14:anchorId="5D4D0650" wp14:editId="24FE3306">
             <wp:simplePos x="0" y="0"/>
@@ -11029,12 +11266,16 @@
         </w:rPr>
         <w:t>C# runtime interpreter</w:t>
       </w:r>
-      <w:r>
-        <w:rPr>
-          <w:lang w:val="en-US"/>
-        </w:rPr>
-        <w:br w:type="page"/>
-      </w:r>
+    </w:p>
+    <w:p>
+      <w:pPr>
+        <w:pStyle w:val="Paragrafoelenco"/>
+        <w:spacing w:line="276" w:lineRule="auto"/>
+        <w:ind w:left="1440"/>
+        <w:rPr>
+          <w:lang w:val="en-US"/>
+        </w:rPr>
+      </w:pPr>
     </w:p>
     <w:p>
       <w:pPr>
@@ -11050,7 +11291,6 @@
           <w:noProof/>
           <w:lang w:val="en-US"/>
         </w:rPr>
-        <w:lastRenderedPageBreak/>
         <w:drawing>
           <wp:anchor distT="0" distB="0" distL="114300" distR="114300" simplePos="0" relativeHeight="251677696" behindDoc="0" locked="0" layoutInCell="1" allowOverlap="1" wp14:anchorId="724AA7D6" wp14:editId="7C4C1D90">
             <wp:simplePos x="0" y="0"/>
@@ -11850,6 +12090,34 @@
     </w:p>
     <w:p>
       <w:pPr>
+        <w:pStyle w:val="Titolo2"/>
+        <w:pBdr>
+          <w:bottom w:val="single" w:sz="6" w:space="1" w:color="auto"/>
+        </w:pBdr>
+        <w:jc w:val="center"/>
+        <w:rPr>
+          <w:lang w:val="en-US"/>
+        </w:rPr>
+      </w:pPr>
+      <w:bookmarkStart w:id="4" w:name="_Toc162352200"/>
+      <w:r>
+        <w:rPr>
+          <w:lang w:val="en-US"/>
+        </w:rPr>
+        <w:t>El-Kassan Classification</w:t>
+      </w:r>
+      <w:bookmarkEnd w:id="4"/>
+    </w:p>
+    <w:p>
+      <w:pPr>
+        <w:spacing w:after="0"/>
+        <w:rPr>
+          <w:lang w:val="en-US"/>
+        </w:rPr>
+      </w:pPr>
+    </w:p>
+    <w:p>
+      <w:pPr>
         <w:spacing w:line="276" w:lineRule="auto"/>
         <w:rPr>
           <w:lang w:val="en-US"/>
@@ -16889,14 +17157,14 @@
           <w:lang w:val="en-US"/>
         </w:rPr>
       </w:pPr>
-      <w:bookmarkStart w:id="3" w:name="_Toc161906630"/>
+      <w:bookmarkStart w:id="5" w:name="_Toc162352201"/>
       <w:r>
         <w:rPr>
           <w:lang w:val="en-US"/>
         </w:rPr>
         <w:t>Exercise 1 – Cross-platform development frameworks</w:t>
       </w:r>
-      <w:bookmarkEnd w:id="3"/>
+      <w:bookmarkEnd w:id="5"/>
     </w:p>
     <w:p>
       <w:pPr>
@@ -17280,6 +17548,58 @@
     </w:p>
     <w:p>
       <w:pPr>
+        <w:spacing w:line="276" w:lineRule="auto"/>
+        <w:rPr>
+          <w:lang w:val="en-US"/>
+        </w:rPr>
+      </w:pPr>
+      <w:r>
+        <w:rPr>
+          <w:lang w:val="en-US"/>
+        </w:rPr>
+        <w:t>Things teacher pointed out:</w:t>
+      </w:r>
+    </w:p>
+    <w:p>
+      <w:pPr>
+        <w:pStyle w:val="Paragrafoelenco"/>
+        <w:numPr>
+          <w:ilvl w:val="0"/>
+          <w:numId w:val="20"/>
+        </w:numPr>
+        <w:spacing w:line="276" w:lineRule="auto"/>
+        <w:rPr>
+          <w:lang w:val="en-US"/>
+        </w:rPr>
+      </w:pPr>
+      <w:r>
+        <w:rPr>
+          <w:lang w:val="en-US"/>
+        </w:rPr>
+        <w:t>the fact no framework talked about flexible layout design</w:t>
+      </w:r>
+    </w:p>
+    <w:p>
+      <w:pPr>
+        <w:pStyle w:val="Paragrafoelenco"/>
+        <w:numPr>
+          <w:ilvl w:val="1"/>
+          <w:numId w:val="20"/>
+        </w:numPr>
+        <w:spacing w:line="276" w:lineRule="auto"/>
+        <w:rPr>
+          <w:lang w:val="en-US"/>
+        </w:rPr>
+      </w:pPr>
+      <w:r>
+        <w:rPr>
+          <w:lang w:val="en-US"/>
+        </w:rPr>
+        <w:t>difficult because of lack from the frameworks themselves</w:t>
+      </w:r>
+    </w:p>
+    <w:p>
+      <w:pPr>
         <w:pStyle w:val="Titolo1"/>
         <w:spacing w:line="276" w:lineRule="auto"/>
         <w:jc w:val="center"/>
@@ -17287,14 +17607,14 @@
           <w:lang w:val="en-US"/>
         </w:rPr>
       </w:pPr>
-      <w:bookmarkStart w:id="4" w:name="_Toc161906631"/>
+      <w:bookmarkStart w:id="6" w:name="_Toc162352202"/>
       <w:r>
         <w:rPr>
           <w:lang w:val="en-US"/>
         </w:rPr>
         <w:t>Flutter Framework</w:t>
       </w:r>
-      <w:bookmarkEnd w:id="4"/>
+      <w:bookmarkEnd w:id="6"/>
     </w:p>
     <w:p>
       <w:pPr>
@@ -23139,7 +23459,7 @@
           <w:lang w:val="en-US"/>
         </w:rPr>
       </w:pPr>
-      <w:bookmarkStart w:id="5" w:name="_Toc161906632"/>
+      <w:bookmarkStart w:id="7" w:name="_Toc162352203"/>
       <w:r>
         <w:rPr>
           <w:lang w:val="en-US"/>
@@ -23147,7 +23467,7 @@
         <w:lastRenderedPageBreak/>
         <w:t>React Native Framework</w:t>
       </w:r>
-      <w:bookmarkEnd w:id="5"/>
+      <w:bookmarkEnd w:id="7"/>
     </w:p>
     <w:p>
       <w:pPr>
@@ -25622,7 +25942,6 @@
           <w:lang w:val="en-US"/>
         </w:rPr>
       </w:pPr>
-      <w:bookmarkStart w:id="6" w:name="_Toc161906633"/>
       <w:r>
         <w:rPr>
           <w:lang w:val="en-US"/>
@@ -25639,6 +25958,7 @@
           <w:lang w:val="en-US"/>
         </w:rPr>
       </w:pPr>
+      <w:bookmarkStart w:id="8" w:name="_Toc162352204"/>
       <w:r>
         <w:rPr>
           <w:lang w:val="en-US"/>
@@ -25646,32 +25966,26 @@
         <w:lastRenderedPageBreak/>
         <w:t>Store Deployment</w:t>
       </w:r>
-      <w:bookmarkEnd w:id="6"/>
-    </w:p>
-    <w:p>
-      <w:pPr>
-        <w:spacing w:line="276" w:lineRule="auto"/>
-        <w:rPr>
-          <w:lang w:val="en-US"/>
-        </w:rPr>
-      </w:pPr>
-      <w:r>
-        <w:rPr>
-          <w:lang w:val="en-US"/>
-        </w:rPr>
-        <w:t>Once completed the development of the app,</w:t>
-      </w:r>
-      <w:r>
-        <w:rPr>
-          <w:lang w:val="en-US"/>
-        </w:rPr>
-        <w:t xml:space="preserve"> </w:t>
-      </w:r>
-      <w:r>
-        <w:rPr>
-          <w:lang w:val="en-US"/>
-        </w:rPr>
-        <w:t>t</w:t>
+      <w:bookmarkEnd w:id="8"/>
+    </w:p>
+    <w:p>
+      <w:pPr>
+        <w:spacing w:line="276" w:lineRule="auto"/>
+        <w:rPr>
+          <w:lang w:val="en-US"/>
+        </w:rPr>
+      </w:pPr>
+      <w:r>
+        <w:rPr>
+          <w:lang w:val="en-US"/>
+        </w:rPr>
+        <w:t>Once completed the development of the app</w:t>
+      </w:r>
+      <w:r>
+        <w:rPr>
+          <w:lang w:val="en-US"/>
+        </w:rPr>
+        <w:t>, work is not finished, because one has to work to make the apps rank higher. T</w:t>
       </w:r>
       <w:r>
         <w:rPr>
@@ -26494,7 +26808,7 @@
           <w:lang w:val="en-US"/>
         </w:rPr>
       </w:pPr>
-      <w:bookmarkStart w:id="7" w:name="_Toc161906634"/>
+      <w:bookmarkStart w:id="9" w:name="_Toc162352205"/>
       <w:r>
         <w:rPr>
           <w:lang w:val="en-US"/>
@@ -26502,7 +26816,7 @@
         <w:lastRenderedPageBreak/>
         <w:t>Google Play Store</w:t>
       </w:r>
-      <w:bookmarkEnd w:id="7"/>
+      <w:bookmarkEnd w:id="9"/>
     </w:p>
     <w:p>
       <w:pPr>
@@ -28559,14 +28873,14 @@
           <w:lang w:val="en-US"/>
         </w:rPr>
       </w:pPr>
-      <w:bookmarkStart w:id="8" w:name="_Toc161906635"/>
+      <w:bookmarkStart w:id="10" w:name="_Toc162352206"/>
       <w:r>
         <w:rPr>
           <w:lang w:val="en-US"/>
         </w:rPr>
         <w:t>Apple Store</w:t>
       </w:r>
-      <w:bookmarkEnd w:id="8"/>
+      <w:bookmarkEnd w:id="10"/>
     </w:p>
     <w:p>
       <w:pPr>
@@ -28940,6 +29254,13 @@
         </w:rPr>
         <w:t>Necessary for high-resolution screenshot</w:t>
       </w:r>
+    </w:p>
+    <w:p>
+      <w:pPr>
+        <w:rPr>
+          <w:lang w:val="en-US"/>
+        </w:rPr>
+      </w:pPr>
       <w:r>
         <w:rPr>
           <w:lang w:val="en-US"/>
@@ -28949,6 +29270,762 @@
     </w:p>
     <w:p>
       <w:pPr>
+        <w:spacing w:line="276" w:lineRule="auto"/>
+        <w:rPr>
+          <w:lang w:val="en-US"/>
+        </w:rPr>
+      </w:pPr>
+      <w:r>
+        <w:rPr>
+          <w:lang w:val="en-US"/>
+        </w:rPr>
+        <w:lastRenderedPageBreak/>
+        <w:t xml:space="preserve">The certificates </w:t>
+      </w:r>
+      <w:r>
+        <w:rPr>
+          <w:lang w:val="en-US"/>
+        </w:rPr>
+        <w:t xml:space="preserve">needed </w:t>
+      </w:r>
+      <w:r>
+        <w:rPr>
+          <w:lang w:val="en-US"/>
+        </w:rPr>
+        <w:t>to sign an Apple app are way more com</w:t>
+      </w:r>
+      <w:r>
+        <w:rPr>
+          <w:lang w:val="en-US"/>
+        </w:rPr>
+        <w:t>p</w:t>
+      </w:r>
+      <w:r>
+        <w:rPr>
+          <w:lang w:val="en-US"/>
+        </w:rPr>
+        <w:t xml:space="preserve">lex with respect to the </w:t>
+      </w:r>
+      <w:r>
+        <w:rPr>
+          <w:lang w:val="en-US"/>
+        </w:rPr>
+        <w:t>Android ones</w:t>
+      </w:r>
+      <w:r>
+        <w:rPr>
+          <w:lang w:val="en-US"/>
+        </w:rPr>
+        <w:t>, as it is able to see in the picture below.</w:t>
+      </w:r>
+      <w:r>
+        <w:rPr>
+          <w:lang w:val="en-US"/>
+        </w:rPr>
+        <w:t xml:space="preserve"> </w:t>
+      </w:r>
+    </w:p>
+    <w:p>
+      <w:pPr>
+        <w:spacing w:line="276" w:lineRule="auto"/>
+        <w:rPr>
+          <w:lang w:val="en-US"/>
+        </w:rPr>
+      </w:pPr>
+      <w:r>
+        <w:rPr>
+          <w:lang w:val="en-US"/>
+        </w:rPr>
+        <w:t xml:space="preserve">Apple </w:t>
+      </w:r>
+      <w:r>
+        <w:rPr>
+          <w:lang w:val="en-US"/>
+        </w:rPr>
+        <w:t xml:space="preserve">provides different certificates, </w:t>
+      </w:r>
+      <w:r>
+        <w:rPr>
+          <w:lang w:val="en-US"/>
+        </w:rPr>
+        <w:t>all</w:t>
+      </w:r>
+      <w:r>
+        <w:rPr>
+          <w:lang w:val="en-US"/>
+        </w:rPr>
+        <w:t xml:space="preserve"> needed to sign the application, </w:t>
+      </w:r>
+      <w:r>
+        <w:rPr>
+          <w:lang w:val="en-US"/>
+        </w:rPr>
+        <w:t>which</w:t>
+      </w:r>
+      <w:r>
+        <w:rPr>
+          <w:lang w:val="en-US"/>
+        </w:rPr>
+        <w:t xml:space="preserve"> are:</w:t>
+      </w:r>
+    </w:p>
+    <w:p>
+      <w:pPr>
+        <w:pStyle w:val="Paragrafoelenco"/>
+        <w:numPr>
+          <w:ilvl w:val="0"/>
+          <w:numId w:val="23"/>
+        </w:numPr>
+        <w:spacing w:line="276" w:lineRule="auto"/>
+        <w:rPr>
+          <w:lang w:val="en-US"/>
+        </w:rPr>
+      </w:pPr>
+      <w:r>
+        <w:rPr>
+          <w:i/>
+          <w:iCs/>
+          <w:lang w:val="en-US"/>
+        </w:rPr>
+        <w:t>Developer</w:t>
+      </w:r>
+      <w:r>
+        <w:rPr>
+          <w:lang w:val="en-US"/>
+        </w:rPr>
+        <w:t>: is the developer signature of the application</w:t>
+      </w:r>
+    </w:p>
+    <w:p>
+      <w:pPr>
+        <w:pStyle w:val="Paragrafoelenco"/>
+        <w:numPr>
+          <w:ilvl w:val="0"/>
+          <w:numId w:val="23"/>
+        </w:numPr>
+        <w:spacing w:line="276" w:lineRule="auto"/>
+        <w:rPr>
+          <w:lang w:val="en-US"/>
+        </w:rPr>
+      </w:pPr>
+      <w:r>
+        <w:rPr>
+          <w:i/>
+          <w:iCs/>
+          <w:lang w:val="en-US"/>
+        </w:rPr>
+        <w:t>Application</w:t>
+      </w:r>
+      <w:r>
+        <w:rPr>
+          <w:lang w:val="en-US"/>
+        </w:rPr>
+        <w:t xml:space="preserve">: linked to the application, defines the name </w:t>
+      </w:r>
+    </w:p>
+    <w:p>
+      <w:pPr>
+        <w:pStyle w:val="Paragrafoelenco"/>
+        <w:numPr>
+          <w:ilvl w:val="0"/>
+          <w:numId w:val="23"/>
+        </w:numPr>
+        <w:spacing w:line="276" w:lineRule="auto"/>
+        <w:rPr>
+          <w:lang w:val="en-US"/>
+        </w:rPr>
+      </w:pPr>
+      <w:r>
+        <w:rPr>
+          <w:lang w:val="en-US"/>
+        </w:rPr>
+        <w:drawing>
+          <wp:anchor distT="0" distB="0" distL="114300" distR="114300" simplePos="0" relativeHeight="251739136" behindDoc="0" locked="0" layoutInCell="1" allowOverlap="1" wp14:anchorId="00359A79" wp14:editId="37D476A2">
+            <wp:simplePos x="0" y="0"/>
+            <wp:positionH relativeFrom="column">
+              <wp:posOffset>1360170</wp:posOffset>
+            </wp:positionH>
+            <wp:positionV relativeFrom="paragraph">
+              <wp:posOffset>436245</wp:posOffset>
+            </wp:positionV>
+            <wp:extent cx="3514725" cy="1765300"/>
+            <wp:effectExtent l="0" t="0" r="9525" b="6350"/>
+            <wp:wrapSquare wrapText="bothSides"/>
+            <wp:docPr id="824193067" name="Immagine 1" descr="Immagine che contiene testo, Carattere, linea, design&#10;&#10;Descrizione generata automaticamente"/>
+            <wp:cNvGraphicFramePr>
+              <a:graphicFrameLocks xmlns:a="http://schemas.openxmlformats.org/drawingml/2006/main" noChangeAspect="1"/>
+            </wp:cNvGraphicFramePr>
+            <a:graphic xmlns:a="http://schemas.openxmlformats.org/drawingml/2006/main">
+              <a:graphicData uri="http://schemas.openxmlformats.org/drawingml/2006/picture">
+                <pic:pic xmlns:pic="http://schemas.openxmlformats.org/drawingml/2006/picture">
+                  <pic:nvPicPr>
+                    <pic:cNvPr id="824193067" name="Immagine 1" descr="Immagine che contiene testo, Carattere, linea, design&#10;&#10;Descrizione generata automaticamente"/>
+                    <pic:cNvPicPr/>
+                  </pic:nvPicPr>
+                  <pic:blipFill>
+                    <a:blip r:embed="rId54"/>
+                    <a:stretch>
+                      <a:fillRect/>
+                    </a:stretch>
+                  </pic:blipFill>
+                  <pic:spPr>
+                    <a:xfrm>
+                      <a:off x="0" y="0"/>
+                      <a:ext cx="3514725" cy="1765300"/>
+                    </a:xfrm>
+                    <a:prstGeom prst="rect">
+                      <a:avLst/>
+                    </a:prstGeom>
+                  </pic:spPr>
+                </pic:pic>
+              </a:graphicData>
+            </a:graphic>
+            <wp14:sizeRelH relativeFrom="margin">
+              <wp14:pctWidth>0</wp14:pctWidth>
+            </wp14:sizeRelH>
+            <wp14:sizeRelV relativeFrom="margin">
+              <wp14:pctHeight>0</wp14:pctHeight>
+            </wp14:sizeRelV>
+          </wp:anchor>
+        </w:drawing>
+      </w:r>
+      <w:r>
+        <w:rPr>
+          <w:i/>
+          <w:iCs/>
+          <w:lang w:val="en-US"/>
+        </w:rPr>
+        <w:t>Device</w:t>
+      </w:r>
+      <w:r>
+        <w:rPr>
+          <w:lang w:val="en-US"/>
+        </w:rPr>
+        <w:t>: linked to a single device, used during the test phase for deployment of the app on devices linked to the signature account</w:t>
+      </w:r>
+      <w:r>
+        <w:rPr>
+          <w:lang w:val="en-US"/>
+        </w:rPr>
+        <w:t xml:space="preserve"> (developer who signed the application)</w:t>
+      </w:r>
+    </w:p>
+    <w:p>
+      <w:pPr>
+        <w:spacing w:line="276" w:lineRule="auto"/>
+        <w:rPr>
+          <w:lang w:val="en-US"/>
+        </w:rPr>
+      </w:pPr>
+    </w:p>
+    <w:p>
+      <w:pPr>
+        <w:spacing w:line="276" w:lineRule="auto"/>
+        <w:rPr>
+          <w:lang w:val="en-US"/>
+        </w:rPr>
+      </w:pPr>
+    </w:p>
+    <w:p>
+      <w:pPr>
+        <w:spacing w:line="276" w:lineRule="auto"/>
+        <w:rPr>
+          <w:lang w:val="en-US"/>
+        </w:rPr>
+      </w:pPr>
+    </w:p>
+    <w:p>
+      <w:pPr>
+        <w:spacing w:line="276" w:lineRule="auto"/>
+        <w:rPr>
+          <w:lang w:val="en-US"/>
+        </w:rPr>
+      </w:pPr>
+    </w:p>
+    <w:p>
+      <w:pPr>
+        <w:spacing w:line="276" w:lineRule="auto"/>
+        <w:rPr>
+          <w:lang w:val="en-US"/>
+        </w:rPr>
+      </w:pPr>
+    </w:p>
+    <w:p>
+      <w:pPr>
+        <w:spacing w:line="276" w:lineRule="auto"/>
+        <w:rPr>
+          <w:lang w:val="en-US"/>
+        </w:rPr>
+      </w:pPr>
+    </w:p>
+    <w:p>
+      <w:pPr>
+        <w:spacing w:line="276" w:lineRule="auto"/>
+        <w:rPr>
+          <w:lang w:val="en-US"/>
+        </w:rPr>
+      </w:pPr>
+      <w:r>
+        <w:rPr>
+          <w:lang w:val="en-US"/>
+        </w:rPr>
+        <w:t xml:space="preserve">An application must be signed with a </w:t>
+      </w:r>
+      <w:r>
+        <w:rPr>
+          <w:i/>
+          <w:iCs/>
+          <w:lang w:val="en-US"/>
+        </w:rPr>
+        <w:t>Provisioning Profile</w:t>
+      </w:r>
+      <w:r>
+        <w:rPr>
+          <w:lang w:val="en-US"/>
+        </w:rPr>
+        <w:t>, which collects information from all the previous certificates</w:t>
+      </w:r>
+      <w:r>
+        <w:rPr>
+          <w:lang w:val="en-US"/>
+        </w:rPr>
+        <w:t xml:space="preserve"> (profile for distribution, collects info on app ID, developer ID and kind of device)</w:t>
+      </w:r>
+      <w:r>
+        <w:rPr>
+          <w:lang w:val="en-US"/>
+        </w:rPr>
+        <w:t xml:space="preserve">. </w:t>
+      </w:r>
+      <w:r>
+        <w:rPr>
+          <w:lang w:val="en-US"/>
+        </w:rPr>
+        <w:t>This profile can be:</w:t>
+      </w:r>
+    </w:p>
+    <w:p>
+      <w:pPr>
+        <w:pStyle w:val="Paragrafoelenco"/>
+        <w:numPr>
+          <w:ilvl w:val="0"/>
+          <w:numId w:val="23"/>
+        </w:numPr>
+        <w:spacing w:line="276" w:lineRule="auto"/>
+        <w:rPr>
+          <w:lang w:val="en-US"/>
+        </w:rPr>
+      </w:pPr>
+      <w:r>
+        <w:rPr>
+          <w:i/>
+          <w:iCs/>
+          <w:lang w:val="en-US"/>
+        </w:rPr>
+        <w:t>Development</w:t>
+      </w:r>
+      <w:r>
+        <w:rPr>
+          <w:lang w:val="en-US"/>
+        </w:rPr>
+        <w:t>: for the test phase</w:t>
+      </w:r>
+    </w:p>
+    <w:p>
+      <w:pPr>
+        <w:pStyle w:val="Paragrafoelenco"/>
+        <w:numPr>
+          <w:ilvl w:val="0"/>
+          <w:numId w:val="23"/>
+        </w:numPr>
+        <w:spacing w:line="276" w:lineRule="auto"/>
+        <w:rPr>
+          <w:lang w:val="en-US"/>
+        </w:rPr>
+      </w:pPr>
+      <w:r>
+        <w:rPr>
+          <w:i/>
+          <w:iCs/>
+          <w:lang w:val="en-US"/>
+        </w:rPr>
+        <w:t>Distribution</w:t>
+      </w:r>
+      <w:r>
+        <w:rPr>
+          <w:lang w:val="en-US"/>
+        </w:rPr>
+        <w:t xml:space="preserve"> (or </w:t>
+      </w:r>
+      <w:r>
+        <w:rPr>
+          <w:i/>
+          <w:iCs/>
+          <w:lang w:val="en-US"/>
+        </w:rPr>
+        <w:t>P</w:t>
+      </w:r>
+      <w:r>
+        <w:rPr>
+          <w:i/>
+          <w:iCs/>
+          <w:lang w:val="en-US"/>
+        </w:rPr>
+        <w:t>roduction</w:t>
+      </w:r>
+      <w:r>
+        <w:rPr>
+          <w:lang w:val="en-US"/>
+        </w:rPr>
+        <w:t>)</w:t>
+      </w:r>
+      <w:r>
+        <w:rPr>
+          <w:lang w:val="en-US"/>
+        </w:rPr>
+        <w:t xml:space="preserve">: </w:t>
+      </w:r>
+      <w:r>
+        <w:rPr>
+          <w:lang w:val="en-US"/>
+        </w:rPr>
+        <w:t xml:space="preserve">ready </w:t>
+      </w:r>
+      <w:r>
+        <w:rPr>
+          <w:lang w:val="en-US"/>
+        </w:rPr>
+        <w:t xml:space="preserve">for the deployment on the store </w:t>
+      </w:r>
+    </w:p>
+    <w:p>
+      <w:pPr>
+        <w:spacing w:line="276" w:lineRule="auto"/>
+        <w:rPr>
+          <w:lang w:val="en-US"/>
+        </w:rPr>
+      </w:pPr>
+      <w:r>
+        <w:rPr>
+          <w:lang w:val="en-US"/>
+        </w:rPr>
+        <w:t>A company account can be linked to different Developer, Application and Device certificates, and to different Provisioning Profiles</w:t>
+      </w:r>
+      <w:r>
+        <w:rPr>
+          <w:lang w:val="en-US"/>
+        </w:rPr>
+        <w:t xml:space="preserve">. </w:t>
+      </w:r>
+    </w:p>
+    <w:p>
+      <w:pPr>
+        <w:spacing w:line="276" w:lineRule="auto"/>
+        <w:rPr>
+          <w:lang w:val="en-US"/>
+        </w:rPr>
+      </w:pPr>
+      <w:r>
+        <w:rPr>
+          <w:lang w:val="en-US"/>
+        </w:rPr>
+        <w:t xml:space="preserve">The </w:t>
+      </w:r>
+      <w:r>
+        <w:rPr>
+          <w:i/>
+          <w:iCs/>
+          <w:lang w:val="en-US"/>
+        </w:rPr>
+        <w:t>certificates creation</w:t>
+      </w:r>
+      <w:r>
+        <w:rPr>
+          <w:lang w:val="en-US"/>
+        </w:rPr>
+        <w:t xml:space="preserve"> requires </w:t>
+      </w:r>
+      <w:r>
+        <w:rPr>
+          <w:lang w:val="en-US"/>
+        </w:rPr>
+        <w:t>an Apple Developer Program account</w:t>
+      </w:r>
+      <w:r>
+        <w:rPr>
+          <w:lang w:val="en-US"/>
+        </w:rPr>
+        <w:t>.</w:t>
+      </w:r>
+    </w:p>
+    <w:p>
+      <w:pPr>
+        <w:pStyle w:val="Paragrafoelenco"/>
+        <w:numPr>
+          <w:ilvl w:val="0"/>
+          <w:numId w:val="23"/>
+        </w:numPr>
+        <w:spacing w:line="276" w:lineRule="auto"/>
+        <w:rPr>
+          <w:lang w:val="en-US"/>
+        </w:rPr>
+      </w:pPr>
+      <w:r>
+        <w:rPr>
+          <w:lang w:val="en-US"/>
+        </w:rPr>
+        <w:drawing>
+          <wp:anchor distT="0" distB="0" distL="114300" distR="114300" simplePos="0" relativeHeight="251741184" behindDoc="0" locked="0" layoutInCell="1" allowOverlap="1" wp14:anchorId="7594DE7A" wp14:editId="1D2ED1FC">
+            <wp:simplePos x="0" y="0"/>
+            <wp:positionH relativeFrom="column">
+              <wp:posOffset>3920490</wp:posOffset>
+            </wp:positionH>
+            <wp:positionV relativeFrom="paragraph">
+              <wp:posOffset>141490</wp:posOffset>
+            </wp:positionV>
+            <wp:extent cx="2324100" cy="1898015"/>
+            <wp:effectExtent l="0" t="0" r="0" b="6985"/>
+            <wp:wrapSquare wrapText="bothSides"/>
+            <wp:docPr id="126321977" name="Immagine 1" descr="Immagine che contiene testo, schermata, Carattere&#10;&#10;Descrizione generata automaticamente"/>
+            <wp:cNvGraphicFramePr>
+              <a:graphicFrameLocks xmlns:a="http://schemas.openxmlformats.org/drawingml/2006/main" noChangeAspect="1"/>
+            </wp:cNvGraphicFramePr>
+            <a:graphic xmlns:a="http://schemas.openxmlformats.org/drawingml/2006/main">
+              <a:graphicData uri="http://schemas.openxmlformats.org/drawingml/2006/picture">
+                <pic:pic xmlns:pic="http://schemas.openxmlformats.org/drawingml/2006/picture">
+                  <pic:nvPicPr>
+                    <pic:cNvPr id="126321977" name="Immagine 1" descr="Immagine che contiene testo, schermata, Carattere&#10;&#10;Descrizione generata automaticamente"/>
+                    <pic:cNvPicPr/>
+                  </pic:nvPicPr>
+                  <pic:blipFill>
+                    <a:blip r:embed="rId55"/>
+                    <a:stretch>
+                      <a:fillRect/>
+                    </a:stretch>
+                  </pic:blipFill>
+                  <pic:spPr>
+                    <a:xfrm>
+                      <a:off x="0" y="0"/>
+                      <a:ext cx="2324100" cy="1898015"/>
+                    </a:xfrm>
+                    <a:prstGeom prst="rect">
+                      <a:avLst/>
+                    </a:prstGeom>
+                  </pic:spPr>
+                </pic:pic>
+              </a:graphicData>
+            </a:graphic>
+            <wp14:sizeRelH relativeFrom="margin">
+              <wp14:pctWidth>0</wp14:pctWidth>
+            </wp14:sizeRelH>
+            <wp14:sizeRelV relativeFrom="margin">
+              <wp14:pctHeight>0</wp14:pctHeight>
+            </wp14:sizeRelV>
+          </wp:anchor>
+        </w:drawing>
+      </w:r>
+      <w:r>
+        <w:rPr>
+          <w:lang w:val="en-US"/>
+        </w:rPr>
+        <w:t xml:space="preserve">One goes to </w:t>
+      </w:r>
+      <w:hyperlink r:id="rId56" w:history="1">
+        <w:r>
+          <w:rPr>
+            <w:rStyle w:val="Collegamentoipertestuale"/>
+            <w:lang w:val="en-US"/>
+          </w:rPr>
+          <w:t>https://developer.apple.com/</w:t>
+        </w:r>
+      </w:hyperlink>
+      <w:r>
+        <w:rPr>
+          <w:lang w:val="en-US"/>
+        </w:rPr>
+        <w:t xml:space="preserve"> </w:t>
+      </w:r>
+      <w:r>
+        <w:rPr>
+          <w:lang w:val="en-US"/>
+        </w:rPr>
+        <w:t>and select</w:t>
+      </w:r>
+      <w:r>
+        <w:rPr>
+          <w:lang w:val="en-US"/>
+        </w:rPr>
+        <w:t xml:space="preserve">s </w:t>
+      </w:r>
+      <w:r>
+        <w:rPr>
+          <w:lang w:val="en-US"/>
+        </w:rPr>
+        <w:t>“Certificates, Identifiers &amp; Profiles “</w:t>
+      </w:r>
+    </w:p>
+    <w:p>
+      <w:pPr>
+        <w:pStyle w:val="Paragrafoelenco"/>
+        <w:numPr>
+          <w:ilvl w:val="0"/>
+          <w:numId w:val="23"/>
+        </w:numPr>
+        <w:spacing w:line="276" w:lineRule="auto"/>
+        <w:rPr>
+          <w:lang w:val="en-US"/>
+        </w:rPr>
+      </w:pPr>
+      <w:r>
+        <w:rPr>
+          <w:lang w:val="en-US"/>
+        </w:rPr>
+        <w:t>Create before an App Id and after a Distribution Provisioning Profile</w:t>
+      </w:r>
+    </w:p>
+    <w:p>
+      <w:pPr>
+        <w:pStyle w:val="Paragrafoelenco"/>
+        <w:numPr>
+          <w:ilvl w:val="0"/>
+          <w:numId w:val="23"/>
+        </w:numPr>
+        <w:spacing w:line="276" w:lineRule="auto"/>
+        <w:rPr>
+          <w:lang w:val="en-US"/>
+        </w:rPr>
+      </w:pPr>
+      <w:r>
+        <w:rPr>
+          <w:lang w:val="en-US"/>
+        </w:rPr>
+        <w:t>Once created a Provisioning Profile</w:t>
+      </w:r>
+    </w:p>
+    <w:p>
+      <w:pPr>
+        <w:pStyle w:val="Paragrafoelenco"/>
+        <w:numPr>
+          <w:ilvl w:val="1"/>
+          <w:numId w:val="23"/>
+        </w:numPr>
+        <w:spacing w:line="276" w:lineRule="auto"/>
+        <w:rPr>
+          <w:lang w:val="en-US"/>
+        </w:rPr>
+      </w:pPr>
+      <w:r>
+        <w:rPr>
+          <w:lang w:val="en-US"/>
+        </w:rPr>
+        <w:t xml:space="preserve">download it (on an Apple computer) </w:t>
+      </w:r>
+    </w:p>
+    <w:p>
+      <w:pPr>
+        <w:pStyle w:val="Paragrafoelenco"/>
+        <w:numPr>
+          <w:ilvl w:val="1"/>
+          <w:numId w:val="23"/>
+        </w:numPr>
+        <w:spacing w:line="276" w:lineRule="auto"/>
+        <w:rPr>
+          <w:lang w:val="en-US"/>
+        </w:rPr>
+      </w:pPr>
+      <w:r>
+        <w:rPr>
+          <w:lang w:val="en-US"/>
+        </w:rPr>
+        <w:t xml:space="preserve">and add it into the keychain (double click on the certificate) </w:t>
+      </w:r>
+    </w:p>
+    <w:p>
+      <w:pPr>
+        <w:pStyle w:val="Paragrafoelenco"/>
+        <w:numPr>
+          <w:ilvl w:val="0"/>
+          <w:numId w:val="23"/>
+        </w:numPr>
+        <w:spacing w:line="276" w:lineRule="auto"/>
+        <w:rPr>
+          <w:lang w:val="en-US"/>
+        </w:rPr>
+      </w:pPr>
+      <w:r>
+        <w:rPr>
+          <w:lang w:val="en-US"/>
+        </w:rPr>
+        <w:t>If the developer certificate was not already installed on the used computer</w:t>
+      </w:r>
+    </w:p>
+    <w:p>
+      <w:pPr>
+        <w:pStyle w:val="Paragrafoelenco"/>
+        <w:numPr>
+          <w:ilvl w:val="1"/>
+          <w:numId w:val="23"/>
+        </w:numPr>
+        <w:spacing w:line="276" w:lineRule="auto"/>
+        <w:rPr>
+          <w:lang w:val="en-US"/>
+        </w:rPr>
+      </w:pPr>
+      <w:r>
+        <w:rPr>
+          <w:lang w:val="en-US"/>
+        </w:rPr>
+        <w:t>to build the app, it is necessary to download it and add it to the keychain</w:t>
+      </w:r>
+    </w:p>
+    <w:p>
+      <w:pPr>
+        <w:spacing w:line="276" w:lineRule="auto"/>
+        <w:rPr>
+          <w:lang w:val="en-US"/>
+        </w:rPr>
+      </w:pPr>
+      <w:r>
+        <w:rPr>
+          <w:lang w:val="en-US"/>
+        </w:rPr>
+        <w:t>Once created and installed all the certificates, it is possible to create a .</w:t>
+      </w:r>
+      <w:r>
+        <w:rPr>
+          <w:i/>
+          <w:iCs/>
+          <w:lang w:val="en-US"/>
+        </w:rPr>
+        <w:t>ipa</w:t>
+      </w:r>
+      <w:r>
+        <w:rPr>
+          <w:lang w:val="en-US"/>
+        </w:rPr>
+        <w:t xml:space="preserve"> file</w:t>
+      </w:r>
+      <w:r>
+        <w:rPr>
+          <w:lang w:val="en-US"/>
+        </w:rPr>
+        <w:t xml:space="preserve">. Through </w:t>
+      </w:r>
+      <w:r>
+        <w:rPr>
+          <w:lang w:val="en-US"/>
+        </w:rPr>
+        <w:t>Xcode is the tool for native development In our case, we use the Corona/Solar 2D framework that allows sending the app directly to the Apple Store without opening Xcode</w:t>
+      </w:r>
+      <w:r>
+        <w:rPr>
+          <w:lang w:val="en-US"/>
+        </w:rPr>
+        <w:br w:type="page"/>
+      </w:r>
+    </w:p>
+    <w:p>
+      <w:pPr>
         <w:pStyle w:val="Titolo1"/>
         <w:spacing w:line="276" w:lineRule="auto"/>
         <w:jc w:val="center"/>
@@ -28956,7 +30033,7 @@
           <w:lang w:val="en-US"/>
         </w:rPr>
       </w:pPr>
-      <w:bookmarkStart w:id="9" w:name="_Toc161906636"/>
+      <w:bookmarkStart w:id="11" w:name="_Toc162352207"/>
       <w:r>
         <w:rPr>
           <w:lang w:val="en-US"/>
@@ -28964,7 +30041,7 @@
         <w:lastRenderedPageBreak/>
         <w:t>iOS Platform</w:t>
       </w:r>
-      <w:bookmarkEnd w:id="9"/>
+      <w:bookmarkEnd w:id="11"/>
     </w:p>
     <w:p>
       <w:pPr>
@@ -28989,7 +30066,7 @@
           <w:lang w:val="en-US"/>
         </w:rPr>
       </w:pPr>
-      <w:bookmarkStart w:id="10" w:name="_Toc161906637"/>
+      <w:bookmarkStart w:id="12" w:name="_Toc162352208"/>
       <w:r>
         <w:rPr>
           <w:lang w:val="en-US"/>
@@ -28997,7 +30074,7 @@
         <w:lastRenderedPageBreak/>
         <w:t>Android Platform</w:t>
       </w:r>
-      <w:bookmarkEnd w:id="10"/>
+      <w:bookmarkEnd w:id="12"/>
     </w:p>
     <w:p>
       <w:pPr>
@@ -29022,7 +30099,7 @@
           <w:lang w:val="en-US"/>
         </w:rPr>
       </w:pPr>
-      <w:bookmarkStart w:id="11" w:name="_Toc161906638"/>
+      <w:bookmarkStart w:id="13" w:name="_Toc162352209"/>
       <w:r>
         <w:rPr>
           <w:lang w:val="en-US"/>
@@ -29030,7 +30107,7 @@
         <w:lastRenderedPageBreak/>
         <w:t>Mobile Design</w:t>
       </w:r>
-      <w:bookmarkEnd w:id="11"/>
+      <w:bookmarkEnd w:id="13"/>
     </w:p>
     <w:p>
       <w:pPr>
@@ -29055,7 +30132,7 @@
           <w:lang w:val="en-US"/>
         </w:rPr>
       </w:pPr>
-      <w:bookmarkStart w:id="12" w:name="_Toc161906639"/>
+      <w:bookmarkStart w:id="14" w:name="_Toc162352210"/>
       <w:r>
         <w:rPr>
           <w:lang w:val="en-US"/>
@@ -29063,7 +30140,7 @@
         <w:lastRenderedPageBreak/>
         <w:t>Wearable Devices</w:t>
       </w:r>
-      <w:bookmarkEnd w:id="12"/>
+      <w:bookmarkEnd w:id="14"/>
     </w:p>
     <w:p>
       <w:pPr>
@@ -29088,7 +30165,7 @@
           <w:lang w:val="en-US"/>
         </w:rPr>
       </w:pPr>
-      <w:bookmarkStart w:id="13" w:name="_Toc161906640"/>
+      <w:bookmarkStart w:id="15" w:name="_Toc162352211"/>
       <w:r>
         <w:rPr>
           <w:lang w:val="en-US"/>
@@ -29096,7 +30173,7 @@
         <w:lastRenderedPageBreak/>
         <w:t>Multimedia Data Encoding</w:t>
       </w:r>
-      <w:bookmarkEnd w:id="13"/>
+      <w:bookmarkEnd w:id="15"/>
     </w:p>
     <w:p>
       <w:pPr>
@@ -29121,7 +30198,7 @@
           <w:lang w:val="en-US"/>
         </w:rPr>
       </w:pPr>
-      <w:bookmarkStart w:id="14" w:name="_Toc161906641"/>
+      <w:bookmarkStart w:id="16" w:name="_Toc162352212"/>
       <w:r>
         <w:rPr>
           <w:lang w:val="en-US"/>
@@ -29129,7 +30206,7 @@
         <w:lastRenderedPageBreak/>
         <w:t>Images</w:t>
       </w:r>
-      <w:bookmarkEnd w:id="14"/>
+      <w:bookmarkEnd w:id="16"/>
     </w:p>
     <w:p>
       <w:pPr>
@@ -29154,7 +30231,7 @@
           <w:lang w:val="en-US"/>
         </w:rPr>
       </w:pPr>
-      <w:bookmarkStart w:id="15" w:name="_Toc161906642"/>
+      <w:bookmarkStart w:id="17" w:name="_Toc162352213"/>
       <w:r>
         <w:rPr>
           <w:lang w:val="en-US"/>
@@ -29162,7 +30239,7 @@
         <w:lastRenderedPageBreak/>
         <w:t>Audio</w:t>
       </w:r>
-      <w:bookmarkEnd w:id="15"/>
+      <w:bookmarkEnd w:id="17"/>
     </w:p>
     <w:p>
       <w:pPr>
@@ -29187,7 +30264,7 @@
           <w:lang w:val="en-US"/>
         </w:rPr>
       </w:pPr>
-      <w:bookmarkStart w:id="16" w:name="_Toc161906643"/>
+      <w:bookmarkStart w:id="18" w:name="_Toc162352214"/>
       <w:r>
         <w:rPr>
           <w:lang w:val="en-US"/>
@@ -29195,11 +30272,11 @@
         <w:lastRenderedPageBreak/>
         <w:t>Video</w:t>
       </w:r>
-      <w:bookmarkEnd w:id="16"/>
+      <w:bookmarkEnd w:id="18"/>
     </w:p>
     <w:sectPr>
-      <w:headerReference w:type="default" r:id="rId54"/>
-      <w:footerReference w:type="default" r:id="rId55"/>
+      <w:headerReference w:type="default" r:id="rId57"/>
+      <w:footerReference w:type="default" r:id="rId58"/>
       <w:pgSz w:w="11906" w:h="16838"/>
       <w:pgMar w:top="1417" w:right="1134" w:bottom="1134" w:left="1134" w:header="708" w:footer="708" w:gutter="0"/>
       <w:pgNumType w:start="0"/>
@@ -32130,8 +33207,11 @@
     <w:rsid w:val="003B7CC9"/>
     <w:rsid w:val="003C1D34"/>
     <w:rsid w:val="004A66F7"/>
+    <w:rsid w:val="004B7B95"/>
+    <w:rsid w:val="00502D48"/>
     <w:rsid w:val="005145F0"/>
     <w:rsid w:val="00564562"/>
+    <w:rsid w:val="00593214"/>
     <w:rsid w:val="005F4A9D"/>
     <w:rsid w:val="00682B80"/>
     <w:rsid w:val="006842E5"/>

</xml_diff>

<commit_message>
Revised folders and info
</commit_message>
<xml_diff>
--- a/Notes/Mobile Programming and Multimedia Simple (for real).docx
+++ b/Notes/Mobile Programming and Multimedia Simple (for real).docx
@@ -39,7 +39,7 @@
               <w:color w:val="156082" w:themeColor="accent1"/>
             </w:rPr>
             <w:drawing>
-              <wp:anchor distT="0" distB="0" distL="114300" distR="114300" simplePos="0" relativeHeight="251665408" behindDoc="1" locked="0" layoutInCell="1" allowOverlap="1" wp14:anchorId="789A0581" wp14:editId="33684D4C">
+              <wp:anchor distT="0" distB="0" distL="114300" distR="114300" simplePos="0" relativeHeight="251665408" behindDoc="1" locked="0" layoutInCell="1" allowOverlap="1" wp14:anchorId="789A0581" wp14:editId="67B79C7F">
                 <wp:simplePos x="0" y="0"/>
                 <wp:positionH relativeFrom="column">
                   <wp:posOffset>2283753</wp:posOffset>
@@ -513,6 +513,7 @@
               <w:tab w:val="left" w:pos="480"/>
               <w:tab w:val="right" w:leader="dot" w:pos="9628"/>
             </w:tabs>
+            <w:spacing w:line="276" w:lineRule="auto"/>
             <w:rPr>
               <w:noProof/>
               <w:kern w:val="2"/>
@@ -614,6 +615,7 @@
               <w:tab w:val="left" w:pos="480"/>
               <w:tab w:val="right" w:leader="dot" w:pos="9628"/>
             </w:tabs>
+            <w:spacing w:line="276" w:lineRule="auto"/>
             <w:rPr>
               <w:noProof/>
               <w:kern w:val="2"/>
@@ -708,6 +710,7 @@
               <w:tab w:val="left" w:pos="480"/>
               <w:tab w:val="right" w:leader="dot" w:pos="9628"/>
             </w:tabs>
+            <w:spacing w:line="276" w:lineRule="auto"/>
             <w:rPr>
               <w:noProof/>
               <w:kern w:val="2"/>
@@ -802,6 +805,7 @@
               <w:tab w:val="left" w:pos="960"/>
               <w:tab w:val="right" w:leader="dot" w:pos="9628"/>
             </w:tabs>
+            <w:spacing w:line="276" w:lineRule="auto"/>
             <w:rPr>
               <w:noProof/>
               <w:kern w:val="2"/>
@@ -896,6 +900,7 @@
               <w:tab w:val="left" w:pos="960"/>
               <w:tab w:val="right" w:leader="dot" w:pos="9628"/>
             </w:tabs>
+            <w:spacing w:line="276" w:lineRule="auto"/>
             <w:rPr>
               <w:noProof/>
               <w:kern w:val="2"/>
@@ -990,6 +995,7 @@
               <w:tab w:val="left" w:pos="480"/>
               <w:tab w:val="right" w:leader="dot" w:pos="9628"/>
             </w:tabs>
+            <w:spacing w:line="276" w:lineRule="auto"/>
             <w:rPr>
               <w:noProof/>
               <w:kern w:val="2"/>
@@ -1084,6 +1090,7 @@
               <w:tab w:val="left" w:pos="480"/>
               <w:tab w:val="right" w:leader="dot" w:pos="9628"/>
             </w:tabs>
+            <w:spacing w:line="276" w:lineRule="auto"/>
             <w:rPr>
               <w:noProof/>
               <w:kern w:val="2"/>
@@ -1178,6 +1185,7 @@
               <w:tab w:val="left" w:pos="480"/>
               <w:tab w:val="right" w:leader="dot" w:pos="9628"/>
             </w:tabs>
+            <w:spacing w:line="276" w:lineRule="auto"/>
             <w:rPr>
               <w:noProof/>
               <w:kern w:val="2"/>
@@ -1272,6 +1280,7 @@
               <w:tab w:val="left" w:pos="480"/>
               <w:tab w:val="right" w:leader="dot" w:pos="9628"/>
             </w:tabs>
+            <w:spacing w:line="276" w:lineRule="auto"/>
             <w:rPr>
               <w:noProof/>
               <w:kern w:val="2"/>
@@ -1366,6 +1375,7 @@
               <w:tab w:val="left" w:pos="960"/>
               <w:tab w:val="right" w:leader="dot" w:pos="9628"/>
             </w:tabs>
+            <w:spacing w:line="276" w:lineRule="auto"/>
             <w:rPr>
               <w:noProof/>
               <w:kern w:val="2"/>
@@ -1460,6 +1470,7 @@
               <w:tab w:val="left" w:pos="960"/>
               <w:tab w:val="right" w:leader="dot" w:pos="9628"/>
             </w:tabs>
+            <w:spacing w:line="276" w:lineRule="auto"/>
             <w:rPr>
               <w:noProof/>
               <w:kern w:val="2"/>
@@ -1554,6 +1565,7 @@
               <w:tab w:val="left" w:pos="960"/>
               <w:tab w:val="right" w:leader="dot" w:pos="9628"/>
             </w:tabs>
+            <w:spacing w:line="276" w:lineRule="auto"/>
             <w:rPr>
               <w:noProof/>
               <w:kern w:val="2"/>
@@ -1648,6 +1660,7 @@
               <w:tab w:val="left" w:pos="480"/>
               <w:tab w:val="right" w:leader="dot" w:pos="9628"/>
             </w:tabs>
+            <w:spacing w:line="276" w:lineRule="auto"/>
             <w:rPr>
               <w:noProof/>
               <w:kern w:val="2"/>
@@ -1742,6 +1755,7 @@
               <w:tab w:val="left" w:pos="480"/>
               <w:tab w:val="right" w:leader="dot" w:pos="9628"/>
             </w:tabs>
+            <w:spacing w:line="276" w:lineRule="auto"/>
             <w:rPr>
               <w:noProof/>
               <w:kern w:val="2"/>
@@ -1836,6 +1850,7 @@
               <w:tab w:val="left" w:pos="480"/>
               <w:tab w:val="right" w:leader="dot" w:pos="9628"/>
             </w:tabs>
+            <w:spacing w:line="276" w:lineRule="auto"/>
             <w:rPr>
               <w:noProof/>
               <w:kern w:val="2"/>
@@ -1930,6 +1945,7 @@
               <w:tab w:val="left" w:pos="480"/>
               <w:tab w:val="right" w:leader="dot" w:pos="9628"/>
             </w:tabs>
+            <w:spacing w:line="276" w:lineRule="auto"/>
             <w:rPr>
               <w:noProof/>
               <w:kern w:val="2"/>
@@ -2024,6 +2040,7 @@
               <w:tab w:val="left" w:pos="480"/>
               <w:tab w:val="right" w:leader="dot" w:pos="9628"/>
             </w:tabs>
+            <w:spacing w:line="276" w:lineRule="auto"/>
             <w:rPr>
               <w:noProof/>
               <w:kern w:val="2"/>
@@ -2118,6 +2135,7 @@
               <w:tab w:val="left" w:pos="480"/>
               <w:tab w:val="right" w:leader="dot" w:pos="9628"/>
             </w:tabs>
+            <w:spacing w:line="276" w:lineRule="auto"/>
             <w:rPr>
               <w:noProof/>
               <w:kern w:val="2"/>
@@ -2212,6 +2230,7 @@
               <w:tab w:val="left" w:pos="480"/>
               <w:tab w:val="right" w:leader="dot" w:pos="9628"/>
             </w:tabs>
+            <w:spacing w:line="276" w:lineRule="auto"/>
             <w:rPr>
               <w:noProof/>
               <w:kern w:val="2"/>
@@ -2306,6 +2325,7 @@
               <w:tab w:val="left" w:pos="480"/>
               <w:tab w:val="right" w:leader="dot" w:pos="9628"/>
             </w:tabs>
+            <w:spacing w:line="276" w:lineRule="auto"/>
             <w:rPr>
               <w:noProof/>
               <w:kern w:val="2"/>
@@ -9604,7 +9624,19 @@
         <w:rPr>
           <w:lang w:val="en-US"/>
         </w:rPr>
-        <w:t>They are developed using web technologies, therefore HTML5, CSS3, Javascript</w:t>
+        <w:t>They are developed using web technologies, therefore HTML5, CSS3, Java</w:t>
+      </w:r>
+      <w:r>
+        <w:rPr>
+          <w:lang w:val="en-US"/>
+        </w:rPr>
+        <w:t>S</w:t>
+      </w:r>
+      <w:r>
+        <w:rPr>
+          <w:lang w:val="en-US"/>
+        </w:rPr>
+        <w:t>cript</w:t>
       </w:r>
     </w:p>
     <w:p>
@@ -11191,21 +11223,39 @@
       </w:pPr>
       <w:r>
         <w:rPr>
+          <w:lang w:val="en-US"/>
+        </w:rPr>
+        <w:t>Really difficult to reuse the UI</w:t>
+      </w:r>
+    </w:p>
+    <w:p>
+      <w:pPr>
+        <w:pStyle w:val="Paragrafoelenco"/>
+        <w:numPr>
+          <w:ilvl w:val="2"/>
+          <w:numId w:val="17"/>
+        </w:numPr>
+        <w:spacing w:line="276" w:lineRule="auto"/>
+        <w:rPr>
+          <w:lang w:val="en-US"/>
+        </w:rPr>
+      </w:pPr>
+      <w:r>
+        <w:rPr>
           <w:noProof/>
           <w:lang w:val="en-US"/>
         </w:rPr>
-        <w:lastRenderedPageBreak/>
         <w:drawing>
-          <wp:anchor distT="0" distB="0" distL="114300" distR="114300" simplePos="0" relativeHeight="251681792" behindDoc="0" locked="0" layoutInCell="1" allowOverlap="1" wp14:anchorId="5D4D0650" wp14:editId="24FE3306">
+          <wp:anchor distT="0" distB="0" distL="114300" distR="114300" simplePos="0" relativeHeight="251681792" behindDoc="0" locked="0" layoutInCell="1" allowOverlap="1" wp14:anchorId="5D4D0650" wp14:editId="578FAFDC">
             <wp:simplePos x="0" y="0"/>
             <wp:positionH relativeFrom="column">
-              <wp:posOffset>3844925</wp:posOffset>
+              <wp:posOffset>4152265</wp:posOffset>
             </wp:positionH>
             <wp:positionV relativeFrom="paragraph">
-              <wp:posOffset>191135</wp:posOffset>
+              <wp:posOffset>167640</wp:posOffset>
             </wp:positionV>
-            <wp:extent cx="2693670" cy="1769745"/>
-            <wp:effectExtent l="0" t="0" r="0" b="1905"/>
+            <wp:extent cx="2113280" cy="1388745"/>
+            <wp:effectExtent l="0" t="0" r="1270" b="1905"/>
             <wp:wrapSquare wrapText="bothSides"/>
             <wp:docPr id="1455352006" name="Immagine 1" descr="Immagine che contiene testo, schermata, Carattere, Marchio&#10;&#10;Descrizione generata automaticamente"/>
             <wp:cNvGraphicFramePr>
@@ -11227,7 +11277,7 @@
                   <pic:spPr>
                     <a:xfrm>
                       <a:off x="0" y="0"/>
-                      <a:ext cx="2693670" cy="1769745"/>
+                      <a:ext cx="2113280" cy="1388745"/>
                     </a:xfrm>
                     <a:prstGeom prst="rect">
                       <a:avLst/>
@@ -11249,7 +11299,13 @@
         <w:rPr>
           <w:lang w:val="en-US"/>
         </w:rPr>
-        <w:t>Really difficult to reuse the UI</w:t>
+        <w:t>Available features depend on the framework</w:t>
+      </w:r>
+      <w:r>
+        <w:rPr>
+          <w:lang w:val="en-US"/>
+        </w:rPr>
+        <w:t xml:space="preserve"> – need code forking here</w:t>
       </w:r>
     </w:p>
     <w:p>
@@ -11268,20 +11324,23 @@
         <w:rPr>
           <w:lang w:val="en-US"/>
         </w:rPr>
-        <w:t>Available features depend on the framework</w:t>
-      </w:r>
-      <w:r>
-        <w:rPr>
-          <w:lang w:val="en-US"/>
-        </w:rPr>
-        <w:t xml:space="preserve"> – need code forking here</w:t>
-      </w:r>
-    </w:p>
-    <w:p>
-      <w:pPr>
-        <w:pStyle w:val="Paragrafoelenco"/>
-        <w:numPr>
-          <w:ilvl w:val="2"/>
+        <w:t>The interpreter can have low performances</w:t>
+      </w:r>
+    </w:p>
+    <w:p>
+      <w:pPr>
+        <w:pStyle w:val="Paragrafoelenco"/>
+        <w:spacing w:line="276" w:lineRule="auto"/>
+        <w:rPr>
+          <w:lang w:val="en-US"/>
+        </w:rPr>
+      </w:pPr>
+    </w:p>
+    <w:p>
+      <w:pPr>
+        <w:pStyle w:val="Paragrafoelenco"/>
+        <w:numPr>
+          <w:ilvl w:val="0"/>
           <w:numId w:val="17"/>
         </w:numPr>
         <w:spacing w:line="276" w:lineRule="auto"/>
@@ -11293,23 +11352,14 @@
         <w:rPr>
           <w:lang w:val="en-US"/>
         </w:rPr>
-        <w:t>The interpreter can have low performances</w:t>
-      </w:r>
-    </w:p>
-    <w:p>
-      <w:pPr>
-        <w:pStyle w:val="Paragrafoelenco"/>
-        <w:spacing w:line="276" w:lineRule="auto"/>
-        <w:rPr>
-          <w:lang w:val="en-US"/>
-        </w:rPr>
-      </w:pPr>
-    </w:p>
-    <w:p>
-      <w:pPr>
-        <w:pStyle w:val="Paragrafoelenco"/>
-        <w:numPr>
-          <w:ilvl w:val="0"/>
+        <w:t>Examples</w:t>
+      </w:r>
+    </w:p>
+    <w:p>
+      <w:pPr>
+        <w:pStyle w:val="Paragrafoelenco"/>
+        <w:numPr>
+          <w:ilvl w:val="1"/>
           <w:numId w:val="17"/>
         </w:numPr>
         <w:spacing w:line="276" w:lineRule="auto"/>
@@ -11321,7 +11371,7 @@
         <w:rPr>
           <w:lang w:val="en-US"/>
         </w:rPr>
-        <w:t>Examples</w:t>
+        <w:t>Titanium Architecture (now called Appcelerator Titanium)</w:t>
       </w:r>
     </w:p>
     <w:p>
@@ -11340,60 +11390,32 @@
         <w:rPr>
           <w:lang w:val="en-US"/>
         </w:rPr>
-        <w:t>Titanium Architecture (now called Appcelerator Titanium)</w:t>
-      </w:r>
-    </w:p>
-    <w:p>
-      <w:pPr>
-        <w:pStyle w:val="Paragrafoelenco"/>
-        <w:numPr>
-          <w:ilvl w:val="1"/>
+        <w:t>C# runtime interpreter</w:t>
+      </w:r>
+    </w:p>
+    <w:p>
+      <w:pPr>
+        <w:pStyle w:val="Paragrafoelenco"/>
+        <w:numPr>
+          <w:ilvl w:val="0"/>
           <w:numId w:val="17"/>
         </w:numPr>
         <w:spacing w:line="276" w:lineRule="auto"/>
-        <w:rPr>
-          <w:lang w:val="en-US"/>
-        </w:rPr>
-      </w:pPr>
-      <w:r>
-        <w:rPr>
-          <w:lang w:val="en-US"/>
-        </w:rPr>
-        <w:t>C# runtime interpreter</w:t>
-      </w:r>
-    </w:p>
-    <w:p>
-      <w:pPr>
-        <w:pStyle w:val="Paragrafoelenco"/>
-        <w:spacing w:line="276" w:lineRule="auto"/>
-        <w:ind w:left="1440"/>
-        <w:rPr>
-          <w:lang w:val="en-US"/>
-        </w:rPr>
-      </w:pPr>
-    </w:p>
-    <w:p>
-      <w:pPr>
-        <w:pStyle w:val="Paragrafoelenco"/>
-        <w:numPr>
-          <w:ilvl w:val="0"/>
-          <w:numId w:val="17"/>
-        </w:numPr>
-        <w:spacing w:line="276" w:lineRule="auto"/>
       </w:pPr>
       <w:r>
         <w:rPr>
           <w:noProof/>
           <w:lang w:val="en-US"/>
         </w:rPr>
+        <w:lastRenderedPageBreak/>
         <w:drawing>
-          <wp:anchor distT="0" distB="0" distL="114300" distR="114300" simplePos="0" relativeHeight="251677696" behindDoc="0" locked="0" layoutInCell="1" allowOverlap="1" wp14:anchorId="724AA7D6" wp14:editId="7C4C1D90">
+          <wp:anchor distT="0" distB="0" distL="114300" distR="114300" simplePos="0" relativeHeight="251677696" behindDoc="0" locked="0" layoutInCell="1" allowOverlap="1" wp14:anchorId="724AA7D6" wp14:editId="35C6F561">
             <wp:simplePos x="0" y="0"/>
             <wp:positionH relativeFrom="column">
-              <wp:posOffset>3816985</wp:posOffset>
+              <wp:posOffset>3640773</wp:posOffset>
             </wp:positionH>
             <wp:positionV relativeFrom="paragraph">
-              <wp:posOffset>0</wp:posOffset>
+              <wp:posOffset>318</wp:posOffset>
             </wp:positionV>
             <wp:extent cx="2567305" cy="1697990"/>
             <wp:effectExtent l="0" t="0" r="4445" b="0"/>
@@ -12038,41 +12060,20 @@
       </w:pPr>
       <w:r>
         <w:rPr>
-          <w:lang w:val="en-US"/>
-        </w:rPr>
-        <w:t>(For your info: course s</w:t>
-      </w:r>
-      <w:r>
-        <w:rPr>
-          <w:lang w:val="en-US"/>
-        </w:rPr>
-        <w:t xml:space="preserve">tarted at the end of February, second week of lessons, prof. says she will release one of the homework assignments next week. I like people being organized, so I tell you straight away). </w:t>
-      </w:r>
-    </w:p>
-    <w:p>
-      <w:pPr>
-        <w:spacing w:line="276" w:lineRule="auto"/>
-        <w:rPr>
-          <w:lang w:val="en-US"/>
-        </w:rPr>
-      </w:pPr>
-      <w:r>
-        <w:rPr>
           <w:noProof/>
           <w:lang w:val="en-US"/>
         </w:rPr>
-        <w:lastRenderedPageBreak/>
         <w:drawing>
-          <wp:anchor distT="0" distB="0" distL="114300" distR="114300" simplePos="0" relativeHeight="251683840" behindDoc="0" locked="0" layoutInCell="1" allowOverlap="1" wp14:anchorId="038A22FD" wp14:editId="2CE903C0">
+          <wp:anchor distT="0" distB="0" distL="114300" distR="114300" simplePos="0" relativeHeight="251683840" behindDoc="0" locked="0" layoutInCell="1" allowOverlap="1" wp14:anchorId="038A22FD" wp14:editId="586A8215">
             <wp:simplePos x="0" y="0"/>
             <wp:positionH relativeFrom="column">
-              <wp:posOffset>390525</wp:posOffset>
+              <wp:posOffset>1299210</wp:posOffset>
             </wp:positionH>
             <wp:positionV relativeFrom="paragraph">
-              <wp:posOffset>238067</wp:posOffset>
+              <wp:posOffset>674053</wp:posOffset>
             </wp:positionV>
-            <wp:extent cx="5424170" cy="2322830"/>
-            <wp:effectExtent l="0" t="0" r="5080" b="1270"/>
+            <wp:extent cx="4614545" cy="1976120"/>
+            <wp:effectExtent l="0" t="0" r="0" b="5080"/>
             <wp:wrapSquare wrapText="bothSides"/>
             <wp:docPr id="2043549102" name="Immagine 1" descr="Immagine che contiene testo, Carattere, numero, ricevuta&#10;&#10;Descrizione generata automaticamente"/>
             <wp:cNvGraphicFramePr>
@@ -12094,7 +12095,7 @@
                   <pic:spPr>
                     <a:xfrm>
                       <a:off x="0" y="0"/>
-                      <a:ext cx="5424170" cy="2322830"/>
+                      <a:ext cx="4614545" cy="1976120"/>
                     </a:xfrm>
                     <a:prstGeom prst="rect">
                       <a:avLst/>
@@ -12116,24 +12117,28 @@
         <w:rPr>
           <w:lang w:val="en-US"/>
         </w:rPr>
+        <w:t>(For your info: course s</w:t>
+      </w:r>
+      <w:r>
+        <w:rPr>
+          <w:lang w:val="en-US"/>
+        </w:rPr>
+        <w:t xml:space="preserve">tarted at the end of February, second week of lessons, prof. says she will release one of the homework assignments next week. I like people being organized, so I tell you straight away). </w:t>
+      </w:r>
+    </w:p>
+    <w:p>
+      <w:pPr>
+        <w:spacing w:line="276" w:lineRule="auto"/>
+        <w:rPr>
+          <w:lang w:val="en-US"/>
+        </w:rPr>
+      </w:pPr>
+      <w:r>
+        <w:rPr>
+          <w:lang w:val="en-US"/>
+        </w:rPr>
         <w:t>In summary:</w:t>
       </w:r>
-    </w:p>
-    <w:p>
-      <w:pPr>
-        <w:spacing w:line="276" w:lineRule="auto"/>
-        <w:rPr>
-          <w:lang w:val="en-US"/>
-        </w:rPr>
-      </w:pPr>
-    </w:p>
-    <w:p>
-      <w:pPr>
-        <w:spacing w:line="276" w:lineRule="auto"/>
-        <w:rPr>
-          <w:lang w:val="en-US"/>
-        </w:rPr>
-      </w:pPr>
     </w:p>
     <w:p>
       <w:pPr>
@@ -12200,6 +12205,7 @@
         <w:rPr>
           <w:lang w:val="en-US"/>
         </w:rPr>
+        <w:lastRenderedPageBreak/>
         <w:t>El-Kassan Classification</w:t>
       </w:r>
       <w:bookmarkEnd w:id="4"/>
@@ -12711,7 +12717,6 @@
           <w:noProof/>
           <w:lang w:val="en-US"/>
         </w:rPr>
-        <w:lastRenderedPageBreak/>
         <w:drawing>
           <wp:anchor distT="0" distB="0" distL="114300" distR="114300" simplePos="0" relativeHeight="251685888" behindDoc="0" locked="0" layoutInCell="1" allowOverlap="1" wp14:anchorId="3AA90FE8" wp14:editId="5A647C3D">
             <wp:simplePos x="0" y="0"/>
@@ -12856,6 +12861,21 @@
         <w:rPr>
           <w:lang w:val="en-US"/>
         </w:rPr>
+        <w:br w:type="page"/>
+      </w:r>
+    </w:p>
+    <w:p>
+      <w:pPr>
+        <w:spacing w:line="276" w:lineRule="auto"/>
+        <w:rPr>
+          <w:lang w:val="en-US"/>
+        </w:rPr>
+      </w:pPr>
+      <w:r>
+        <w:rPr>
+          <w:lang w:val="en-US"/>
+        </w:rPr>
+        <w:lastRenderedPageBreak/>
         <w:t>Example:</w:t>
       </w:r>
     </w:p>
@@ -13316,20 +13336,6 @@
     </w:p>
     <w:p>
       <w:pPr>
-        <w:spacing w:line="276" w:lineRule="auto"/>
-        <w:rPr>
-          <w:lang w:val="en-US"/>
-        </w:rPr>
-      </w:pPr>
-      <w:r>
-        <w:rPr>
-          <w:lang w:val="en-US"/>
-        </w:rPr>
-        <w:br w:type="page"/>
-      </w:r>
-    </w:p>
-    <w:p>
-      <w:pPr>
         <w:pStyle w:val="Paragrafoelenco"/>
         <w:numPr>
           <w:ilvl w:val="0"/>
@@ -13344,7 +13350,6 @@
         <w:rPr>
           <w:lang w:val="en-US"/>
         </w:rPr>
-        <w:lastRenderedPageBreak/>
         <w:t>Pros:</w:t>
       </w:r>
     </w:p>
@@ -13691,6 +13696,7 @@
         <w:rPr>
           <w:lang w:val="en-US"/>
         </w:rPr>
+        <w:lastRenderedPageBreak/>
         <w:t>Pros &amp; Cons</w:t>
       </w:r>
     </w:p>
@@ -14079,20 +14085,6 @@
     <w:p>
       <w:pPr>
         <w:spacing w:line="276" w:lineRule="auto"/>
-        <w:rPr>
-          <w:lang w:val="en-US"/>
-        </w:rPr>
-      </w:pPr>
-      <w:r>
-        <w:rPr>
-          <w:lang w:val="en-US"/>
-        </w:rPr>
-        <w:br w:type="page"/>
-      </w:r>
-    </w:p>
-    <w:p>
-      <w:pPr>
-        <w:spacing w:line="276" w:lineRule="auto"/>
         <w:jc w:val="center"/>
         <w:rPr>
           <w:lang w:val="en-US"/>
@@ -14103,15 +14095,14 @@
           <w:noProof/>
           <w:lang w:val="en-US"/>
         </w:rPr>
-        <w:lastRenderedPageBreak/>
         <w:drawing>
-          <wp:anchor distT="0" distB="0" distL="114300" distR="114300" simplePos="0" relativeHeight="251687936" behindDoc="0" locked="0" layoutInCell="1" allowOverlap="1" wp14:anchorId="6E9EB123" wp14:editId="67C21BF6">
+          <wp:anchor distT="0" distB="0" distL="114300" distR="114300" simplePos="0" relativeHeight="251687936" behindDoc="0" locked="0" layoutInCell="1" allowOverlap="1" wp14:anchorId="6E9EB123" wp14:editId="54AECD81">
             <wp:simplePos x="0" y="0"/>
             <wp:positionH relativeFrom="column">
-              <wp:posOffset>3906808</wp:posOffset>
+              <wp:posOffset>4206558</wp:posOffset>
             </wp:positionH>
             <wp:positionV relativeFrom="paragraph">
-              <wp:posOffset>577</wp:posOffset>
+              <wp:posOffset>113982</wp:posOffset>
             </wp:positionV>
             <wp:extent cx="1987550" cy="2132330"/>
             <wp:effectExtent l="0" t="0" r="0" b="1270"/>
@@ -14461,6 +14452,7 @@
         <w:rPr>
           <w:lang w:val="en-US"/>
         </w:rPr>
+        <w:lastRenderedPageBreak/>
         <w:t>The development here was to develop the app once with a framework and then be evaluated for that</w:t>
       </w:r>
     </w:p>
@@ -14815,20 +14807,6 @@
     </w:p>
     <w:p>
       <w:pPr>
-        <w:spacing w:line="276" w:lineRule="auto"/>
-        <w:rPr>
-          <w:lang w:val="en-US"/>
-        </w:rPr>
-      </w:pPr>
-      <w:r>
-        <w:rPr>
-          <w:lang w:val="en-US"/>
-        </w:rPr>
-        <w:br w:type="page"/>
-      </w:r>
-    </w:p>
-    <w:p>
-      <w:pPr>
         <w:pStyle w:val="Paragrafoelenco"/>
         <w:numPr>
           <w:ilvl w:val="0"/>
@@ -14843,7 +14821,6 @@
         <w:rPr>
           <w:lang w:val="en-US"/>
         </w:rPr>
-        <w:lastRenderedPageBreak/>
         <w:t xml:space="preserve">Titanium </w:t>
       </w:r>
     </w:p>
@@ -15112,6 +15089,7 @@
           <w:noProof/>
           <w:lang w:val="en-US"/>
         </w:rPr>
+        <w:lastRenderedPageBreak/>
         <w:drawing>
           <wp:anchor distT="0" distB="0" distL="114300" distR="114300" simplePos="0" relativeHeight="251689984" behindDoc="0" locked="0" layoutInCell="1" allowOverlap="1" wp14:anchorId="363CEBFF" wp14:editId="7036BC88">
             <wp:simplePos x="0" y="0"/>
@@ -15592,19 +15570,10 @@
           <w:lang w:val="en-US"/>
         </w:rPr>
       </w:pPr>
-    </w:p>
-    <w:p>
-      <w:pPr>
-        <w:spacing w:line="276" w:lineRule="auto"/>
-        <w:rPr>
-          <w:lang w:val="en-US"/>
-        </w:rPr>
-      </w:pPr>
-      <w:r>
-        <w:rPr>
-          <w:lang w:val="en-US"/>
-        </w:rPr>
-        <w:lastRenderedPageBreak/>
+      <w:r>
+        <w:rPr>
+          <w:lang w:val="en-US"/>
+        </w:rPr>
         <w:t>Several authors measured energy consumption of mobile applications</w:t>
       </w:r>
       <w:r>
@@ -15854,6 +15823,7 @@
         <w:rPr>
           <w:lang w:val="en-US"/>
         </w:rPr>
+        <w:lastRenderedPageBreak/>
         <w:t>Applications considered</w:t>
       </w:r>
     </w:p>
@@ -16408,211 +16378,220 @@
         <w:rPr>
           <w:lang w:val="en-US"/>
         </w:rPr>
+        <w:t>this kind of data will be used to update data on the screen</w:t>
+      </w:r>
+    </w:p>
+    <w:p>
+      <w:pPr>
+        <w:pStyle w:val="Paragrafoelenco"/>
+        <w:numPr>
+          <w:ilvl w:val="0"/>
+          <w:numId w:val="19"/>
+        </w:numPr>
+        <w:spacing w:line="276" w:lineRule="auto"/>
+        <w:rPr>
+          <w:lang w:val="en-US"/>
+        </w:rPr>
+      </w:pPr>
+      <w:r>
+        <w:rPr>
+          <w:lang w:val="en-US"/>
+        </w:rPr>
+        <w:t>compass energy consumption was higher on iPhone devices (4/5), but almost the same for all frameworks</w:t>
+      </w:r>
+    </w:p>
+    <w:p>
+      <w:pPr>
+        <w:pStyle w:val="Paragrafoelenco"/>
+        <w:numPr>
+          <w:ilvl w:val="1"/>
+          <w:numId w:val="19"/>
+        </w:numPr>
+        <w:spacing w:line="276" w:lineRule="auto"/>
+        <w:rPr>
+          <w:lang w:val="en-US"/>
+        </w:rPr>
+      </w:pPr>
+      <w:r>
+        <w:rPr>
+          <w:lang w:val="en-US"/>
+        </w:rPr>
+        <w:t>activity which requires lots of data from sensors  - very high frequency</w:t>
+      </w:r>
+    </w:p>
+    <w:p>
+      <w:pPr>
+        <w:pStyle w:val="Paragrafoelenco"/>
+        <w:numPr>
+          <w:ilvl w:val="1"/>
+          <w:numId w:val="19"/>
+        </w:numPr>
+        <w:spacing w:line="276" w:lineRule="auto"/>
+        <w:rPr>
+          <w:lang w:val="en-US"/>
+        </w:rPr>
+      </w:pPr>
+      <w:r>
+        <w:rPr>
+          <w:lang w:val="en-US"/>
+        </w:rPr>
+        <w:t>that’s why we want to leverage the native approach in development</w:t>
+      </w:r>
+    </w:p>
+    <w:p>
+      <w:pPr>
+        <w:pStyle w:val="Paragrafoelenco"/>
+        <w:numPr>
+          <w:ilvl w:val="0"/>
+          <w:numId w:val="19"/>
+        </w:numPr>
+        <w:spacing w:line="276" w:lineRule="auto"/>
+        <w:rPr>
+          <w:lang w:val="en-US"/>
+        </w:rPr>
+      </w:pPr>
+      <w:r>
+        <w:rPr>
+          <w:lang w:val="en-US"/>
+        </w:rPr>
+        <w:t>orientation sensor one between Webkit browsers was higher (Opera/Safari)</w:t>
+      </w:r>
+    </w:p>
+    <w:p>
+      <w:pPr>
+        <w:pStyle w:val="Paragrafoelenco"/>
+        <w:numPr>
+          <w:ilvl w:val="1"/>
+          <w:numId w:val="19"/>
+        </w:numPr>
+        <w:spacing w:line="276" w:lineRule="auto"/>
+        <w:rPr>
+          <w:lang w:val="en-US"/>
+        </w:rPr>
+      </w:pPr>
+      <w:r>
+        <w:rPr>
+          <w:lang w:val="en-US"/>
+        </w:rPr>
+        <w:t>it uses polling, waiting for continuous updates for data when available</w:t>
+      </w:r>
+    </w:p>
+    <w:p>
+      <w:pPr>
+        <w:pStyle w:val="Paragrafoelenco"/>
+        <w:numPr>
+          <w:ilvl w:val="0"/>
+          <w:numId w:val="19"/>
+        </w:numPr>
+        <w:spacing w:line="276" w:lineRule="auto"/>
+        <w:rPr>
+          <w:lang w:val="en-US"/>
+        </w:rPr>
+      </w:pPr>
+      <w:r>
+        <w:rPr>
+          <w:lang w:val="en-US"/>
+        </w:rPr>
+        <w:t>GPS consumption greater when native and also with different frameworks, again, higher on Apple devices</w:t>
+      </w:r>
+    </w:p>
+    <w:p>
+      <w:pPr>
+        <w:spacing w:line="276" w:lineRule="auto"/>
+        <w:rPr>
+          <w:lang w:val="en-US"/>
+        </w:rPr>
+      </w:pPr>
+      <w:r>
+        <w:rPr>
+          <w:lang w:val="en-US"/>
+        </w:rPr>
+        <w:t>As results:</w:t>
+      </w:r>
+    </w:p>
+    <w:p>
+      <w:pPr>
+        <w:pStyle w:val="Paragrafoelenco"/>
+        <w:numPr>
+          <w:ilvl w:val="0"/>
+          <w:numId w:val="19"/>
+        </w:numPr>
+        <w:spacing w:line="276" w:lineRule="auto"/>
+        <w:rPr>
+          <w:lang w:val="en-US"/>
+        </w:rPr>
+      </w:pPr>
+      <w:r>
+        <w:rPr>
+          <w:lang w:val="en-US"/>
+        </w:rPr>
+        <w:t xml:space="preserve">Cross-platform frameworks determine higher energy consumption, even if the framework generates native code </w:t>
+      </w:r>
+    </w:p>
+    <w:p>
+      <w:pPr>
+        <w:pStyle w:val="Paragrafoelenco"/>
+        <w:numPr>
+          <w:ilvl w:val="0"/>
+          <w:numId w:val="19"/>
+        </w:numPr>
+        <w:spacing w:line="276" w:lineRule="auto"/>
+        <w:rPr>
+          <w:lang w:val="en-US"/>
+        </w:rPr>
+      </w:pPr>
+      <w:r>
+        <w:rPr>
+          <w:lang w:val="en-US"/>
+        </w:rPr>
+        <w:t xml:space="preserve">The most expensive task is the interface update </w:t>
+      </w:r>
+    </w:p>
+    <w:p>
+      <w:pPr>
+        <w:pStyle w:val="Paragrafoelenco"/>
+        <w:numPr>
+          <w:ilvl w:val="0"/>
+          <w:numId w:val="19"/>
+        </w:numPr>
+        <w:spacing w:line="276" w:lineRule="auto"/>
+        <w:rPr>
+          <w:lang w:val="en-US"/>
+        </w:rPr>
+      </w:pPr>
+      <w:r>
+        <w:rPr>
+          <w:lang w:val="en-US"/>
+        </w:rPr>
+        <w:t xml:space="preserve">Data acquisition frequency strongly influence energy consumption </w:t>
+      </w:r>
+    </w:p>
+    <w:p>
+      <w:pPr>
+        <w:pStyle w:val="Paragrafoelenco"/>
+        <w:spacing w:line="276" w:lineRule="auto"/>
+        <w:rPr>
+          <w:lang w:val="en-US"/>
+        </w:rPr>
+      </w:pPr>
+    </w:p>
+    <w:p>
+      <w:pPr>
+        <w:pStyle w:val="Paragrafoelenco"/>
+        <w:numPr>
+          <w:ilvl w:val="0"/>
+          <w:numId w:val="19"/>
+        </w:numPr>
+        <w:spacing w:line="276" w:lineRule="auto"/>
+        <w:rPr>
+          <w:lang w:val="en-US"/>
+        </w:rPr>
+      </w:pPr>
+      <w:r>
+        <w:rPr>
+          <w:lang w:val="en-US"/>
+        </w:rPr>
         <w:lastRenderedPageBreak/>
-        <w:t>this kind of data will be used to update data on the screen</w:t>
-      </w:r>
-    </w:p>
-    <w:p>
-      <w:pPr>
-        <w:pStyle w:val="Paragrafoelenco"/>
-        <w:numPr>
-          <w:ilvl w:val="0"/>
-          <w:numId w:val="19"/>
-        </w:numPr>
-        <w:spacing w:line="276" w:lineRule="auto"/>
-        <w:rPr>
-          <w:lang w:val="en-US"/>
-        </w:rPr>
-      </w:pPr>
-      <w:r>
-        <w:rPr>
-          <w:lang w:val="en-US"/>
-        </w:rPr>
-        <w:t>compass energy consumption was higher on iPhone devices (4/5), but almost the same for all frameworks</w:t>
-      </w:r>
-    </w:p>
-    <w:p>
-      <w:pPr>
-        <w:pStyle w:val="Paragrafoelenco"/>
-        <w:numPr>
-          <w:ilvl w:val="1"/>
-          <w:numId w:val="19"/>
-        </w:numPr>
-        <w:spacing w:line="276" w:lineRule="auto"/>
-        <w:rPr>
-          <w:lang w:val="en-US"/>
-        </w:rPr>
-      </w:pPr>
-      <w:r>
-        <w:rPr>
-          <w:lang w:val="en-US"/>
-        </w:rPr>
-        <w:t>activity which requires lots of data from sensors  - very high frequency</w:t>
-      </w:r>
-    </w:p>
-    <w:p>
-      <w:pPr>
-        <w:pStyle w:val="Paragrafoelenco"/>
-        <w:numPr>
-          <w:ilvl w:val="1"/>
-          <w:numId w:val="19"/>
-        </w:numPr>
-        <w:spacing w:line="276" w:lineRule="auto"/>
-        <w:rPr>
-          <w:lang w:val="en-US"/>
-        </w:rPr>
-      </w:pPr>
-      <w:r>
-        <w:rPr>
-          <w:lang w:val="en-US"/>
-        </w:rPr>
-        <w:t>that’s why we want to leverage the native approach in development</w:t>
-      </w:r>
-    </w:p>
-    <w:p>
-      <w:pPr>
-        <w:pStyle w:val="Paragrafoelenco"/>
-        <w:numPr>
-          <w:ilvl w:val="0"/>
-          <w:numId w:val="19"/>
-        </w:numPr>
-        <w:spacing w:line="276" w:lineRule="auto"/>
-        <w:rPr>
-          <w:lang w:val="en-US"/>
-        </w:rPr>
-      </w:pPr>
-      <w:r>
-        <w:rPr>
-          <w:lang w:val="en-US"/>
-        </w:rPr>
-        <w:t>orientation sensor one between Webkit browsers was higher (Opera/Safari)</w:t>
-      </w:r>
-    </w:p>
-    <w:p>
-      <w:pPr>
-        <w:pStyle w:val="Paragrafoelenco"/>
-        <w:numPr>
-          <w:ilvl w:val="1"/>
-          <w:numId w:val="19"/>
-        </w:numPr>
-        <w:spacing w:line="276" w:lineRule="auto"/>
-        <w:rPr>
-          <w:lang w:val="en-US"/>
-        </w:rPr>
-      </w:pPr>
-      <w:r>
-        <w:rPr>
-          <w:lang w:val="en-US"/>
-        </w:rPr>
-        <w:t>it uses polling, waiting for continuous updates for data when available</w:t>
-      </w:r>
-    </w:p>
-    <w:p>
-      <w:pPr>
-        <w:pStyle w:val="Paragrafoelenco"/>
-        <w:numPr>
-          <w:ilvl w:val="0"/>
-          <w:numId w:val="19"/>
-        </w:numPr>
-        <w:spacing w:line="276" w:lineRule="auto"/>
-        <w:rPr>
-          <w:lang w:val="en-US"/>
-        </w:rPr>
-      </w:pPr>
-      <w:r>
-        <w:rPr>
-          <w:lang w:val="en-US"/>
-        </w:rPr>
-        <w:t>GPS consumption greater when native and also with different frameworks, again, higher on Apple devices</w:t>
-      </w:r>
-    </w:p>
-    <w:p>
-      <w:pPr>
-        <w:spacing w:line="276" w:lineRule="auto"/>
-        <w:rPr>
-          <w:lang w:val="en-US"/>
-        </w:rPr>
-      </w:pPr>
-      <w:r>
-        <w:rPr>
-          <w:lang w:val="en-US"/>
-        </w:rPr>
-        <w:t>As results:</w:t>
-      </w:r>
-    </w:p>
-    <w:p>
-      <w:pPr>
-        <w:pStyle w:val="Paragrafoelenco"/>
-        <w:numPr>
-          <w:ilvl w:val="0"/>
-          <w:numId w:val="19"/>
-        </w:numPr>
-        <w:spacing w:line="276" w:lineRule="auto"/>
-        <w:rPr>
-          <w:lang w:val="en-US"/>
-        </w:rPr>
-      </w:pPr>
-      <w:r>
-        <w:rPr>
-          <w:lang w:val="en-US"/>
-        </w:rPr>
-        <w:t xml:space="preserve">Cross-platform frameworks determine higher energy consumption, even if the framework generates native code </w:t>
-      </w:r>
-    </w:p>
-    <w:p>
-      <w:pPr>
-        <w:pStyle w:val="Paragrafoelenco"/>
-        <w:numPr>
-          <w:ilvl w:val="0"/>
-          <w:numId w:val="19"/>
-        </w:numPr>
-        <w:spacing w:line="276" w:lineRule="auto"/>
-        <w:rPr>
-          <w:lang w:val="en-US"/>
-        </w:rPr>
-      </w:pPr>
-      <w:r>
-        <w:rPr>
-          <w:lang w:val="en-US"/>
-        </w:rPr>
-        <w:t xml:space="preserve">The most expensive task is the interface update </w:t>
-      </w:r>
-    </w:p>
-    <w:p>
-      <w:pPr>
-        <w:pStyle w:val="Paragrafoelenco"/>
-        <w:numPr>
-          <w:ilvl w:val="0"/>
-          <w:numId w:val="19"/>
-        </w:numPr>
-        <w:spacing w:line="276" w:lineRule="auto"/>
-        <w:rPr>
-          <w:lang w:val="en-US"/>
-        </w:rPr>
-      </w:pPr>
-      <w:r>
-        <w:rPr>
-          <w:lang w:val="en-US"/>
-        </w:rPr>
-        <w:t xml:space="preserve">Data acquisition frequency strongly influence energy consumption </w:t>
-      </w:r>
-    </w:p>
-    <w:p>
-      <w:pPr>
-        <w:pStyle w:val="Paragrafoelenco"/>
-        <w:numPr>
-          <w:ilvl w:val="0"/>
-          <w:numId w:val="19"/>
-        </w:numPr>
-        <w:spacing w:line="276" w:lineRule="auto"/>
-        <w:rPr>
-          <w:lang w:val="en-US"/>
-        </w:rPr>
-      </w:pPr>
-      <w:r>
-        <w:rPr>
-          <w:lang w:val="en-US"/>
-        </w:rPr>
         <w:t>Not really cross-platform</w:t>
       </w:r>
     </w:p>
@@ -16883,7 +16862,19 @@
         <w:rPr>
           <w:lang w:val="en-US"/>
         </w:rPr>
-        <w:t>An efficient cross-platform framework must provide an extremely efficient user interface rendering</w:t>
+        <w:t xml:space="preserve">An efficient cross-platform framework must provide an extremely efficient </w:t>
+      </w:r>
+      <w:r>
+        <w:rPr>
+          <w:lang w:val="en-US"/>
+        </w:rPr>
+        <w:t>UI</w:t>
+      </w:r>
+      <w:r>
+        <w:rPr>
+          <w:lang w:val="en-US"/>
+        </w:rPr>
+        <w:t xml:space="preserve"> rendering</w:t>
       </w:r>
     </w:p>
     <w:p>
@@ -16902,7 +16893,19 @@
         <w:rPr>
           <w:lang w:val="en-US"/>
         </w:rPr>
-        <w:t xml:space="preserve">Improves of efficiency of rendering engines will provide improvements even for those frameworks that work with the web approach </w:t>
+        <w:t>Improve</w:t>
+      </w:r>
+      <w:r>
+        <w:rPr>
+          <w:lang w:val="en-US"/>
+        </w:rPr>
+        <w:t>ment</w:t>
+      </w:r>
+      <w:r>
+        <w:rPr>
+          <w:lang w:val="en-US"/>
+        </w:rPr>
+        <w:t xml:space="preserve">s of efficiency of rendering engines will provide improvements even for those frameworks that work with the web approach </w:t>
       </w:r>
     </w:p>
     <w:p>
@@ -17005,7 +17008,6 @@
         <w:rPr>
           <w:lang w:val="en-US"/>
         </w:rPr>
-        <w:lastRenderedPageBreak/>
         <w:t xml:space="preserve">All references for chapters were papers, already quoted in different parts of this chapter. </w:t>
       </w:r>
     </w:p>
@@ -17258,6 +17260,7 @@
         <w:rPr>
           <w:lang w:val="en-US"/>
         </w:rPr>
+        <w:lastRenderedPageBreak/>
         <w:t>Exercise 1 – Cross-platform development frameworks</w:t>
       </w:r>
       <w:bookmarkEnd w:id="5"/>
@@ -17554,12 +17557,159 @@
         <w:rPr>
           <w:lang w:val="en-US"/>
         </w:rPr>
+        <w:t xml:space="preserve">Once you have uploaded, you receive a confirmation email. </w:t>
+      </w:r>
+    </w:p>
+    <w:p>
+      <w:pPr>
+        <w:pStyle w:val="Paragrafoelenco"/>
+        <w:numPr>
+          <w:ilvl w:val="0"/>
+          <w:numId w:val="20"/>
+        </w:numPr>
+        <w:spacing w:line="276" w:lineRule="auto"/>
+        <w:rPr>
+          <w:lang w:val="en-US"/>
+        </w:rPr>
+      </w:pPr>
+      <w:r>
+        <w:rPr>
+          <w:lang w:val="en-US"/>
+        </w:rPr>
+        <w:t>Rename the file with surnames of both components</w:t>
+      </w:r>
+    </w:p>
+    <w:p>
+      <w:pPr>
+        <w:pStyle w:val="Paragrafoelenco"/>
+        <w:numPr>
+          <w:ilvl w:val="0"/>
+          <w:numId w:val="20"/>
+        </w:numPr>
+        <w:spacing w:line="276" w:lineRule="auto"/>
+        <w:rPr>
+          <w:lang w:val="en-US"/>
+        </w:rPr>
+      </w:pPr>
+      <w:r>
+        <w:rPr>
+          <w:lang w:val="en-US"/>
+        </w:rPr>
+        <w:t>You will receive the evaluation after the last day of presentation via Moodle as “Competente” – you have the skill/”Non competente” – you don’t have the skill</w:t>
+      </w:r>
+    </w:p>
+    <w:p>
+      <w:pPr>
+        <w:pStyle w:val="Paragrafoelenco"/>
+        <w:numPr>
+          <w:ilvl w:val="0"/>
+          <w:numId w:val="20"/>
+        </w:numPr>
+        <w:spacing w:line="276" w:lineRule="auto"/>
+        <w:rPr>
+          <w:lang w:val="en-US"/>
+        </w:rPr>
+      </w:pPr>
+      <w:r>
+        <w:rPr>
+          <w:lang w:val="en-US"/>
+        </w:rPr>
+        <w:t>The teacher will possibly ask you questions, but this will not be anything hard</w:t>
+      </w:r>
+    </w:p>
+    <w:p>
+      <w:pPr>
+        <w:spacing w:line="276" w:lineRule="auto"/>
+        <w:rPr>
+          <w:lang w:val="en-US"/>
+        </w:rPr>
+      </w:pPr>
+      <w:r>
+        <w:rPr>
+          <w:lang w:val="en-US"/>
+        </w:rPr>
+        <w:t xml:space="preserve">Please, do not make the error of writing/telling her to “present one day instead of one another”, because as she rightfully points out, this is part of the exam, so if you are missing it’s like you don’t wanna follow the course. </w:t>
+      </w:r>
+    </w:p>
+    <w:p>
+      <w:pPr>
+        <w:spacing w:line="276" w:lineRule="auto"/>
+        <w:rPr>
+          <w:lang w:val="en-US"/>
+        </w:rPr>
+      </w:pPr>
+      <w:r>
+        <w:rPr>
+          <w:lang w:val="en-US"/>
+        </w:rPr>
+        <w:t>Things teacher pointed out:</w:t>
+      </w:r>
+    </w:p>
+    <w:p>
+      <w:pPr>
+        <w:pStyle w:val="Paragrafoelenco"/>
+        <w:numPr>
+          <w:ilvl w:val="0"/>
+          <w:numId w:val="20"/>
+        </w:numPr>
+        <w:spacing w:line="276" w:lineRule="auto"/>
+        <w:rPr>
+          <w:lang w:val="en-US"/>
+        </w:rPr>
+      </w:pPr>
+      <w:r>
+        <w:rPr>
+          <w:lang w:val="en-US"/>
+        </w:rPr>
+        <w:t>the fact no framework talked about flexible layout design</w:t>
+      </w:r>
+    </w:p>
+    <w:p>
+      <w:pPr>
+        <w:pStyle w:val="Paragrafoelenco"/>
+        <w:numPr>
+          <w:ilvl w:val="1"/>
+          <w:numId w:val="20"/>
+        </w:numPr>
+        <w:spacing w:line="276" w:lineRule="auto"/>
+        <w:rPr>
+          <w:lang w:val="en-US"/>
+        </w:rPr>
+      </w:pPr>
+      <w:r>
+        <w:rPr>
+          <w:lang w:val="en-US"/>
+        </w:rPr>
+        <w:t>difficult because of lack from the frameworks themselves</w:t>
+      </w:r>
+    </w:p>
+    <w:p>
+      <w:pPr>
+        <w:spacing w:line="276" w:lineRule="auto"/>
+        <w:rPr>
+          <w:rFonts w:asciiTheme="majorHAnsi" w:eastAsiaTheme="majorEastAsia" w:hAnsiTheme="majorHAnsi" w:cstheme="majorBidi"/>
+          <w:b/>
+          <w:bCs/>
+          <w:smallCaps/>
+          <w:color w:val="000000" w:themeColor="text1"/>
+          <w:sz w:val="36"/>
+          <w:szCs w:val="36"/>
+          <w:lang w:val="en-US"/>
+        </w:rPr>
+      </w:pPr>
+      <w:bookmarkStart w:id="6" w:name="_Toc162532997"/>
+      <w:r>
+        <w:rPr>
+          <w:lang w:val="en-US"/>
+        </w:rPr>
         <w:br w:type="page"/>
       </w:r>
     </w:p>
     <w:p>
       <w:pPr>
-        <w:spacing w:line="276" w:lineRule="auto"/>
+        <w:pStyle w:val="Titolo1"/>
+        <w:spacing w:line="276" w:lineRule="auto"/>
+        <w:jc w:val="center"/>
         <w:rPr>
           <w:lang w:val="en-US"/>
         </w:rPr>
@@ -17569,158 +17719,18 @@
           <w:lang w:val="en-US"/>
         </w:rPr>
         <w:lastRenderedPageBreak/>
-        <w:t xml:space="preserve">Once you have uploaded, you receive a confirmation email. </w:t>
-      </w:r>
-    </w:p>
-    <w:p>
-      <w:pPr>
-        <w:pStyle w:val="Paragrafoelenco"/>
-        <w:numPr>
-          <w:ilvl w:val="0"/>
-          <w:numId w:val="20"/>
-        </w:numPr>
-        <w:spacing w:line="276" w:lineRule="auto"/>
-        <w:rPr>
-          <w:lang w:val="en-US"/>
-        </w:rPr>
-      </w:pPr>
-      <w:r>
-        <w:rPr>
-          <w:lang w:val="en-US"/>
-        </w:rPr>
-        <w:t>Rename the file with surnames of both components</w:t>
-      </w:r>
-    </w:p>
-    <w:p>
-      <w:pPr>
-        <w:pStyle w:val="Paragrafoelenco"/>
-        <w:numPr>
-          <w:ilvl w:val="0"/>
-          <w:numId w:val="20"/>
-        </w:numPr>
-        <w:spacing w:line="276" w:lineRule="auto"/>
-        <w:rPr>
-          <w:lang w:val="en-US"/>
-        </w:rPr>
-      </w:pPr>
-      <w:r>
-        <w:rPr>
-          <w:lang w:val="en-US"/>
-        </w:rPr>
-        <w:t>You will receive the evaluation after the last day of presentation via Moodle as “Competente” – you have the skill/”Non competente” – you don’t have the skill</w:t>
-      </w:r>
-    </w:p>
-    <w:p>
-      <w:pPr>
-        <w:pStyle w:val="Paragrafoelenco"/>
-        <w:numPr>
-          <w:ilvl w:val="0"/>
-          <w:numId w:val="20"/>
-        </w:numPr>
-        <w:spacing w:line="276" w:lineRule="auto"/>
-        <w:rPr>
-          <w:lang w:val="en-US"/>
-        </w:rPr>
-      </w:pPr>
-      <w:r>
-        <w:rPr>
-          <w:lang w:val="en-US"/>
-        </w:rPr>
-        <w:t>The teacher will possibly ask you questions, but this will not be anything hard</w:t>
-      </w:r>
-    </w:p>
-    <w:p>
-      <w:pPr>
-        <w:spacing w:line="276" w:lineRule="auto"/>
-        <w:rPr>
-          <w:lang w:val="en-US"/>
-        </w:rPr>
-      </w:pPr>
-      <w:r>
-        <w:rPr>
-          <w:lang w:val="en-US"/>
-        </w:rPr>
-        <w:t xml:space="preserve">Please, do not make the error of writing/telling her to “present one day instead of one another”, because as she rightfully points out, this is part of the exam, so if you are missing it’s like you don’t wanna follow the course. </w:t>
-      </w:r>
-    </w:p>
-    <w:p>
-      <w:pPr>
-        <w:spacing w:line="276" w:lineRule="auto"/>
-        <w:rPr>
-          <w:lang w:val="en-US"/>
-        </w:rPr>
-      </w:pPr>
-      <w:r>
-        <w:rPr>
-          <w:lang w:val="en-US"/>
-        </w:rPr>
-        <w:t>Things teacher pointed out:</w:t>
-      </w:r>
-    </w:p>
-    <w:p>
-      <w:pPr>
-        <w:pStyle w:val="Paragrafoelenco"/>
-        <w:numPr>
-          <w:ilvl w:val="0"/>
-          <w:numId w:val="20"/>
-        </w:numPr>
-        <w:spacing w:line="276" w:lineRule="auto"/>
-        <w:rPr>
-          <w:lang w:val="en-US"/>
-        </w:rPr>
-      </w:pPr>
-      <w:r>
-        <w:rPr>
-          <w:lang w:val="en-US"/>
-        </w:rPr>
-        <w:t>the fact no framework talked about flexible layout design</w:t>
-      </w:r>
-    </w:p>
-    <w:p>
-      <w:pPr>
-        <w:pStyle w:val="Paragrafoelenco"/>
-        <w:numPr>
-          <w:ilvl w:val="1"/>
-          <w:numId w:val="20"/>
-        </w:numPr>
-        <w:spacing w:line="276" w:lineRule="auto"/>
-        <w:rPr>
-          <w:lang w:val="en-US"/>
-        </w:rPr>
-      </w:pPr>
-      <w:r>
-        <w:rPr>
-          <w:lang w:val="en-US"/>
-        </w:rPr>
-        <w:t>difficult because of lack from the frameworks themselves</w:t>
-      </w:r>
-    </w:p>
-    <w:p>
-      <w:pPr>
-        <w:pStyle w:val="Titolo1"/>
+        <w:t>Flutter Framework</w:t>
+      </w:r>
+      <w:bookmarkEnd w:id="6"/>
+    </w:p>
+    <w:p>
+      <w:pPr>
         <w:spacing w:line="276" w:lineRule="auto"/>
         <w:jc w:val="center"/>
         <w:rPr>
           <w:lang w:val="en-US"/>
         </w:rPr>
       </w:pPr>
-      <w:bookmarkStart w:id="6" w:name="_Toc162532997"/>
-      <w:r>
-        <w:rPr>
-          <w:lang w:val="en-US"/>
-        </w:rPr>
-        <w:t>Flutter Framework</w:t>
-      </w:r>
-      <w:bookmarkEnd w:id="6"/>
-    </w:p>
-    <w:p>
-      <w:pPr>
-        <w:spacing w:line="276" w:lineRule="auto"/>
-        <w:jc w:val="center"/>
-        <w:rPr>
-          <w:lang w:val="en-US"/>
-        </w:rPr>
-      </w:pPr>
       <w:r>
         <w:rPr>
           <w:lang w:val="en-US"/>
@@ -17737,7 +17747,13 @@
         <w:rPr>
           <w:lang w:val="en-US"/>
         </w:rPr>
-        <w:t xml:space="preserve"> from the others the prof. uses)</w:t>
+        <w:t xml:space="preserve"> from the others the prof. uses</w:t>
+      </w:r>
+      <w:r>
+        <w:rPr>
+          <w:lang w:val="en-US"/>
+        </w:rPr>
+        <w:t xml:space="preserve"> – basically, you have to communicate her directly you want to do this before April or something, then you can do this on your own)</w:t>
       </w:r>
     </w:p>
     <w:p>
@@ -18242,21 +18258,6 @@
         <w:rPr>
           <w:lang w:val="en-US"/>
         </w:rPr>
-        <w:br w:type="page"/>
-      </w:r>
-    </w:p>
-    <w:p>
-      <w:pPr>
-        <w:spacing w:line="276" w:lineRule="auto"/>
-        <w:rPr>
-          <w:lang w:val="en-US"/>
-        </w:rPr>
-      </w:pPr>
-      <w:r>
-        <w:rPr>
-          <w:lang w:val="en-US"/>
-        </w:rPr>
-        <w:lastRenderedPageBreak/>
         <w:t>Its main characteristics:</w:t>
       </w:r>
     </w:p>
@@ -18545,6 +18546,7 @@
         <w:rPr>
           <w:lang w:val="en-US"/>
         </w:rPr>
+        <w:lastRenderedPageBreak/>
         <w:t>just with small lines of code and simple changes</w:t>
       </w:r>
     </w:p>
@@ -18855,6 +18857,12 @@
         </w:rPr>
         <w:t>Pros</w:t>
       </w:r>
+      <w:r>
+        <w:rPr>
+          <w:lang w:val="en-US"/>
+        </w:rPr>
+        <w:t>:</w:t>
+      </w:r>
     </w:p>
     <w:p>
       <w:pPr>
@@ -19055,6 +19063,12 @@
           <w:lang w:val="en-US"/>
         </w:rPr>
         <w:t>Cons</w:t>
+      </w:r>
+      <w:r>
+        <w:rPr>
+          <w:lang w:val="en-US"/>
+        </w:rPr>
+        <w:t>:</w:t>
       </w:r>
     </w:p>
     <w:p>
@@ -19169,7 +19183,6 @@
         <w:rPr>
           <w:lang w:val="en-US"/>
         </w:rPr>
-        <w:lastRenderedPageBreak/>
         <w:t xml:space="preserve">Flutter gives </w:t>
       </w:r>
       <w:r>
@@ -19450,15 +19463,29 @@
     </w:p>
     <w:p>
       <w:pPr>
-        <w:spacing w:line="276" w:lineRule="auto"/>
-        <w:rPr>
-          <w:lang w:val="en-US"/>
-        </w:rPr>
-      </w:pPr>
-      <w:r>
-        <w:rPr>
-          <w:lang w:val="en-US"/>
-        </w:rPr>
+        <w:rPr>
+          <w:lang w:val="en-US"/>
+        </w:rPr>
+      </w:pPr>
+      <w:r>
+        <w:rPr>
+          <w:lang w:val="en-US"/>
+        </w:rPr>
+        <w:br w:type="page"/>
+      </w:r>
+    </w:p>
+    <w:p>
+      <w:pPr>
+        <w:spacing w:line="276" w:lineRule="auto"/>
+        <w:rPr>
+          <w:lang w:val="en-US"/>
+        </w:rPr>
+      </w:pPr>
+      <w:r>
+        <w:rPr>
+          <w:lang w:val="en-US"/>
+        </w:rPr>
+        <w:lastRenderedPageBreak/>
         <w:t xml:space="preserve">Another big focus is </w:t>
       </w:r>
       <w:r>
@@ -19719,131 +19746,7 @@
         <w:rPr>
           <w:lang w:val="en-US"/>
         </w:rPr>
-        <w:t>Let’s talk about Dart, the programming language of Flutter running on a C++ engine</w:t>
-      </w:r>
-      <w:r>
-        <w:rPr>
-          <w:lang w:val="en-US"/>
-        </w:rPr>
-        <w:t xml:space="preserve"> (similar to C#)</w:t>
-      </w:r>
-      <w:r>
-        <w:rPr>
-          <w:lang w:val="en-US"/>
-        </w:rPr>
-        <w:t>:</w:t>
-      </w:r>
-    </w:p>
-    <w:p>
-      <w:pPr>
-        <w:pStyle w:val="Paragrafoelenco"/>
-        <w:numPr>
-          <w:ilvl w:val="0"/>
-          <w:numId w:val="20"/>
-        </w:numPr>
-        <w:spacing w:line="276" w:lineRule="auto"/>
-        <w:rPr>
-          <w:lang w:val="en-US"/>
-        </w:rPr>
-      </w:pPr>
-      <w:r>
-        <w:rPr>
-          <w:lang w:val="en-US"/>
-        </w:rPr>
-        <w:t>It is a programming language, object</w:t>
-      </w:r>
-      <w:r>
-        <w:rPr>
-          <w:lang w:val="en-US"/>
-        </w:rPr>
-        <w:t>-</w:t>
-      </w:r>
-      <w:r>
-        <w:rPr>
-          <w:lang w:val="en-US"/>
-        </w:rPr>
-        <w:t>oriented, used to develop web, server, desktop and mobile applications, developed by Google (</w:t>
-      </w:r>
-      <w:r>
-        <w:rPr>
-          <w:lang w:val="en-US"/>
-        </w:rPr>
-        <w:t xml:space="preserve">its </w:t>
-      </w:r>
-      <w:r>
-        <w:rPr>
-          <w:lang w:val="en-US"/>
-        </w:rPr>
-        <w:t>first name was Dash)</w:t>
-      </w:r>
-    </w:p>
-    <w:p>
-      <w:pPr>
-        <w:pStyle w:val="Paragrafoelenco"/>
-        <w:numPr>
-          <w:ilvl w:val="0"/>
-          <w:numId w:val="20"/>
-        </w:numPr>
-        <w:spacing w:line="276" w:lineRule="auto"/>
-        <w:rPr>
-          <w:lang w:val="en-US"/>
-        </w:rPr>
-      </w:pPr>
-      <w:r>
-        <w:rPr>
-          <w:lang w:val="en-US"/>
-        </w:rPr>
-        <w:t>Supports all the know</w:t>
-      </w:r>
-      <w:r>
-        <w:rPr>
-          <w:lang w:val="en-US"/>
-        </w:rPr>
-        <w:t>n data</w:t>
-      </w:r>
-      <w:r>
-        <w:rPr>
-          <w:lang w:val="en-US"/>
-        </w:rPr>
-        <w:t xml:space="preserve"> types</w:t>
-      </w:r>
-    </w:p>
-    <w:p>
-      <w:pPr>
-        <w:pStyle w:val="Paragrafoelenco"/>
-        <w:numPr>
-          <w:ilvl w:val="0"/>
-          <w:numId w:val="20"/>
-        </w:numPr>
-        <w:spacing w:line="276" w:lineRule="auto"/>
-        <w:rPr>
-          <w:lang w:val="en-US"/>
-        </w:rPr>
-      </w:pPr>
-      <w:r>
-        <w:rPr>
-          <w:lang w:val="en-US"/>
-        </w:rPr>
-        <w:t xml:space="preserve">Each variable points to an object and stores a reference </w:t>
-      </w:r>
-    </w:p>
-    <w:p>
-      <w:pPr>
-        <w:pStyle w:val="Paragrafoelenco"/>
-        <w:numPr>
-          <w:ilvl w:val="0"/>
-          <w:numId w:val="20"/>
-        </w:numPr>
-        <w:spacing w:line="276" w:lineRule="auto"/>
-        <w:rPr>
-          <w:lang w:val="en-US"/>
-        </w:rPr>
-      </w:pPr>
-      <w:r>
-        <w:rPr>
-          <w:lang w:val="en-US"/>
-        </w:rPr>
-        <w:t xml:space="preserve">Every Dart app is a </w:t>
+        <w:t xml:space="preserve">Let’s talk about </w:t>
       </w:r>
       <w:r>
         <w:rPr>
@@ -19851,20 +19754,32 @@
           <w:iCs/>
           <w:lang w:val="en-US"/>
         </w:rPr>
-        <w:t>library</w:t>
-      </w:r>
-      <w:r>
-        <w:rPr>
-          <w:lang w:val="en-US"/>
-        </w:rPr>
-        <w:t xml:space="preserve"> </w:t>
-      </w:r>
-    </w:p>
-    <w:p>
-      <w:pPr>
-        <w:pStyle w:val="Paragrafoelenco"/>
-        <w:numPr>
-          <w:ilvl w:val="1"/>
+        <w:t>Dart</w:t>
+      </w:r>
+      <w:r>
+        <w:rPr>
+          <w:lang w:val="en-US"/>
+        </w:rPr>
+        <w:t>, the programming language of Flutter running on a C++ engine</w:t>
+      </w:r>
+      <w:r>
+        <w:rPr>
+          <w:lang w:val="en-US"/>
+        </w:rPr>
+        <w:t xml:space="preserve"> (similar to C#)</w:t>
+      </w:r>
+      <w:r>
+        <w:rPr>
+          <w:lang w:val="en-US"/>
+        </w:rPr>
+        <w:t>:</w:t>
+      </w:r>
+    </w:p>
+    <w:p>
+      <w:pPr>
+        <w:pStyle w:val="Paragrafoelenco"/>
+        <w:numPr>
+          <w:ilvl w:val="0"/>
           <w:numId w:val="20"/>
         </w:numPr>
         <w:spacing w:line="276" w:lineRule="auto"/>
@@ -19876,14 +19791,38 @@
         <w:rPr>
           <w:lang w:val="en-US"/>
         </w:rPr>
-        <w:t xml:space="preserve">It is possible to use libraries for code modularity </w:t>
-      </w:r>
-    </w:p>
-    <w:p>
-      <w:pPr>
-        <w:pStyle w:val="Paragrafoelenco"/>
-        <w:numPr>
-          <w:ilvl w:val="1"/>
+        <w:t>It is a programming language, object</w:t>
+      </w:r>
+      <w:r>
+        <w:rPr>
+          <w:lang w:val="en-US"/>
+        </w:rPr>
+        <w:t>-</w:t>
+      </w:r>
+      <w:r>
+        <w:rPr>
+          <w:lang w:val="en-US"/>
+        </w:rPr>
+        <w:t>oriented, used to develop web, server, desktop and mobile applications, developed by Google (</w:t>
+      </w:r>
+      <w:r>
+        <w:rPr>
+          <w:lang w:val="en-US"/>
+        </w:rPr>
+        <w:t xml:space="preserve">its </w:t>
+      </w:r>
+      <w:r>
+        <w:rPr>
+          <w:lang w:val="en-US"/>
+        </w:rPr>
+        <w:t>first name was Dash)</w:t>
+      </w:r>
+    </w:p>
+    <w:p>
+      <w:pPr>
+        <w:pStyle w:val="Paragrafoelenco"/>
+        <w:numPr>
+          <w:ilvl w:val="0"/>
           <w:numId w:val="20"/>
         </w:numPr>
         <w:spacing w:line="276" w:lineRule="auto"/>
@@ -19891,32 +19830,82 @@
           <w:lang w:val="en-US"/>
         </w:rPr>
       </w:pPr>
+      <w:r>
+        <w:rPr>
+          <w:lang w:val="en-US"/>
+        </w:rPr>
+        <w:t>Supports all the know</w:t>
+      </w:r>
+      <w:r>
+        <w:rPr>
+          <w:lang w:val="en-US"/>
+        </w:rPr>
+        <w:t>n data</w:t>
+      </w:r>
+      <w:r>
+        <w:rPr>
+          <w:lang w:val="en-US"/>
+        </w:rPr>
+        <w:t xml:space="preserve"> types</w:t>
+      </w:r>
+    </w:p>
+    <w:p>
+      <w:pPr>
+        <w:pStyle w:val="Paragrafoelenco"/>
+        <w:numPr>
+          <w:ilvl w:val="0"/>
+          <w:numId w:val="20"/>
+        </w:numPr>
+        <w:spacing w:line="276" w:lineRule="auto"/>
+        <w:rPr>
+          <w:lang w:val="en-US"/>
+        </w:rPr>
+      </w:pPr>
+      <w:r>
+        <w:rPr>
+          <w:lang w:val="en-US"/>
+        </w:rPr>
+        <w:t xml:space="preserve">Each variable points to an object and stores a reference </w:t>
+      </w:r>
+    </w:p>
+    <w:p>
+      <w:pPr>
+        <w:pStyle w:val="Paragrafoelenco"/>
+        <w:numPr>
+          <w:ilvl w:val="0"/>
+          <w:numId w:val="20"/>
+        </w:numPr>
+        <w:spacing w:line="276" w:lineRule="auto"/>
+        <w:rPr>
+          <w:lang w:val="en-US"/>
+        </w:rPr>
+      </w:pPr>
+      <w:r>
+        <w:rPr>
+          <w:lang w:val="en-US"/>
+        </w:rPr>
+        <w:t xml:space="preserve">Every Dart app is a </w:t>
+      </w:r>
       <w:r>
         <w:rPr>
           <w:i/>
           <w:iCs/>
           <w:lang w:val="en-US"/>
         </w:rPr>
-        <w:t>Lazy loading</w:t>
-      </w:r>
-      <w:r>
-        <w:rPr>
-          <w:lang w:val="en-US"/>
-        </w:rPr>
-        <w:t xml:space="preserve"> for libraries (l</w:t>
-      </w:r>
-      <w:r>
-        <w:rPr>
-          <w:lang w:val="en-US"/>
-        </w:rPr>
-        <w:t>oaded only when needed)</w:t>
-      </w:r>
-    </w:p>
-    <w:p>
-      <w:pPr>
-        <w:pStyle w:val="Paragrafoelenco"/>
-        <w:numPr>
-          <w:ilvl w:val="0"/>
+        <w:t>library</w:t>
+      </w:r>
+      <w:r>
+        <w:rPr>
+          <w:lang w:val="en-US"/>
+        </w:rPr>
+        <w:t xml:space="preserve"> </w:t>
+      </w:r>
+    </w:p>
+    <w:p>
+      <w:pPr>
+        <w:pStyle w:val="Paragrafoelenco"/>
+        <w:numPr>
+          <w:ilvl w:val="1"/>
           <w:numId w:val="20"/>
         </w:numPr>
         <w:spacing w:line="276" w:lineRule="auto"/>
@@ -19928,28 +19917,14 @@
         <w:rPr>
           <w:lang w:val="en-US"/>
         </w:rPr>
-        <w:t xml:space="preserve">Once a library is imported, only some parts can be used/imported (via </w:t>
-      </w:r>
-      <w:r>
-        <w:rPr>
-          <w:i/>
-          <w:lang w:val="en-US"/>
-        </w:rPr>
-        <w:t>show/hide</w:t>
-      </w:r>
-      <w:r>
-        <w:rPr>
-          <w:iCs/>
-          <w:lang w:val="en-US"/>
-        </w:rPr>
-        <w:t>)</w:t>
-      </w:r>
-    </w:p>
-    <w:p>
-      <w:pPr>
-        <w:pStyle w:val="Paragrafoelenco"/>
-        <w:numPr>
-          <w:ilvl w:val="0"/>
+        <w:t xml:space="preserve">It is possible to use libraries for code modularity </w:t>
+      </w:r>
+    </w:p>
+    <w:p>
+      <w:pPr>
+        <w:pStyle w:val="Paragrafoelenco"/>
+        <w:numPr>
+          <w:ilvl w:val="1"/>
           <w:numId w:val="20"/>
         </w:numPr>
         <w:spacing w:line="276" w:lineRule="auto"/>
@@ -19958,126 +19933,192 @@
         </w:rPr>
       </w:pPr>
       <w:r>
-        <w:rPr>
-          <w:iCs/>
-          <w:lang w:val="en-US"/>
-        </w:rPr>
-        <w:t>Flow control is as always</w:t>
-      </w:r>
-    </w:p>
-    <w:p>
-      <w:pPr>
-        <w:pStyle w:val="Paragrafoelenco"/>
-        <w:numPr>
-          <w:ilvl w:val="0"/>
-          <w:numId w:val="20"/>
-        </w:numPr>
-        <w:spacing w:line="276" w:lineRule="auto"/>
-        <w:rPr>
-          <w:lang w:val="en-US"/>
-        </w:rPr>
-      </w:pPr>
-      <w:r>
-        <w:t>Exceptions are not managed</w:t>
-      </w:r>
-    </w:p>
-    <w:p>
-      <w:pPr>
-        <w:pStyle w:val="Paragrafoelenco"/>
-        <w:numPr>
-          <w:ilvl w:val="0"/>
-          <w:numId w:val="20"/>
-        </w:numPr>
-        <w:spacing w:line="276" w:lineRule="auto"/>
-        <w:rPr>
-          <w:lang w:val="en-US"/>
-        </w:rPr>
-      </w:pPr>
-      <w:r>
-        <w:rPr>
-          <w:lang w:val="en-US"/>
-        </w:rPr>
-        <w:t>Classes can inherit from other classes but only once (single-inheritance)</w:t>
-      </w:r>
-    </w:p>
-    <w:p>
-      <w:pPr>
-        <w:pStyle w:val="Paragrafoelenco"/>
-        <w:numPr>
-          <w:ilvl w:val="1"/>
-          <w:numId w:val="20"/>
-        </w:numPr>
-        <w:spacing w:line="276" w:lineRule="auto"/>
-        <w:rPr>
-          <w:rFonts w:ascii="Courier New" w:hAnsi="Courier New" w:cs="Courier New"/>
-          <w:lang w:val="en-US"/>
-        </w:rPr>
-      </w:pPr>
-      <w:r>
-        <w:rPr>
-          <w:lang w:val="en-US"/>
-        </w:rPr>
-        <w:t xml:space="preserve">Keywords: </w:t>
-      </w:r>
-      <w:r>
-        <w:rPr>
-          <w:rFonts w:ascii="Courier New" w:hAnsi="Courier New" w:cs="Courier New"/>
-          <w:lang w:val="en-US"/>
-        </w:rPr>
-        <w:t>abstract, extends, implements, @override</w:t>
-      </w:r>
-    </w:p>
-    <w:p>
-      <w:pPr>
-        <w:pStyle w:val="Paragrafoelenco"/>
-        <w:numPr>
-          <w:ilvl w:val="0"/>
-          <w:numId w:val="20"/>
-        </w:numPr>
-        <w:spacing w:line="276" w:lineRule="auto"/>
-        <w:rPr>
-          <w:lang w:val="en-US"/>
-        </w:rPr>
-      </w:pPr>
-      <w:r>
-        <w:rPr>
-          <w:lang w:val="en-US"/>
-        </w:rPr>
-        <w:t xml:space="preserve">(Important here) </w:t>
-      </w:r>
-      <w:r>
-        <w:rPr>
-          <w:lang w:val="en-US"/>
-        </w:rPr>
-        <w:t>Dart code can be compiled in different ways</w:t>
-      </w:r>
-      <w:r>
-        <w:rPr>
-          <w:lang w:val="en-US"/>
-        </w:rPr>
-        <w:t>:</w:t>
-      </w:r>
-    </w:p>
-    <w:p>
-      <w:pPr>
-        <w:pStyle w:val="Paragrafoelenco"/>
-        <w:numPr>
-          <w:ilvl w:val="1"/>
-          <w:numId w:val="20"/>
-        </w:numPr>
-        <w:spacing w:line="276" w:lineRule="auto"/>
         <w:rPr>
           <w:i/>
           <w:iCs/>
           <w:lang w:val="en-US"/>
         </w:rPr>
-      </w:pPr>
-      <w:r>
+        <w:t>Lazy loading</w:t>
+      </w:r>
+      <w:r>
+        <w:rPr>
+          <w:lang w:val="en-US"/>
+        </w:rPr>
+        <w:t xml:space="preserve"> for libraries (l</w:t>
+      </w:r>
+      <w:r>
+        <w:rPr>
+          <w:lang w:val="en-US"/>
+        </w:rPr>
+        <w:t>oaded only when needed)</w:t>
+      </w:r>
+    </w:p>
+    <w:p>
+      <w:pPr>
+        <w:pStyle w:val="Paragrafoelenco"/>
+        <w:numPr>
+          <w:ilvl w:val="0"/>
+          <w:numId w:val="20"/>
+        </w:numPr>
+        <w:spacing w:line="276" w:lineRule="auto"/>
+        <w:rPr>
+          <w:lang w:val="en-US"/>
+        </w:rPr>
+      </w:pPr>
+      <w:r>
+        <w:rPr>
+          <w:lang w:val="en-US"/>
+        </w:rPr>
+        <w:t xml:space="preserve">Once a library is imported, only some parts can be used/imported (via </w:t>
+      </w:r>
+      <w:r>
+        <w:rPr>
+          <w:i/>
+          <w:lang w:val="en-US"/>
+        </w:rPr>
+        <w:t>show/hide</w:t>
+      </w:r>
+      <w:r>
+        <w:rPr>
+          <w:iCs/>
+          <w:lang w:val="en-US"/>
+        </w:rPr>
+        <w:t>)</w:t>
+      </w:r>
+    </w:p>
+    <w:p>
+      <w:pPr>
+        <w:pStyle w:val="Paragrafoelenco"/>
+        <w:numPr>
+          <w:ilvl w:val="0"/>
+          <w:numId w:val="20"/>
+        </w:numPr>
+        <w:spacing w:line="276" w:lineRule="auto"/>
+        <w:rPr>
+          <w:lang w:val="en-US"/>
+        </w:rPr>
+      </w:pPr>
+      <w:r>
+        <w:rPr>
+          <w:iCs/>
+          <w:lang w:val="en-US"/>
+        </w:rPr>
+        <w:t>Flow control is as always</w:t>
+      </w:r>
+    </w:p>
+    <w:p>
+      <w:pPr>
+        <w:pStyle w:val="Paragrafoelenco"/>
+        <w:numPr>
+          <w:ilvl w:val="0"/>
+          <w:numId w:val="20"/>
+        </w:numPr>
+        <w:spacing w:line="276" w:lineRule="auto"/>
+        <w:rPr>
+          <w:lang w:val="en-US"/>
+        </w:rPr>
+      </w:pPr>
+      <w:r>
+        <w:t>Exceptions are not managed</w:t>
+      </w:r>
+    </w:p>
+    <w:p>
+      <w:pPr>
+        <w:pStyle w:val="Paragrafoelenco"/>
+        <w:numPr>
+          <w:ilvl w:val="0"/>
+          <w:numId w:val="20"/>
+        </w:numPr>
+        <w:spacing w:line="276" w:lineRule="auto"/>
+        <w:rPr>
+          <w:lang w:val="en-US"/>
+        </w:rPr>
+      </w:pPr>
+      <w:r>
+        <w:rPr>
+          <w:lang w:val="en-US"/>
+        </w:rPr>
+        <w:t>Classes can inherit from other classes but only once (single-inheritance)</w:t>
+      </w:r>
+    </w:p>
+    <w:p>
+      <w:pPr>
+        <w:pStyle w:val="Paragrafoelenco"/>
+        <w:numPr>
+          <w:ilvl w:val="1"/>
+          <w:numId w:val="20"/>
+        </w:numPr>
+        <w:spacing w:line="276" w:lineRule="auto"/>
+        <w:rPr>
+          <w:rFonts w:ascii="Courier New" w:hAnsi="Courier New" w:cs="Courier New"/>
+          <w:lang w:val="en-US"/>
+        </w:rPr>
+      </w:pPr>
+      <w:r>
+        <w:rPr>
+          <w:lang w:val="en-US"/>
+        </w:rPr>
+        <w:t xml:space="preserve">Keywords: </w:t>
+      </w:r>
+      <w:r>
+        <w:rPr>
+          <w:rFonts w:ascii="Courier New" w:hAnsi="Courier New" w:cs="Courier New"/>
+          <w:lang w:val="en-US"/>
+        </w:rPr>
+        <w:t>abstract, extends, implements, @override</w:t>
+      </w:r>
+    </w:p>
+    <w:p>
+      <w:pPr>
+        <w:pStyle w:val="Paragrafoelenco"/>
+        <w:numPr>
+          <w:ilvl w:val="0"/>
+          <w:numId w:val="20"/>
+        </w:numPr>
+        <w:spacing w:line="276" w:lineRule="auto"/>
+        <w:rPr>
+          <w:lang w:val="en-US"/>
+        </w:rPr>
+      </w:pPr>
+      <w:r>
+        <w:rPr>
+          <w:lang w:val="en-US"/>
+        </w:rPr>
+        <w:t xml:space="preserve">(Important here) </w:t>
+      </w:r>
+      <w:r>
+        <w:rPr>
+          <w:lang w:val="en-US"/>
+        </w:rPr>
+        <w:t>Dart code can be compiled in different ways</w:t>
+      </w:r>
+      <w:r>
+        <w:rPr>
+          <w:lang w:val="en-US"/>
+        </w:rPr>
+        <w:t>:</w:t>
+      </w:r>
+    </w:p>
+    <w:p>
+      <w:pPr>
+        <w:pStyle w:val="Paragrafoelenco"/>
+        <w:numPr>
+          <w:ilvl w:val="1"/>
+          <w:numId w:val="20"/>
+        </w:numPr>
+        <w:spacing w:line="276" w:lineRule="auto"/>
         <w:rPr>
           <w:i/>
           <w:iCs/>
           <w:lang w:val="en-US"/>
         </w:rPr>
+      </w:pPr>
+      <w:r>
+        <w:rPr>
+          <w:i/>
+          <w:iCs/>
+          <w:lang w:val="en-US"/>
+        </w:rPr>
         <w:t>Just-in-Time (JIT)</w:t>
       </w:r>
     </w:p>
@@ -20284,7 +20325,6 @@
           <w:noProof/>
           <w:lang w:val="en-US"/>
         </w:rPr>
-        <w:lastRenderedPageBreak/>
         <w:drawing>
           <wp:anchor distT="0" distB="0" distL="114300" distR="114300" simplePos="0" relativeHeight="251692032" behindDoc="0" locked="0" layoutInCell="1" allowOverlap="1" wp14:anchorId="7B37572C" wp14:editId="7906FE2F">
             <wp:simplePos x="0" y="0"/>
@@ -20401,13 +20441,28 @@
         <w:rPr>
           <w:lang w:val="en-US"/>
         </w:rPr>
+        <w:lastRenderedPageBreak/>
         <w:t xml:space="preserve">Flutter architecture is based </w:t>
       </w:r>
       <w:r>
         <w:rPr>
           <w:lang w:val="en-US"/>
         </w:rPr>
-        <w:t xml:space="preserve">on levels, where the lower levels implement the simplest operations and provide the operations logic, while the upper ones compose the displaying and graphical part. In particular, it is based </w:t>
+        <w:t xml:space="preserve">on levels, where the lower levels implement the simplest operations and provide the operations logic, while the upper ones compose the displaying and graphical part. </w:t>
+      </w:r>
+    </w:p>
+    <w:p>
+      <w:pPr>
+        <w:spacing w:line="276" w:lineRule="auto"/>
+        <w:rPr>
+          <w:lang w:val="en-US"/>
+        </w:rPr>
+      </w:pPr>
+      <w:r>
+        <w:rPr>
+          <w:lang w:val="en-US"/>
+        </w:rPr>
+        <w:t xml:space="preserve">In particular, it is based </w:t>
       </w:r>
       <w:r>
         <w:rPr>
@@ -21010,40 +21065,17 @@
       </w:pPr>
       <w:r>
         <w:rPr>
-          <w:lang w:val="en-US"/>
-        </w:rPr>
-        <w:t>Allow to manage events</w:t>
-      </w:r>
-    </w:p>
-    <w:p>
-      <w:pPr>
-        <w:spacing w:line="276" w:lineRule="auto"/>
-        <w:rPr>
-          <w:lang w:val="en-US"/>
-        </w:rPr>
-      </w:pPr>
-    </w:p>
-    <w:p>
-      <w:pPr>
-        <w:spacing w:after="0" w:line="276" w:lineRule="auto"/>
-        <w:rPr>
-          <w:lang w:val="en-US"/>
-        </w:rPr>
-      </w:pPr>
-      <w:r>
-        <w:rPr>
           <w:noProof/>
           <w:lang w:val="en-US"/>
         </w:rPr>
-        <w:lastRenderedPageBreak/>
         <w:drawing>
-          <wp:anchor distT="0" distB="0" distL="114300" distR="114300" simplePos="0" relativeHeight="251694080" behindDoc="0" locked="0" layoutInCell="1" allowOverlap="1" wp14:anchorId="2722A8F4" wp14:editId="2F7492CA">
+          <wp:anchor distT="0" distB="0" distL="114300" distR="114300" simplePos="0" relativeHeight="251694080" behindDoc="0" locked="0" layoutInCell="1" allowOverlap="1" wp14:anchorId="2722A8F4" wp14:editId="594D383A">
             <wp:simplePos x="0" y="0"/>
             <wp:positionH relativeFrom="column">
-              <wp:posOffset>4143799</wp:posOffset>
+              <wp:posOffset>4143375</wp:posOffset>
             </wp:positionH>
             <wp:positionV relativeFrom="paragraph">
-              <wp:posOffset>0</wp:posOffset>
+              <wp:posOffset>152400</wp:posOffset>
             </wp:positionV>
             <wp:extent cx="1914525" cy="2128520"/>
             <wp:effectExtent l="0" t="0" r="9525" b="5080"/>
@@ -21086,6 +21118,12 @@
           </wp:anchor>
         </w:drawing>
       </w:r>
+      <w:r>
+        <w:rPr>
+          <w:lang w:val="en-US"/>
+        </w:rPr>
+        <w:t>Allow to manage events</w:t>
+      </w:r>
     </w:p>
     <w:p>
       <w:pPr>
@@ -21155,8 +21193,7 @@
       </w:r>
       <w:r>
         <w:rPr>
-          <w:i/>
-          <w:iCs/>
+          <w:rFonts w:ascii="Courier New" w:hAnsi="Courier New" w:cs="Courier New"/>
           <w:lang w:val="en-US"/>
         </w:rPr>
         <w:t>Scaffold</w:t>
@@ -21206,6 +21243,7 @@
         <w:rPr>
           <w:lang w:val="en-US"/>
         </w:rPr>
+        <w:lastRenderedPageBreak/>
         <w:t>Apart from the Scaffold, w</w:t>
       </w:r>
       <w:r>
@@ -21216,8 +21254,7 @@
       </w:r>
       <w:r>
         <w:rPr>
-          <w:i/>
-          <w:iCs/>
+          <w:rFonts w:ascii="Courier New" w:hAnsi="Courier New" w:cs="Courier New"/>
           <w:lang w:val="en-US"/>
         </w:rPr>
         <w:t>HomePage</w:t>
@@ -21367,7 +21404,7 @@
     </w:p>
     <w:p>
       <w:pPr>
-        <w:spacing w:line="276" w:lineRule="auto"/>
+        <w:spacing w:after="0" w:line="276" w:lineRule="auto"/>
         <w:rPr>
           <w:lang w:val="en-US"/>
         </w:rPr>
@@ -21698,14 +21735,197 @@
         <w:rPr>
           <w:lang w:val="en-US"/>
         </w:rPr>
+        <w:t>Flutter has a set of base widgets, the most used are</w:t>
+      </w:r>
+      <w:r>
+        <w:rPr>
+          <w:lang w:val="en-US"/>
+        </w:rPr>
+        <w:t>:</w:t>
+      </w:r>
+    </w:p>
+    <w:p>
+      <w:pPr>
+        <w:pStyle w:val="Paragrafoelenco"/>
+        <w:numPr>
+          <w:ilvl w:val="0"/>
+          <w:numId w:val="20"/>
+        </w:numPr>
+        <w:spacing w:line="276" w:lineRule="auto"/>
+        <w:rPr>
+          <w:rFonts w:ascii="Courier New" w:hAnsi="Courier New" w:cs="Courier New"/>
+          <w:lang w:val="en-US"/>
+        </w:rPr>
+      </w:pPr>
+      <w:r>
+        <w:rPr>
+          <w:rFonts w:ascii="Courier New" w:hAnsi="Courier New" w:cs="Courier New"/>
+        </w:rPr>
+        <w:t xml:space="preserve">Text </w:t>
+      </w:r>
+    </w:p>
+    <w:p>
+      <w:pPr>
+        <w:pStyle w:val="Paragrafoelenco"/>
+        <w:numPr>
+          <w:ilvl w:val="0"/>
+          <w:numId w:val="20"/>
+        </w:numPr>
+        <w:spacing w:line="276" w:lineRule="auto"/>
+        <w:rPr>
+          <w:rFonts w:ascii="Courier New" w:hAnsi="Courier New" w:cs="Courier New"/>
+          <w:lang w:val="en-US"/>
+        </w:rPr>
+      </w:pPr>
+      <w:r>
+        <w:rPr>
+          <w:rFonts w:ascii="Courier New" w:hAnsi="Courier New" w:cs="Courier New"/>
+        </w:rPr>
+        <w:t xml:space="preserve">Row </w:t>
+      </w:r>
+    </w:p>
+    <w:p>
+      <w:pPr>
+        <w:pStyle w:val="Paragrafoelenco"/>
+        <w:numPr>
+          <w:ilvl w:val="0"/>
+          <w:numId w:val="20"/>
+        </w:numPr>
+        <w:spacing w:line="276" w:lineRule="auto"/>
+        <w:rPr>
+          <w:rFonts w:ascii="Courier New" w:hAnsi="Courier New" w:cs="Courier New"/>
+          <w:lang w:val="en-US"/>
+        </w:rPr>
+      </w:pPr>
+      <w:r>
+        <w:rPr>
+          <w:rFonts w:ascii="Courier New" w:hAnsi="Courier New" w:cs="Courier New"/>
+        </w:rPr>
+        <w:t>Column</w:t>
+      </w:r>
+    </w:p>
+    <w:p>
+      <w:pPr>
+        <w:pStyle w:val="Paragrafoelenco"/>
+        <w:numPr>
+          <w:ilvl w:val="0"/>
+          <w:numId w:val="20"/>
+        </w:numPr>
+        <w:spacing w:line="276" w:lineRule="auto"/>
+        <w:rPr>
+          <w:rFonts w:ascii="Courier New" w:hAnsi="Courier New" w:cs="Courier New"/>
+          <w:lang w:val="en-US"/>
+        </w:rPr>
+      </w:pPr>
+      <w:r>
+        <w:rPr>
+          <w:rFonts w:ascii="Courier New" w:hAnsi="Courier New" w:cs="Courier New"/>
+        </w:rPr>
+        <w:t>Image</w:t>
+      </w:r>
+    </w:p>
+    <w:p>
+      <w:pPr>
+        <w:pStyle w:val="Paragrafoelenco"/>
+        <w:numPr>
+          <w:ilvl w:val="0"/>
+          <w:numId w:val="20"/>
+        </w:numPr>
+        <w:spacing w:line="276" w:lineRule="auto"/>
+        <w:rPr>
+          <w:lang w:val="en-US"/>
+        </w:rPr>
+      </w:pPr>
+      <w:r>
+        <w:rPr>
+          <w:rFonts w:ascii="Courier New" w:hAnsi="Courier New" w:cs="Courier New"/>
+          <w:lang w:val="en-US"/>
+        </w:rPr>
+        <w:t>RaisedButton</w:t>
+      </w:r>
+      <w:r>
+        <w:rPr>
+          <w:lang w:val="en-US"/>
+        </w:rPr>
+        <w:t xml:space="preserve"> (it elevates when p</w:t>
+      </w:r>
+      <w:r>
+        <w:rPr>
+          <w:lang w:val="en-US"/>
+        </w:rPr>
+        <w:t xml:space="preserve">ressed upon – now replaced by </w:t>
+      </w:r>
+      <w:r>
+        <w:rPr>
+          <w:rFonts w:ascii="Courier New" w:hAnsi="Courier New" w:cs="Courier New"/>
+        </w:rPr>
+        <w:t>ElevatedButton</w:t>
+      </w:r>
+      <w:r>
+        <w:rPr>
+          <w:lang w:val="en-US"/>
+        </w:rPr>
+        <w:t>)</w:t>
+      </w:r>
+    </w:p>
+    <w:p>
+      <w:pPr>
+        <w:pStyle w:val="Paragrafoelenco"/>
+        <w:numPr>
+          <w:ilvl w:val="0"/>
+          <w:numId w:val="20"/>
+        </w:numPr>
+        <w:spacing w:line="276" w:lineRule="auto"/>
+        <w:rPr>
+          <w:lang w:val="en-US"/>
+        </w:rPr>
+      </w:pPr>
+      <w:r>
+        <w:rPr>
+          <w:rFonts w:ascii="Courier New" w:hAnsi="Courier New" w:cs="Courier New"/>
+          <w:lang w:val="en-US"/>
+        </w:rPr>
+        <w:t>AppBar</w:t>
+      </w:r>
+      <w:r>
+        <w:rPr>
+          <w:lang w:val="en-US"/>
+        </w:rPr>
+        <w:t xml:space="preserve"> (the top bar o</w:t>
+      </w:r>
+      <w:r>
+        <w:rPr>
+          <w:lang w:val="en-US"/>
+        </w:rPr>
+        <w:t>f an application)</w:t>
+      </w:r>
+    </w:p>
+    <w:p>
+      <w:pPr>
+        <w:rPr>
+          <w:lang w:val="en-US"/>
+        </w:rPr>
+      </w:pPr>
+      <w:r>
+        <w:rPr>
+          <w:lang w:val="en-US"/>
+        </w:rPr>
+        <w:br w:type="page"/>
+      </w:r>
+    </w:p>
+    <w:p>
+      <w:pPr>
+        <w:spacing w:line="276" w:lineRule="auto"/>
+        <w:rPr>
+          <w:lang w:val="en-US"/>
+        </w:rPr>
+      </w:pPr>
+      <w:r>
+        <w:rPr>
+          <w:lang w:val="en-US"/>
+        </w:rPr>
         <w:lastRenderedPageBreak/>
-        <w:t>Flutter has a set of base widgets, the most used are</w:t>
-      </w:r>
-      <w:r>
-        <w:rPr>
-          <w:lang w:val="en-US"/>
-        </w:rPr>
-        <w:t>:</w:t>
+        <w:t>Other features:</w:t>
       </w:r>
     </w:p>
     <w:p>
@@ -21716,47 +21936,242 @@
           <w:numId w:val="20"/>
         </w:numPr>
         <w:spacing w:line="276" w:lineRule="auto"/>
+        <w:rPr>
+          <w:lang w:val="en-US"/>
+        </w:rPr>
+      </w:pPr>
+      <w:r>
+        <w:rPr>
+          <w:lang w:val="en-US"/>
+        </w:rPr>
+        <w:t>t</w:t>
+      </w:r>
+      <w:r>
+        <w:rPr>
+          <w:lang w:val="en-US"/>
+        </w:rPr>
+        <w:t xml:space="preserve">o inspect all widgets available, one can use </w:t>
+      </w:r>
+      <w:r>
         <w:rPr>
           <w:i/>
           <w:iCs/>
           <w:lang w:val="en-US"/>
         </w:rPr>
+        <w:t>Flutter Inspector</w:t>
+      </w:r>
+    </w:p>
+    <w:p>
+      <w:pPr>
+        <w:pStyle w:val="Paragrafoelenco"/>
+        <w:numPr>
+          <w:ilvl w:val="0"/>
+          <w:numId w:val="20"/>
+        </w:numPr>
+        <w:spacing w:line="276" w:lineRule="auto"/>
+        <w:rPr>
+          <w:lang w:val="en-US"/>
+        </w:rPr>
       </w:pPr>
       <w:r>
         <w:rPr>
           <w:i/>
           <w:iCs/>
-        </w:rPr>
-        <w:t xml:space="preserve">Text </w:t>
-      </w:r>
-    </w:p>
-    <w:p>
-      <w:pPr>
-        <w:pStyle w:val="Paragrafoelenco"/>
-        <w:numPr>
-          <w:ilvl w:val="0"/>
+          <w:lang w:val="en-US"/>
+        </w:rPr>
+        <w:t>Flutter Engine</w:t>
+      </w:r>
+      <w:r>
+        <w:rPr>
+          <w:lang w:val="en-US"/>
+        </w:rPr>
+        <w:t xml:space="preserve"> is a runtime environment written in C++ which implements key libraries</w:t>
+      </w:r>
+    </w:p>
+    <w:p>
+      <w:pPr>
+        <w:pStyle w:val="Paragrafoelenco"/>
+        <w:numPr>
+          <w:ilvl w:val="1"/>
           <w:numId w:val="20"/>
         </w:numPr>
         <w:spacing w:line="276" w:lineRule="auto"/>
+        <w:rPr>
+          <w:lang w:val="en-US"/>
+        </w:rPr>
+      </w:pPr>
+      <w:r>
+        <w:rPr>
+          <w:lang w:val="en-US"/>
+        </w:rPr>
+        <w:t>it p</w:t>
+      </w:r>
+      <w:r>
+        <w:rPr>
+          <w:lang w:val="en-US"/>
+        </w:rPr>
+        <w:t>rovides</w:t>
+      </w:r>
+      <w:r>
+        <w:rPr>
+          <w:lang w:val="en-US"/>
+        </w:rPr>
+        <w:t xml:space="preserve"> </w:t>
+      </w:r>
+      <w:r>
+        <w:rPr>
+          <w:lang w:val="en-US"/>
+        </w:rPr>
+        <w:t>Dart runtime</w:t>
+      </w:r>
+      <w:r>
+        <w:rPr>
+          <w:lang w:val="en-US"/>
+        </w:rPr>
+        <w:t xml:space="preserve">, </w:t>
+      </w:r>
+      <w:r>
+        <w:rPr>
+          <w:lang w:val="en-US"/>
+        </w:rPr>
+        <w:t>Skia</w:t>
+      </w:r>
+      <w:r>
+        <w:rPr>
+          <w:lang w:val="en-US"/>
+        </w:rPr>
+        <w:t xml:space="preserve"> (2D graphics library)</w:t>
+      </w:r>
+      <w:r>
+        <w:rPr>
+          <w:lang w:val="en-US"/>
+        </w:rPr>
+        <w:t>, P</w:t>
+      </w:r>
+      <w:r>
+        <w:rPr>
+          <w:lang w:val="en-US"/>
+        </w:rPr>
+        <w:t>latform channels</w:t>
+      </w:r>
+    </w:p>
+    <w:p>
+      <w:pPr>
+        <w:pStyle w:val="Paragrafoelenco"/>
+        <w:numPr>
+          <w:ilvl w:val="0"/>
+          <w:numId w:val="20"/>
+        </w:numPr>
+        <w:spacing w:line="276" w:lineRule="auto"/>
+        <w:rPr>
+          <w:lang w:val="en-US"/>
+        </w:rPr>
+      </w:pPr>
+      <w:r>
         <w:rPr>
           <w:i/>
           <w:iCs/>
           <w:lang w:val="en-US"/>
         </w:rPr>
-      </w:pPr>
-      <w:r>
+        <w:t xml:space="preserve">platform channels </w:t>
+      </w:r>
+      <w:r>
+        <w:rPr>
+          <w:lang w:val="en-US"/>
+        </w:rPr>
+        <w:t>a</w:t>
+      </w:r>
+      <w:r>
+        <w:rPr>
+          <w:lang w:val="en-US"/>
+        </w:rPr>
+        <w:t>llow communication between Dart and specific code of each platform</w:t>
+      </w:r>
+    </w:p>
+    <w:p>
+      <w:pPr>
+        <w:pStyle w:val="Paragrafoelenco"/>
+        <w:numPr>
+          <w:ilvl w:val="1"/>
+          <w:numId w:val="20"/>
+        </w:numPr>
+        <w:spacing w:line="276" w:lineRule="auto"/>
+        <w:rPr>
+          <w:lang w:val="en-US"/>
+        </w:rPr>
+      </w:pPr>
+      <w:r>
+        <w:rPr>
+          <w:lang w:val="en-US"/>
+        </w:rPr>
+        <w:t>different c</w:t>
+      </w:r>
+      <w:r>
+        <w:rPr>
+          <w:lang w:val="en-US"/>
+        </w:rPr>
+        <w:t>hannel type</w:t>
+      </w:r>
+      <w:r>
+        <w:rPr>
+          <w:lang w:val="en-US"/>
+        </w:rPr>
+        <w:t>s</w:t>
+      </w:r>
+    </w:p>
+    <w:p>
+      <w:pPr>
+        <w:pStyle w:val="Paragrafoelenco"/>
+        <w:numPr>
+          <w:ilvl w:val="2"/>
+          <w:numId w:val="20"/>
+        </w:numPr>
+        <w:spacing w:line="276" w:lineRule="auto"/>
         <w:rPr>
           <w:i/>
           <w:iCs/>
-        </w:rPr>
-        <w:t xml:space="preserve">Row </w:t>
-      </w:r>
-    </w:p>
-    <w:p>
-      <w:pPr>
-        <w:pStyle w:val="Paragrafoelenco"/>
-        <w:numPr>
-          <w:ilvl w:val="0"/>
+          <w:lang w:val="en-US"/>
+        </w:rPr>
+      </w:pPr>
+      <w:r>
+        <w:rPr>
+          <w:rFonts w:ascii="Courier New" w:hAnsi="Courier New" w:cs="Courier New"/>
+        </w:rPr>
+        <w:t>BinaryMessages</w:t>
+      </w:r>
+      <w:r>
+        <w:rPr>
+          <w:noProof/>
+          <w:lang w:val="en-US"/>
+        </w:rPr>
+        <w:t xml:space="preserve"> </w:t>
+      </w:r>
+      <w:r>
+        <w:rPr>
+          <w:noProof/>
+        </w:rPr>
+        <w:sym w:font="Wingdings" w:char="F0E0"/>
+      </w:r>
+      <w:r>
+        <w:rPr>
+          <w:noProof/>
+          <w:lang w:val="en-US"/>
+        </w:rPr>
+        <w:t xml:space="preserve"> low-level binary co</w:t>
+      </w:r>
+      <w:r>
+        <w:rPr>
+          <w:noProof/>
+          <w:lang w:val="en-US"/>
+        </w:rPr>
+        <w:t>de to platform-specific cde</w:t>
+      </w:r>
+    </w:p>
+    <w:p>
+      <w:pPr>
+        <w:pStyle w:val="Paragrafoelenco"/>
+        <w:numPr>
+          <w:ilvl w:val="2"/>
           <w:numId w:val="20"/>
         </w:numPr>
         <w:spacing w:line="276" w:lineRule="auto"/>
@@ -21768,303 +22183,37 @@
       </w:pPr>
       <w:r>
         <w:rPr>
+          <w:rFonts w:ascii="Courier New" w:hAnsi="Courier New" w:cs="Courier New"/>
+        </w:rPr>
+        <w:t>MessageChannel</w:t>
+      </w:r>
+      <w:r>
+        <w:rPr>
           <w:i/>
           <w:iCs/>
-        </w:rPr>
-        <w:t>Column</w:t>
-      </w:r>
-    </w:p>
-    <w:p>
-      <w:pPr>
-        <w:pStyle w:val="Paragrafoelenco"/>
-        <w:numPr>
-          <w:ilvl w:val="0"/>
-          <w:numId w:val="20"/>
-        </w:numPr>
-        <w:spacing w:line="276" w:lineRule="auto"/>
+          <w:lang w:val="en-US"/>
+        </w:rPr>
+        <w:t xml:space="preserve"> </w:t>
+      </w:r>
+      <w:r>
+        <w:rPr>
+          <w:lang w:val="en-US"/>
+        </w:rPr>
+        <w:sym w:font="Wingdings" w:char="F0E0"/>
+      </w:r>
+      <w:r>
+        <w:rPr>
+          <w:lang w:val="en-US"/>
+        </w:rPr>
+        <w:t xml:space="preserve"> bidirectional asynchronous communication</w:t>
+      </w:r>
+      <w:r>
         <w:rPr>
           <w:i/>
           <w:iCs/>
           <w:lang w:val="en-US"/>
         </w:rPr>
-      </w:pPr>
-      <w:r>
-        <w:rPr>
-          <w:i/>
-          <w:iCs/>
-        </w:rPr>
-        <w:t>Image</w:t>
-      </w:r>
-    </w:p>
-    <w:p>
-      <w:pPr>
-        <w:pStyle w:val="Paragrafoelenco"/>
-        <w:numPr>
-          <w:ilvl w:val="0"/>
-          <w:numId w:val="20"/>
-        </w:numPr>
-        <w:spacing w:line="276" w:lineRule="auto"/>
-        <w:rPr>
-          <w:lang w:val="en-US"/>
-        </w:rPr>
-      </w:pPr>
-      <w:r>
-        <w:rPr>
-          <w:i/>
-          <w:iCs/>
-          <w:lang w:val="en-US"/>
-        </w:rPr>
-        <w:t>RaisedButton</w:t>
-      </w:r>
-      <w:r>
-        <w:rPr>
-          <w:lang w:val="en-US"/>
-        </w:rPr>
-        <w:t xml:space="preserve"> (it elevates when p</w:t>
-      </w:r>
-      <w:r>
-        <w:rPr>
-          <w:lang w:val="en-US"/>
-        </w:rPr>
-        <w:t>ressed upon – now replaced by ElevatedButton)</w:t>
-      </w:r>
-    </w:p>
-    <w:p>
-      <w:pPr>
-        <w:pStyle w:val="Paragrafoelenco"/>
-        <w:numPr>
-          <w:ilvl w:val="0"/>
-          <w:numId w:val="20"/>
-        </w:numPr>
-        <w:spacing w:line="276" w:lineRule="auto"/>
-        <w:rPr>
-          <w:lang w:val="en-US"/>
-        </w:rPr>
-      </w:pPr>
-      <w:r>
-        <w:rPr>
-          <w:i/>
-          <w:iCs/>
-          <w:lang w:val="en-US"/>
-        </w:rPr>
-        <w:t>AppBar</w:t>
-      </w:r>
-      <w:r>
-        <w:rPr>
-          <w:lang w:val="en-US"/>
-        </w:rPr>
-        <w:t xml:space="preserve"> (the top bar o</w:t>
-      </w:r>
-      <w:r>
-        <w:rPr>
-          <w:lang w:val="en-US"/>
-        </w:rPr>
-        <w:t>f an application)</w:t>
-      </w:r>
-    </w:p>
-    <w:p>
-      <w:pPr>
-        <w:spacing w:line="276" w:lineRule="auto"/>
-        <w:rPr>
-          <w:lang w:val="en-US"/>
-        </w:rPr>
-      </w:pPr>
-      <w:r>
-        <w:rPr>
-          <w:lang w:val="en-US"/>
-        </w:rPr>
-        <w:t>Other features:</w:t>
-      </w:r>
-    </w:p>
-    <w:p>
-      <w:pPr>
-        <w:pStyle w:val="Paragrafoelenco"/>
-        <w:numPr>
-          <w:ilvl w:val="0"/>
-          <w:numId w:val="20"/>
-        </w:numPr>
-        <w:spacing w:line="276" w:lineRule="auto"/>
-        <w:rPr>
-          <w:lang w:val="en-US"/>
-        </w:rPr>
-      </w:pPr>
-      <w:r>
-        <w:rPr>
-          <w:lang w:val="en-US"/>
-        </w:rPr>
-        <w:t>t</w:t>
-      </w:r>
-      <w:r>
-        <w:rPr>
-          <w:lang w:val="en-US"/>
-        </w:rPr>
-        <w:t xml:space="preserve">o inspect all widgets available, one can use </w:t>
-      </w:r>
-      <w:r>
-        <w:rPr>
-          <w:i/>
-          <w:iCs/>
-          <w:lang w:val="en-US"/>
-        </w:rPr>
-        <w:t>Flutter Inspector</w:t>
-      </w:r>
-    </w:p>
-    <w:p>
-      <w:pPr>
-        <w:pStyle w:val="Paragrafoelenco"/>
-        <w:numPr>
-          <w:ilvl w:val="0"/>
-          <w:numId w:val="20"/>
-        </w:numPr>
-        <w:spacing w:line="276" w:lineRule="auto"/>
-        <w:rPr>
-          <w:lang w:val="en-US"/>
-        </w:rPr>
-      </w:pPr>
-      <w:r>
-        <w:rPr>
-          <w:i/>
-          <w:iCs/>
-          <w:lang w:val="en-US"/>
-        </w:rPr>
-        <w:t>Flutter Engine</w:t>
-      </w:r>
-      <w:r>
-        <w:rPr>
-          <w:lang w:val="en-US"/>
-        </w:rPr>
-        <w:t xml:space="preserve"> is a runtime environment written in C++ which implements key libraries</w:t>
-      </w:r>
-    </w:p>
-    <w:p>
-      <w:pPr>
-        <w:pStyle w:val="Paragrafoelenco"/>
-        <w:numPr>
-          <w:ilvl w:val="1"/>
-          <w:numId w:val="20"/>
-        </w:numPr>
-        <w:spacing w:line="276" w:lineRule="auto"/>
-        <w:rPr>
-          <w:lang w:val="en-US"/>
-        </w:rPr>
-      </w:pPr>
-      <w:r>
-        <w:rPr>
-          <w:lang w:val="en-US"/>
-        </w:rPr>
-        <w:t>it p</w:t>
-      </w:r>
-      <w:r>
-        <w:rPr>
-          <w:lang w:val="en-US"/>
-        </w:rPr>
-        <w:t>rovides</w:t>
-      </w:r>
-      <w:r>
-        <w:rPr>
-          <w:lang w:val="en-US"/>
-        </w:rPr>
         <w:t xml:space="preserve"> </w:t>
-      </w:r>
-      <w:r>
-        <w:rPr>
-          <w:lang w:val="en-US"/>
-        </w:rPr>
-        <w:t>Dart runtime</w:t>
-      </w:r>
-      <w:r>
-        <w:rPr>
-          <w:lang w:val="en-US"/>
-        </w:rPr>
-        <w:t xml:space="preserve">, </w:t>
-      </w:r>
-      <w:r>
-        <w:rPr>
-          <w:lang w:val="en-US"/>
-        </w:rPr>
-        <w:t>Skia</w:t>
-      </w:r>
-      <w:r>
-        <w:rPr>
-          <w:lang w:val="en-US"/>
-        </w:rPr>
-        <w:t xml:space="preserve"> (2D graphics library)</w:t>
-      </w:r>
-      <w:r>
-        <w:rPr>
-          <w:lang w:val="en-US"/>
-        </w:rPr>
-        <w:t>, P</w:t>
-      </w:r>
-      <w:r>
-        <w:rPr>
-          <w:lang w:val="en-US"/>
-        </w:rPr>
-        <w:t>latform channels</w:t>
-      </w:r>
-    </w:p>
-    <w:p>
-      <w:pPr>
-        <w:pStyle w:val="Paragrafoelenco"/>
-        <w:numPr>
-          <w:ilvl w:val="0"/>
-          <w:numId w:val="20"/>
-        </w:numPr>
-        <w:spacing w:line="276" w:lineRule="auto"/>
-        <w:rPr>
-          <w:lang w:val="en-US"/>
-        </w:rPr>
-      </w:pPr>
-      <w:r>
-        <w:rPr>
-          <w:i/>
-          <w:iCs/>
-          <w:lang w:val="en-US"/>
-        </w:rPr>
-        <w:t xml:space="preserve">platform channels </w:t>
-      </w:r>
-      <w:r>
-        <w:rPr>
-          <w:lang w:val="en-US"/>
-        </w:rPr>
-        <w:t>a</w:t>
-      </w:r>
-      <w:r>
-        <w:rPr>
-          <w:lang w:val="en-US"/>
-        </w:rPr>
-        <w:t>llow communication between Dart and specific code of each platform</w:t>
-      </w:r>
-    </w:p>
-    <w:p>
-      <w:pPr>
-        <w:pStyle w:val="Paragrafoelenco"/>
-        <w:numPr>
-          <w:ilvl w:val="1"/>
-          <w:numId w:val="20"/>
-        </w:numPr>
-        <w:spacing w:line="276" w:lineRule="auto"/>
-        <w:rPr>
-          <w:lang w:val="en-US"/>
-        </w:rPr>
-      </w:pPr>
-      <w:r>
-        <w:rPr>
-          <w:lang w:val="en-US"/>
-        </w:rPr>
-        <w:t>different c</w:t>
-      </w:r>
-      <w:r>
-        <w:rPr>
-          <w:lang w:val="en-US"/>
-        </w:rPr>
-        <w:t>hannel type</w:t>
-      </w:r>
-      <w:r>
-        <w:rPr>
-          <w:lang w:val="en-US"/>
-        </w:rPr>
-        <w:t>s</w:t>
       </w:r>
     </w:p>
     <w:p>
@@ -22076,115 +22225,12 @@
         </w:numPr>
         <w:spacing w:line="276" w:lineRule="auto"/>
         <w:rPr>
-          <w:i/>
-          <w:iCs/>
-          <w:lang w:val="en-US"/>
-        </w:rPr>
-      </w:pPr>
-      <w:r>
-        <w:rPr>
-          <w:i/>
-          <w:iCs/>
-          <w:lang w:val="en-US"/>
-        </w:rPr>
-        <w:t>BinaryMessages</w:t>
-      </w:r>
-      <w:r>
-        <w:rPr>
-          <w:noProof/>
-          <w:lang w:val="en-US"/>
-        </w:rPr>
-        <w:t xml:space="preserve"> </w:t>
-      </w:r>
-      <w:r>
-        <w:rPr>
-          <w:noProof/>
-        </w:rPr>
-        <w:sym w:font="Wingdings" w:char="F0E0"/>
-      </w:r>
-      <w:r>
-        <w:rPr>
-          <w:noProof/>
-          <w:lang w:val="en-US"/>
-        </w:rPr>
-        <w:t xml:space="preserve"> low-level binary co</w:t>
-      </w:r>
-      <w:r>
-        <w:rPr>
-          <w:noProof/>
-          <w:lang w:val="en-US"/>
-        </w:rPr>
-        <w:t>de to platform-specific cde</w:t>
-      </w:r>
-    </w:p>
-    <w:p>
-      <w:pPr>
-        <w:pStyle w:val="Paragrafoelenco"/>
-        <w:numPr>
-          <w:ilvl w:val="2"/>
-          <w:numId w:val="20"/>
-        </w:numPr>
-        <w:spacing w:line="276" w:lineRule="auto"/>
-        <w:rPr>
-          <w:i/>
-          <w:iCs/>
-          <w:lang w:val="en-US"/>
-        </w:rPr>
-      </w:pPr>
-      <w:r>
-        <w:rPr>
-          <w:i/>
-          <w:iCs/>
-          <w:lang w:val="en-US"/>
-        </w:rPr>
-        <w:t>MessageChannel</w:t>
-      </w:r>
-      <w:r>
-        <w:rPr>
-          <w:i/>
-          <w:iCs/>
-          <w:lang w:val="en-US"/>
-        </w:rPr>
-        <w:t xml:space="preserve"> </w:t>
-      </w:r>
-      <w:r>
-        <w:rPr>
-          <w:lang w:val="en-US"/>
-        </w:rPr>
-        <w:sym w:font="Wingdings" w:char="F0E0"/>
-      </w:r>
-      <w:r>
-        <w:rPr>
-          <w:lang w:val="en-US"/>
-        </w:rPr>
-        <w:t xml:space="preserve"> bidirectional asynchronous communication</w:t>
-      </w:r>
-      <w:r>
-        <w:rPr>
-          <w:i/>
-          <w:iCs/>
-          <w:lang w:val="en-US"/>
-        </w:rPr>
-        <w:t xml:space="preserve"> </w:t>
-      </w:r>
-    </w:p>
-    <w:p>
-      <w:pPr>
-        <w:pStyle w:val="Paragrafoelenco"/>
-        <w:numPr>
-          <w:ilvl w:val="2"/>
-          <w:numId w:val="20"/>
-        </w:numPr>
-        <w:spacing w:line="276" w:lineRule="auto"/>
-        <w:rPr>
-          <w:lang w:val="en-US"/>
-        </w:rPr>
-      </w:pPr>
-      <w:r>
-        <w:rPr>
-          <w:i/>
-          <w:iCs/>
-          <w:lang w:val="en-US"/>
+          <w:lang w:val="en-US"/>
+        </w:rPr>
+      </w:pPr>
+      <w:r>
+        <w:rPr>
+          <w:rFonts w:ascii="Courier New" w:hAnsi="Courier New" w:cs="Courier New"/>
         </w:rPr>
         <w:t>MethodChannel</w:t>
       </w:r>
@@ -22669,160 +22715,173 @@
         <w:rPr>
           <w:lang w:val="en-US"/>
         </w:rPr>
+        <w:t>It’s not so hard to setup this framework:</w:t>
+      </w:r>
+    </w:p>
+    <w:p>
+      <w:pPr>
+        <w:pStyle w:val="Paragrafoelenco"/>
+        <w:numPr>
+          <w:ilvl w:val="0"/>
+          <w:numId w:val="20"/>
+        </w:numPr>
+        <w:spacing w:line="276" w:lineRule="auto"/>
+        <w:rPr>
+          <w:lang w:val="en-US"/>
+        </w:rPr>
+      </w:pPr>
+      <w:r>
+        <w:rPr>
+          <w:lang w:val="en-US"/>
+        </w:rPr>
+        <w:t>It is possible to install</w:t>
+      </w:r>
+      <w:r>
+        <w:rPr>
+          <w:lang w:val="en-US"/>
+        </w:rPr>
+        <w:t xml:space="preserve"> </w:t>
+      </w:r>
+      <w:r>
+        <w:rPr>
+          <w:lang w:val="en-US"/>
+        </w:rPr>
+        <w:t xml:space="preserve">Flutter on Windows, macOS o Linux </w:t>
+      </w:r>
+    </w:p>
+    <w:p>
+      <w:pPr>
+        <w:pStyle w:val="Paragrafoelenco"/>
+        <w:numPr>
+          <w:ilvl w:val="0"/>
+          <w:numId w:val="20"/>
+        </w:numPr>
+        <w:spacing w:line="276" w:lineRule="auto"/>
+        <w:rPr>
+          <w:lang w:val="en-US"/>
+        </w:rPr>
+      </w:pPr>
+      <w:r>
+        <w:rPr>
+          <w:lang w:val="en-US"/>
+        </w:rPr>
+        <w:t xml:space="preserve">Installation process: </w:t>
+      </w:r>
+    </w:p>
+    <w:p>
+      <w:pPr>
+        <w:pStyle w:val="Paragrafoelenco"/>
+        <w:numPr>
+          <w:ilvl w:val="1"/>
+          <w:numId w:val="20"/>
+        </w:numPr>
+        <w:spacing w:line="276" w:lineRule="auto"/>
+        <w:rPr>
+          <w:lang w:val="en-US"/>
+        </w:rPr>
+      </w:pPr>
+      <w:r>
+        <w:rPr>
+          <w:lang w:val="en-US"/>
+        </w:rPr>
+        <w:t>SDK installation</w:t>
+      </w:r>
+    </w:p>
+    <w:p>
+      <w:pPr>
+        <w:pStyle w:val="Paragrafoelenco"/>
+        <w:numPr>
+          <w:ilvl w:val="1"/>
+          <w:numId w:val="20"/>
+        </w:numPr>
+        <w:spacing w:line="276" w:lineRule="auto"/>
+        <w:rPr>
+          <w:lang w:val="en-US"/>
+        </w:rPr>
+      </w:pPr>
+      <w:r>
+        <w:rPr>
+          <w:lang w:val="en-US"/>
+        </w:rPr>
+        <w:t xml:space="preserve">PATH variable modification </w:t>
+      </w:r>
+    </w:p>
+    <w:p>
+      <w:pPr>
+        <w:pStyle w:val="Paragrafoelenco"/>
+        <w:numPr>
+          <w:ilvl w:val="1"/>
+          <w:numId w:val="20"/>
+        </w:numPr>
+        <w:spacing w:line="276" w:lineRule="auto"/>
+        <w:rPr>
+          <w:lang w:val="en-US"/>
+        </w:rPr>
+      </w:pPr>
+      <w:r>
+        <w:rPr>
+          <w:lang w:val="en-US"/>
+        </w:rPr>
+        <w:t xml:space="preserve">command </w:t>
+      </w:r>
+      <w:r>
+        <w:rPr>
+          <w:rFonts w:ascii="Courier New" w:hAnsi="Courier New" w:cs="Courier New"/>
+          <w:lang w:val="en-US"/>
+        </w:rPr>
+        <w:t>flutter doctor</w:t>
+      </w:r>
+      <w:r>
+        <w:rPr>
+          <w:lang w:val="en-US"/>
+        </w:rPr>
+        <w:t xml:space="preserve"> </w:t>
+      </w:r>
+      <w:r>
+        <w:rPr>
+          <w:lang w:val="en-US"/>
+        </w:rPr>
+        <w:sym w:font="Wingdings" w:char="F0E0"/>
+      </w:r>
+      <w:r>
+        <w:rPr>
+          <w:rFonts w:ascii="Courier New" w:hAnsi="Courier New" w:cs="Courier New"/>
+          <w:lang w:val="en-US"/>
+        </w:rPr>
+        <w:t xml:space="preserve"> </w:t>
+      </w:r>
+      <w:r>
+        <w:rPr>
+          <w:lang w:val="en-US"/>
+        </w:rPr>
+        <w:t>Check for missing packages</w:t>
+      </w:r>
+    </w:p>
+    <w:p>
+      <w:pPr>
+        <w:rPr>
+          <w:lang w:val="en-US"/>
+        </w:rPr>
+      </w:pPr>
+      <w:r>
+        <w:rPr>
+          <w:lang w:val="en-US"/>
+        </w:rPr>
+        <w:br w:type="page"/>
+      </w:r>
+    </w:p>
+    <w:p>
+      <w:pPr>
+        <w:spacing w:line="276" w:lineRule="auto"/>
+        <w:rPr>
+          <w:lang w:val="en-US"/>
+        </w:rPr>
+      </w:pPr>
+      <w:r>
+        <w:rPr>
+          <w:lang w:val="en-US"/>
+        </w:rPr>
         <w:lastRenderedPageBreak/>
-        <w:t>It’s not so hard to setup this framework:</w:t>
-      </w:r>
-    </w:p>
-    <w:p>
-      <w:pPr>
-        <w:pStyle w:val="Paragrafoelenco"/>
-        <w:numPr>
-          <w:ilvl w:val="0"/>
-          <w:numId w:val="20"/>
-        </w:numPr>
-        <w:spacing w:line="276" w:lineRule="auto"/>
-        <w:rPr>
-          <w:lang w:val="en-US"/>
-        </w:rPr>
-      </w:pPr>
-      <w:r>
-        <w:rPr>
-          <w:lang w:val="en-US"/>
-        </w:rPr>
-        <w:t>It is possible to install</w:t>
-      </w:r>
-      <w:r>
-        <w:rPr>
-          <w:lang w:val="en-US"/>
-        </w:rPr>
-        <w:t xml:space="preserve"> </w:t>
-      </w:r>
-      <w:r>
-        <w:rPr>
-          <w:lang w:val="en-US"/>
-        </w:rPr>
-        <w:t xml:space="preserve">Flutter on Windows, macOS o Linux </w:t>
-      </w:r>
-    </w:p>
-    <w:p>
-      <w:pPr>
-        <w:pStyle w:val="Paragrafoelenco"/>
-        <w:numPr>
-          <w:ilvl w:val="0"/>
-          <w:numId w:val="20"/>
-        </w:numPr>
-        <w:spacing w:line="276" w:lineRule="auto"/>
-        <w:rPr>
-          <w:lang w:val="en-US"/>
-        </w:rPr>
-      </w:pPr>
-      <w:r>
-        <w:rPr>
-          <w:lang w:val="en-US"/>
-        </w:rPr>
-        <w:t xml:space="preserve">Installation process: </w:t>
-      </w:r>
-    </w:p>
-    <w:p>
-      <w:pPr>
-        <w:pStyle w:val="Paragrafoelenco"/>
-        <w:numPr>
-          <w:ilvl w:val="1"/>
-          <w:numId w:val="20"/>
-        </w:numPr>
-        <w:spacing w:line="276" w:lineRule="auto"/>
-        <w:rPr>
-          <w:lang w:val="en-US"/>
-        </w:rPr>
-      </w:pPr>
-      <w:r>
-        <w:rPr>
-          <w:lang w:val="en-US"/>
-        </w:rPr>
-        <w:t>SDK installation</w:t>
-      </w:r>
-    </w:p>
-    <w:p>
-      <w:pPr>
-        <w:pStyle w:val="Paragrafoelenco"/>
-        <w:numPr>
-          <w:ilvl w:val="1"/>
-          <w:numId w:val="20"/>
-        </w:numPr>
-        <w:spacing w:line="276" w:lineRule="auto"/>
-        <w:rPr>
-          <w:lang w:val="en-US"/>
-        </w:rPr>
-      </w:pPr>
-      <w:r>
-        <w:rPr>
-          <w:lang w:val="en-US"/>
-        </w:rPr>
-        <w:t xml:space="preserve">PATH variable modification </w:t>
-      </w:r>
-    </w:p>
-    <w:p>
-      <w:pPr>
-        <w:pStyle w:val="Paragrafoelenco"/>
-        <w:numPr>
-          <w:ilvl w:val="1"/>
-          <w:numId w:val="20"/>
-        </w:numPr>
-        <w:spacing w:line="276" w:lineRule="auto"/>
-        <w:rPr>
-          <w:lang w:val="en-US"/>
-        </w:rPr>
-      </w:pPr>
-      <w:r>
-        <w:rPr>
-          <w:lang w:val="en-US"/>
-        </w:rPr>
-        <w:t xml:space="preserve">command </w:t>
-      </w:r>
-      <w:r>
-        <w:rPr>
-          <w:rFonts w:ascii="Courier New" w:hAnsi="Courier New" w:cs="Courier New"/>
-          <w:lang w:val="en-US"/>
-        </w:rPr>
-        <w:t>flutter doctor</w:t>
-      </w:r>
-      <w:r>
-        <w:rPr>
-          <w:lang w:val="en-US"/>
-        </w:rPr>
-        <w:t xml:space="preserve"> </w:t>
-      </w:r>
-      <w:r>
-        <w:rPr>
-          <w:lang w:val="en-US"/>
-        </w:rPr>
-        <w:sym w:font="Wingdings" w:char="F0E0"/>
-      </w:r>
-      <w:r>
-        <w:rPr>
-          <w:rFonts w:ascii="Courier New" w:hAnsi="Courier New" w:cs="Courier New"/>
-          <w:lang w:val="en-US"/>
-        </w:rPr>
-        <w:t xml:space="preserve"> </w:t>
-      </w:r>
-      <w:r>
-        <w:rPr>
-          <w:lang w:val="en-US"/>
-        </w:rPr>
-        <w:t>Check for missing packages</w:t>
-      </w:r>
-    </w:p>
-    <w:p>
-      <w:pPr>
-        <w:spacing w:line="276" w:lineRule="auto"/>
-        <w:rPr>
-          <w:lang w:val="en-US"/>
-        </w:rPr>
-      </w:pPr>
-      <w:r>
-        <w:rPr>
-          <w:lang w:val="en-US"/>
-        </w:rPr>
         <w:t>With this simple example we will learn how to use the following components of the framework:</w:t>
       </w:r>
     </w:p>
@@ -23341,6 +23400,13 @@
     </w:p>
     <w:p>
       <w:pPr>
+        <w:rPr>
+          <w:lang w:val="en-US"/>
+        </w:rPr>
+      </w:pPr>
+    </w:p>
+    <w:p>
+      <w:pPr>
         <w:spacing w:line="276" w:lineRule="auto"/>
         <w:rPr>
           <w:lang w:val="en-US"/>
@@ -23351,18 +23417,17 @@
           <w:noProof/>
           <w:lang w:val="en-US"/>
         </w:rPr>
-        <w:lastRenderedPageBreak/>
         <w:drawing>
-          <wp:anchor distT="0" distB="0" distL="114300" distR="114300" simplePos="0" relativeHeight="251710464" behindDoc="0" locked="0" layoutInCell="1" allowOverlap="1" wp14:anchorId="405AA62B" wp14:editId="7B531009">
+          <wp:anchor distT="0" distB="0" distL="114300" distR="114300" simplePos="0" relativeHeight="251710464" behindDoc="0" locked="0" layoutInCell="1" allowOverlap="1" wp14:anchorId="405AA62B" wp14:editId="43EDD3BC">
             <wp:simplePos x="0" y="0"/>
             <wp:positionH relativeFrom="column">
-              <wp:posOffset>765175</wp:posOffset>
+              <wp:posOffset>798830</wp:posOffset>
             </wp:positionH>
             <wp:positionV relativeFrom="paragraph">
-              <wp:posOffset>265642</wp:posOffset>
+              <wp:posOffset>193040</wp:posOffset>
             </wp:positionV>
-            <wp:extent cx="4910455" cy="1993900"/>
-            <wp:effectExtent l="0" t="0" r="4445" b="6350"/>
+            <wp:extent cx="4495165" cy="1824355"/>
+            <wp:effectExtent l="0" t="0" r="635" b="4445"/>
             <wp:wrapSquare wrapText="bothSides"/>
             <wp:docPr id="217027900" name="Immagine 1" descr="Immagine che contiene testo, schermata, software&#10;&#10;Descrizione generata automaticamente"/>
             <wp:cNvGraphicFramePr>
@@ -23384,7 +23449,7 @@
                   <pic:spPr>
                     <a:xfrm>
                       <a:off x="0" y="0"/>
-                      <a:ext cx="4910455" cy="1993900"/>
+                      <a:ext cx="4495165" cy="1824355"/>
                     </a:xfrm>
                     <a:prstGeom prst="rect">
                       <a:avLst/>
@@ -23464,19 +23529,12 @@
           <w:lang w:val="en-US"/>
         </w:rPr>
       </w:pPr>
-    </w:p>
-    <w:p>
-      <w:pPr>
-        <w:spacing w:line="276" w:lineRule="auto"/>
-        <w:rPr>
-          <w:lang w:val="en-US"/>
-        </w:rPr>
-      </w:pPr>
       <w:r>
         <w:rPr>
           <w:noProof/>
           <w:lang w:val="en-US"/>
         </w:rPr>
+        <w:lastRenderedPageBreak/>
         <w:drawing>
           <wp:anchor distT="0" distB="0" distL="114300" distR="114300" simplePos="0" relativeHeight="251712512" behindDoc="0" locked="0" layoutInCell="1" allowOverlap="1" wp14:anchorId="0690A80C" wp14:editId="6E2CEE89">
             <wp:simplePos x="0" y="0"/>
@@ -23591,6 +23649,12 @@
         <w:rPr>
           <w:lang w:val="en-US"/>
         </w:rPr>
+        <w:t xml:space="preserve"> – present inside “In-depth slides” folder inside MEGA</w:t>
+      </w:r>
+      <w:r>
+        <w:rPr>
+          <w:lang w:val="en-US"/>
+        </w:rPr>
         <w:t>)</w:t>
       </w:r>
     </w:p>
@@ -24230,69 +24294,19 @@
       </w:pPr>
       <w:r>
         <w:rPr>
-          <w:lang w:val="en-US"/>
-        </w:rPr>
-        <w:t>Some apps created with this: Facebook, Skype, WordPress, Discord, Tesla, Pinterest, NFL, Out</w:t>
-      </w:r>
-      <w:r>
-        <w:rPr>
-          <w:lang w:val="en-US"/>
-        </w:rPr>
-        <w:t>l</w:t>
-      </w:r>
-      <w:r>
-        <w:rPr>
-          <w:lang w:val="en-US"/>
-        </w:rPr>
-        <w:t xml:space="preserve">ook, Office, Teams, </w:t>
-      </w:r>
-      <w:r>
-        <w:rPr>
-          <w:lang w:val="en-US"/>
-        </w:rPr>
-        <w:t>PlayStation</w:t>
-      </w:r>
-      <w:r>
-        <w:rPr>
-          <w:lang w:val="en-US"/>
-        </w:rPr>
-        <w:t xml:space="preserve"> App</w:t>
-      </w:r>
-      <w:r>
-        <w:rPr>
-          <w:lang w:val="en-US"/>
-        </w:rPr>
-        <w:t xml:space="preserve">, </w:t>
-      </w:r>
-      <w:r>
-        <w:rPr>
-          <w:lang w:val="en-US"/>
-        </w:rPr>
-        <w:t xml:space="preserve">Xbox Game Pass, Puma. </w:t>
-      </w:r>
-    </w:p>
-    <w:p>
-      <w:pPr>
-        <w:spacing w:line="276" w:lineRule="auto"/>
-        <w:rPr>
-          <w:lang w:val="en-US"/>
-        </w:rPr>
-      </w:pPr>
-      <w:r>
-        <w:rPr>
           <w:noProof/>
         </w:rPr>
         <w:drawing>
-          <wp:anchor distT="0" distB="0" distL="114300" distR="114300" simplePos="0" relativeHeight="251716608" behindDoc="0" locked="0" layoutInCell="1" allowOverlap="1" wp14:anchorId="49C44829" wp14:editId="2AB749A0">
+          <wp:anchor distT="0" distB="0" distL="114300" distR="114300" simplePos="0" relativeHeight="251716608" behindDoc="0" locked="0" layoutInCell="1" allowOverlap="1" wp14:anchorId="49C44829" wp14:editId="5283C26D">
             <wp:simplePos x="0" y="0"/>
             <wp:positionH relativeFrom="column">
-              <wp:posOffset>4402032</wp:posOffset>
+              <wp:posOffset>4361180</wp:posOffset>
             </wp:positionH>
             <wp:positionV relativeFrom="paragraph">
-              <wp:posOffset>50800</wp:posOffset>
+              <wp:posOffset>360680</wp:posOffset>
             </wp:positionV>
-            <wp:extent cx="1727200" cy="986790"/>
-            <wp:effectExtent l="0" t="0" r="6350" b="3810"/>
+            <wp:extent cx="1995170" cy="1139825"/>
+            <wp:effectExtent l="0" t="0" r="5080" b="3175"/>
             <wp:wrapSquare wrapText="bothSides"/>
             <wp:docPr id="1284043360" name="Immagine 1"/>
             <wp:cNvGraphicFramePr>
@@ -24314,7 +24328,7 @@
                   <pic:spPr>
                     <a:xfrm>
                       <a:off x="0" y="0"/>
-                      <a:ext cx="1727200" cy="986790"/>
+                      <a:ext cx="1995170" cy="1139825"/>
                     </a:xfrm>
                     <a:prstGeom prst="rect">
                       <a:avLst/>
@@ -24336,7 +24350,58 @@
         <w:rPr>
           <w:lang w:val="en-US"/>
         </w:rPr>
-        <w:t xml:space="preserve">A small code example is shown: simply a JS function defined with fields and placeholders to activate logic. </w:t>
+        <w:t>Some apps created with this: Facebook, Skype, WordPress, Discord, Tesla, Pinterest, NFL, Out</w:t>
+      </w:r>
+      <w:r>
+        <w:rPr>
+          <w:lang w:val="en-US"/>
+        </w:rPr>
+        <w:t>l</w:t>
+      </w:r>
+      <w:r>
+        <w:rPr>
+          <w:lang w:val="en-US"/>
+        </w:rPr>
+        <w:t xml:space="preserve">ook, Office, Teams, </w:t>
+      </w:r>
+      <w:r>
+        <w:rPr>
+          <w:lang w:val="en-US"/>
+        </w:rPr>
+        <w:t>PlayStation</w:t>
+      </w:r>
+      <w:r>
+        <w:rPr>
+          <w:lang w:val="en-US"/>
+        </w:rPr>
+        <w:t xml:space="preserve"> App</w:t>
+      </w:r>
+      <w:r>
+        <w:rPr>
+          <w:lang w:val="en-US"/>
+        </w:rPr>
+        <w:t xml:space="preserve">, </w:t>
+      </w:r>
+      <w:r>
+        <w:rPr>
+          <w:lang w:val="en-US"/>
+        </w:rPr>
+        <w:t xml:space="preserve">Xbox Game Pass, Puma. </w:t>
+      </w:r>
+    </w:p>
+    <w:p>
+      <w:pPr>
+        <w:spacing w:line="276" w:lineRule="auto"/>
+        <w:jc w:val="center"/>
+        <w:rPr>
+          <w:lang w:val="en-US"/>
+        </w:rPr>
+      </w:pPr>
+      <w:r>
+        <w:rPr>
+          <w:lang w:val="en-US"/>
+        </w:rPr>
+        <w:t>A small code example is shown: simply a JS function defined with fields and placeholders to activate logic.</w:t>
       </w:r>
     </w:p>
     <w:p>
@@ -29417,7 +29482,19 @@
         <w:rPr>
           <w:lang w:val="en-US"/>
         </w:rPr>
-        <w:t>, as it is able to see in the picture below.</w:t>
+        <w:t xml:space="preserve">, as </w:t>
+      </w:r>
+      <w:r>
+        <w:rPr>
+          <w:lang w:val="en-US"/>
+        </w:rPr>
+        <w:t>you can</w:t>
+      </w:r>
+      <w:r>
+        <w:rPr>
+          <w:lang w:val="en-US"/>
+        </w:rPr>
+        <w:t xml:space="preserve"> see in the picture below.</w:t>
       </w:r>
       <w:r>
         <w:rPr>
@@ -30401,6 +30478,12 @@
         </w:rPr>
         <w:t>a carry-over from iTunes days, basically an inventory tracking</w:t>
       </w:r>
+      <w:r>
+        <w:rPr>
+          <w:lang w:val="en-US"/>
+        </w:rPr>
+        <w:t xml:space="preserve"> ID</w:t>
+      </w:r>
     </w:p>
     <w:p>
       <w:pPr>
@@ -30854,7 +30937,7 @@
           <w:lang w:val="en-US"/>
         </w:rPr>
       </w:pPr>
-      <w:hyperlink r:id="rId57" w:history="1">
+      <w:hyperlink r:id="rId57" w:anchor="/devd274dd925" w:history="1">
         <w:r>
           <w:rPr>
             <w:rStyle w:val="Collegamentoipertestuale"/>
@@ -31277,7 +31360,19 @@
         <w:rPr>
           <w:lang w:val="en-US"/>
         </w:rPr>
-        <w:t xml:space="preserve">does not contain malware or not authorized content </w:t>
+        <w:t xml:space="preserve">does not contain malware or </w:t>
+      </w:r>
+      <w:r>
+        <w:rPr>
+          <w:lang w:val="en-US"/>
+        </w:rPr>
+        <w:t>un</w:t>
+      </w:r>
+      <w:r>
+        <w:rPr>
+          <w:lang w:val="en-US"/>
+        </w:rPr>
+        <w:t xml:space="preserve">authorized content </w:t>
       </w:r>
     </w:p>
     <w:p>
@@ -31341,6 +31436,12 @@
           <w:lang w:val="en-US"/>
         </w:rPr>
         <w:t xml:space="preserve"> more or less in general</w:t>
+      </w:r>
+      <w:r>
+        <w:rPr>
+          <w:lang w:val="en-US"/>
+        </w:rPr>
+        <w:t xml:space="preserve"> (and does it well)</w:t>
       </w:r>
     </w:p>
     <w:p>
@@ -31406,13 +31507,37 @@
         <w:rPr>
           <w:lang w:val="en-US"/>
         </w:rPr>
-        <w:t xml:space="preserve">now </w:t>
-      </w:r>
-      <w:r>
-        <w:rPr>
-          <w:lang w:val="en-US"/>
-        </w:rPr>
-        <w:t>actually one week (if everything goes well the first time)</w:t>
+        <w:t>now</w:t>
+      </w:r>
+      <w:r>
+        <w:rPr>
+          <w:lang w:val="en-US"/>
+        </w:rPr>
+        <w:t>, it</w:t>
+      </w:r>
+      <w:r>
+        <w:rPr>
+          <w:lang w:val="en-US"/>
+        </w:rPr>
+        <w:t xml:space="preserve"> </w:t>
+      </w:r>
+      <w:r>
+        <w:rPr>
+          <w:lang w:val="en-US"/>
+        </w:rPr>
+        <w:t xml:space="preserve">actually </w:t>
+      </w:r>
+      <w:r>
+        <w:rPr>
+          <w:lang w:val="en-US"/>
+        </w:rPr>
+        <w:t xml:space="preserve">takes </w:t>
+      </w:r>
+      <w:r>
+        <w:rPr>
+          <w:lang w:val="en-US"/>
+        </w:rPr>
+        <w:t>one week (if everything goes well the first time)</w:t>
       </w:r>
     </w:p>
     <w:p>
@@ -31431,18 +31556,32 @@
         <w:rPr>
           <w:lang w:val="en-US"/>
         </w:rPr>
-        <w:t>otherwise, verification may take less, while runtime errors definitely more</w:t>
-      </w:r>
-    </w:p>
-    <w:p>
-      <w:pPr>
-        <w:spacing w:line="276" w:lineRule="auto"/>
-        <w:rPr>
-          <w:lang w:val="en-US"/>
-        </w:rPr>
-      </w:pPr>
-      <w:r>
-        <w:rPr>
+        <w:t xml:space="preserve">otherwise, verification may take less, while runtime errors </w:t>
+      </w:r>
+      <w:r>
+        <w:rPr>
+          <w:lang w:val="en-US"/>
+        </w:rPr>
+        <w:t xml:space="preserve">may take </w:t>
+      </w:r>
+      <w:r>
+        <w:rPr>
+          <w:lang w:val="en-US"/>
+        </w:rPr>
+        <w:t>definitely more</w:t>
+      </w:r>
+    </w:p>
+    <w:p>
+      <w:pPr>
+        <w:spacing w:line="276" w:lineRule="auto"/>
+        <w:rPr>
+          <w:lang w:val="en-US"/>
+        </w:rPr>
+      </w:pPr>
+      <w:r>
+        <w:rPr>
+          <w:i/>
+          <w:iCs/>
           <w:lang w:val="en-US"/>
         </w:rPr>
         <w:t>After the publishing</w:t>
@@ -32067,7 +32206,19 @@
         <w:rPr>
           <w:lang w:val="en-US"/>
         </w:rPr>
-        <w:t xml:space="preserve">ASO, App Store Optimization </w:t>
+        <w:t>ASO</w:t>
+      </w:r>
+      <w:r>
+        <w:rPr>
+          <w:lang w:val="en-US"/>
+        </w:rPr>
+        <w:t xml:space="preserve"> - </w:t>
+      </w:r>
+      <w:r>
+        <w:rPr>
+          <w:lang w:val="en-US"/>
+        </w:rPr>
+        <w:t xml:space="preserve">App Store Optimization </w:t>
       </w:r>
     </w:p>
     <w:p>
@@ -32285,7 +32436,51 @@
         <w:rPr>
           <w:lang w:val="en-US"/>
         </w:rPr>
-        <w:t>search engines, both Google and Apple do not publish ranking criteria</w:t>
+        <w:t>search engines</w:t>
+      </w:r>
+    </w:p>
+    <w:p>
+      <w:pPr>
+        <w:pStyle w:val="Paragrafoelenco"/>
+        <w:numPr>
+          <w:ilvl w:val="1"/>
+          <w:numId w:val="23"/>
+        </w:numPr>
+        <w:spacing w:line="276" w:lineRule="auto"/>
+        <w:rPr>
+          <w:lang w:val="en-US"/>
+        </w:rPr>
+      </w:pPr>
+      <w:r>
+        <w:rPr>
+          <w:lang w:val="en-US"/>
+        </w:rPr>
+        <w:t>both Google and Apple do not publish ranking criteria</w:t>
+      </w:r>
+      <w:r>
+        <w:rPr>
+          <w:lang w:val="en-US"/>
+        </w:rPr>
+        <w:t xml:space="preserve"> </w:t>
+      </w:r>
+    </w:p>
+    <w:p>
+      <w:pPr>
+        <w:pStyle w:val="Paragrafoelenco"/>
+        <w:numPr>
+          <w:ilvl w:val="1"/>
+          <w:numId w:val="23"/>
+        </w:numPr>
+        <w:spacing w:line="276" w:lineRule="auto"/>
+        <w:rPr>
+          <w:lang w:val="en-US"/>
+        </w:rPr>
+      </w:pPr>
+      <w:r>
+        <w:rPr>
+          <w:lang w:val="en-US"/>
+        </w:rPr>
+        <w:t>all the information we have is thanks to reverse engineering – shall I remind you it’s not legal, but just for completeness, I’ll pirate anything if I have the chance</w:t>
       </w:r>
     </w:p>
     <w:p>
@@ -32344,7 +32539,19 @@
         <w:rPr>
           <w:lang w:val="en-US"/>
         </w:rPr>
-        <w:t xml:space="preserve">both inside the name and between ones defined when the app was inserted in the store </w:t>
+        <w:t>both inside name and between</w:t>
+      </w:r>
+      <w:r>
+        <w:rPr>
+          <w:lang w:val="en-US"/>
+        </w:rPr>
+        <w:t xml:space="preserve"> the</w:t>
+      </w:r>
+      <w:r>
+        <w:rPr>
+          <w:lang w:val="en-US"/>
+        </w:rPr>
+        <w:t xml:space="preserve"> ones defined when app was inserted in the store </w:t>
       </w:r>
     </w:p>
     <w:p>
@@ -32718,7 +32925,19 @@
         <w:rPr>
           <w:lang w:val="en-US"/>
         </w:rPr>
-        <w:t xml:space="preserve">Very important in the app description (both in the short and long form) </w:t>
+        <w:t>Very important i</w:t>
+      </w:r>
+      <w:r>
+        <w:rPr>
+          <w:lang w:val="en-US"/>
+        </w:rPr>
+        <w:t>s</w:t>
+      </w:r>
+      <w:r>
+        <w:rPr>
+          <w:lang w:val="en-US"/>
+        </w:rPr>
+        <w:t xml:space="preserve"> the app description (both in the short and long form) </w:t>
       </w:r>
     </w:p>
     <w:p>
@@ -32737,7 +32956,31 @@
         <w:rPr>
           <w:lang w:val="en-US"/>
         </w:rPr>
-        <w:t>The Play Store provides an Auto Suggest feature that shows the most used keywords</w:t>
+        <w:t xml:space="preserve">The Play Store provides an </w:t>
+      </w:r>
+      <w:r>
+        <w:rPr>
+          <w:lang w:val="en-US"/>
+        </w:rPr>
+        <w:t>“</w:t>
+      </w:r>
+      <w:r>
+        <w:rPr>
+          <w:lang w:val="en-US"/>
+        </w:rPr>
+        <w:t>Auto Suggest</w:t>
+      </w:r>
+      <w:r>
+        <w:rPr>
+          <w:lang w:val="en-US"/>
+        </w:rPr>
+        <w:t>”</w:t>
+      </w:r>
+      <w:r>
+        <w:rPr>
+          <w:lang w:val="en-US"/>
+        </w:rPr>
+        <w:t xml:space="preserve"> feature that shows the most used keywords</w:t>
       </w:r>
     </w:p>
     <w:p>
@@ -32870,19 +33113,7 @@
         <w:rPr>
           <w:lang w:val="en-US"/>
         </w:rPr>
-        <w:t xml:space="preserve">Play </w:t>
-      </w:r>
-      <w:r>
-        <w:rPr>
-          <w:lang w:val="en-US"/>
-        </w:rPr>
-        <w:t xml:space="preserve">Store </w:t>
-      </w:r>
-      <w:r>
-        <w:rPr>
-          <w:lang w:val="en-US"/>
-        </w:rPr>
-        <w:t xml:space="preserve">gives high importance to the number and quality of external links that point to the page of the app </w:t>
+        <w:t xml:space="preserve">Play Store gives high importance to the number and quality of external links that point to the page of the app </w:t>
       </w:r>
     </w:p>
     <w:p>
@@ -32915,40 +33146,14 @@
         <w:rPr>
           <w:lang w:val="en-US"/>
         </w:rPr>
-        <w:t>Let’s discuss now</w:t>
-      </w:r>
-      <w:r>
-        <w:rPr>
-          <w:lang w:val="en-US"/>
-        </w:rPr>
-        <w:t xml:space="preserve"> also</w:t>
-      </w:r>
-      <w:r>
-        <w:rPr>
-          <w:lang w:val="en-US"/>
-        </w:rPr>
-        <w:t xml:space="preserve"> about </w:t>
+        <w:t xml:space="preserve">Let’s discuss now also about </w:t>
       </w:r>
       <w:r>
         <w:rPr>
           <w:u w:val="single"/>
           <w:lang w:val="en-US"/>
         </w:rPr>
-        <w:t xml:space="preserve">ASO for the </w:t>
-      </w:r>
-      <w:r>
-        <w:rPr>
-          <w:u w:val="single"/>
-          <w:lang w:val="en-US"/>
-        </w:rPr>
-        <w:t>App</w:t>
-      </w:r>
-      <w:r>
-        <w:rPr>
-          <w:u w:val="single"/>
-          <w:lang w:val="en-US"/>
-        </w:rPr>
-        <w:t xml:space="preserve"> Store</w:t>
+        <w:t>ASO for the App Store</w:t>
       </w:r>
       <w:r>
         <w:rPr>
@@ -33270,21 +33475,7 @@
             <w:rStyle w:val="Collegamentoipertestuale"/>
             <w:lang w:val="en-US"/>
           </w:rPr>
-          <w:t>https://developer.android.com/studio/pub</w:t>
-        </w:r>
-        <w:r>
-          <w:rPr>
-            <w:rStyle w:val="Collegamentoipertestuale"/>
-            <w:lang w:val="en-US"/>
-          </w:rPr>
-          <w:t>l</w:t>
-        </w:r>
-        <w:r>
-          <w:rPr>
-            <w:rStyle w:val="Collegamentoipertestuale"/>
-            <w:lang w:val="en-US"/>
-          </w:rPr>
-          <w:t>ish/</w:t>
+          <w:t>https://developer.android.com/studio/publish/</w:t>
         </w:r>
       </w:hyperlink>
       <w:r>
@@ -33312,115 +33503,73 @@
             <w:rStyle w:val="Collegamentoipertestuale"/>
             <w:lang w:val="en-US"/>
           </w:rPr>
-          <w:t>https://developer.android.com/studio/publi</w:t>
+          <w:t>https://developer.android.com/studio/publish/app-signing</w:t>
         </w:r>
+      </w:hyperlink>
+      <w:r>
+        <w:rPr>
+          <w:lang w:val="en-US"/>
+        </w:rPr>
+        <w:t xml:space="preserve"> </w:t>
+      </w:r>
+    </w:p>
+    <w:p>
+      <w:pPr>
+        <w:pStyle w:val="Paragrafoelenco"/>
+        <w:numPr>
+          <w:ilvl w:val="0"/>
+          <w:numId w:val="23"/>
+        </w:numPr>
+        <w:spacing w:line="276" w:lineRule="auto"/>
+        <w:rPr>
+          <w:lang w:val="en-US"/>
+        </w:rPr>
+      </w:pPr>
+      <w:r>
+        <w:rPr>
+          <w:lang w:val="en-US"/>
+        </w:rPr>
+        <w:t>Apple</w:t>
+      </w:r>
+    </w:p>
+    <w:p>
+      <w:pPr>
+        <w:pStyle w:val="Paragrafoelenco"/>
+        <w:numPr>
+          <w:ilvl w:val="1"/>
+          <w:numId w:val="23"/>
+        </w:numPr>
+        <w:spacing w:line="276" w:lineRule="auto"/>
+        <w:rPr>
+          <w:lang w:val="en-US"/>
+        </w:rPr>
+      </w:pPr>
+      <w:r>
+        <w:rPr>
+          <w:lang w:val="en-US"/>
+        </w:rPr>
+        <w:t>App Distribution guide</w:t>
+      </w:r>
+    </w:p>
+    <w:p>
+      <w:pPr>
+        <w:pStyle w:val="Paragrafoelenco"/>
+        <w:numPr>
+          <w:ilvl w:val="2"/>
+          <w:numId w:val="23"/>
+        </w:numPr>
+        <w:spacing w:line="276" w:lineRule="auto"/>
+        <w:rPr>
+          <w:lang w:val="en-US"/>
+        </w:rPr>
+      </w:pPr>
+      <w:hyperlink r:id="rId60" w:anchor="/dev8b4250b57" w:history="1">
         <w:r>
           <w:rPr>
             <w:rStyle w:val="Collegamentoipertestuale"/>
             <w:lang w:val="en-US"/>
           </w:rPr>
-          <w:t>s</w:t>
-        </w:r>
-        <w:r>
-          <w:rPr>
-            <w:rStyle w:val="Collegamentoipertestuale"/>
-            <w:lang w:val="en-US"/>
-          </w:rPr>
-          <w:t>h/ap</w:t>
-        </w:r>
-        <w:r>
-          <w:rPr>
-            <w:rStyle w:val="Collegamentoipertestuale"/>
-            <w:lang w:val="en-US"/>
-          </w:rPr>
-          <w:t>p-signing</w:t>
-        </w:r>
-      </w:hyperlink>
-      <w:r>
-        <w:rPr>
-          <w:lang w:val="en-US"/>
-        </w:rPr>
-        <w:t xml:space="preserve"> </w:t>
-      </w:r>
-    </w:p>
-    <w:p>
-      <w:pPr>
-        <w:pStyle w:val="Paragrafoelenco"/>
-        <w:numPr>
-          <w:ilvl w:val="0"/>
-          <w:numId w:val="23"/>
-        </w:numPr>
-        <w:spacing w:line="276" w:lineRule="auto"/>
-        <w:rPr>
-          <w:lang w:val="en-US"/>
-        </w:rPr>
-      </w:pPr>
-      <w:r>
-        <w:rPr>
-          <w:lang w:val="en-US"/>
-        </w:rPr>
-        <w:t>Apple</w:t>
-      </w:r>
-    </w:p>
-    <w:p>
-      <w:pPr>
-        <w:pStyle w:val="Paragrafoelenco"/>
-        <w:numPr>
-          <w:ilvl w:val="1"/>
-          <w:numId w:val="23"/>
-        </w:numPr>
-        <w:spacing w:line="276" w:lineRule="auto"/>
-        <w:rPr>
-          <w:lang w:val="en-US"/>
-        </w:rPr>
-      </w:pPr>
-      <w:r>
-        <w:rPr>
-          <w:lang w:val="en-US"/>
-        </w:rPr>
-        <w:t>App Distribution guide</w:t>
-      </w:r>
-    </w:p>
-    <w:p>
-      <w:pPr>
-        <w:pStyle w:val="Paragrafoelenco"/>
-        <w:numPr>
-          <w:ilvl w:val="2"/>
-          <w:numId w:val="23"/>
-        </w:numPr>
-        <w:spacing w:line="276" w:lineRule="auto"/>
-        <w:rPr>
-          <w:lang w:val="en-US"/>
-        </w:rPr>
-      </w:pPr>
-      <w:hyperlink r:id="rId60" w:history="1">
-        <w:r>
-          <w:rPr>
-            <w:rStyle w:val="Collegamentoipertestuale"/>
-            <w:lang w:val="en-US"/>
-          </w:rPr>
-          <w:t>https://help.apple.com/xcode/mac/current/#</w:t>
-        </w:r>
-        <w:r>
-          <w:rPr>
-            <w:rStyle w:val="Collegamentoipertestuale"/>
-            <w:lang w:val="en-US"/>
-          </w:rPr>
-          <w:t>/</w:t>
-        </w:r>
-        <w:r>
-          <w:rPr>
-            <w:rStyle w:val="Collegamentoipertestuale"/>
-            <w:lang w:val="en-US"/>
-          </w:rPr>
-          <w:t>dev</w:t>
-        </w:r>
-        <w:r>
-          <w:rPr>
-            <w:rStyle w:val="Collegamentoipertestuale"/>
-            <w:lang w:val="en-US"/>
-          </w:rPr>
-          <w:t>8b4250b57</w:t>
+          <w:t>https://help.apple.com/xcode/mac/current/#/dev8b4250b57</w:t>
         </w:r>
       </w:hyperlink>
       <w:r>
@@ -33467,21 +33616,7 @@
             <w:rStyle w:val="Collegamentoipertestuale"/>
             <w:lang w:val="en-US"/>
           </w:rPr>
-          <w:t>https://developer.apple.com/support/app-stor</w:t>
-        </w:r>
-        <w:r>
-          <w:rPr>
-            <w:rStyle w:val="Collegamentoipertestuale"/>
-            <w:lang w:val="en-US"/>
-          </w:rPr>
-          <w:t>e</w:t>
-        </w:r>
-        <w:r>
-          <w:rPr>
-            <w:rStyle w:val="Collegamentoipertestuale"/>
-            <w:lang w:val="en-US"/>
-          </w:rPr>
-          <w:t>-connect/</w:t>
+          <w:t>https://developer.apple.com/support/app-store-connect/</w:t>
         </w:r>
       </w:hyperlink>
       <w:r>
@@ -33556,6 +33691,141 @@
           <w:lang w:val="en-US"/>
         </w:rPr>
       </w:pPr>
+    </w:p>
+    <w:p>
+      <w:pPr>
+        <w:spacing w:line="276" w:lineRule="auto"/>
+        <w:rPr>
+          <w:lang w:val="en-US"/>
+        </w:rPr>
+      </w:pPr>
+      <w:r>
+        <w:rPr>
+          <w:lang w:val="en-US"/>
+        </w:rPr>
+        <w:br w:type="page"/>
+      </w:r>
+    </w:p>
+    <w:p>
+      <w:pPr>
+        <w:pStyle w:val="Titolo1"/>
+        <w:spacing w:line="276" w:lineRule="auto"/>
+        <w:jc w:val="center"/>
+        <w:rPr>
+          <w:lang w:val="en-US"/>
+        </w:rPr>
+      </w:pPr>
+      <w:r>
+        <w:rPr>
+          <w:lang w:val="en-US"/>
+        </w:rPr>
+        <w:lastRenderedPageBreak/>
+        <w:t>Exercise 2 – Mobile Design</w:t>
+      </w:r>
+    </w:p>
+    <w:p>
+      <w:pPr>
+        <w:spacing w:line="276" w:lineRule="auto"/>
+        <w:rPr>
+          <w:i/>
+          <w:iCs/>
+          <w:lang w:val="en-US"/>
+        </w:rPr>
+      </w:pPr>
+      <w:r>
+        <w:rPr>
+          <w:i/>
+          <w:iCs/>
+          <w:lang w:val="en-US"/>
+        </w:rPr>
+        <w:t>Create groups of two students and create a presentation with 2/3 slides with:</w:t>
+      </w:r>
+    </w:p>
+    <w:p>
+      <w:pPr>
+        <w:pStyle w:val="Paragrafoelenco"/>
+        <w:numPr>
+          <w:ilvl w:val="0"/>
+          <w:numId w:val="24"/>
+        </w:numPr>
+        <w:spacing w:line="276" w:lineRule="auto"/>
+        <w:rPr>
+          <w:i/>
+          <w:iCs/>
+          <w:lang w:val="en-US"/>
+        </w:rPr>
+      </w:pPr>
+      <w:r>
+        <w:rPr>
+          <w:i/>
+          <w:iCs/>
+          <w:lang w:val="en-US"/>
+        </w:rPr>
+        <w:t>example of positive design of a mobile application (correct usage of gestures, proper metaphor, correct use of instructions, just-in-time content, ...)</w:t>
+      </w:r>
+    </w:p>
+    <w:p>
+      <w:pPr>
+        <w:pStyle w:val="Paragrafoelenco"/>
+        <w:numPr>
+          <w:ilvl w:val="0"/>
+          <w:numId w:val="24"/>
+        </w:numPr>
+        <w:spacing w:line="276" w:lineRule="auto"/>
+        <w:rPr>
+          <w:i/>
+          <w:iCs/>
+          <w:lang w:val="en-US"/>
+        </w:rPr>
+      </w:pPr>
+      <w:r>
+        <w:rPr>
+          <w:i/>
+          <w:iCs/>
+          <w:lang w:val="en-US"/>
+        </w:rPr>
+        <w:t>example of a wrong design</w:t>
+      </w:r>
+    </w:p>
+    <w:p>
+      <w:pPr>
+        <w:spacing w:line="276" w:lineRule="auto"/>
+        <w:rPr>
+          <w:i/>
+          <w:iCs/>
+          <w:lang w:val="en-US"/>
+        </w:rPr>
+      </w:pPr>
+      <w:r>
+        <w:rPr>
+          <w:i/>
+          <w:iCs/>
+          <w:lang w:val="en-US"/>
+        </w:rPr>
+        <w:t xml:space="preserve">Provide at least one screenshot for each of the two examples and a brief description of the main points and why the design is correct or incorrect. For the wrong example, provide a possible solution to resolve the problem. </w:t>
+      </w:r>
+    </w:p>
+    <w:p>
+      <w:pPr>
+        <w:spacing w:line="276" w:lineRule="auto"/>
+        <w:rPr>
+          <w:lang w:val="en-US"/>
+        </w:rPr>
+      </w:pPr>
+      <w:r>
+        <w:rPr>
+          <w:i/>
+          <w:iCs/>
+          <w:lang w:val="en-US"/>
+        </w:rPr>
+        <w:t>The presentation will be held during the lesson on May 2nd (max 10 minutes for each group).</w:t>
+      </w:r>
+      <w:r>
+        <w:rPr>
+          <w:lang w:val="en-US"/>
+        </w:rPr>
+        <w:t xml:space="preserve"> </w:t>
+      </w:r>
       <w:r>
         <w:rPr>
           <w:lang w:val="en-US"/>
@@ -35310,6 +35580,119 @@
       </w:rPr>
     </w:lvl>
   </w:abstractNum>
+  <w:abstractNum w:abstractNumId="13" w15:restartNumberingAfterBreak="0">
+    <w:nsid w:val="76684053"/>
+    <w:multiLevelType w:val="hybridMultilevel"/>
+    <w:tmpl w:val="D66EB7FA"/>
+    <w:lvl w:ilvl="0" w:tplc="04100001">
+      <w:start w:val="1"/>
+      <w:numFmt w:val="bullet"/>
+      <w:lvlText w:val=""/>
+      <w:lvlJc w:val="left"/>
+      <w:pPr>
+        <w:ind w:left="720" w:hanging="360"/>
+      </w:pPr>
+      <w:rPr>
+        <w:rFonts w:ascii="Symbol" w:hAnsi="Symbol" w:hint="default"/>
+      </w:rPr>
+    </w:lvl>
+    <w:lvl w:ilvl="1" w:tplc="04100003" w:tentative="1">
+      <w:start w:val="1"/>
+      <w:numFmt w:val="bullet"/>
+      <w:lvlText w:val="o"/>
+      <w:lvlJc w:val="left"/>
+      <w:pPr>
+        <w:ind w:left="1440" w:hanging="360"/>
+      </w:pPr>
+      <w:rPr>
+        <w:rFonts w:ascii="Courier New" w:hAnsi="Courier New" w:cs="Courier New" w:hint="default"/>
+      </w:rPr>
+    </w:lvl>
+    <w:lvl w:ilvl="2" w:tplc="04100005" w:tentative="1">
+      <w:start w:val="1"/>
+      <w:numFmt w:val="bullet"/>
+      <w:lvlText w:val=""/>
+      <w:lvlJc w:val="left"/>
+      <w:pPr>
+        <w:ind w:left="2160" w:hanging="360"/>
+      </w:pPr>
+      <w:rPr>
+        <w:rFonts w:ascii="Wingdings" w:hAnsi="Wingdings" w:hint="default"/>
+      </w:rPr>
+    </w:lvl>
+    <w:lvl w:ilvl="3" w:tplc="04100001" w:tentative="1">
+      <w:start w:val="1"/>
+      <w:numFmt w:val="bullet"/>
+      <w:lvlText w:val=""/>
+      <w:lvlJc w:val="left"/>
+      <w:pPr>
+        <w:ind w:left="2880" w:hanging="360"/>
+      </w:pPr>
+      <w:rPr>
+        <w:rFonts w:ascii="Symbol" w:hAnsi="Symbol" w:hint="default"/>
+      </w:rPr>
+    </w:lvl>
+    <w:lvl w:ilvl="4" w:tplc="04100003" w:tentative="1">
+      <w:start w:val="1"/>
+      <w:numFmt w:val="bullet"/>
+      <w:lvlText w:val="o"/>
+      <w:lvlJc w:val="left"/>
+      <w:pPr>
+        <w:ind w:left="3600" w:hanging="360"/>
+      </w:pPr>
+      <w:rPr>
+        <w:rFonts w:ascii="Courier New" w:hAnsi="Courier New" w:cs="Courier New" w:hint="default"/>
+      </w:rPr>
+    </w:lvl>
+    <w:lvl w:ilvl="5" w:tplc="04100005" w:tentative="1">
+      <w:start w:val="1"/>
+      <w:numFmt w:val="bullet"/>
+      <w:lvlText w:val=""/>
+      <w:lvlJc w:val="left"/>
+      <w:pPr>
+        <w:ind w:left="4320" w:hanging="360"/>
+      </w:pPr>
+      <w:rPr>
+        <w:rFonts w:ascii="Wingdings" w:hAnsi="Wingdings" w:hint="default"/>
+      </w:rPr>
+    </w:lvl>
+    <w:lvl w:ilvl="6" w:tplc="04100001" w:tentative="1">
+      <w:start w:val="1"/>
+      <w:numFmt w:val="bullet"/>
+      <w:lvlText w:val=""/>
+      <w:lvlJc w:val="left"/>
+      <w:pPr>
+        <w:ind w:left="5040" w:hanging="360"/>
+      </w:pPr>
+      <w:rPr>
+        <w:rFonts w:ascii="Symbol" w:hAnsi="Symbol" w:hint="default"/>
+      </w:rPr>
+    </w:lvl>
+    <w:lvl w:ilvl="7" w:tplc="04100003" w:tentative="1">
+      <w:start w:val="1"/>
+      <w:numFmt w:val="bullet"/>
+      <w:lvlText w:val="o"/>
+      <w:lvlJc w:val="left"/>
+      <w:pPr>
+        <w:ind w:left="5760" w:hanging="360"/>
+      </w:pPr>
+      <w:rPr>
+        <w:rFonts w:ascii="Courier New" w:hAnsi="Courier New" w:cs="Courier New" w:hint="default"/>
+      </w:rPr>
+    </w:lvl>
+    <w:lvl w:ilvl="8" w:tplc="04100005" w:tentative="1">
+      <w:start w:val="1"/>
+      <w:numFmt w:val="bullet"/>
+      <w:lvlText w:val=""/>
+      <w:lvlJc w:val="left"/>
+      <w:pPr>
+        <w:ind w:left="6480" w:hanging="360"/>
+      </w:pPr>
+      <w:rPr>
+        <w:rFonts w:ascii="Wingdings" w:hAnsi="Wingdings" w:hint="default"/>
+      </w:rPr>
+    </w:lvl>
+  </w:abstractNum>
   <w:num w:numId="1" w16cid:durableId="2104757277">
     <w:abstractNumId w:val="2"/>
   </w:num>
@@ -35378,6 +35761,9 @@
   </w:num>
   <w:num w:numId="23" w16cid:durableId="1769234567">
     <w:abstractNumId w:val="8"/>
+  </w:num>
+  <w:num w:numId="24" w16cid:durableId="2146774748">
+    <w:abstractNumId w:val="13"/>
   </w:num>
 </w:numbering>
 </file>
@@ -36694,6 +37080,7 @@
     <w:rsid w:val="00724B5F"/>
     <w:rsid w:val="00734A35"/>
     <w:rsid w:val="00771A6D"/>
+    <w:rsid w:val="008712BA"/>
     <w:rsid w:val="008A4DB7"/>
     <w:rsid w:val="008F50FE"/>
     <w:rsid w:val="0097678C"/>
@@ -36702,6 +37089,7 @@
     <w:rsid w:val="00A11DAE"/>
     <w:rsid w:val="00A16FD4"/>
     <w:rsid w:val="00A75995"/>
+    <w:rsid w:val="00BD5FF3"/>
     <w:rsid w:val="00C0268A"/>
     <w:rsid w:val="00C32AA5"/>
     <w:rsid w:val="00C545D7"/>

</xml_diff>

<commit_message>
File reorganization and content
</commit_message>
<xml_diff>
--- a/Notes/Mobile Programming and Multimedia Simple (for real).docx
+++ b/Notes/Mobile Programming and Multimedia Simple (for real).docx
@@ -39,7 +39,7 @@
               <w:color w:val="156082" w:themeColor="accent1"/>
             </w:rPr>
             <w:drawing>
-              <wp:anchor distT="0" distB="0" distL="114300" distR="114300" simplePos="0" relativeHeight="251665408" behindDoc="1" locked="0" layoutInCell="1" allowOverlap="1" wp14:anchorId="789A0581" wp14:editId="223DA016">
+              <wp:anchor distT="0" distB="0" distL="114300" distR="114300" simplePos="0" relativeHeight="251665408" behindDoc="1" locked="0" layoutInCell="1" allowOverlap="1" wp14:anchorId="789A0581" wp14:editId="404032C4">
                 <wp:simplePos x="0" y="0"/>
                 <wp:positionH relativeFrom="column">
                   <wp:posOffset>2283753</wp:posOffset>
@@ -510,10 +510,9 @@
           <w:pPr>
             <w:pStyle w:val="Sommario1"/>
             <w:tabs>
-              <w:tab w:val="left" w:pos="480"/>
+              <w:tab w:val="left" w:pos="440"/>
               <w:tab w:val="right" w:leader="dot" w:pos="9628"/>
             </w:tabs>
-            <w:spacing w:line="276" w:lineRule="auto"/>
             <w:rPr>
               <w:noProof/>
               <w:kern w:val="2"/>
@@ -532,7 +531,7 @@
           <w:r>
             <w:fldChar w:fldCharType="separate"/>
           </w:r>
-          <w:hyperlink w:anchor="_Toc163209901" w:history="1">
+          <w:hyperlink w:anchor="_Toc163308654" w:history="1">
             <w:r>
               <w:rPr>
                 <w:rStyle w:val="Collegamentoipertestuale"/>
@@ -577,7 +576,7 @@
                 <w:noProof/>
                 <w:webHidden/>
               </w:rPr>
-              <w:instrText xml:space="preserve"> PAGEREF _Toc163209901 \h </w:instrText>
+              <w:instrText xml:space="preserve"> PAGEREF _Toc163308654 \h </w:instrText>
             </w:r>
             <w:r>
               <w:rPr>
@@ -612,10 +611,9 @@
           <w:pPr>
             <w:pStyle w:val="Sommario1"/>
             <w:tabs>
-              <w:tab w:val="left" w:pos="480"/>
+              <w:tab w:val="left" w:pos="440"/>
               <w:tab w:val="right" w:leader="dot" w:pos="9628"/>
             </w:tabs>
-            <w:spacing w:line="276" w:lineRule="auto"/>
             <w:rPr>
               <w:noProof/>
               <w:kern w:val="2"/>
@@ -625,7 +623,7 @@
               <w14:ligatures w14:val="standardContextual"/>
             </w:rPr>
           </w:pPr>
-          <w:hyperlink w:anchor="_Toc163209902" w:history="1">
+          <w:hyperlink w:anchor="_Toc163308655" w:history="1">
             <w:r>
               <w:rPr>
                 <w:rStyle w:val="Collegamentoipertestuale"/>
@@ -672,7 +670,7 @@
                 <w:noProof/>
                 <w:webHidden/>
               </w:rPr>
-              <w:instrText xml:space="preserve"> PAGEREF _Toc163209902 \h </w:instrText>
+              <w:instrText xml:space="preserve"> PAGEREF _Toc163308655 \h </w:instrText>
             </w:r>
             <w:r>
               <w:rPr>
@@ -707,10 +705,9 @@
           <w:pPr>
             <w:pStyle w:val="Sommario1"/>
             <w:tabs>
-              <w:tab w:val="left" w:pos="480"/>
+              <w:tab w:val="left" w:pos="440"/>
               <w:tab w:val="right" w:leader="dot" w:pos="9628"/>
             </w:tabs>
-            <w:spacing w:line="276" w:lineRule="auto"/>
             <w:rPr>
               <w:noProof/>
               <w:kern w:val="2"/>
@@ -720,7 +717,7 @@
               <w14:ligatures w14:val="standardContextual"/>
             </w:rPr>
           </w:pPr>
-          <w:hyperlink w:anchor="_Toc163209903" w:history="1">
+          <w:hyperlink w:anchor="_Toc163308656" w:history="1">
             <w:r>
               <w:rPr>
                 <w:rStyle w:val="Collegamentoipertestuale"/>
@@ -767,7 +764,7 @@
                 <w:noProof/>
                 <w:webHidden/>
               </w:rPr>
-              <w:instrText xml:space="preserve"> PAGEREF _Toc163209903 \h </w:instrText>
+              <w:instrText xml:space="preserve"> PAGEREF _Toc163308656 \h </w:instrText>
             </w:r>
             <w:r>
               <w:rPr>
@@ -805,7 +802,6 @@
               <w:tab w:val="left" w:pos="960"/>
               <w:tab w:val="right" w:leader="dot" w:pos="9628"/>
             </w:tabs>
-            <w:spacing w:line="276" w:lineRule="auto"/>
             <w:rPr>
               <w:noProof/>
               <w:kern w:val="2"/>
@@ -815,7 +811,7 @@
               <w14:ligatures w14:val="standardContextual"/>
             </w:rPr>
           </w:pPr>
-          <w:hyperlink w:anchor="_Toc163209904" w:history="1">
+          <w:hyperlink w:anchor="_Toc163308657" w:history="1">
             <w:r>
               <w:rPr>
                 <w:rStyle w:val="Collegamentoipertestuale"/>
@@ -862,7 +858,7 @@
                 <w:noProof/>
                 <w:webHidden/>
               </w:rPr>
-              <w:instrText xml:space="preserve"> PAGEREF _Toc163209904 \h </w:instrText>
+              <w:instrText xml:space="preserve"> PAGEREF _Toc163308657 \h </w:instrText>
             </w:r>
             <w:r>
               <w:rPr>
@@ -900,7 +896,6 @@
               <w:tab w:val="left" w:pos="960"/>
               <w:tab w:val="right" w:leader="dot" w:pos="9628"/>
             </w:tabs>
-            <w:spacing w:line="276" w:lineRule="auto"/>
             <w:rPr>
               <w:noProof/>
               <w:kern w:val="2"/>
@@ -910,7 +905,7 @@
               <w14:ligatures w14:val="standardContextual"/>
             </w:rPr>
           </w:pPr>
-          <w:hyperlink w:anchor="_Toc163209905" w:history="1">
+          <w:hyperlink w:anchor="_Toc163308658" w:history="1">
             <w:r>
               <w:rPr>
                 <w:rStyle w:val="Collegamentoipertestuale"/>
@@ -957,7 +952,7 @@
                 <w:noProof/>
                 <w:webHidden/>
               </w:rPr>
-              <w:instrText xml:space="preserve"> PAGEREF _Toc163209905 \h </w:instrText>
+              <w:instrText xml:space="preserve"> PAGEREF _Toc163308658 \h </w:instrText>
             </w:r>
             <w:r>
               <w:rPr>
@@ -990,12 +985,11 @@
         </w:p>
         <w:p>
           <w:pPr>
-            <w:pStyle w:val="Sommario1"/>
+            <w:pStyle w:val="Sommario2"/>
             <w:tabs>
-              <w:tab w:val="left" w:pos="480"/>
+              <w:tab w:val="left" w:pos="960"/>
               <w:tab w:val="right" w:leader="dot" w:pos="9628"/>
             </w:tabs>
-            <w:spacing w:line="276" w:lineRule="auto"/>
             <w:rPr>
               <w:noProof/>
               <w:kern w:val="2"/>
@@ -1005,14 +999,14 @@
               <w14:ligatures w14:val="standardContextual"/>
             </w:rPr>
           </w:pPr>
-          <w:hyperlink w:anchor="_Toc163209906" w:history="1">
+          <w:hyperlink w:anchor="_Toc163308659" w:history="1">
             <w:r>
               <w:rPr>
                 <w:rStyle w:val="Collegamentoipertestuale"/>
                 <w:noProof/>
                 <w:lang w:val="en-US"/>
               </w:rPr>
-              <w:t>5</w:t>
+              <w:t>4.3</w:t>
             </w:r>
             <w:r>
               <w:rPr>
@@ -1052,7 +1046,7 @@
                 <w:noProof/>
                 <w:webHidden/>
               </w:rPr>
-              <w:instrText xml:space="preserve"> PAGEREF _Toc163209906 \h </w:instrText>
+              <w:instrText xml:space="preserve"> PAGEREF _Toc163308659 \h </w:instrText>
             </w:r>
             <w:r>
               <w:rPr>
@@ -1085,12 +1079,11 @@
         </w:p>
         <w:p>
           <w:pPr>
-            <w:pStyle w:val="Sommario1"/>
+            <w:pStyle w:val="Sommario2"/>
             <w:tabs>
-              <w:tab w:val="left" w:pos="480"/>
+              <w:tab w:val="left" w:pos="960"/>
               <w:tab w:val="right" w:leader="dot" w:pos="9628"/>
             </w:tabs>
-            <w:spacing w:line="276" w:lineRule="auto"/>
             <w:rPr>
               <w:noProof/>
               <w:kern w:val="2"/>
@@ -1100,14 +1093,14 @@
               <w14:ligatures w14:val="standardContextual"/>
             </w:rPr>
           </w:pPr>
-          <w:hyperlink w:anchor="_Toc163209907" w:history="1">
+          <w:hyperlink w:anchor="_Toc163308660" w:history="1">
             <w:r>
               <w:rPr>
                 <w:rStyle w:val="Collegamentoipertestuale"/>
                 <w:noProof/>
                 <w:lang w:val="en-US"/>
               </w:rPr>
-              <w:t>6</w:t>
+              <w:t>4.4</w:t>
             </w:r>
             <w:r>
               <w:rPr>
@@ -1147,7 +1140,7 @@
                 <w:noProof/>
                 <w:webHidden/>
               </w:rPr>
-              <w:instrText xml:space="preserve"> PAGEREF _Toc163209907 \h </w:instrText>
+              <w:instrText xml:space="preserve"> PAGEREF _Toc163308660 \h </w:instrText>
             </w:r>
             <w:r>
               <w:rPr>
@@ -1180,12 +1173,11 @@
         </w:p>
         <w:p>
           <w:pPr>
-            <w:pStyle w:val="Sommario1"/>
+            <w:pStyle w:val="Sommario2"/>
             <w:tabs>
-              <w:tab w:val="left" w:pos="480"/>
+              <w:tab w:val="left" w:pos="960"/>
               <w:tab w:val="right" w:leader="dot" w:pos="9628"/>
             </w:tabs>
-            <w:spacing w:line="276" w:lineRule="auto"/>
             <w:rPr>
               <w:noProof/>
               <w:kern w:val="2"/>
@@ -1195,14 +1187,14 @@
               <w14:ligatures w14:val="standardContextual"/>
             </w:rPr>
           </w:pPr>
-          <w:hyperlink w:anchor="_Toc163209908" w:history="1">
+          <w:hyperlink w:anchor="_Toc163308661" w:history="1">
             <w:r>
               <w:rPr>
                 <w:rStyle w:val="Collegamentoipertestuale"/>
                 <w:noProof/>
                 <w:lang w:val="en-US"/>
               </w:rPr>
-              <w:t>7</w:t>
+              <w:t>4.5</w:t>
             </w:r>
             <w:r>
               <w:rPr>
@@ -1242,7 +1234,7 @@
                 <w:noProof/>
                 <w:webHidden/>
               </w:rPr>
-              <w:instrText xml:space="preserve"> PAGEREF _Toc163209908 \h </w:instrText>
+              <w:instrText xml:space="preserve"> PAGEREF _Toc163308661 \h </w:instrText>
             </w:r>
             <w:r>
               <w:rPr>
@@ -1275,12 +1267,11 @@
         </w:p>
         <w:p>
           <w:pPr>
-            <w:pStyle w:val="Sommario1"/>
+            <w:pStyle w:val="Sommario2"/>
             <w:tabs>
-              <w:tab w:val="left" w:pos="480"/>
+              <w:tab w:val="left" w:pos="960"/>
               <w:tab w:val="right" w:leader="dot" w:pos="9628"/>
             </w:tabs>
-            <w:spacing w:line="276" w:lineRule="auto"/>
             <w:rPr>
               <w:noProof/>
               <w:kern w:val="2"/>
@@ -1290,14 +1281,14 @@
               <w14:ligatures w14:val="standardContextual"/>
             </w:rPr>
           </w:pPr>
-          <w:hyperlink w:anchor="_Toc163209909" w:history="1">
+          <w:hyperlink w:anchor="_Toc163308662" w:history="1">
             <w:r>
               <w:rPr>
                 <w:rStyle w:val="Collegamentoipertestuale"/>
                 <w:noProof/>
                 <w:lang w:val="en-US"/>
               </w:rPr>
-              <w:t>8</w:t>
+              <w:t>4.6</w:t>
             </w:r>
             <w:r>
               <w:rPr>
@@ -1337,7 +1328,7 @@
                 <w:noProof/>
                 <w:webHidden/>
               </w:rPr>
-              <w:instrText xml:space="preserve"> PAGEREF _Toc163209909 \h </w:instrText>
+              <w:instrText xml:space="preserve"> PAGEREF _Toc163308662 \h </w:instrText>
             </w:r>
             <w:r>
               <w:rPr>
@@ -1370,12 +1361,11 @@
         </w:p>
         <w:p>
           <w:pPr>
-            <w:pStyle w:val="Sommario2"/>
+            <w:pStyle w:val="Sommario3"/>
             <w:tabs>
-              <w:tab w:val="left" w:pos="960"/>
+              <w:tab w:val="left" w:pos="1200"/>
               <w:tab w:val="right" w:leader="dot" w:pos="9628"/>
             </w:tabs>
-            <w:spacing w:line="276" w:lineRule="auto"/>
             <w:rPr>
               <w:noProof/>
               <w:kern w:val="2"/>
@@ -1385,14 +1375,14 @@
               <w14:ligatures w14:val="standardContextual"/>
             </w:rPr>
           </w:pPr>
-          <w:hyperlink w:anchor="_Toc163209910" w:history="1">
+          <w:hyperlink w:anchor="_Toc163308663" w:history="1">
             <w:r>
               <w:rPr>
                 <w:rStyle w:val="Collegamentoipertestuale"/>
                 <w:noProof/>
                 <w:lang w:val="en-US"/>
               </w:rPr>
-              <w:t>8.1</w:t>
+              <w:t>4.6.1</w:t>
             </w:r>
             <w:r>
               <w:rPr>
@@ -1432,7 +1422,7 @@
                 <w:noProof/>
                 <w:webHidden/>
               </w:rPr>
-              <w:instrText xml:space="preserve"> PAGEREF _Toc163209910 \h </w:instrText>
+              <w:instrText xml:space="preserve"> PAGEREF _Toc163308663 \h </w:instrText>
             </w:r>
             <w:r>
               <w:rPr>
@@ -1465,12 +1455,11 @@
         </w:p>
         <w:p>
           <w:pPr>
-            <w:pStyle w:val="Sommario2"/>
+            <w:pStyle w:val="Sommario3"/>
             <w:tabs>
-              <w:tab w:val="left" w:pos="960"/>
+              <w:tab w:val="left" w:pos="1200"/>
               <w:tab w:val="right" w:leader="dot" w:pos="9628"/>
             </w:tabs>
-            <w:spacing w:line="276" w:lineRule="auto"/>
             <w:rPr>
               <w:noProof/>
               <w:kern w:val="2"/>
@@ -1480,14 +1469,14 @@
               <w14:ligatures w14:val="standardContextual"/>
             </w:rPr>
           </w:pPr>
-          <w:hyperlink w:anchor="_Toc163209911" w:history="1">
+          <w:hyperlink w:anchor="_Toc163308664" w:history="1">
             <w:r>
               <w:rPr>
                 <w:rStyle w:val="Collegamentoipertestuale"/>
                 <w:noProof/>
                 <w:lang w:val="en-US"/>
               </w:rPr>
-              <w:t>8.2</w:t>
+              <w:t>4.6.2</w:t>
             </w:r>
             <w:r>
               <w:rPr>
@@ -1527,7 +1516,7 @@
                 <w:noProof/>
                 <w:webHidden/>
               </w:rPr>
-              <w:instrText xml:space="preserve"> PAGEREF _Toc163209911 \h </w:instrText>
+              <w:instrText xml:space="preserve"> PAGEREF _Toc163308664 \h </w:instrText>
             </w:r>
             <w:r>
               <w:rPr>
@@ -1560,12 +1549,11 @@
         </w:p>
         <w:p>
           <w:pPr>
-            <w:pStyle w:val="Sommario2"/>
+            <w:pStyle w:val="Sommario3"/>
             <w:tabs>
-              <w:tab w:val="left" w:pos="960"/>
+              <w:tab w:val="left" w:pos="1200"/>
               <w:tab w:val="right" w:leader="dot" w:pos="9628"/>
             </w:tabs>
-            <w:spacing w:line="276" w:lineRule="auto"/>
             <w:rPr>
               <w:noProof/>
               <w:kern w:val="2"/>
@@ -1575,14 +1563,14 @@
               <w14:ligatures w14:val="standardContextual"/>
             </w:rPr>
           </w:pPr>
-          <w:hyperlink w:anchor="_Toc163209912" w:history="1">
+          <w:hyperlink w:anchor="_Toc163308665" w:history="1">
             <w:r>
               <w:rPr>
                 <w:rStyle w:val="Collegamentoipertestuale"/>
                 <w:noProof/>
                 <w:lang w:val="en-US"/>
               </w:rPr>
-              <w:t>8.3</w:t>
+              <w:t>4.6.3</w:t>
             </w:r>
             <w:r>
               <w:rPr>
@@ -1622,7 +1610,7 @@
                 <w:noProof/>
                 <w:webHidden/>
               </w:rPr>
-              <w:instrText xml:space="preserve"> PAGEREF _Toc163209912 \h </w:instrText>
+              <w:instrText xml:space="preserve"> PAGEREF _Toc163308665 \h </w:instrText>
             </w:r>
             <w:r>
               <w:rPr>
@@ -1657,10 +1645,9 @@
           <w:pPr>
             <w:pStyle w:val="Sommario1"/>
             <w:tabs>
-              <w:tab w:val="left" w:pos="480"/>
+              <w:tab w:val="left" w:pos="440"/>
               <w:tab w:val="right" w:leader="dot" w:pos="9628"/>
             </w:tabs>
-            <w:spacing w:line="276" w:lineRule="auto"/>
             <w:rPr>
               <w:noProof/>
               <w:kern w:val="2"/>
@@ -1670,14 +1657,14 @@
               <w14:ligatures w14:val="standardContextual"/>
             </w:rPr>
           </w:pPr>
-          <w:hyperlink w:anchor="_Toc163209913" w:history="1">
+          <w:hyperlink w:anchor="_Toc163308666" w:history="1">
             <w:r>
               <w:rPr>
                 <w:rStyle w:val="Collegamentoipertestuale"/>
                 <w:noProof/>
                 <w:lang w:val="en-US"/>
               </w:rPr>
-              <w:t>9</w:t>
+              <w:t>5</w:t>
             </w:r>
             <w:r>
               <w:rPr>
@@ -1696,23 +1683,7 @@
                 <w:noProof/>
                 <w:lang w:val="en-US"/>
               </w:rPr>
-              <w:t>Mobil</w:t>
-            </w:r>
-            <w:r>
-              <w:rPr>
-                <w:rStyle w:val="Collegamentoipertestuale"/>
-                <w:noProof/>
-                <w:lang w:val="en-US"/>
-              </w:rPr>
-              <w:t>e</w:t>
-            </w:r>
-            <w:r>
-              <w:rPr>
-                <w:rStyle w:val="Collegamentoipertestuale"/>
-                <w:noProof/>
-                <w:lang w:val="en-US"/>
-              </w:rPr>
-              <w:t xml:space="preserve"> Design</w:t>
+              <w:t>Mobile Design</w:t>
             </w:r>
             <w:r>
               <w:rPr>
@@ -1733,7 +1704,7 @@
                 <w:noProof/>
                 <w:webHidden/>
               </w:rPr>
-              <w:instrText xml:space="preserve"> PAGEREF _Toc163209913 \h </w:instrText>
+              <w:instrText xml:space="preserve"> PAGEREF _Toc163308666 \h </w:instrText>
             </w:r>
             <w:r>
               <w:rPr>
@@ -1766,12 +1737,11 @@
         </w:p>
         <w:p>
           <w:pPr>
-            <w:pStyle w:val="Sommario1"/>
+            <w:pStyle w:val="Sommario2"/>
             <w:tabs>
-              <w:tab w:val="left" w:pos="480"/>
+              <w:tab w:val="left" w:pos="960"/>
               <w:tab w:val="right" w:leader="dot" w:pos="9628"/>
             </w:tabs>
-            <w:spacing w:line="276" w:lineRule="auto"/>
             <w:rPr>
               <w:noProof/>
               <w:kern w:val="2"/>
@@ -1781,14 +1751,484 @@
               <w14:ligatures w14:val="standardContextual"/>
             </w:rPr>
           </w:pPr>
-          <w:hyperlink w:anchor="_Toc163209914" w:history="1">
+          <w:hyperlink w:anchor="_Toc163308667" w:history="1">
             <w:r>
               <w:rPr>
                 <w:rStyle w:val="Collegamentoipertestuale"/>
                 <w:noProof/>
                 <w:lang w:val="en-US"/>
               </w:rPr>
-              <w:t>10</w:t>
+              <w:t>5.1</w:t>
+            </w:r>
+            <w:r>
+              <w:rPr>
+                <w:noProof/>
+                <w:kern w:val="2"/>
+                <w:sz w:val="24"/>
+                <w:szCs w:val="24"/>
+                <w:lang w:eastAsia="it-IT"/>
+                <w14:ligatures w14:val="standardContextual"/>
+              </w:rPr>
+              <w:tab/>
+            </w:r>
+            <w:r>
+              <w:rPr>
+                <w:rStyle w:val="Collegamentoipertestuale"/>
+                <w:noProof/>
+                <w:lang w:val="en-US"/>
+              </w:rPr>
+              <w:t>How to design a good user interface?</w:t>
+            </w:r>
+            <w:r>
+              <w:rPr>
+                <w:noProof/>
+                <w:webHidden/>
+              </w:rPr>
+              <w:tab/>
+            </w:r>
+            <w:r>
+              <w:rPr>
+                <w:noProof/>
+                <w:webHidden/>
+              </w:rPr>
+              <w:fldChar w:fldCharType="begin"/>
+            </w:r>
+            <w:r>
+              <w:rPr>
+                <w:noProof/>
+                <w:webHidden/>
+              </w:rPr>
+              <w:instrText xml:space="preserve"> PAGEREF _Toc163308667 \h </w:instrText>
+            </w:r>
+            <w:r>
+              <w:rPr>
+                <w:noProof/>
+                <w:webHidden/>
+              </w:rPr>
+            </w:r>
+            <w:r>
+              <w:rPr>
+                <w:noProof/>
+                <w:webHidden/>
+              </w:rPr>
+              <w:fldChar w:fldCharType="separate"/>
+            </w:r>
+            <w:r>
+              <w:rPr>
+                <w:noProof/>
+                <w:webHidden/>
+              </w:rPr>
+              <w:t>46</w:t>
+            </w:r>
+            <w:r>
+              <w:rPr>
+                <w:noProof/>
+                <w:webHidden/>
+              </w:rPr>
+              <w:fldChar w:fldCharType="end"/>
+            </w:r>
+          </w:hyperlink>
+        </w:p>
+        <w:p>
+          <w:pPr>
+            <w:pStyle w:val="Sommario2"/>
+            <w:tabs>
+              <w:tab w:val="left" w:pos="960"/>
+              <w:tab w:val="right" w:leader="dot" w:pos="9628"/>
+            </w:tabs>
+            <w:rPr>
+              <w:noProof/>
+              <w:kern w:val="2"/>
+              <w:sz w:val="24"/>
+              <w:szCs w:val="24"/>
+              <w:lang w:eastAsia="it-IT"/>
+              <w14:ligatures w14:val="standardContextual"/>
+            </w:rPr>
+          </w:pPr>
+          <w:hyperlink w:anchor="_Toc163308668" w:history="1">
+            <w:r>
+              <w:rPr>
+                <w:rStyle w:val="Collegamentoipertestuale"/>
+                <w:noProof/>
+                <w:lang w:val="en-US"/>
+              </w:rPr>
+              <w:t>5.2</w:t>
+            </w:r>
+            <w:r>
+              <w:rPr>
+                <w:noProof/>
+                <w:kern w:val="2"/>
+                <w:sz w:val="24"/>
+                <w:szCs w:val="24"/>
+                <w:lang w:eastAsia="it-IT"/>
+                <w14:ligatures w14:val="standardContextual"/>
+              </w:rPr>
+              <w:tab/>
+            </w:r>
+            <w:r>
+              <w:rPr>
+                <w:rStyle w:val="Collegamentoipertestuale"/>
+                <w:noProof/>
+                <w:lang w:val="en-US"/>
+              </w:rPr>
+              <w:t>Gestures</w:t>
+            </w:r>
+            <w:r>
+              <w:rPr>
+                <w:noProof/>
+                <w:webHidden/>
+              </w:rPr>
+              <w:tab/>
+            </w:r>
+            <w:r>
+              <w:rPr>
+                <w:noProof/>
+                <w:webHidden/>
+              </w:rPr>
+              <w:fldChar w:fldCharType="begin"/>
+            </w:r>
+            <w:r>
+              <w:rPr>
+                <w:noProof/>
+                <w:webHidden/>
+              </w:rPr>
+              <w:instrText xml:space="preserve"> PAGEREF _Toc163308668 \h </w:instrText>
+            </w:r>
+            <w:r>
+              <w:rPr>
+                <w:noProof/>
+                <w:webHidden/>
+              </w:rPr>
+            </w:r>
+            <w:r>
+              <w:rPr>
+                <w:noProof/>
+                <w:webHidden/>
+              </w:rPr>
+              <w:fldChar w:fldCharType="separate"/>
+            </w:r>
+            <w:r>
+              <w:rPr>
+                <w:noProof/>
+                <w:webHidden/>
+              </w:rPr>
+              <w:t>47</w:t>
+            </w:r>
+            <w:r>
+              <w:rPr>
+                <w:noProof/>
+                <w:webHidden/>
+              </w:rPr>
+              <w:fldChar w:fldCharType="end"/>
+            </w:r>
+          </w:hyperlink>
+        </w:p>
+        <w:p>
+          <w:pPr>
+            <w:pStyle w:val="Sommario3"/>
+            <w:tabs>
+              <w:tab w:val="left" w:pos="1200"/>
+              <w:tab w:val="right" w:leader="dot" w:pos="9628"/>
+            </w:tabs>
+            <w:rPr>
+              <w:noProof/>
+              <w:kern w:val="2"/>
+              <w:sz w:val="24"/>
+              <w:szCs w:val="24"/>
+              <w:lang w:eastAsia="it-IT"/>
+              <w14:ligatures w14:val="standardContextual"/>
+            </w:rPr>
+          </w:pPr>
+          <w:hyperlink w:anchor="_Toc163308669" w:history="1">
+            <w:r>
+              <w:rPr>
+                <w:rStyle w:val="Collegamentoipertestuale"/>
+                <w:noProof/>
+                <w:lang w:val="en-US"/>
+              </w:rPr>
+              <w:t>5.2.1</w:t>
+            </w:r>
+            <w:r>
+              <w:rPr>
+                <w:noProof/>
+                <w:kern w:val="2"/>
+                <w:sz w:val="24"/>
+                <w:szCs w:val="24"/>
+                <w:lang w:eastAsia="it-IT"/>
+                <w14:ligatures w14:val="standardContextual"/>
+              </w:rPr>
+              <w:tab/>
+            </w:r>
+            <w:r>
+              <w:rPr>
+                <w:rStyle w:val="Collegamentoipertestuale"/>
+                <w:noProof/>
+                <w:lang w:val="en-US"/>
+              </w:rPr>
+              <w:t>How to teach gestures</w:t>
+            </w:r>
+            <w:r>
+              <w:rPr>
+                <w:noProof/>
+                <w:webHidden/>
+              </w:rPr>
+              <w:tab/>
+            </w:r>
+            <w:r>
+              <w:rPr>
+                <w:noProof/>
+                <w:webHidden/>
+              </w:rPr>
+              <w:fldChar w:fldCharType="begin"/>
+            </w:r>
+            <w:r>
+              <w:rPr>
+                <w:noProof/>
+                <w:webHidden/>
+              </w:rPr>
+              <w:instrText xml:space="preserve"> PAGEREF _Toc163308669 \h </w:instrText>
+            </w:r>
+            <w:r>
+              <w:rPr>
+                <w:noProof/>
+                <w:webHidden/>
+              </w:rPr>
+            </w:r>
+            <w:r>
+              <w:rPr>
+                <w:noProof/>
+                <w:webHidden/>
+              </w:rPr>
+              <w:fldChar w:fldCharType="separate"/>
+            </w:r>
+            <w:r>
+              <w:rPr>
+                <w:noProof/>
+                <w:webHidden/>
+              </w:rPr>
+              <w:t>47</w:t>
+            </w:r>
+            <w:r>
+              <w:rPr>
+                <w:noProof/>
+                <w:webHidden/>
+              </w:rPr>
+              <w:fldChar w:fldCharType="end"/>
+            </w:r>
+          </w:hyperlink>
+        </w:p>
+        <w:p>
+          <w:pPr>
+            <w:pStyle w:val="Sommario3"/>
+            <w:tabs>
+              <w:tab w:val="left" w:pos="1200"/>
+              <w:tab w:val="right" w:leader="dot" w:pos="9628"/>
+            </w:tabs>
+            <w:rPr>
+              <w:noProof/>
+              <w:kern w:val="2"/>
+              <w:sz w:val="24"/>
+              <w:szCs w:val="24"/>
+              <w:lang w:eastAsia="it-IT"/>
+              <w14:ligatures w14:val="standardContextual"/>
+            </w:rPr>
+          </w:pPr>
+          <w:hyperlink w:anchor="_Toc163308670" w:history="1">
+            <w:r>
+              <w:rPr>
+                <w:rStyle w:val="Collegamentoipertestuale"/>
+                <w:noProof/>
+                <w:lang w:val="en-US"/>
+              </w:rPr>
+              <w:t>5.2.2</w:t>
+            </w:r>
+            <w:r>
+              <w:rPr>
+                <w:noProof/>
+                <w:kern w:val="2"/>
+                <w:sz w:val="24"/>
+                <w:szCs w:val="24"/>
+                <w:lang w:eastAsia="it-IT"/>
+                <w14:ligatures w14:val="standardContextual"/>
+              </w:rPr>
+              <w:tab/>
+            </w:r>
+            <w:r>
+              <w:rPr>
+                <w:rStyle w:val="Collegamentoipertestuale"/>
+                <w:noProof/>
+                <w:lang w:val="en-US"/>
+              </w:rPr>
+              <w:t>Types of interactions</w:t>
+            </w:r>
+            <w:r>
+              <w:rPr>
+                <w:noProof/>
+                <w:webHidden/>
+              </w:rPr>
+              <w:tab/>
+            </w:r>
+            <w:r>
+              <w:rPr>
+                <w:noProof/>
+                <w:webHidden/>
+              </w:rPr>
+              <w:fldChar w:fldCharType="begin"/>
+            </w:r>
+            <w:r>
+              <w:rPr>
+                <w:noProof/>
+                <w:webHidden/>
+              </w:rPr>
+              <w:instrText xml:space="preserve"> PAGEREF _Toc163308670 \h </w:instrText>
+            </w:r>
+            <w:r>
+              <w:rPr>
+                <w:noProof/>
+                <w:webHidden/>
+              </w:rPr>
+            </w:r>
+            <w:r>
+              <w:rPr>
+                <w:noProof/>
+                <w:webHidden/>
+              </w:rPr>
+              <w:fldChar w:fldCharType="separate"/>
+            </w:r>
+            <w:r>
+              <w:rPr>
+                <w:noProof/>
+                <w:webHidden/>
+              </w:rPr>
+              <w:t>47</w:t>
+            </w:r>
+            <w:r>
+              <w:rPr>
+                <w:noProof/>
+                <w:webHidden/>
+              </w:rPr>
+              <w:fldChar w:fldCharType="end"/>
+            </w:r>
+          </w:hyperlink>
+        </w:p>
+        <w:p>
+          <w:pPr>
+            <w:pStyle w:val="Sommario2"/>
+            <w:tabs>
+              <w:tab w:val="left" w:pos="960"/>
+              <w:tab w:val="right" w:leader="dot" w:pos="9628"/>
+            </w:tabs>
+            <w:rPr>
+              <w:noProof/>
+              <w:kern w:val="2"/>
+              <w:sz w:val="24"/>
+              <w:szCs w:val="24"/>
+              <w:lang w:eastAsia="it-IT"/>
+              <w14:ligatures w14:val="standardContextual"/>
+            </w:rPr>
+          </w:pPr>
+          <w:hyperlink w:anchor="_Toc163308671" w:history="1">
+            <w:r>
+              <w:rPr>
+                <w:rStyle w:val="Collegamentoipertestuale"/>
+                <w:noProof/>
+                <w:lang w:val="en-US"/>
+              </w:rPr>
+              <w:t>5.3</w:t>
+            </w:r>
+            <w:r>
+              <w:rPr>
+                <w:noProof/>
+                <w:kern w:val="2"/>
+                <w:sz w:val="24"/>
+                <w:szCs w:val="24"/>
+                <w:lang w:eastAsia="it-IT"/>
+                <w14:ligatures w14:val="standardContextual"/>
+              </w:rPr>
+              <w:tab/>
+            </w:r>
+            <w:r>
+              <w:rPr>
+                <w:rStyle w:val="Collegamentoipertestuale"/>
+                <w:noProof/>
+                <w:lang w:val="en-US"/>
+              </w:rPr>
+              <w:t>Emotional Design</w:t>
+            </w:r>
+            <w:r>
+              <w:rPr>
+                <w:noProof/>
+                <w:webHidden/>
+              </w:rPr>
+              <w:tab/>
+            </w:r>
+            <w:r>
+              <w:rPr>
+                <w:noProof/>
+                <w:webHidden/>
+              </w:rPr>
+              <w:fldChar w:fldCharType="begin"/>
+            </w:r>
+            <w:r>
+              <w:rPr>
+                <w:noProof/>
+                <w:webHidden/>
+              </w:rPr>
+              <w:instrText xml:space="preserve"> PAGEREF _Toc163308671 \h </w:instrText>
+            </w:r>
+            <w:r>
+              <w:rPr>
+                <w:noProof/>
+                <w:webHidden/>
+              </w:rPr>
+            </w:r>
+            <w:r>
+              <w:rPr>
+                <w:noProof/>
+                <w:webHidden/>
+              </w:rPr>
+              <w:fldChar w:fldCharType="separate"/>
+            </w:r>
+            <w:r>
+              <w:rPr>
+                <w:noProof/>
+                <w:webHidden/>
+              </w:rPr>
+              <w:t>47</w:t>
+            </w:r>
+            <w:r>
+              <w:rPr>
+                <w:noProof/>
+                <w:webHidden/>
+              </w:rPr>
+              <w:fldChar w:fldCharType="end"/>
+            </w:r>
+          </w:hyperlink>
+        </w:p>
+        <w:p>
+          <w:pPr>
+            <w:pStyle w:val="Sommario2"/>
+            <w:tabs>
+              <w:tab w:val="left" w:pos="960"/>
+              <w:tab w:val="right" w:leader="dot" w:pos="9628"/>
+            </w:tabs>
+            <w:rPr>
+              <w:noProof/>
+              <w:kern w:val="2"/>
+              <w:sz w:val="24"/>
+              <w:szCs w:val="24"/>
+              <w:lang w:eastAsia="it-IT"/>
+              <w14:ligatures w14:val="standardContextual"/>
+            </w:rPr>
+          </w:pPr>
+          <w:hyperlink w:anchor="_Toc163308672" w:history="1">
+            <w:r>
+              <w:rPr>
+                <w:rStyle w:val="Collegamentoipertestuale"/>
+                <w:noProof/>
+                <w:lang w:val="en-US"/>
+              </w:rPr>
+              <w:t>5.4</w:t>
             </w:r>
             <w:r>
               <w:rPr>
@@ -1828,7 +2268,7 @@
                 <w:noProof/>
                 <w:webHidden/>
               </w:rPr>
-              <w:instrText xml:space="preserve"> PAGEREF _Toc163209914 \h </w:instrText>
+              <w:instrText xml:space="preserve"> PAGEREF _Toc163308672 \h </w:instrText>
             </w:r>
             <w:r>
               <w:rPr>
@@ -1848,7 +2288,7 @@
                 <w:noProof/>
                 <w:webHidden/>
               </w:rPr>
-              <w:t>46</w:t>
+              <w:t>48</w:t>
             </w:r>
             <w:r>
               <w:rPr>
@@ -1863,10 +2303,9 @@
           <w:pPr>
             <w:pStyle w:val="Sommario1"/>
             <w:tabs>
-              <w:tab w:val="left" w:pos="480"/>
+              <w:tab w:val="left" w:pos="440"/>
               <w:tab w:val="right" w:leader="dot" w:pos="9628"/>
             </w:tabs>
-            <w:spacing w:line="276" w:lineRule="auto"/>
             <w:rPr>
               <w:noProof/>
               <w:kern w:val="2"/>
@@ -1876,109 +2315,14 @@
               <w14:ligatures w14:val="standardContextual"/>
             </w:rPr>
           </w:pPr>
-          <w:hyperlink w:anchor="_Toc163209915" w:history="1">
+          <w:hyperlink w:anchor="_Toc163308673" w:history="1">
             <w:r>
               <w:rPr>
                 <w:rStyle w:val="Collegamentoipertestuale"/>
                 <w:noProof/>
                 <w:lang w:val="en-US"/>
               </w:rPr>
-              <w:t>11</w:t>
-            </w:r>
-            <w:r>
-              <w:rPr>
-                <w:noProof/>
-                <w:kern w:val="2"/>
-                <w:sz w:val="24"/>
-                <w:szCs w:val="24"/>
-                <w:lang w:eastAsia="it-IT"/>
-                <w14:ligatures w14:val="standardContextual"/>
-              </w:rPr>
-              <w:tab/>
-            </w:r>
-            <w:r>
-              <w:rPr>
-                <w:rStyle w:val="Collegamentoipertestuale"/>
-                <w:noProof/>
-                <w:lang w:val="en-US"/>
-              </w:rPr>
-              <w:t>Wearable Devices</w:t>
-            </w:r>
-            <w:r>
-              <w:rPr>
-                <w:noProof/>
-                <w:webHidden/>
-              </w:rPr>
-              <w:tab/>
-            </w:r>
-            <w:r>
-              <w:rPr>
-                <w:noProof/>
-                <w:webHidden/>
-              </w:rPr>
-              <w:fldChar w:fldCharType="begin"/>
-            </w:r>
-            <w:r>
-              <w:rPr>
-                <w:noProof/>
-                <w:webHidden/>
-              </w:rPr>
-              <w:instrText xml:space="preserve"> PAGEREF _Toc163209915 \h </w:instrText>
-            </w:r>
-            <w:r>
-              <w:rPr>
-                <w:noProof/>
-                <w:webHidden/>
-              </w:rPr>
-            </w:r>
-            <w:r>
-              <w:rPr>
-                <w:noProof/>
-                <w:webHidden/>
-              </w:rPr>
-              <w:fldChar w:fldCharType="separate"/>
-            </w:r>
-            <w:r>
-              <w:rPr>
-                <w:noProof/>
-                <w:webHidden/>
-              </w:rPr>
-              <w:t>47</w:t>
-            </w:r>
-            <w:r>
-              <w:rPr>
-                <w:noProof/>
-                <w:webHidden/>
-              </w:rPr>
-              <w:fldChar w:fldCharType="end"/>
-            </w:r>
-          </w:hyperlink>
-        </w:p>
-        <w:p>
-          <w:pPr>
-            <w:pStyle w:val="Sommario1"/>
-            <w:tabs>
-              <w:tab w:val="left" w:pos="480"/>
-              <w:tab w:val="right" w:leader="dot" w:pos="9628"/>
-            </w:tabs>
-            <w:spacing w:line="276" w:lineRule="auto"/>
-            <w:rPr>
-              <w:noProof/>
-              <w:kern w:val="2"/>
-              <w:sz w:val="24"/>
-              <w:szCs w:val="24"/>
-              <w:lang w:eastAsia="it-IT"/>
-              <w14:ligatures w14:val="standardContextual"/>
-            </w:rPr>
-          </w:pPr>
-          <w:hyperlink w:anchor="_Toc163209916" w:history="1">
-            <w:r>
-              <w:rPr>
-                <w:rStyle w:val="Collegamentoipertestuale"/>
-                <w:noProof/>
-                <w:lang w:val="en-US"/>
-              </w:rPr>
-              <w:t>12</w:t>
+              <w:t>6</w:t>
             </w:r>
             <w:r>
               <w:rPr>
@@ -2018,7 +2362,7 @@
                 <w:noProof/>
                 <w:webHidden/>
               </w:rPr>
-              <w:instrText xml:space="preserve"> PAGEREF _Toc163209916 \h </w:instrText>
+              <w:instrText xml:space="preserve"> PAGEREF _Toc163308673 \h </w:instrText>
             </w:r>
             <w:r>
               <w:rPr>
@@ -2038,7 +2382,7 @@
                 <w:noProof/>
                 <w:webHidden/>
               </w:rPr>
-              <w:t>48</w:t>
+              <w:t>49</w:t>
             </w:r>
             <w:r>
               <w:rPr>
@@ -2051,12 +2395,11 @@
         </w:p>
         <w:p>
           <w:pPr>
-            <w:pStyle w:val="Sommario1"/>
+            <w:pStyle w:val="Sommario2"/>
             <w:tabs>
-              <w:tab w:val="left" w:pos="480"/>
+              <w:tab w:val="left" w:pos="960"/>
               <w:tab w:val="right" w:leader="dot" w:pos="9628"/>
             </w:tabs>
-            <w:spacing w:line="276" w:lineRule="auto"/>
             <w:rPr>
               <w:noProof/>
               <w:kern w:val="2"/>
@@ -2066,14 +2409,14 @@
               <w14:ligatures w14:val="standardContextual"/>
             </w:rPr>
           </w:pPr>
-          <w:hyperlink w:anchor="_Toc163209917" w:history="1">
+          <w:hyperlink w:anchor="_Toc163308674" w:history="1">
             <w:r>
               <w:rPr>
                 <w:rStyle w:val="Collegamentoipertestuale"/>
                 <w:noProof/>
                 <w:lang w:val="en-US"/>
               </w:rPr>
-              <w:t>13</w:t>
+              <w:t>6.1</w:t>
             </w:r>
             <w:r>
               <w:rPr>
@@ -2113,7 +2456,7 @@
                 <w:noProof/>
                 <w:webHidden/>
               </w:rPr>
-              <w:instrText xml:space="preserve"> PAGEREF _Toc163209917 \h </w:instrText>
+              <w:instrText xml:space="preserve"> PAGEREF _Toc163308674 \h </w:instrText>
             </w:r>
             <w:r>
               <w:rPr>
@@ -2146,12 +2489,11 @@
         </w:p>
         <w:p>
           <w:pPr>
-            <w:pStyle w:val="Sommario1"/>
+            <w:pStyle w:val="Sommario2"/>
             <w:tabs>
-              <w:tab w:val="left" w:pos="480"/>
+              <w:tab w:val="left" w:pos="960"/>
               <w:tab w:val="right" w:leader="dot" w:pos="9628"/>
             </w:tabs>
-            <w:spacing w:line="276" w:lineRule="auto"/>
             <w:rPr>
               <w:noProof/>
               <w:kern w:val="2"/>
@@ -2161,14 +2503,14 @@
               <w14:ligatures w14:val="standardContextual"/>
             </w:rPr>
           </w:pPr>
-          <w:hyperlink w:anchor="_Toc163209918" w:history="1">
+          <w:hyperlink w:anchor="_Toc163308675" w:history="1">
             <w:r>
               <w:rPr>
                 <w:rStyle w:val="Collegamentoipertestuale"/>
                 <w:noProof/>
                 <w:lang w:val="en-US"/>
               </w:rPr>
-              <w:t>14</w:t>
+              <w:t>6.2</w:t>
             </w:r>
             <w:r>
               <w:rPr>
@@ -2208,7 +2550,7 @@
                 <w:noProof/>
                 <w:webHidden/>
               </w:rPr>
-              <w:instrText xml:space="preserve"> PAGEREF _Toc163209918 \h </w:instrText>
+              <w:instrText xml:space="preserve"> PAGEREF _Toc163308675 \h </w:instrText>
             </w:r>
             <w:r>
               <w:rPr>
@@ -2228,7 +2570,7 @@
                 <w:noProof/>
                 <w:webHidden/>
               </w:rPr>
-              <w:t>50</w:t>
+              <w:t>49</w:t>
             </w:r>
             <w:r>
               <w:rPr>
@@ -2241,12 +2583,11 @@
         </w:p>
         <w:p>
           <w:pPr>
-            <w:pStyle w:val="Sommario1"/>
+            <w:pStyle w:val="Sommario2"/>
             <w:tabs>
-              <w:tab w:val="left" w:pos="480"/>
+              <w:tab w:val="left" w:pos="960"/>
               <w:tab w:val="right" w:leader="dot" w:pos="9628"/>
             </w:tabs>
-            <w:spacing w:line="276" w:lineRule="auto"/>
             <w:rPr>
               <w:noProof/>
               <w:kern w:val="2"/>
@@ -2256,14 +2597,14 @@
               <w14:ligatures w14:val="standardContextual"/>
             </w:rPr>
           </w:pPr>
-          <w:hyperlink w:anchor="_Toc163209919" w:history="1">
+          <w:hyperlink w:anchor="_Toc163308676" w:history="1">
             <w:r>
               <w:rPr>
                 <w:rStyle w:val="Collegamentoipertestuale"/>
                 <w:noProof/>
                 <w:lang w:val="en-US"/>
               </w:rPr>
-              <w:t>15</w:t>
+              <w:t>6.3</w:t>
             </w:r>
             <w:r>
               <w:rPr>
@@ -2303,7 +2644,7 @@
                 <w:noProof/>
                 <w:webHidden/>
               </w:rPr>
-              <w:instrText xml:space="preserve"> PAGEREF _Toc163209919 \h </w:instrText>
+              <w:instrText xml:space="preserve"> PAGEREF _Toc163308676 \h </w:instrText>
             </w:r>
             <w:r>
               <w:rPr>
@@ -2323,7 +2664,101 @@
                 <w:noProof/>
                 <w:webHidden/>
               </w:rPr>
-              <w:t>51</w:t>
+              <w:t>49</w:t>
+            </w:r>
+            <w:r>
+              <w:rPr>
+                <w:noProof/>
+                <w:webHidden/>
+              </w:rPr>
+              <w:fldChar w:fldCharType="end"/>
+            </w:r>
+          </w:hyperlink>
+        </w:p>
+        <w:p>
+          <w:pPr>
+            <w:pStyle w:val="Sommario2"/>
+            <w:tabs>
+              <w:tab w:val="left" w:pos="960"/>
+              <w:tab w:val="right" w:leader="dot" w:pos="9628"/>
+            </w:tabs>
+            <w:rPr>
+              <w:noProof/>
+              <w:kern w:val="2"/>
+              <w:sz w:val="24"/>
+              <w:szCs w:val="24"/>
+              <w:lang w:eastAsia="it-IT"/>
+              <w14:ligatures w14:val="standardContextual"/>
+            </w:rPr>
+          </w:pPr>
+          <w:hyperlink w:anchor="_Toc163308677" w:history="1">
+            <w:r>
+              <w:rPr>
+                <w:rStyle w:val="Collegamentoipertestuale"/>
+                <w:noProof/>
+                <w:lang w:val="en-US"/>
+              </w:rPr>
+              <w:t>6.4</w:t>
+            </w:r>
+            <w:r>
+              <w:rPr>
+                <w:noProof/>
+                <w:kern w:val="2"/>
+                <w:sz w:val="24"/>
+                <w:szCs w:val="24"/>
+                <w:lang w:eastAsia="it-IT"/>
+                <w14:ligatures w14:val="standardContextual"/>
+              </w:rPr>
+              <w:tab/>
+            </w:r>
+            <w:r>
+              <w:rPr>
+                <w:rStyle w:val="Collegamentoipertestuale"/>
+                <w:noProof/>
+                <w:lang w:val="en-US"/>
+              </w:rPr>
+              <w:t>Exercise 3 : Multimedia Encoding</w:t>
+            </w:r>
+            <w:r>
+              <w:rPr>
+                <w:noProof/>
+                <w:webHidden/>
+              </w:rPr>
+              <w:tab/>
+            </w:r>
+            <w:r>
+              <w:rPr>
+                <w:noProof/>
+                <w:webHidden/>
+              </w:rPr>
+              <w:fldChar w:fldCharType="begin"/>
+            </w:r>
+            <w:r>
+              <w:rPr>
+                <w:noProof/>
+                <w:webHidden/>
+              </w:rPr>
+              <w:instrText xml:space="preserve"> PAGEREF _Toc163308677 \h </w:instrText>
+            </w:r>
+            <w:r>
+              <w:rPr>
+                <w:noProof/>
+                <w:webHidden/>
+              </w:rPr>
+            </w:r>
+            <w:r>
+              <w:rPr>
+                <w:noProof/>
+                <w:webHidden/>
+              </w:rPr>
+              <w:fldChar w:fldCharType="separate"/>
+            </w:r>
+            <w:r>
+              <w:rPr>
+                <w:noProof/>
+                <w:webHidden/>
+              </w:rPr>
+              <w:t>49</w:t>
             </w:r>
             <w:r>
               <w:rPr>
@@ -2478,7 +2913,7 @@
         <w:spacing w:line="276" w:lineRule="auto"/>
         <w:jc w:val="center"/>
       </w:pPr>
-      <w:bookmarkStart w:id="0" w:name="_Toc163209901"/>
+      <w:bookmarkStart w:id="0" w:name="_Toc163308654"/>
       <w:r>
         <w:lastRenderedPageBreak/>
         <w:t>Course Introduction</w:t>
@@ -4508,7 +4943,7 @@
           <w:lang w:val="en-US"/>
         </w:rPr>
       </w:pPr>
-      <w:bookmarkStart w:id="1" w:name="_Toc163209902"/>
+      <w:bookmarkStart w:id="1" w:name="_Toc163308655"/>
       <w:r>
         <w:rPr>
           <w:lang w:val="en-US"/>
@@ -7015,7 +7450,7 @@
           <w:lang w:val="en-US"/>
         </w:rPr>
       </w:pPr>
-      <w:bookmarkStart w:id="2" w:name="_Toc163209903"/>
+      <w:bookmarkStart w:id="2" w:name="_Toc163308656"/>
       <w:r>
         <w:rPr>
           <w:lang w:val="en-US"/>
@@ -8839,7 +9274,7 @@
           <w:lang w:val="en-US"/>
         </w:rPr>
       </w:pPr>
-      <w:bookmarkStart w:id="3" w:name="_Toc163209904"/>
+      <w:bookmarkStart w:id="3" w:name="_Toc163308657"/>
       <w:r>
         <w:rPr>
           <w:lang w:val="en-US"/>
@@ -12121,7 +12556,7 @@
           <w:lang w:val="en-US"/>
         </w:rPr>
       </w:pPr>
-      <w:bookmarkStart w:id="4" w:name="_Toc163209905"/>
+      <w:bookmarkStart w:id="4" w:name="_Toc163308658"/>
       <w:r>
         <w:rPr>
           <w:lang w:val="en-US"/>
@@ -17168,15 +17603,16 @@
     </w:p>
     <w:p>
       <w:pPr>
-        <w:pStyle w:val="Titolo1"/>
-        <w:spacing w:line="276" w:lineRule="auto"/>
+        <w:pStyle w:val="Titolo2"/>
+        <w:pBdr>
+          <w:bottom w:val="single" w:sz="6" w:space="1" w:color="auto"/>
+        </w:pBdr>
         <w:jc w:val="center"/>
         <w:rPr>
-          <w:rFonts w:eastAsiaTheme="minorEastAsia"/>
-          <w:lang w:val="en-US"/>
-        </w:rPr>
-      </w:pPr>
-      <w:bookmarkStart w:id="5" w:name="_Toc163209906"/>
+          <w:lang w:val="en-US"/>
+        </w:rPr>
+      </w:pPr>
+      <w:bookmarkStart w:id="5" w:name="_Toc163308659"/>
       <w:r>
         <w:rPr>
           <w:lang w:val="en-US"/>
@@ -17188,6 +17624,14 @@
     </w:p>
     <w:p>
       <w:pPr>
+        <w:spacing w:after="0"/>
+        <w:rPr>
+          <w:lang w:val="en-US"/>
+        </w:rPr>
+      </w:pPr>
+    </w:p>
+    <w:p>
+      <w:pPr>
         <w:spacing w:line="276" w:lineRule="auto"/>
         <w:rPr>
           <w:i/>
@@ -17207,8 +17651,6 @@
         <w:rPr>
           <w:i/>
           <w:iCs/>
-          <w:sz w:val="20"/>
-          <w:szCs w:val="20"/>
           <w:lang w:val="en-US"/>
         </w:rPr>
         <w:t>Cordova</w:t>
@@ -17627,14 +18069,16 @@
     </w:p>
     <w:p>
       <w:pPr>
-        <w:pStyle w:val="Titolo1"/>
-        <w:spacing w:line="276" w:lineRule="auto"/>
+        <w:pStyle w:val="Titolo2"/>
+        <w:pBdr>
+          <w:bottom w:val="single" w:sz="6" w:space="1" w:color="auto"/>
+        </w:pBdr>
         <w:jc w:val="center"/>
         <w:rPr>
           <w:lang w:val="en-US"/>
         </w:rPr>
       </w:pPr>
-      <w:bookmarkStart w:id="6" w:name="_Toc163209907"/>
+      <w:bookmarkStart w:id="6" w:name="_Toc163308660"/>
       <w:r>
         <w:rPr>
           <w:lang w:val="en-US"/>
@@ -17643,6 +18087,14 @@
         <w:t>Flutter Framework</w:t>
       </w:r>
       <w:bookmarkEnd w:id="6"/>
+    </w:p>
+    <w:p>
+      <w:pPr>
+        <w:spacing w:after="0"/>
+        <w:rPr>
+          <w:lang w:val="en-US"/>
+        </w:rPr>
+      </w:pPr>
     </w:p>
     <w:p>
       <w:pPr>
@@ -23536,14 +23988,16 @@
     </w:p>
     <w:p>
       <w:pPr>
-        <w:pStyle w:val="Titolo1"/>
-        <w:spacing w:line="276" w:lineRule="auto"/>
+        <w:pStyle w:val="Titolo2"/>
+        <w:pBdr>
+          <w:bottom w:val="single" w:sz="6" w:space="1" w:color="auto"/>
+        </w:pBdr>
         <w:jc w:val="center"/>
         <w:rPr>
           <w:lang w:val="en-US"/>
         </w:rPr>
       </w:pPr>
-      <w:bookmarkStart w:id="7" w:name="_Toc163209908"/>
+      <w:bookmarkStart w:id="7" w:name="_Toc163308661"/>
       <w:r>
         <w:rPr>
           <w:lang w:val="en-US"/>
@@ -23552,6 +24006,14 @@
         <w:t>React Native Framework</w:t>
       </w:r>
       <w:bookmarkEnd w:id="7"/>
+    </w:p>
+    <w:p>
+      <w:pPr>
+        <w:spacing w:after="0"/>
+        <w:rPr>
+          <w:lang w:val="en-US"/>
+        </w:rPr>
+      </w:pPr>
     </w:p>
     <w:p>
       <w:pPr>
@@ -26043,14 +26505,16 @@
     </w:p>
     <w:p>
       <w:pPr>
-        <w:pStyle w:val="Titolo1"/>
-        <w:spacing w:line="276" w:lineRule="auto"/>
+        <w:pStyle w:val="Titolo2"/>
+        <w:pBdr>
+          <w:bottom w:val="single" w:sz="6" w:space="1" w:color="auto"/>
+        </w:pBdr>
         <w:jc w:val="center"/>
         <w:rPr>
           <w:lang w:val="en-US"/>
         </w:rPr>
       </w:pPr>
-      <w:bookmarkStart w:id="8" w:name="_Toc163209909"/>
+      <w:bookmarkStart w:id="8" w:name="_Toc163308662"/>
       <w:r>
         <w:rPr>
           <w:lang w:val="en-US"/>
@@ -26059,6 +26523,14 @@
         <w:t>Store Deployment</w:t>
       </w:r>
       <w:bookmarkEnd w:id="8"/>
+    </w:p>
+    <w:p>
+      <w:pPr>
+        <w:spacing w:after="0"/>
+        <w:rPr>
+          <w:lang w:val="en-US"/>
+        </w:rPr>
+      </w:pPr>
     </w:p>
     <w:p>
       <w:pPr>
@@ -26890,17 +27362,16 @@
     </w:p>
     <w:p>
       <w:pPr>
-        <w:pStyle w:val="Titolo2"/>
+        <w:pStyle w:val="Titolo3"/>
         <w:pBdr>
           <w:bottom w:val="single" w:sz="6" w:space="1" w:color="auto"/>
         </w:pBdr>
-        <w:spacing w:line="276" w:lineRule="auto"/>
         <w:jc w:val="center"/>
         <w:rPr>
           <w:lang w:val="en-US"/>
         </w:rPr>
       </w:pPr>
-      <w:bookmarkStart w:id="9" w:name="_Toc163209910"/>
+      <w:bookmarkStart w:id="9" w:name="_Toc163308663"/>
       <w:r>
         <w:rPr>
           <w:lang w:val="en-US"/>
@@ -28956,17 +29427,16 @@
     </w:p>
     <w:p>
       <w:pPr>
-        <w:pStyle w:val="Titolo2"/>
+        <w:pStyle w:val="Titolo3"/>
         <w:pBdr>
           <w:bottom w:val="single" w:sz="6" w:space="1" w:color="auto"/>
         </w:pBdr>
-        <w:spacing w:line="276" w:lineRule="auto"/>
         <w:jc w:val="center"/>
         <w:rPr>
           <w:lang w:val="en-US"/>
         </w:rPr>
       </w:pPr>
-      <w:bookmarkStart w:id="10" w:name="_Toc163209911"/>
+      <w:bookmarkStart w:id="10" w:name="_Toc163308664"/>
       <w:r>
         <w:rPr>
           <w:lang w:val="en-US"/>
@@ -30214,28 +30684,7 @@
             <w:rStyle w:val="Collegamentoipertestuale"/>
             <w:lang w:val="en-US"/>
           </w:rPr>
-          <w:t>h</w:t>
-        </w:r>
-        <w:r>
-          <w:rPr>
-            <w:rStyle w:val="Collegamentoipertestuale"/>
-            <w:lang w:val="en-US"/>
-          </w:rPr>
-          <w:t>e</w:t>
-        </w:r>
-        <w:r>
-          <w:rPr>
-            <w:rStyle w:val="Collegamentoipertestuale"/>
-            <w:lang w:val="en-US"/>
-          </w:rPr>
-          <w:t>r</w:t>
-        </w:r>
-        <w:r>
-          <w:rPr>
-            <w:rStyle w:val="Collegamentoipertestuale"/>
-            <w:lang w:val="en-US"/>
-          </w:rPr>
-          <w:t>e</w:t>
+          <w:t>here</w:t>
         </w:r>
       </w:hyperlink>
       <w:r>
@@ -31607,35 +32056,7 @@
             <w:rFonts w:ascii="Cambria Math" w:hAnsi="Cambria Math"/>
             <w:lang w:val="en-US"/>
           </w:rPr>
-          <m:t>1024</m:t>
-        </m:r>
-        <m:r>
-          <w:rPr>
-            <w:rFonts w:ascii="Cambria Math" w:hAnsi="Cambria Math"/>
-            <w:lang w:val="en-US"/>
-          </w:rPr>
-          <m:t xml:space="preserve"> </m:t>
-        </m:r>
-        <m:r>
-          <w:rPr>
-            <w:rFonts w:ascii="Cambria Math" w:hAnsi="Cambria Math"/>
-            <w:lang w:val="en-US"/>
-          </w:rPr>
-          <m:t>x</m:t>
-        </m:r>
-        <m:r>
-          <w:rPr>
-            <w:rFonts w:ascii="Cambria Math" w:hAnsi="Cambria Math"/>
-            <w:lang w:val="en-US"/>
-          </w:rPr>
-          <m:t xml:space="preserve"> </m:t>
-        </m:r>
-        <m:r>
-          <w:rPr>
-            <w:rFonts w:ascii="Cambria Math" w:hAnsi="Cambria Math"/>
-            <w:lang w:val="en-US"/>
-          </w:rPr>
-          <m:t>1024</m:t>
+          <m:t>1024 x 1024</m:t>
         </m:r>
       </m:oMath>
       <w:r>
@@ -32150,17 +32571,16 @@
     </w:p>
     <w:p>
       <w:pPr>
-        <w:pStyle w:val="Titolo2"/>
+        <w:pStyle w:val="Titolo3"/>
         <w:pBdr>
           <w:bottom w:val="single" w:sz="6" w:space="1" w:color="auto"/>
         </w:pBdr>
-        <w:spacing w:line="276" w:lineRule="auto"/>
         <w:jc w:val="center"/>
         <w:rPr>
           <w:lang w:val="en-US"/>
         </w:rPr>
       </w:pPr>
-      <w:bookmarkStart w:id="11" w:name="_Toc163209912"/>
+      <w:bookmarkStart w:id="11" w:name="_Toc163308665"/>
       <w:r>
         <w:rPr>
           <w:lang w:val="en-US"/>
@@ -32511,44 +32931,6 @@
       <w:pPr>
         <w:pStyle w:val="Paragrafoelenco"/>
         <w:numPr>
-          <w:ilvl w:val="1"/>
-          <w:numId w:val="23"/>
-        </w:numPr>
-        <w:spacing w:line="276" w:lineRule="auto"/>
-        <w:rPr>
-          <w:lang w:val="en-US"/>
-        </w:rPr>
-      </w:pPr>
-      <w:r>
-        <w:rPr>
-          <w:lang w:val="en-US"/>
-        </w:rPr>
-        <w:t>Crashes are listed only if the user accepts to send the report</w:t>
-      </w:r>
-    </w:p>
-    <w:p>
-      <w:pPr>
-        <w:pStyle w:val="Paragrafoelenco"/>
-        <w:numPr>
-          <w:ilvl w:val="1"/>
-          <w:numId w:val="23"/>
-        </w:numPr>
-        <w:spacing w:line="276" w:lineRule="auto"/>
-        <w:rPr>
-          <w:lang w:val="en-US"/>
-        </w:rPr>
-      </w:pPr>
-      <w:r>
-        <w:rPr>
-          <w:lang w:val="en-US"/>
-        </w:rPr>
-        <w:t>New versions can solve these types of errors</w:t>
-      </w:r>
-    </w:p>
-    <w:p>
-      <w:pPr>
-        <w:pStyle w:val="Paragrafoelenco"/>
-        <w:numPr>
           <w:ilvl w:val="2"/>
           <w:numId w:val="23"/>
         </w:numPr>
@@ -32561,6 +32943,63 @@
         <w:rPr>
           <w:lang w:val="en-US"/>
         </w:rPr>
+        <w:t>These are called Android vitals: stability/rendering/battery/loading issues</w:t>
+      </w:r>
+    </w:p>
+    <w:p>
+      <w:pPr>
+        <w:pStyle w:val="Paragrafoelenco"/>
+        <w:numPr>
+          <w:ilvl w:val="1"/>
+          <w:numId w:val="23"/>
+        </w:numPr>
+        <w:spacing w:line="276" w:lineRule="auto"/>
+        <w:rPr>
+          <w:lang w:val="en-US"/>
+        </w:rPr>
+      </w:pPr>
+      <w:r>
+        <w:rPr>
+          <w:lang w:val="en-US"/>
+        </w:rPr>
+        <w:t>Crashes are listed only if the user accepts to send the report</w:t>
+      </w:r>
+    </w:p>
+    <w:p>
+      <w:pPr>
+        <w:pStyle w:val="Paragrafoelenco"/>
+        <w:numPr>
+          <w:ilvl w:val="1"/>
+          <w:numId w:val="23"/>
+        </w:numPr>
+        <w:spacing w:line="276" w:lineRule="auto"/>
+        <w:rPr>
+          <w:lang w:val="en-US"/>
+        </w:rPr>
+      </w:pPr>
+      <w:r>
+        <w:rPr>
+          <w:lang w:val="en-US"/>
+        </w:rPr>
+        <w:t>New versions can solve these types of errors</w:t>
+      </w:r>
+    </w:p>
+    <w:p>
+      <w:pPr>
+        <w:pStyle w:val="Paragrafoelenco"/>
+        <w:numPr>
+          <w:ilvl w:val="2"/>
+          <w:numId w:val="23"/>
+        </w:numPr>
+        <w:spacing w:line="276" w:lineRule="auto"/>
+        <w:rPr>
+          <w:lang w:val="en-US"/>
+        </w:rPr>
+      </w:pPr>
+      <w:r>
+        <w:rPr>
+          <w:lang w:val="en-US"/>
+        </w:rPr>
         <w:t>possibly solving bugs and providing new functionalities</w:t>
       </w:r>
     </w:p>
@@ -32734,13 +33173,15 @@
         </w:numPr>
         <w:spacing w:line="276" w:lineRule="auto"/>
         <w:rPr>
-          <w:u w:val="single"/>
-          <w:lang w:val="en-US"/>
-        </w:rPr>
-      </w:pPr>
-      <w:r>
-        <w:rPr>
-          <w:u w:val="single"/>
+          <w:i/>
+          <w:iCs/>
+          <w:lang w:val="en-US"/>
+        </w:rPr>
+      </w:pPr>
+      <w:r>
+        <w:rPr>
+          <w:i/>
+          <w:iCs/>
           <w:lang w:val="en-US"/>
         </w:rPr>
         <w:t>Onsite</w:t>
@@ -32762,7 +33203,21 @@
         <w:rPr>
           <w:lang w:val="en-US"/>
         </w:rPr>
-        <w:t>similar to on-page optimization for search engines</w:t>
+        <w:t xml:space="preserve">similar to </w:t>
+      </w:r>
+      <w:proofErr w:type="spellStart"/>
+      <w:r>
+        <w:rPr>
+          <w:lang w:val="en-US"/>
+        </w:rPr>
+        <w:t>on</w:t>
+      </w:r>
+      <w:proofErr w:type="spellEnd"/>
+      <w:r>
+        <w:rPr>
+          <w:lang w:val="en-US"/>
+        </w:rPr>
+        <w:t>-page optimization for search engines</w:t>
       </w:r>
     </w:p>
     <w:p>
@@ -32806,7 +33261,31 @@
         <w:rPr>
           <w:lang w:val="en-US"/>
         </w:rPr>
-        <w:t xml:space="preserve">t considers name, description, icon, screenshot all the other information of the app </w:t>
+        <w:t>t considers name, description, icon, screenshot</w:t>
+      </w:r>
+      <w:r>
+        <w:rPr>
+          <w:lang w:val="en-US"/>
+        </w:rPr>
+        <w:t xml:space="preserve"> and </w:t>
+      </w:r>
+      <w:r>
+        <w:rPr>
+          <w:lang w:val="en-US"/>
+        </w:rPr>
+        <w:t xml:space="preserve">all other </w:t>
+      </w:r>
+      <w:r>
+        <w:rPr>
+          <w:lang w:val="en-US"/>
+        </w:rPr>
+        <w:t xml:space="preserve">info </w:t>
+      </w:r>
+      <w:r>
+        <w:rPr>
+          <w:lang w:val="en-US"/>
+        </w:rPr>
+        <w:t xml:space="preserve">of the app </w:t>
       </w:r>
     </w:p>
     <w:p>
@@ -32818,13 +33297,15 @@
         </w:numPr>
         <w:spacing w:line="276" w:lineRule="auto"/>
         <w:rPr>
-          <w:u w:val="single"/>
-          <w:lang w:val="en-US"/>
-        </w:rPr>
-      </w:pPr>
-      <w:r>
-        <w:rPr>
-          <w:u w:val="single"/>
+          <w:i/>
+          <w:iCs/>
+          <w:lang w:val="en-US"/>
+        </w:rPr>
+      </w:pPr>
+      <w:r>
+        <w:rPr>
+          <w:i/>
+          <w:iCs/>
           <w:lang w:val="en-US"/>
         </w:rPr>
         <w:t>Offsite</w:t>
@@ -32890,10 +33371,15 @@
     <w:p>
       <w:pPr>
         <w:pStyle w:val="Paragrafoelenco"/>
-        <w:numPr>
-          <w:ilvl w:val="0"/>
-          <w:numId w:val="23"/>
-        </w:numPr>
+        <w:spacing w:line="276" w:lineRule="auto"/>
+        <w:rPr>
+          <w:lang w:val="en-US"/>
+        </w:rPr>
+      </w:pPr>
+    </w:p>
+    <w:p>
+      <w:pPr>
+        <w:pStyle w:val="Paragrafoelenco"/>
         <w:spacing w:line="276" w:lineRule="auto"/>
         <w:rPr>
           <w:lang w:val="en-US"/>
@@ -33063,7 +33549,7 @@
       <w:pPr>
         <w:pStyle w:val="Paragrafoelenco"/>
         <w:numPr>
-          <w:ilvl w:val="0"/>
+          <w:ilvl w:val="1"/>
           <w:numId w:val="23"/>
         </w:numPr>
         <w:spacing w:line="276" w:lineRule="auto"/>
@@ -33075,6 +33561,25 @@
         <w:rPr>
           <w:lang w:val="en-US"/>
         </w:rPr>
+        <w:t>Also dev name is important, especially if you have many apps, as a way of “trust”</w:t>
+      </w:r>
+    </w:p>
+    <w:p>
+      <w:pPr>
+        <w:pStyle w:val="Paragrafoelenco"/>
+        <w:numPr>
+          <w:ilvl w:val="0"/>
+          <w:numId w:val="23"/>
+        </w:numPr>
+        <w:spacing w:line="276" w:lineRule="auto"/>
+        <w:rPr>
+          <w:lang w:val="en-US"/>
+        </w:rPr>
+      </w:pPr>
+      <w:r>
+        <w:rPr>
+          <w:lang w:val="en-US"/>
+        </w:rPr>
         <w:t xml:space="preserve">Number and quality of screenshots </w:t>
       </w:r>
     </w:p>
@@ -33198,6 +33703,12 @@
           <w:lang w:val="en-US"/>
         </w:rPr>
         <w:t xml:space="preserve">Number of installations </w:t>
+      </w:r>
+      <w:r>
+        <w:rPr>
+          <w:lang w:val="en-US"/>
+        </w:rPr>
+        <w:t>(conversion rate)</w:t>
       </w:r>
     </w:p>
     <w:p>
@@ -33648,20 +34159,6 @@
           <w:lang w:val="en-US"/>
         </w:rPr>
         <w:t xml:space="preserve">Choosing the right category is very important </w:t>
-      </w:r>
-    </w:p>
-    <w:p>
-      <w:pPr>
-        <w:spacing w:line="276" w:lineRule="auto"/>
-        <w:rPr>
-          <w:lang w:val="en-US"/>
-        </w:rPr>
-      </w:pPr>
-      <w:r>
-        <w:rPr>
-          <w:lang w:val="en-US"/>
-        </w:rPr>
-        <w:br w:type="page"/>
       </w:r>
     </w:p>
     <w:p>
@@ -34043,6 +34540,25 @@
     </w:p>
     <w:p>
       <w:pPr>
+        <w:pStyle w:val="Paragrafoelenco"/>
+        <w:numPr>
+          <w:ilvl w:val="1"/>
+          <w:numId w:val="23"/>
+        </w:numPr>
+        <w:spacing w:line="276" w:lineRule="auto"/>
+        <w:rPr>
+          <w:lang w:val="en-US"/>
+        </w:rPr>
+      </w:pPr>
+      <w:r>
+        <w:rPr>
+          <w:lang w:val="en-US"/>
+        </w:rPr>
+        <w:t>Use good icons/feature graphics</w:t>
+      </w:r>
+    </w:p>
+    <w:p>
+      <w:pPr>
         <w:spacing w:line="276" w:lineRule="auto"/>
         <w:rPr>
           <w:lang w:val="en-US"/>
@@ -34258,7 +34774,7 @@
           <w:lang w:val="en-US"/>
         </w:rPr>
       </w:pPr>
-      <w:bookmarkStart w:id="12" w:name="_Toc163209913"/>
+      <w:bookmarkStart w:id="12" w:name="_Toc163308666"/>
       <w:r>
         <w:rPr>
           <w:lang w:val="en-US"/>
@@ -34309,7 +34825,25 @@
         <w:rPr>
           <w:lang w:val="en-US"/>
         </w:rPr>
-        <w:t>. The main differences:</w:t>
+        <w:t xml:space="preserve"> to differentiate them from desktop ones, this way creating good and likable applications</w:t>
+      </w:r>
+      <w:r>
+        <w:rPr>
+          <w:lang w:val="en-US"/>
+        </w:rPr>
+        <w:t>. The main differences</w:t>
+      </w:r>
+      <w:r>
+        <w:rPr>
+          <w:lang w:val="en-US"/>
+        </w:rPr>
+        <w:t xml:space="preserve"> are the following</w:t>
+      </w:r>
+      <w:r>
+        <w:rPr>
+          <w:lang w:val="en-US"/>
+        </w:rPr>
+        <w:t>:</w:t>
       </w:r>
     </w:p>
     <w:p>
@@ -34505,7 +35039,7 @@
         <w:rPr>
           <w:lang w:val="en-US"/>
         </w:rPr>
-        <w:t>Widgets must be bigger on mobile</w:t>
+        <w:t>More natural interactions in this environment, considering screens and sensors</w:t>
       </w:r>
     </w:p>
     <w:p>
@@ -34524,26 +35058,7 @@
         <w:rPr>
           <w:lang w:val="en-US"/>
         </w:rPr>
-        <w:t>Hands can be dirty, while mouse not the same way</w:t>
-      </w:r>
-    </w:p>
-    <w:p>
-      <w:pPr>
-        <w:pStyle w:val="Paragrafoelenco"/>
-        <w:numPr>
-          <w:ilvl w:val="1"/>
-          <w:numId w:val="23"/>
-        </w:numPr>
-        <w:spacing w:line="276" w:lineRule="auto"/>
-        <w:rPr>
-          <w:lang w:val="en-US"/>
-        </w:rPr>
-      </w:pPr>
-      <w:r>
-        <w:rPr>
-          <w:lang w:val="en-US"/>
-        </w:rPr>
-        <w:t>Sensors (movements)</w:t>
+        <w:t>Widgets must be bigger on mobile</w:t>
       </w:r>
     </w:p>
     <w:p>
@@ -34562,7 +35077,19 @@
         <w:rPr>
           <w:lang w:val="en-US"/>
         </w:rPr>
-        <w:t>Accelerometer/GPS/etc.</w:t>
+        <w:t xml:space="preserve">Hands can be </w:t>
+      </w:r>
+      <w:r>
+        <w:rPr>
+          <w:lang w:val="en-US"/>
+        </w:rPr>
+        <w:t>dirty,</w:t>
+      </w:r>
+      <w:r>
+        <w:rPr>
+          <w:lang w:val="en-US"/>
+        </w:rPr>
+        <w:t xml:space="preserve"> and this may be a discouraging factor</w:t>
       </w:r>
     </w:p>
     <w:p>
@@ -34581,38 +35108,7 @@
         <w:rPr>
           <w:lang w:val="en-US"/>
         </w:rPr>
-        <w:t>Vocal</w:t>
-      </w:r>
-      <w:r>
-        <w:rPr>
-          <w:lang w:val="en-US"/>
-        </w:rPr>
-        <w:t xml:space="preserve"> I/O</w:t>
-      </w:r>
-      <w:r>
-        <w:rPr>
-          <w:lang w:val="en-US"/>
-        </w:rPr>
-        <w:t xml:space="preserve"> </w:t>
-      </w:r>
-    </w:p>
-    <w:p>
-      <w:pPr>
-        <w:pStyle w:val="Paragrafoelenco"/>
-        <w:numPr>
-          <w:ilvl w:val="1"/>
-          <w:numId w:val="23"/>
-        </w:numPr>
-        <w:spacing w:line="276" w:lineRule="auto"/>
-        <w:rPr>
-          <w:lang w:val="en-US"/>
-        </w:rPr>
-      </w:pPr>
-      <w:r>
-        <w:rPr>
-          <w:lang w:val="en-US"/>
-        </w:rPr>
-        <w:t>More direct/natural interaction</w:t>
+        <w:t>Sensors (movements)</w:t>
       </w:r>
     </w:p>
     <w:p>
@@ -34631,6 +35127,75 @@
         <w:rPr>
           <w:lang w:val="en-US"/>
         </w:rPr>
+        <w:t>Accelerometer/GPS/etc.</w:t>
+      </w:r>
+    </w:p>
+    <w:p>
+      <w:pPr>
+        <w:pStyle w:val="Paragrafoelenco"/>
+        <w:numPr>
+          <w:ilvl w:val="1"/>
+          <w:numId w:val="23"/>
+        </w:numPr>
+        <w:spacing w:line="276" w:lineRule="auto"/>
+        <w:rPr>
+          <w:lang w:val="en-US"/>
+        </w:rPr>
+      </w:pPr>
+      <w:r>
+        <w:rPr>
+          <w:lang w:val="en-US"/>
+        </w:rPr>
+        <w:t>Vocal</w:t>
+      </w:r>
+      <w:r>
+        <w:rPr>
+          <w:lang w:val="en-US"/>
+        </w:rPr>
+        <w:t xml:space="preserve"> I/O</w:t>
+      </w:r>
+      <w:r>
+        <w:rPr>
+          <w:lang w:val="en-US"/>
+        </w:rPr>
+        <w:t xml:space="preserve"> </w:t>
+      </w:r>
+    </w:p>
+    <w:p>
+      <w:pPr>
+        <w:pStyle w:val="Paragrafoelenco"/>
+        <w:numPr>
+          <w:ilvl w:val="1"/>
+          <w:numId w:val="23"/>
+        </w:numPr>
+        <w:spacing w:line="276" w:lineRule="auto"/>
+        <w:rPr>
+          <w:lang w:val="en-US"/>
+        </w:rPr>
+      </w:pPr>
+      <w:r>
+        <w:rPr>
+          <w:lang w:val="en-US"/>
+        </w:rPr>
+        <w:t>More direct/natural interaction</w:t>
+      </w:r>
+    </w:p>
+    <w:p>
+      <w:pPr>
+        <w:pStyle w:val="Paragrafoelenco"/>
+        <w:numPr>
+          <w:ilvl w:val="2"/>
+          <w:numId w:val="23"/>
+        </w:numPr>
+        <w:spacing w:line="276" w:lineRule="auto"/>
+        <w:rPr>
+          <w:lang w:val="en-US"/>
+        </w:rPr>
+      </w:pPr>
+      <w:r>
+        <w:rPr>
+          <w:lang w:val="en-US"/>
+        </w:rPr>
         <w:t>This can be a pro but also a con: user has more expectations towards this one</w:t>
       </w:r>
     </w:p>
@@ -34665,6 +35230,12 @@
           <w:lang w:val="en-US"/>
         </w:rPr>
         <w:t>ATM, machines for electronic sell</w:t>
+      </w:r>
+      <w:r>
+        <w:rPr>
+          <w:lang w:val="en-US"/>
+        </w:rPr>
+        <w:t>ing</w:t>
       </w:r>
     </w:p>
     <w:p>
@@ -34900,8 +35471,10 @@
         <w:rPr>
           <w:i/>
           <w:iCs/>
-          <w:lang w:val="en-US"/>
-        </w:rPr>
+          <w:noProof/>
+          <w:lang w:val="en-US"/>
+        </w:rPr>
+        <w:lastRenderedPageBreak/>
         <w:drawing>
           <wp:anchor distT="0" distB="0" distL="114300" distR="114300" simplePos="0" relativeHeight="251745280" behindDoc="0" locked="0" layoutInCell="1" allowOverlap="1" wp14:anchorId="614F11C1" wp14:editId="54559D37">
             <wp:simplePos x="0" y="0"/>
@@ -34975,116 +35548,73 @@
         </w:rPr>
         <w:t xml:space="preserve"> </w:t>
       </w:r>
-      <w:r>
+    </w:p>
+    <w:p>
+      <w:pPr>
         <w:rPr>
           <w:i/>
           <w:iCs/>
           <w:lang w:val="en-US"/>
         </w:rPr>
-        <w:br w:type="page"/>
-      </w:r>
-    </w:p>
-    <w:p>
-      <w:pPr>
-        <w:spacing w:line="276" w:lineRule="auto"/>
-        <w:rPr>
-          <w:lang w:val="en-US"/>
-        </w:rPr>
-      </w:pPr>
-      <w:r>
-        <w:rPr>
-          <w:lang w:val="en-US"/>
-        </w:rPr>
-        <w:lastRenderedPageBreak/>
-        <w:t xml:space="preserve">More generally, the market of tablets saw a big increment of sales over the years, which make possible to distinguish interfaces in: </w:t>
-      </w:r>
-    </w:p>
-    <w:p>
-      <w:pPr>
-        <w:pStyle w:val="Paragrafoelenco"/>
-        <w:numPr>
-          <w:ilvl w:val="0"/>
-          <w:numId w:val="23"/>
-        </w:numPr>
-        <w:spacing w:line="276" w:lineRule="auto"/>
+      </w:pPr>
+    </w:p>
+    <w:p>
+      <w:pPr>
         <w:rPr>
           <w:i/>
           <w:iCs/>
           <w:lang w:val="en-US"/>
         </w:rPr>
       </w:pPr>
-      <w:r>
-        <w:rPr>
-          <w:lang w:val="en-US"/>
-        </w:rPr>
-        <w:t xml:space="preserve">Smartphones: from 3 to 8 inches, use as interactions touch or gestures </w:t>
-      </w:r>
-    </w:p>
-    <w:p>
-      <w:pPr>
-        <w:pStyle w:val="Paragrafoelenco"/>
-        <w:numPr>
-          <w:ilvl w:val="0"/>
-          <w:numId w:val="23"/>
-        </w:numPr>
-        <w:spacing w:line="276" w:lineRule="auto"/>
+    </w:p>
+    <w:p>
+      <w:pPr>
         <w:rPr>
           <w:i/>
           <w:iCs/>
           <w:lang w:val="en-US"/>
         </w:rPr>
       </w:pPr>
-      <w:r>
-        <w:rPr>
-          <w:lang w:val="en-US"/>
-        </w:rPr>
-        <w:t xml:space="preserve">Tablets: from 9 to 12 inches, use as interactions touch or gestures </w:t>
-      </w:r>
-    </w:p>
-    <w:p>
-      <w:pPr>
-        <w:pStyle w:val="Paragrafoelenco"/>
-        <w:numPr>
-          <w:ilvl w:val="0"/>
-          <w:numId w:val="23"/>
-        </w:numPr>
-        <w:spacing w:line="276" w:lineRule="auto"/>
+    </w:p>
+    <w:p>
+      <w:pPr>
         <w:rPr>
           <w:i/>
           <w:iCs/>
           <w:lang w:val="en-US"/>
         </w:rPr>
       </w:pPr>
-      <w:r>
-        <w:rPr>
-          <w:lang w:val="en-US"/>
-        </w:rPr>
-        <w:t xml:space="preserve">Laptops: from 13 to 18 inches, nowadays can both use touch or gesture and cursor or keyboard </w:t>
-      </w:r>
-    </w:p>
-    <w:p>
-      <w:pPr>
-        <w:pStyle w:val="Paragrafoelenco"/>
-        <w:numPr>
-          <w:ilvl w:val="0"/>
-          <w:numId w:val="23"/>
-        </w:numPr>
-        <w:spacing w:line="276" w:lineRule="auto"/>
+    </w:p>
+    <w:p>
+      <w:pPr>
         <w:rPr>
           <w:i/>
           <w:iCs/>
           <w:lang w:val="en-US"/>
         </w:rPr>
       </w:pPr>
-      <w:r>
-        <w:rPr>
-          <w:lang w:val="en-US"/>
-        </w:rPr>
-        <w:t>Desktop: from 19 to 28 inches, use as interactions cursor or keyboard</w:t>
-      </w:r>
-    </w:p>
-    <w:p>
-      <w:pPr>
+    </w:p>
+    <w:p>
+      <w:pPr>
+        <w:spacing w:line="276" w:lineRule="auto"/>
+        <w:rPr>
+          <w:lang w:val="en-US"/>
+        </w:rPr>
+      </w:pPr>
+      <w:r>
+        <w:rPr>
+          <w:lang w:val="en-US"/>
+        </w:rPr>
+        <w:t xml:space="preserve">More generally, the market of tablets saw a big increment of sales over the years, which make possible to distinguish interfaces in: </w:t>
+      </w:r>
+    </w:p>
+    <w:p>
+      <w:pPr>
+        <w:pStyle w:val="Paragrafoelenco"/>
+        <w:numPr>
+          <w:ilvl w:val="0"/>
+          <w:numId w:val="23"/>
+        </w:numPr>
         <w:spacing w:line="276" w:lineRule="auto"/>
         <w:rPr>
           <w:i/>
@@ -35094,11 +35624,30 @@
       </w:pPr>
       <w:r>
         <w:rPr>
+          <w:lang w:val="en-US"/>
+        </w:rPr>
+        <w:t xml:space="preserve">Smartphones: from 3 to 8 inches, use as interactions touch or gestures </w:t>
+      </w:r>
+    </w:p>
+    <w:p>
+      <w:pPr>
+        <w:pStyle w:val="Paragrafoelenco"/>
+        <w:numPr>
+          <w:ilvl w:val="0"/>
+          <w:numId w:val="23"/>
+        </w:numPr>
+        <w:spacing w:line="276" w:lineRule="auto"/>
+        <w:rPr>
           <w:i/>
           <w:iCs/>
           <w:lang w:val="en-US"/>
         </w:rPr>
-        <w:t>How to design a good user interface?</w:t>
+      </w:pPr>
+      <w:r>
+        <w:rPr>
+          <w:lang w:val="en-US"/>
+        </w:rPr>
+        <w:t xml:space="preserve">Tablets: from 9 to 12 inches, use as interactions touch or gestures </w:t>
       </w:r>
     </w:p>
     <w:p>
@@ -35119,13 +35668,7 @@
         <w:rPr>
           <w:lang w:val="en-US"/>
         </w:rPr>
-        <w:t xml:space="preserve">Interfaces </w:t>
-      </w:r>
-      <w:r>
-        <w:rPr>
-          <w:lang w:val="en-US"/>
-        </w:rPr>
-        <w:t>are not just the same when moved from desktop to mobile</w:t>
+        <w:t xml:space="preserve">Laptops: from 13 to 18 inches, nowadays can both use touch or gesture and cursor or keyboard </w:t>
       </w:r>
     </w:p>
     <w:p>
@@ -35146,8 +35689,36 @@
         <w:rPr>
           <w:lang w:val="en-US"/>
         </w:rPr>
-        <w:t>Responsive interfaces are one step forward but not the answer</w:t>
-      </w:r>
+        <w:t>Desktop: from 19 to 28 inches, use as interactions cursor or keyboard</w:t>
+      </w:r>
+    </w:p>
+    <w:p>
+      <w:pPr>
+        <w:pStyle w:val="Titolo2"/>
+        <w:pBdr>
+          <w:bottom w:val="single" w:sz="6" w:space="1" w:color="auto"/>
+        </w:pBdr>
+        <w:jc w:val="center"/>
+        <w:rPr>
+          <w:lang w:val="en-US"/>
+        </w:rPr>
+      </w:pPr>
+      <w:bookmarkStart w:id="13" w:name="_Toc163308667"/>
+      <w:r>
+        <w:rPr>
+          <w:lang w:val="en-US"/>
+        </w:rPr>
+        <w:t>How to design a good user interface?</w:t>
+      </w:r>
+      <w:bookmarkEnd w:id="13"/>
+    </w:p>
+    <w:p>
+      <w:pPr>
+        <w:spacing w:after="0"/>
+        <w:rPr>
+          <w:lang w:val="en-US"/>
+        </w:rPr>
+      </w:pPr>
     </w:p>
     <w:p>
       <w:pPr>
@@ -35164,6 +35735,57 @@
         </w:rPr>
       </w:pPr>
       <w:r>
+        <w:rPr>
+          <w:lang w:val="en-US"/>
+        </w:rPr>
+        <w:t xml:space="preserve">Interfaces </w:t>
+      </w:r>
+      <w:r>
+        <w:rPr>
+          <w:lang w:val="en-US"/>
+        </w:rPr>
+        <w:t>are not just the same when moved from desktop to mobile</w:t>
+      </w:r>
+    </w:p>
+    <w:p>
+      <w:pPr>
+        <w:pStyle w:val="Paragrafoelenco"/>
+        <w:numPr>
+          <w:ilvl w:val="0"/>
+          <w:numId w:val="23"/>
+        </w:numPr>
+        <w:spacing w:line="276" w:lineRule="auto"/>
+        <w:rPr>
+          <w:i/>
+          <w:iCs/>
+          <w:lang w:val="en-US"/>
+        </w:rPr>
+      </w:pPr>
+      <w:r>
+        <w:rPr>
+          <w:lang w:val="en-US"/>
+        </w:rPr>
+        <w:t>Responsive interfaces are one step forward but not the answer</w:t>
+      </w:r>
+    </w:p>
+    <w:p>
+      <w:pPr>
+        <w:pStyle w:val="Paragrafoelenco"/>
+        <w:numPr>
+          <w:ilvl w:val="0"/>
+          <w:numId w:val="23"/>
+        </w:numPr>
+        <w:spacing w:line="276" w:lineRule="auto"/>
+        <w:rPr>
+          <w:i/>
+          <w:iCs/>
+          <w:lang w:val="en-US"/>
+        </w:rPr>
+      </w:pPr>
+      <w:r>
+        <w:rPr>
+          <w:noProof/>
+        </w:rPr>
         <w:drawing>
           <wp:anchor distT="0" distB="0" distL="114300" distR="114300" simplePos="0" relativeHeight="251743232" behindDoc="0" locked="0" layoutInCell="1" allowOverlap="1" wp14:anchorId="2D110AD9" wp14:editId="11DBED7B">
             <wp:simplePos x="0" y="0"/>
@@ -35228,7 +35850,6 @@
           <w:lang w:val="en-US"/>
         </w:rPr>
       </w:pPr>
-      <w:bookmarkStart w:id="13" w:name="_Toc163209914"/>
     </w:p>
     <w:p>
       <w:pPr>
@@ -35278,13 +35899,7 @@
         <w:rPr>
           <w:lang w:val="en-US"/>
         </w:rPr>
-        <w:t>I</w:t>
-      </w:r>
-      <w:r>
-        <w:rPr>
-          <w:lang w:val="en-US"/>
-        </w:rPr>
-        <w:t>n 1963 Bell’s labs designed the new Touch Tone phone</w:t>
+        <w:t>In 1963 Bell’s labs designed the new Touch Tone phone</w:t>
       </w:r>
       <w:r>
         <w:rPr>
@@ -35478,15 +36093,29 @@
     </w:p>
     <w:p>
       <w:pPr>
-        <w:spacing w:line="276" w:lineRule="auto"/>
-        <w:rPr>
-          <w:lang w:val="en-US"/>
-        </w:rPr>
-      </w:pPr>
-      <w:r>
-        <w:rPr>
-          <w:lang w:val="en-US"/>
-        </w:rPr>
+        <w:rPr>
+          <w:lang w:val="en-US"/>
+        </w:rPr>
+      </w:pPr>
+      <w:r>
+        <w:rPr>
+          <w:lang w:val="en-US"/>
+        </w:rPr>
+        <w:br w:type="page"/>
+      </w:r>
+    </w:p>
+    <w:p>
+      <w:pPr>
+        <w:spacing w:line="276" w:lineRule="auto"/>
+        <w:rPr>
+          <w:lang w:val="en-US"/>
+        </w:rPr>
+      </w:pPr>
+      <w:r>
+        <w:rPr>
+          <w:lang w:val="en-US"/>
+        </w:rPr>
+        <w:lastRenderedPageBreak/>
         <w:t>The first consideration:</w:t>
       </w:r>
     </w:p>
@@ -35504,6 +36133,7 @@
       </w:pPr>
       <w:r>
         <w:rPr>
+          <w:noProof/>
           <w:lang w:val="en-US"/>
         </w:rPr>
         <w:drawing>
@@ -35560,13 +36190,7 @@
         <w:rPr>
           <w:lang w:val="en-US"/>
         </w:rPr>
-        <w:t>is t</w:t>
-      </w:r>
-      <w:r>
-        <w:rPr>
-          <w:lang w:val="en-US"/>
-        </w:rPr>
-        <w:t xml:space="preserve">he </w:t>
+        <w:t xml:space="preserve">is the </w:t>
       </w:r>
       <w:r>
         <w:rPr>
@@ -35580,13 +36204,7 @@
         <w:rPr>
           <w:lang w:val="en-US"/>
         </w:rPr>
-        <w:t xml:space="preserve"> of different components of the interface depends on how we hold the devic</w:t>
-      </w:r>
-      <w:r>
-        <w:rPr>
-          <w:lang w:val="en-US"/>
-        </w:rPr>
-        <w:t xml:space="preserve">e </w:t>
+        <w:t xml:space="preserve"> of different components of the interface depends on how we hold the device </w:t>
       </w:r>
     </w:p>
     <w:p>
@@ -35629,29 +36247,16 @@
     </w:p>
     <w:p>
       <w:pPr>
-        <w:rPr>
-          <w:lang w:val="en-US"/>
-        </w:rPr>
-      </w:pPr>
-      <w:r>
-        <w:rPr>
-          <w:lang w:val="en-US"/>
-        </w:rPr>
-        <w:br w:type="page"/>
-      </w:r>
-    </w:p>
-    <w:p>
-      <w:pPr>
-        <w:spacing w:line="276" w:lineRule="auto"/>
-        <w:rPr>
-          <w:lang w:val="en-US"/>
-        </w:rPr>
-      </w:pPr>
-      <w:r>
-        <w:rPr>
-          <w:lang w:val="en-US"/>
-        </w:rPr>
-        <w:lastRenderedPageBreak/>
+        <w:spacing w:line="276" w:lineRule="auto"/>
+        <w:rPr>
+          <w:lang w:val="en-US"/>
+        </w:rPr>
+      </w:pPr>
+      <w:r>
+        <w:rPr>
+          <w:noProof/>
+          <w:lang w:val="en-US"/>
+        </w:rPr>
         <w:drawing>
           <wp:anchor distT="0" distB="0" distL="114300" distR="114300" simplePos="0" relativeHeight="251749376" behindDoc="0" locked="0" layoutInCell="1" allowOverlap="1" wp14:anchorId="389DCC9F" wp14:editId="1E53F582">
             <wp:simplePos x="0" y="0"/>
@@ -35810,11 +36415,157 @@
     </w:p>
     <w:p>
       <w:pPr>
-        <w:spacing w:line="276" w:lineRule="auto"/>
-        <w:rPr>
-          <w:lang w:val="en-US"/>
-        </w:rPr>
-      </w:pPr>
+        <w:pStyle w:val="Titolo2"/>
+        <w:pBdr>
+          <w:bottom w:val="single" w:sz="6" w:space="1" w:color="auto"/>
+        </w:pBdr>
+        <w:jc w:val="center"/>
+        <w:rPr>
+          <w:lang w:val="en-US"/>
+        </w:rPr>
+      </w:pPr>
+      <w:bookmarkStart w:id="14" w:name="_Toc163308668"/>
+      <w:r>
+        <w:rPr>
+          <w:lang w:val="en-US"/>
+        </w:rPr>
+        <w:t>Gestures</w:t>
+      </w:r>
+      <w:bookmarkEnd w:id="14"/>
+    </w:p>
+    <w:p>
+      <w:pPr>
+        <w:spacing w:after="0"/>
+        <w:rPr>
+          <w:lang w:val="en-US"/>
+        </w:rPr>
+      </w:pPr>
+    </w:p>
+    <w:p>
+      <w:pPr>
+        <w:spacing w:after="0"/>
+        <w:rPr>
+          <w:lang w:val="en-US"/>
+        </w:rPr>
+      </w:pPr>
+      <w:r>
+        <w:rPr>
+          <w:lang w:val="en-US"/>
+        </w:rPr>
+        <w:t>aaaa</w:t>
+      </w:r>
+    </w:p>
+    <w:p>
+      <w:pPr>
+        <w:pStyle w:val="Titolo3"/>
+        <w:pBdr>
+          <w:bottom w:val="single" w:sz="6" w:space="1" w:color="auto"/>
+        </w:pBdr>
+        <w:jc w:val="center"/>
+        <w:rPr>
+          <w:lang w:val="en-US"/>
+        </w:rPr>
+      </w:pPr>
+      <w:bookmarkStart w:id="15" w:name="_Toc163308669"/>
+      <w:r>
+        <w:rPr>
+          <w:lang w:val="en-US"/>
+        </w:rPr>
+        <w:t>How to teach gestures</w:t>
+      </w:r>
+      <w:bookmarkEnd w:id="15"/>
+    </w:p>
+    <w:p>
+      <w:pPr>
+        <w:spacing w:after="0"/>
+        <w:rPr>
+          <w:lang w:val="en-US"/>
+        </w:rPr>
+      </w:pPr>
+    </w:p>
+    <w:p>
+      <w:pPr>
+        <w:rPr>
+          <w:lang w:val="en-US"/>
+        </w:rPr>
+      </w:pPr>
+      <w:r>
+        <w:rPr>
+          <w:lang w:val="en-US"/>
+        </w:rPr>
+        <w:t>aaa</w:t>
+      </w:r>
+    </w:p>
+    <w:p>
+      <w:pPr>
+        <w:pStyle w:val="Titolo3"/>
+        <w:pBdr>
+          <w:bottom w:val="single" w:sz="6" w:space="1" w:color="auto"/>
+        </w:pBdr>
+        <w:jc w:val="center"/>
+        <w:rPr>
+          <w:lang w:val="en-US"/>
+        </w:rPr>
+      </w:pPr>
+      <w:bookmarkStart w:id="16" w:name="_Toc163308670"/>
+      <w:r>
+        <w:rPr>
+          <w:lang w:val="en-US"/>
+        </w:rPr>
+        <w:t>Types of interactions</w:t>
+      </w:r>
+      <w:bookmarkEnd w:id="16"/>
+    </w:p>
+    <w:p>
+      <w:pPr>
+        <w:spacing w:after="0"/>
+      </w:pPr>
+    </w:p>
+    <w:p>
+      <w:r>
+        <w:t>aaa</w:t>
+      </w:r>
+    </w:p>
+    <w:p>
+      <w:pPr>
+        <w:pStyle w:val="Titolo2"/>
+        <w:pBdr>
+          <w:bottom w:val="single" w:sz="6" w:space="1" w:color="auto"/>
+        </w:pBdr>
+        <w:jc w:val="center"/>
+        <w:rPr>
+          <w:lang w:val="en-US"/>
+        </w:rPr>
+      </w:pPr>
+      <w:bookmarkStart w:id="17" w:name="_Toc163308671"/>
+      <w:r>
+        <w:rPr>
+          <w:lang w:val="en-US"/>
+        </w:rPr>
+        <w:t>Emotional Design</w:t>
+      </w:r>
+      <w:bookmarkEnd w:id="17"/>
+    </w:p>
+    <w:p>
+      <w:pPr>
+        <w:spacing w:after="0"/>
+        <w:rPr>
+          <w:lang w:val="en-US"/>
+        </w:rPr>
+      </w:pPr>
+    </w:p>
+    <w:p>
+      <w:pPr>
+        <w:rPr>
+          <w:lang w:val="en-US"/>
+        </w:rPr>
+      </w:pPr>
+      <w:r>
+        <w:rPr>
+          <w:lang w:val="en-US"/>
+        </w:rPr>
+        <w:t>aa</w:t>
+      </w:r>
       <w:r>
         <w:rPr>
           <w:lang w:val="en-US"/>
@@ -35824,13 +36575,16 @@
     </w:p>
     <w:p>
       <w:pPr>
-        <w:pStyle w:val="Titolo1"/>
-        <w:spacing w:line="276" w:lineRule="auto"/>
+        <w:pStyle w:val="Titolo2"/>
+        <w:pBdr>
+          <w:bottom w:val="single" w:sz="6" w:space="1" w:color="auto"/>
+        </w:pBdr>
         <w:jc w:val="center"/>
         <w:rPr>
           <w:lang w:val="en-US"/>
         </w:rPr>
       </w:pPr>
+      <w:bookmarkStart w:id="18" w:name="_Toc163308672"/>
       <w:r>
         <w:rPr>
           <w:lang w:val="en-US"/>
@@ -35838,7 +36592,15 @@
         <w:lastRenderedPageBreak/>
         <w:t>Exercise 2 – Mobile Design</w:t>
       </w:r>
-      <w:bookmarkEnd w:id="13"/>
+      <w:bookmarkEnd w:id="18"/>
+    </w:p>
+    <w:p>
+      <w:pPr>
+        <w:spacing w:after="0"/>
+        <w:rPr>
+          <w:lang w:val="en-US"/>
+        </w:rPr>
+      </w:pPr>
     </w:p>
     <w:p>
       <w:pPr>
@@ -35959,40 +36721,7 @@
           <w:lang w:val="en-US"/>
         </w:rPr>
       </w:pPr>
-      <w:bookmarkStart w:id="14" w:name="_Toc163209915"/>
-      <w:r>
-        <w:rPr>
-          <w:lang w:val="en-US"/>
-        </w:rPr>
-        <w:lastRenderedPageBreak/>
-        <w:t>Wearable Devices</w:t>
-      </w:r>
-      <w:bookmarkEnd w:id="14"/>
-    </w:p>
-    <w:p>
-      <w:pPr>
-        <w:spacing w:line="276" w:lineRule="auto"/>
-        <w:rPr>
-          <w:lang w:val="en-US"/>
-        </w:rPr>
-      </w:pPr>
-      <w:r>
-        <w:rPr>
-          <w:lang w:val="en-US"/>
-        </w:rPr>
-        <w:br w:type="page"/>
-      </w:r>
-    </w:p>
-    <w:p>
-      <w:pPr>
-        <w:pStyle w:val="Titolo1"/>
-        <w:spacing w:line="276" w:lineRule="auto"/>
-        <w:jc w:val="center"/>
-        <w:rPr>
-          <w:lang w:val="en-US"/>
-        </w:rPr>
-      </w:pPr>
-      <w:bookmarkStart w:id="15" w:name="_Toc163209916"/>
+      <w:bookmarkStart w:id="19" w:name="_Toc163308673"/>
       <w:r>
         <w:rPr>
           <w:lang w:val="en-US"/>
@@ -36000,106 +36729,192 @@
         <w:lastRenderedPageBreak/>
         <w:t>Multimedia Data Encoding</w:t>
       </w:r>
-      <w:bookmarkEnd w:id="15"/>
-    </w:p>
-    <w:p>
-      <w:pPr>
-        <w:spacing w:line="276" w:lineRule="auto"/>
-        <w:rPr>
-          <w:lang w:val="en-US"/>
-        </w:rPr>
-      </w:pPr>
-      <w:r>
-        <w:rPr>
-          <w:lang w:val="en-US"/>
-        </w:rPr>
-        <w:br w:type="page"/>
-      </w:r>
-    </w:p>
-    <w:p>
-      <w:pPr>
-        <w:pStyle w:val="Titolo1"/>
-        <w:spacing w:line="276" w:lineRule="auto"/>
+      <w:bookmarkEnd w:id="19"/>
+    </w:p>
+    <w:p>
+      <w:pPr>
+        <w:spacing w:line="276" w:lineRule="auto"/>
+        <w:rPr>
+          <w:lang w:val="en-US"/>
+        </w:rPr>
+      </w:pPr>
+      <w:r>
+        <w:rPr>
+          <w:lang w:val="en-US"/>
+        </w:rPr>
+        <w:t>aaa</w:t>
+      </w:r>
+    </w:p>
+    <w:p>
+      <w:pPr>
+        <w:pStyle w:val="Titolo2"/>
+        <w:pBdr>
+          <w:bottom w:val="single" w:sz="6" w:space="1" w:color="auto"/>
+        </w:pBdr>
         <w:jc w:val="center"/>
         <w:rPr>
           <w:lang w:val="en-US"/>
         </w:rPr>
       </w:pPr>
-      <w:bookmarkStart w:id="16" w:name="_Toc163209917"/>
-      <w:r>
-        <w:rPr>
-          <w:lang w:val="en-US"/>
-        </w:rPr>
-        <w:lastRenderedPageBreak/>
+      <w:bookmarkStart w:id="20" w:name="_Toc163308674"/>
+      <w:r>
+        <w:rPr>
+          <w:lang w:val="en-US"/>
+        </w:rPr>
         <w:t>Images</w:t>
       </w:r>
-      <w:bookmarkEnd w:id="16"/>
-    </w:p>
-    <w:p>
-      <w:pPr>
-        <w:spacing w:line="276" w:lineRule="auto"/>
-        <w:rPr>
-          <w:lang w:val="en-US"/>
-        </w:rPr>
-      </w:pPr>
-      <w:r>
-        <w:rPr>
-          <w:lang w:val="en-US"/>
-        </w:rPr>
-        <w:br w:type="page"/>
-      </w:r>
-    </w:p>
-    <w:p>
-      <w:pPr>
-        <w:pStyle w:val="Titolo1"/>
-        <w:spacing w:line="276" w:lineRule="auto"/>
+      <w:bookmarkEnd w:id="20"/>
+    </w:p>
+    <w:p>
+      <w:pPr>
+        <w:spacing w:after="0"/>
+        <w:rPr>
+          <w:lang w:val="en-US"/>
+        </w:rPr>
+      </w:pPr>
+    </w:p>
+    <w:p>
+      <w:pPr>
+        <w:rPr>
+          <w:lang w:val="en-US"/>
+        </w:rPr>
+      </w:pPr>
+      <w:r>
+        <w:rPr>
+          <w:lang w:val="en-US"/>
+        </w:rPr>
+        <w:t>aaa</w:t>
+      </w:r>
+    </w:p>
+    <w:p>
+      <w:pPr>
+        <w:pStyle w:val="Titolo2"/>
+        <w:pBdr>
+          <w:bottom w:val="single" w:sz="6" w:space="1" w:color="auto"/>
+        </w:pBdr>
         <w:jc w:val="center"/>
         <w:rPr>
           <w:lang w:val="en-US"/>
         </w:rPr>
       </w:pPr>
-      <w:bookmarkStart w:id="17" w:name="_Toc163209918"/>
-      <w:r>
-        <w:rPr>
-          <w:lang w:val="en-US"/>
-        </w:rPr>
-        <w:lastRenderedPageBreak/>
+      <w:bookmarkStart w:id="21" w:name="_Toc163308675"/>
+      <w:r>
+        <w:rPr>
+          <w:lang w:val="en-US"/>
+        </w:rPr>
         <w:t>Audio</w:t>
       </w:r>
-      <w:bookmarkEnd w:id="17"/>
-    </w:p>
-    <w:p>
-      <w:pPr>
-        <w:spacing w:line="276" w:lineRule="auto"/>
-        <w:rPr>
-          <w:lang w:val="en-US"/>
-        </w:rPr>
-      </w:pPr>
-      <w:r>
-        <w:rPr>
-          <w:lang w:val="en-US"/>
-        </w:rPr>
-        <w:br w:type="page"/>
-      </w:r>
-    </w:p>
-    <w:p>
-      <w:pPr>
-        <w:pStyle w:val="Titolo1"/>
-        <w:spacing w:line="276" w:lineRule="auto"/>
+      <w:bookmarkEnd w:id="21"/>
+    </w:p>
+    <w:p>
+      <w:pPr>
+        <w:spacing w:after="0"/>
+        <w:rPr>
+          <w:lang w:val="en-US"/>
+        </w:rPr>
+      </w:pPr>
+    </w:p>
+    <w:p>
+      <w:pPr>
+        <w:rPr>
+          <w:lang w:val="en-US"/>
+        </w:rPr>
+      </w:pPr>
+      <w:r>
+        <w:rPr>
+          <w:lang w:val="en-US"/>
+        </w:rPr>
+        <w:t>aaa</w:t>
+      </w:r>
+    </w:p>
+    <w:p>
+      <w:pPr>
+        <w:pStyle w:val="Titolo2"/>
+        <w:pBdr>
+          <w:bottom w:val="single" w:sz="6" w:space="1" w:color="auto"/>
+        </w:pBdr>
         <w:jc w:val="center"/>
         <w:rPr>
           <w:lang w:val="en-US"/>
         </w:rPr>
       </w:pPr>
-      <w:bookmarkStart w:id="18" w:name="_Toc163209919"/>
-      <w:r>
-        <w:rPr>
-          <w:lang w:val="en-US"/>
-        </w:rPr>
-        <w:lastRenderedPageBreak/>
+      <w:bookmarkStart w:id="22" w:name="_Toc163308676"/>
+      <w:r>
+        <w:rPr>
+          <w:lang w:val="en-US"/>
+        </w:rPr>
         <w:t>Video</w:t>
       </w:r>
-      <w:bookmarkEnd w:id="18"/>
+      <w:bookmarkEnd w:id="22"/>
+    </w:p>
+    <w:p>
+      <w:pPr>
+        <w:spacing w:after="0"/>
+        <w:rPr>
+          <w:lang w:val="en-US"/>
+        </w:rPr>
+      </w:pPr>
+    </w:p>
+    <w:p>
+      <w:pPr>
+        <w:rPr>
+          <w:lang w:val="en-US"/>
+        </w:rPr>
+      </w:pPr>
+      <w:r>
+        <w:rPr>
+          <w:lang w:val="en-US"/>
+        </w:rPr>
+        <w:t>aaa</w:t>
+      </w:r>
+    </w:p>
+    <w:p>
+      <w:pPr>
+        <w:pStyle w:val="Titolo2"/>
+        <w:pBdr>
+          <w:bottom w:val="single" w:sz="6" w:space="1" w:color="auto"/>
+        </w:pBdr>
+        <w:jc w:val="center"/>
+        <w:rPr>
+          <w:lang w:val="en-US"/>
+        </w:rPr>
+      </w:pPr>
+      <w:bookmarkStart w:id="23" w:name="_Toc163308677"/>
+      <w:r>
+        <w:rPr>
+          <w:lang w:val="en-US"/>
+        </w:rPr>
+        <w:t>Exercise 3 : Multimedia Encoding</w:t>
+      </w:r>
+      <w:bookmarkEnd w:id="23"/>
+    </w:p>
+    <w:p>
+      <w:pPr>
+        <w:spacing w:after="0"/>
+        <w:rPr>
+          <w:lang w:val="en-US"/>
+        </w:rPr>
+      </w:pPr>
+    </w:p>
+    <w:p>
+      <w:pPr>
+        <w:rPr>
+          <w:lang w:val="en-US"/>
+        </w:rPr>
+      </w:pPr>
+      <w:r>
+        <w:rPr>
+          <w:lang w:val="en-US"/>
+        </w:rPr>
+        <w:t>aaa</w:t>
+      </w:r>
+    </w:p>
+    <w:p>
+      <w:pPr>
+        <w:rPr>
+          <w:lang w:val="en-US"/>
+        </w:rPr>
+      </w:pPr>
     </w:p>
     <w:sectPr>
       <w:headerReference w:type="default" r:id="rId70"/>
@@ -38547,7 +39362,6 @@
     <w:next w:val="Normale"/>
     <w:link w:val="Titolo3Carattere"/>
     <w:uiPriority w:val="9"/>
-    <w:semiHidden/>
     <w:unhideWhenUsed/>
     <w:qFormat/>
     <w:rsid w:val="008567DF"/>
@@ -38735,6 +39549,7 @@
   <w:style w:type="character" w:default="1" w:styleId="Carpredefinitoparagrafo">
     <w:name w:val="Default Paragraph Font"/>
     <w:uiPriority w:val="1"/>
+    <w:semiHidden/>
     <w:unhideWhenUsed/>
   </w:style>
   <w:style w:type="table" w:default="1" w:styleId="Tabellanormale">
@@ -38795,7 +39610,6 @@
     <w:basedOn w:val="Carpredefinitoparagrafo"/>
     <w:link w:val="Titolo3"/>
     <w:uiPriority w:val="9"/>
-    <w:semiHidden/>
     <w:rsid w:val="008567DF"/>
     <w:rPr>
       <w:rFonts w:asciiTheme="majorHAnsi" w:eastAsiaTheme="majorEastAsia" w:hAnsiTheme="majorHAnsi" w:cstheme="majorBidi"/>
@@ -39266,6 +40080,19 @@
       <w:ind w:left="220"/>
     </w:pPr>
   </w:style>
+  <w:style w:type="paragraph" w:styleId="Sommario3">
+    <w:name w:val="toc 3"/>
+    <w:basedOn w:val="Normale"/>
+    <w:next w:val="Normale"/>
+    <w:autoRedefine/>
+    <w:uiPriority w:val="39"/>
+    <w:unhideWhenUsed/>
+    <w:rsid w:val="00A47F1C"/>
+    <w:pPr>
+      <w:spacing w:after="100"/>
+      <w:ind w:left="440"/>
+    </w:pPr>
+  </w:style>
 </w:styles>
 </file>
 
@@ -39386,12 +40213,15 @@
     <w:rsid w:val="00284991"/>
     <w:rsid w:val="003B7CC9"/>
     <w:rsid w:val="003C1D34"/>
+    <w:rsid w:val="003F00F9"/>
     <w:rsid w:val="004A66F7"/>
     <w:rsid w:val="004B7B95"/>
     <w:rsid w:val="00502D48"/>
     <w:rsid w:val="005145F0"/>
     <w:rsid w:val="00533727"/>
+    <w:rsid w:val="00534707"/>
     <w:rsid w:val="00564562"/>
+    <w:rsid w:val="00574B83"/>
     <w:rsid w:val="00593214"/>
     <w:rsid w:val="005F4A9D"/>
     <w:rsid w:val="00682B80"/>

</xml_diff>